<commit_message>
end of day...closing in
</commit_message>
<xml_diff>
--- a/Flagstone paper/Response-to-Reviewers-revision.docx
+++ b/Flagstone paper/Response-to-Reviewers-revision.docx
@@ -1503,15 +1503,66 @@
           <w:color w:val="222222"/>
           <w:shd w:val="clear" w:color="auto" w:fill="FFFFFF"/>
         </w:rPr>
-        <w:t>We focus on mean monthly SST because this metric has been shown to be biologically important</w:t>
-      </w:r>
-      <w:r>
-        <w:rPr>
-          <w:rFonts w:cs="Arial"/>
-          <w:color w:val="222222"/>
-          <w:shd w:val="clear" w:color="auto" w:fill="FFFFFF"/>
-        </w:rPr>
-        <w:t xml:space="preserve"> to kelps in multiple studies, whereas MHW type anomalies have not correlated as well</w:t>
+        <w:t xml:space="preserve">To clarify, we are not analyzing MHWs in general in the manuscript but the response of the WA kelp forests to the 2014-2016 MHW.  The event had large impacts on other areas of the California Current Ecosystem.  However, we agree </w:t>
+      </w:r>
+      <w:proofErr w:type="spellStart"/>
+      <w:r>
+        <w:rPr>
+          <w:rFonts w:cs="Arial"/>
+          <w:color w:val="222222"/>
+          <w:shd w:val="clear" w:color="auto" w:fill="FFFFFF"/>
+        </w:rPr>
+        <w:t>tjat</w:t>
+      </w:r>
+      <w:proofErr w:type="spellEnd"/>
+      <w:r>
+        <w:rPr>
+          <w:rFonts w:cs="Arial"/>
+          <w:color w:val="222222"/>
+          <w:shd w:val="clear" w:color="auto" w:fill="FFFFFF"/>
+        </w:rPr>
+        <w:t xml:space="preserve"> temperature data are important for providing context for the WA coast. </w:t>
+      </w:r>
+    </w:p>
+    <w:p>
+      <w:pPr>
+        <w:rPr>
+          <w:rFonts w:cs="Arial"/>
+          <w:color w:val="222222"/>
+          <w:shd w:val="clear" w:color="auto" w:fill="FFFFFF"/>
+        </w:rPr>
+      </w:pPr>
+      <w:r>
+        <w:rPr>
+          <w:rFonts w:cs="Arial"/>
+          <w:color w:val="222222"/>
+          <w:shd w:val="clear" w:color="auto" w:fill="FFFFFF"/>
+        </w:rPr>
+        <w:t>Here, w</w:t>
+      </w:r>
+      <w:r>
+        <w:rPr>
+          <w:rFonts w:cs="Arial"/>
+          <w:color w:val="222222"/>
+          <w:shd w:val="clear" w:color="auto" w:fill="FFFFFF"/>
+        </w:rPr>
+        <w:t xml:space="preserve">e focus on mean monthly SST because this metric has been shown to be biologically </w:t>
+      </w:r>
+      <w:r>
+        <w:rPr>
+          <w:rFonts w:cs="Arial"/>
+          <w:color w:val="222222"/>
+          <w:shd w:val="clear" w:color="auto" w:fill="FFFFFF"/>
+        </w:rPr>
+        <w:t>and ecologically relevant for</w:t>
+      </w:r>
+      <w:r>
+        <w:rPr>
+          <w:rFonts w:cs="Arial"/>
+          <w:color w:val="222222"/>
+          <w:shd w:val="clear" w:color="auto" w:fill="FFFFFF"/>
+        </w:rPr>
+        <w:t xml:space="preserve"> kelps in multiple studies, whereas MHW type anomalies have not correlated as well</w:t>
       </w:r>
       <w:r>
         <w:rPr>
@@ -1544,7 +1595,39 @@
           <w:color w:val="222222"/>
           <w:shd w:val="clear" w:color="auto" w:fill="FFFFFF"/>
         </w:rPr>
-        <w:t xml:space="preserve">We have added some text to section 2.3 to clarify our choice of maximum monthly mean SST as a predictor. We have also include a 15C cut off because there is some evidence that growth of both kelps can decrease above 15C.  </w:t>
+        <w:t xml:space="preserve">We have added some text to </w:t>
+      </w:r>
+      <w:r>
+        <w:rPr>
+          <w:rFonts w:cs="Arial"/>
+          <w:color w:val="222222"/>
+          <w:shd w:val="clear" w:color="auto" w:fill="FFFFFF"/>
+        </w:rPr>
+        <w:t>S</w:t>
+      </w:r>
+      <w:r>
+        <w:rPr>
+          <w:rFonts w:cs="Arial"/>
+          <w:color w:val="222222"/>
+          <w:shd w:val="clear" w:color="auto" w:fill="FFFFFF"/>
+        </w:rPr>
+        <w:t>ection 2.3 to clarify our choice of maximum monthly mean SST as a predictor. We have also include a 15C cut off because there is some evidence that growth of both kelps can decrease above 15C</w:t>
+      </w:r>
+      <w:r>
+        <w:rPr>
+          <w:rFonts w:cs="Arial"/>
+          <w:color w:val="222222"/>
+          <w:shd w:val="clear" w:color="auto" w:fill="FFFFFF"/>
+        </w:rPr>
+        <w:t xml:space="preserve"> (based on a different comment)</w:t>
+      </w:r>
+      <w:r>
+        <w:rPr>
+          <w:rFonts w:cs="Arial"/>
+          <w:color w:val="222222"/>
+          <w:shd w:val="clear" w:color="auto" w:fill="FFFFFF"/>
+        </w:rPr>
+        <w:t xml:space="preserve">.  </w:t>
       </w:r>
     </w:p>
     <w:p>
@@ -1569,7 +1652,23 @@
           <w:color w:val="222222"/>
           <w:shd w:val="clear" w:color="auto" w:fill="FFFFFF"/>
         </w:rPr>
-        <w:t>e have added a full</w:t>
+        <w:t xml:space="preserve">e have </w:t>
+      </w:r>
+      <w:r>
+        <w:rPr>
+          <w:rFonts w:cs="Arial"/>
+          <w:color w:val="222222"/>
+          <w:shd w:val="clear" w:color="auto" w:fill="FFFFFF"/>
+        </w:rPr>
+        <w:t xml:space="preserve">also </w:t>
+      </w:r>
+      <w:r>
+        <w:rPr>
+          <w:rFonts w:cs="Arial"/>
+          <w:color w:val="222222"/>
+          <w:shd w:val="clear" w:color="auto" w:fill="FFFFFF"/>
+        </w:rPr>
+        <w:t>added a full</w:t>
       </w:r>
       <w:r>
         <w:rPr>
@@ -1585,64 +1684,138 @@
           <w:color w:val="222222"/>
           <w:shd w:val="clear" w:color="auto" w:fill="FFFFFF"/>
         </w:rPr>
-        <w:t xml:space="preserve"> MHW analysis with a figure</w:t>
-      </w:r>
-      <w:r>
-        <w:rPr>
-          <w:rFonts w:cs="Arial"/>
-          <w:color w:val="222222"/>
-          <w:shd w:val="clear" w:color="auto" w:fill="FFFFFF"/>
-        </w:rPr>
-        <w:t xml:space="preserve"> (S</w:t>
-      </w:r>
-      <w:r>
-        <w:rPr>
-          <w:rFonts w:cs="Arial"/>
-          <w:color w:val="222222"/>
-          <w:shd w:val="clear" w:color="auto" w:fill="FFFFFF"/>
-        </w:rPr>
-        <w:t xml:space="preserve"> and table </w:t>
-      </w:r>
-      <w:r>
-        <w:rPr>
-          <w:rFonts w:cs="Arial"/>
-          <w:color w:val="222222"/>
-          <w:shd w:val="clear" w:color="auto" w:fill="FFFFFF"/>
-        </w:rPr>
-        <w:t xml:space="preserve">(S6) </w:t>
-      </w:r>
-      <w:r>
-        <w:rPr>
-          <w:rFonts w:cs="Arial"/>
-          <w:color w:val="222222"/>
-          <w:shd w:val="clear" w:color="auto" w:fill="FFFFFF"/>
-        </w:rPr>
-        <w:t>in the suppleme</w:t>
-      </w:r>
-      <w:r>
-        <w:rPr>
-          <w:rFonts w:cs="Arial"/>
-          <w:color w:val="222222"/>
-          <w:shd w:val="clear" w:color="auto" w:fill="FFFFFF"/>
-        </w:rPr>
-        <w:t xml:space="preserve">nt and some text in the Methods (section 2.3) and Results (section 3.1) to more completely describe the temperature regime on the WA coast.  </w:t>
-      </w:r>
-    </w:p>
-    <w:p>
-      <w:pPr>
-        <w:rPr>
-          <w:rFonts w:cs="Arial"/>
-          <w:color w:val="222222"/>
-          <w:shd w:val="clear" w:color="auto" w:fill="FFFFFF"/>
-        </w:rPr>
-      </w:pPr>
-      <w:r>
-        <w:rPr>
-          <w:rFonts w:cs="Arial"/>
-          <w:color w:val="222222"/>
-          <w:shd w:val="clear" w:color="auto" w:fill="FFFFFF"/>
-        </w:rPr>
-        <w:t xml:space="preserve">While MHW activity was substantially higher in the 2014-2016, as we might expect given other published literature on this MHW, the absolute temperatures were actually higher in 2013.  </w:t>
+        <w:t xml:space="preserve"> MHW analysis </w:t>
+      </w:r>
+      <w:r>
+        <w:rPr>
+          <w:rFonts w:cs="Arial"/>
+          <w:color w:val="222222"/>
+          <w:shd w:val="clear" w:color="auto" w:fill="FFFFFF"/>
+        </w:rPr>
+        <w:t>including</w:t>
+      </w:r>
+      <w:r>
+        <w:rPr>
+          <w:rFonts w:cs="Arial"/>
+          <w:color w:val="222222"/>
+          <w:shd w:val="clear" w:color="auto" w:fill="FFFFFF"/>
+        </w:rPr>
+        <w:t xml:space="preserve"> text in the Methods (section 2.3) and Results (section 3.1) </w:t>
+      </w:r>
+      <w:r>
+        <w:rPr>
+          <w:rFonts w:cs="Arial"/>
+          <w:color w:val="222222"/>
+          <w:shd w:val="clear" w:color="auto" w:fill="FFFFFF"/>
+        </w:rPr>
+        <w:t xml:space="preserve">and information in the supplement (Table S6, Fig. S4) </w:t>
+      </w:r>
+      <w:r>
+        <w:rPr>
+          <w:rFonts w:cs="Arial"/>
+          <w:color w:val="222222"/>
+          <w:shd w:val="clear" w:color="auto" w:fill="FFFFFF"/>
+        </w:rPr>
+        <w:t xml:space="preserve">to more completely describe the temperature regime on the WA coast.  </w:t>
+      </w:r>
+      <w:r>
+        <w:rPr>
+          <w:rFonts w:cs="Arial"/>
+          <w:color w:val="222222"/>
+          <w:shd w:val="clear" w:color="auto" w:fill="FFFFFF"/>
+        </w:rPr>
+        <w:t xml:space="preserve">This added MHW analysis was valuable in that it showed that the timing of MHWs varied between 2013 and 2014-2016.  While there were fewer MHW days </w:t>
+      </w:r>
+      <w:proofErr w:type="spellStart"/>
+      <w:r>
+        <w:rPr>
+          <w:rFonts w:cs="Arial"/>
+          <w:color w:val="222222"/>
+          <w:shd w:val="clear" w:color="auto" w:fill="FFFFFF"/>
+        </w:rPr>
+        <w:t>etc</w:t>
+      </w:r>
+      <w:proofErr w:type="spellEnd"/>
+      <w:r>
+        <w:rPr>
+          <w:rFonts w:cs="Arial"/>
+          <w:color w:val="222222"/>
+          <w:shd w:val="clear" w:color="auto" w:fill="FFFFFF"/>
+        </w:rPr>
+        <w:t xml:space="preserve"> in 2013, they occurred during the warmest time of year, leading to a warm year on average.  Those in 2014-2016 occurred during early summer or early fall, resulting in cooler overall mean temperatures.</w:t>
+      </w:r>
+    </w:p>
+    <w:p>
+      <w:pPr>
+        <w:rPr>
+          <w:rFonts w:cs="Arial"/>
+          <w:color w:val="222222"/>
+          <w:shd w:val="clear" w:color="auto" w:fill="FFFFFF"/>
+        </w:rPr>
+      </w:pPr>
+      <w:r>
+        <w:rPr>
+          <w:rFonts w:cs="Arial"/>
+          <w:color w:val="222222"/>
+          <w:shd w:val="clear" w:color="auto" w:fill="FFFFFF"/>
+        </w:rPr>
+        <w:t>Thus w</w:t>
+      </w:r>
+      <w:r>
+        <w:rPr>
+          <w:rFonts w:cs="Arial"/>
+          <w:color w:val="222222"/>
+          <w:shd w:val="clear" w:color="auto" w:fill="FFFFFF"/>
+        </w:rPr>
+        <w:t>hile MHW activity was higher in the 2014-2016</w:t>
+      </w:r>
+      <w:r>
+        <w:rPr>
+          <w:rFonts w:cs="Arial"/>
+          <w:color w:val="222222"/>
+          <w:shd w:val="clear" w:color="auto" w:fill="FFFFFF"/>
+        </w:rPr>
+        <w:t xml:space="preserve"> period</w:t>
+      </w:r>
+      <w:r>
+        <w:rPr>
+          <w:rFonts w:cs="Arial"/>
+          <w:color w:val="222222"/>
+          <w:shd w:val="clear" w:color="auto" w:fill="FFFFFF"/>
+        </w:rPr>
+        <w:t>, as we might expect given oth</w:t>
+      </w:r>
+      <w:r>
+        <w:rPr>
+          <w:rFonts w:cs="Arial"/>
+          <w:color w:val="222222"/>
+          <w:shd w:val="clear" w:color="auto" w:fill="FFFFFF"/>
+        </w:rPr>
+        <w:t xml:space="preserve">er published literature on the 2014-2016 </w:t>
+      </w:r>
+      <w:r>
+        <w:rPr>
+          <w:rFonts w:cs="Arial"/>
+          <w:color w:val="222222"/>
+          <w:shd w:val="clear" w:color="auto" w:fill="FFFFFF"/>
+        </w:rPr>
+        <w:t>MHW, the absolute temperatures were actually higher in 2013</w:t>
+      </w:r>
+      <w:r>
+        <w:rPr>
+          <w:rFonts w:cs="Arial"/>
+          <w:color w:val="222222"/>
+          <w:shd w:val="clear" w:color="auto" w:fill="FFFFFF"/>
+        </w:rPr>
+        <w:t>, which is more relevant to the kelp</w:t>
+      </w:r>
+      <w:r>
+        <w:rPr>
+          <w:rFonts w:cs="Arial"/>
+          <w:color w:val="222222"/>
+          <w:shd w:val="clear" w:color="auto" w:fill="FFFFFF"/>
+        </w:rPr>
+        <w:t xml:space="preserve">.  </w:t>
       </w:r>
     </w:p>
     <w:p>
@@ -1676,6 +1849,49 @@
       <w:pPr>
         <w:rPr>
           <w:rFonts w:cs="Arial"/>
+          <w:color w:val="222222"/>
+        </w:rPr>
+      </w:pPr>
+      <w:r>
+        <w:rPr>
+          <w:rFonts w:cs="Arial"/>
+          <w:color w:val="222222"/>
+        </w:rPr>
+        <w:t xml:space="preserve">The </w:t>
+      </w:r>
+      <w:r>
+        <w:rPr>
+          <w:rFonts w:cs="Arial"/>
+          <w:color w:val="222222"/>
+        </w:rPr>
+        <w:t xml:space="preserve">entire sentence </w:t>
+      </w:r>
+      <w:r>
+        <w:rPr>
+          <w:rFonts w:cs="Arial"/>
+          <w:color w:val="222222"/>
+        </w:rPr>
+        <w:t xml:space="preserve">was deleted in </w:t>
+      </w:r>
+      <w:r>
+        <w:rPr>
+          <w:rFonts w:cs="Arial"/>
+          <w:color w:val="222222"/>
+        </w:rPr>
+        <w:t>revision</w:t>
+      </w:r>
+      <w:r>
+        <w:rPr>
+          <w:rFonts w:cs="Arial"/>
+          <w:color w:val="222222"/>
+        </w:rPr>
+        <w:t xml:space="preserve">. </w:t>
+      </w:r>
+    </w:p>
+    <w:p>
+      <w:pPr>
+        <w:rPr>
+          <w:rFonts w:cs="Arial"/>
           <w:b/>
           <w:color w:val="222222"/>
           <w:shd w:val="clear" w:color="auto" w:fill="FFFFFF"/>
@@ -1763,6 +1979,7 @@
           <w:b/>
           <w:color w:val="222222"/>
         </w:rPr>
+        <w:lastRenderedPageBreak/>
         <w:br/>
       </w:r>
       <w:r>
@@ -1939,17 +2156,7 @@
           <w:color w:val="222222"/>
           <w:shd w:val="clear" w:color="auto" w:fill="FFFFFF"/>
         </w:rPr>
-        <w:t xml:space="preserve"> the local data it is difficult to say how </w:t>
-      </w:r>
-      <w:r>
-        <w:rPr>
-          <w:rFonts w:cs="Arial"/>
-          <w:b/>
-          <w:color w:val="222222"/>
-          <w:shd w:val="clear" w:color="auto" w:fill="FFFFFF"/>
-        </w:rPr>
-        <w:lastRenderedPageBreak/>
-        <w:t>the blob impacted the area. Also, models can include annual MHW metrics quite simply.</w:t>
+        <w:t xml:space="preserve"> the local data it is difficult to say how the blob impacted the area. Also, models can include annual MHW metrics quite simply.</w:t>
       </w:r>
       <w:r>
         <w:rPr>
@@ -2045,121 +2252,17 @@
           <w:color w:val="222222"/>
           <w:shd w:val="clear" w:color="auto" w:fill="FFFFFF"/>
         </w:rPr>
-        <w:t xml:space="preserve">We focus on maximum mean SST because </w:t>
-      </w:r>
-      <w:r>
-        <w:rPr>
-          <w:rFonts w:cs="Arial"/>
-          <w:color w:val="222222"/>
-          <w:shd w:val="clear" w:color="auto" w:fill="FFFFFF"/>
-        </w:rPr>
-        <w:t>Hamilton et al 2020 and Cavanaugh et al 2019</w:t>
-      </w:r>
-      <w:r>
-        <w:rPr>
-          <w:rFonts w:cs="Arial"/>
-          <w:color w:val="222222"/>
-          <w:shd w:val="clear" w:color="auto" w:fill="FFFFFF"/>
-        </w:rPr>
-        <w:t xml:space="preserve"> both found that </w:t>
-      </w:r>
-      <w:r>
-        <w:rPr>
-          <w:rFonts w:cs="Arial"/>
-          <w:color w:val="222222"/>
-          <w:shd w:val="clear" w:color="auto" w:fill="FFFFFF"/>
-        </w:rPr>
-        <w:t>absolute variation in SST (here</w:t>
-      </w:r>
-      <w:r>
-        <w:rPr>
-          <w:rFonts w:cs="Arial"/>
-          <w:color w:val="222222"/>
-          <w:shd w:val="clear" w:color="auto" w:fill="FFFFFF"/>
-        </w:rPr>
-        <w:t xml:space="preserve"> the maximum mean monthly SST</w:t>
-      </w:r>
-      <w:r>
-        <w:rPr>
-          <w:rFonts w:cs="Arial"/>
-          <w:color w:val="222222"/>
-          <w:shd w:val="clear" w:color="auto" w:fill="FFFFFF"/>
-        </w:rPr>
-        <w:t xml:space="preserve">) </w:t>
-      </w:r>
-      <w:r>
-        <w:rPr>
-          <w:rFonts w:cs="Arial"/>
-          <w:color w:val="222222"/>
-          <w:shd w:val="clear" w:color="auto" w:fill="FFFFFF"/>
-        </w:rPr>
-        <w:t xml:space="preserve">is a better predictor </w:t>
-      </w:r>
-      <w:r>
-        <w:rPr>
-          <w:rFonts w:cs="Arial"/>
-          <w:color w:val="222222"/>
-          <w:shd w:val="clear" w:color="auto" w:fill="FFFFFF"/>
-        </w:rPr>
-        <w:t>for kelp dynamics</w:t>
-      </w:r>
-      <w:r>
-        <w:rPr>
-          <w:rFonts w:cs="Arial"/>
-          <w:color w:val="222222"/>
-          <w:shd w:val="clear" w:color="auto" w:fill="FFFFFF"/>
-        </w:rPr>
-        <w:t xml:space="preserve"> on the West Coast</w:t>
-      </w:r>
-      <w:r>
-        <w:rPr>
-          <w:rFonts w:cs="Arial"/>
-          <w:color w:val="222222"/>
-          <w:shd w:val="clear" w:color="auto" w:fill="FFFFFF"/>
-        </w:rPr>
-        <w:t xml:space="preserve"> than are anomalies from the MHW analyses</w:t>
-      </w:r>
-      <w:r>
-        <w:rPr>
-          <w:rFonts w:cs="Arial"/>
-          <w:color w:val="222222"/>
-          <w:shd w:val="clear" w:color="auto" w:fill="FFFFFF"/>
-        </w:rPr>
-        <w:t>, at least during the 2014-2016 MHW</w:t>
-      </w:r>
-      <w:r>
-        <w:rPr>
-          <w:rFonts w:cs="Arial"/>
-          <w:color w:val="222222"/>
-          <w:shd w:val="clear" w:color="auto" w:fill="FFFFFF"/>
-        </w:rPr>
-        <w:t xml:space="preserve">. </w:t>
-      </w:r>
-      <w:r>
-        <w:rPr>
-          <w:rFonts w:cs="Arial"/>
-          <w:color w:val="222222"/>
-          <w:shd w:val="clear" w:color="auto" w:fill="FFFFFF"/>
-        </w:rPr>
-        <w:t xml:space="preserve"> We also added an analysis of the number of days above 15C because there is some evidence that both kelps experience reduced growth above 15C.  </w:t>
-      </w:r>
-    </w:p>
-    <w:p>
-      <w:pPr>
-        <w:rPr>
-          <w:rFonts w:cs="Arial"/>
-          <w:color w:val="222222"/>
-          <w:shd w:val="clear" w:color="auto" w:fill="FFFFFF"/>
-        </w:rPr>
-      </w:pPr>
-      <w:r>
-        <w:rPr>
-          <w:rFonts w:cs="Arial"/>
-          <w:color w:val="222222"/>
-          <w:shd w:val="clear" w:color="auto" w:fill="FFFFFF"/>
-        </w:rPr>
-        <w:t>Nevertheless, we have also added information from a full MHW analysis to show that temperature variation from the 2014-2016 MHW did manifest in the nearshore environment. On average, however, 2013 was warmer.  As noted in the results (section 3.1), many of the anomalies occurred in the slightly cooler (early summer, early autumn) periods when SST was already a bit lower on average (See Figures S3-S4), so these MHWs were less likely to exceed the thermal tolerances.</w:t>
-      </w:r>
+        <w:t xml:space="preserve">See above. </w:t>
+      </w:r>
+    </w:p>
+    <w:p>
+      <w:pPr>
+        <w:rPr>
+          <w:rFonts w:cs="Arial"/>
+          <w:color w:val="222222"/>
+          <w:shd w:val="clear" w:color="auto" w:fill="FFFFFF"/>
+        </w:rPr>
+      </w:pPr>
     </w:p>
     <w:p>
       <w:pPr>
@@ -2335,16 +2438,6 @@
           <w:shd w:val="clear" w:color="auto" w:fill="FFFFFF"/>
         </w:rPr>
       </w:pPr>
-    </w:p>
-    <w:p>
-      <w:pPr>
-        <w:rPr>
-          <w:rFonts w:cs="Arial"/>
-          <w:b/>
-          <w:color w:val="222222"/>
-          <w:shd w:val="clear" w:color="auto" w:fill="FFFFFF"/>
-        </w:rPr>
-      </w:pPr>
       <w:r>
         <w:rPr>
           <w:rFonts w:cs="Arial"/>
@@ -2377,15 +2470,16 @@
           <w:color w:val="222222"/>
           <w:shd w:val="clear" w:color="auto" w:fill="FFFFFF"/>
         </w:rPr>
-        <w:t xml:space="preserve">We feel this statement is clear from the dates given in the text. </w:t>
-      </w:r>
-    </w:p>
-    <w:p>
-      <w:pPr>
-        <w:rPr>
-          <w:rFonts w:cs="Arial"/>
-          <w:color w:val="222222"/>
-          <w:shd w:val="clear" w:color="auto" w:fill="FFFFFF"/>
+        <w:t>To clarify we have altered the text from:</w:t>
+      </w:r>
+    </w:p>
+    <w:p>
+      <w:pPr>
+        <w:rPr>
+          <w:rFonts w:cs="Arial"/>
+          <w:color w:val="222222"/>
+          <w:shd w:val="clear" w:color="auto" w:fill="FFFFFF"/>
+          <w:lang w:val="en"/>
         </w:rPr>
       </w:pPr>
       <w:r>
@@ -2492,298 +2586,1311 @@
         </w:rPr>
         <w:t>”</w:t>
       </w:r>
+    </w:p>
+    <w:p>
+      <w:pPr>
+        <w:rPr>
+          <w:rFonts w:cs="Arial"/>
+          <w:color w:val="222222"/>
+          <w:shd w:val="clear" w:color="auto" w:fill="FFFFFF"/>
+          <w:lang w:val="en"/>
+        </w:rPr>
+      </w:pPr>
+      <w:r>
+        <w:rPr>
+          <w:rFonts w:cs="Arial"/>
+          <w:color w:val="222222"/>
+          <w:shd w:val="clear" w:color="auto" w:fill="FFFFFF"/>
+          <w:lang w:val="en"/>
+        </w:rPr>
+        <w:br w:type="page"/>
+      </w:r>
+    </w:p>
+    <w:p>
+      <w:pPr>
+        <w:rPr>
+          <w:rFonts w:cs="Arial"/>
+          <w:color w:val="222222"/>
+          <w:shd w:val="clear" w:color="auto" w:fill="FFFFFF"/>
+          <w:lang w:val="en"/>
+        </w:rPr>
+      </w:pPr>
+      <w:r>
+        <w:rPr>
+          <w:rFonts w:cs="Arial"/>
+          <w:color w:val="222222"/>
+          <w:shd w:val="clear" w:color="auto" w:fill="FFFFFF"/>
+          <w:lang w:val="en"/>
+        </w:rPr>
+        <w:lastRenderedPageBreak/>
+        <w:t>To:</w:t>
+      </w:r>
+    </w:p>
+    <w:p>
+      <w:pPr>
+        <w:rPr>
+          <w:rFonts w:cs="Arial"/>
+          <w:color w:val="222222"/>
+          <w:shd w:val="clear" w:color="auto" w:fill="FFFFFF"/>
+        </w:rPr>
+      </w:pPr>
+      <w:r>
+        <w:rPr>
+          <w:rFonts w:cs="Arial"/>
+          <w:color w:val="222222"/>
+          <w:shd w:val="clear" w:color="auto" w:fill="FFFFFF"/>
+          <w:lang w:val="en"/>
+        </w:rPr>
+        <w:t>“</w:t>
+      </w:r>
+      <w:r>
+        <w:rPr>
+          <w:rFonts w:cs="Arial"/>
+          <w:color w:val="222222"/>
+          <w:shd w:val="clear" w:color="auto" w:fill="FFFFFF"/>
+          <w:lang w:val="en"/>
+        </w:rPr>
+        <w:t xml:space="preserve">This trend was largely driven by </w:t>
+      </w:r>
+      <w:proofErr w:type="spellStart"/>
+      <w:r>
+        <w:rPr>
+          <w:rFonts w:cs="Arial"/>
+          <w:color w:val="222222"/>
+          <w:shd w:val="clear" w:color="auto" w:fill="FFFFFF"/>
+          <w:lang w:val="en"/>
+        </w:rPr>
+        <w:t>Tatoosh</w:t>
+      </w:r>
+      <w:proofErr w:type="spellEnd"/>
+      <w:r>
+        <w:rPr>
+          <w:rFonts w:cs="Arial"/>
+          <w:color w:val="222222"/>
+          <w:shd w:val="clear" w:color="auto" w:fill="FFFFFF"/>
+          <w:lang w:val="en"/>
+        </w:rPr>
+        <w:t xml:space="preserve"> Island where the density of purple urchins increased from near zero to 4.4 m</w:t>
+      </w:r>
+      <w:r>
+        <w:rPr>
+          <w:rFonts w:cs="Arial"/>
+          <w:color w:val="222222"/>
+          <w:shd w:val="clear" w:color="auto" w:fill="FFFFFF"/>
+          <w:vertAlign w:val="superscript"/>
+          <w:lang w:val="en"/>
+        </w:rPr>
+        <w:t>-2</w:t>
+      </w:r>
+      <w:r>
+        <w:rPr>
+          <w:rFonts w:cs="Arial"/>
+          <w:color w:val="222222"/>
+          <w:shd w:val="clear" w:color="auto" w:fill="FFFFFF"/>
+          <w:lang w:val="en"/>
+        </w:rPr>
+        <w:t xml:space="preserve"> in the 5-m depth zone in 2021. In the 10-m depth zone, urchins increased to 9.5 m</w:t>
+      </w:r>
+      <w:r>
+        <w:rPr>
+          <w:rFonts w:cs="Arial"/>
+          <w:color w:val="222222"/>
+          <w:shd w:val="clear" w:color="auto" w:fill="FFFFFF"/>
+          <w:vertAlign w:val="superscript"/>
+          <w:lang w:val="en"/>
+        </w:rPr>
+        <w:t>-2</w:t>
+      </w:r>
+      <w:r>
+        <w:rPr>
+          <w:rFonts w:cs="Arial"/>
+          <w:color w:val="222222"/>
+          <w:shd w:val="clear" w:color="auto" w:fill="FFFFFF"/>
+          <w:lang w:val="en"/>
+        </w:rPr>
+        <w:t xml:space="preserve"> in 2019 before dropping to 2.2 m</w:t>
+      </w:r>
+      <w:r>
+        <w:rPr>
+          <w:rFonts w:cs="Arial"/>
+          <w:color w:val="222222"/>
+          <w:shd w:val="clear" w:color="auto" w:fill="FFFFFF"/>
+          <w:vertAlign w:val="superscript"/>
+          <w:lang w:val="en"/>
+        </w:rPr>
+        <w:t>-2</w:t>
+      </w:r>
+      <w:r>
+        <w:rPr>
+          <w:rFonts w:cs="Arial"/>
+          <w:color w:val="222222"/>
+          <w:shd w:val="clear" w:color="auto" w:fill="FFFFFF"/>
+          <w:lang w:val="en"/>
+        </w:rPr>
+        <w:t xml:space="preserve"> in 2021 (Fig. S7).</w:t>
+      </w:r>
+      <w:r>
+        <w:rPr>
+          <w:rFonts w:cs="Arial"/>
+          <w:color w:val="222222"/>
+          <w:shd w:val="clear" w:color="auto" w:fill="FFFFFF"/>
+          <w:lang w:val="en"/>
+        </w:rPr>
+        <w:t>”</w:t>
+      </w:r>
+    </w:p>
+    <w:p>
+      <w:pPr>
+        <w:rPr>
+          <w:rFonts w:cs="Arial"/>
+          <w:b/>
+          <w:color w:val="222222"/>
+          <w:shd w:val="clear" w:color="auto" w:fill="FFFFFF"/>
+        </w:rPr>
+      </w:pPr>
+      <w:r>
+        <w:rPr>
+          <w:rFonts w:cs="Arial"/>
+          <w:b/>
+          <w:color w:val="222222"/>
+          <w:shd w:val="clear" w:color="auto" w:fill="FFFFFF"/>
+        </w:rPr>
+        <w:t>Line 351</w:t>
+      </w:r>
+      <w:r>
+        <w:rPr>
+          <w:rFonts w:cs="Arial"/>
+          <w:b/>
+          <w:color w:val="222222"/>
+          <w:shd w:val="clear" w:color="auto" w:fill="FFFFFF"/>
+        </w:rPr>
+        <w:t xml:space="preserve"> (</w:t>
+      </w:r>
+      <w:r>
+        <w:rPr>
+          <w:rFonts w:cs="Arial"/>
+          <w:b/>
+          <w:color w:val="222222"/>
+          <w:highlight w:val="yellow"/>
+          <w:shd w:val="clear" w:color="auto" w:fill="FFFFFF"/>
+        </w:rPr>
+        <w:t>419</w:t>
+      </w:r>
+      <w:r>
+        <w:rPr>
+          <w:rFonts w:cs="Arial"/>
+          <w:b/>
+          <w:color w:val="222222"/>
+          <w:shd w:val="clear" w:color="auto" w:fill="FFFFFF"/>
+        </w:rPr>
+        <w:t>)</w:t>
+      </w:r>
+      <w:r>
+        <w:rPr>
+          <w:rFonts w:cs="Arial"/>
+          <w:b/>
+          <w:color w:val="222222"/>
+          <w:shd w:val="clear" w:color="auto" w:fill="FFFFFF"/>
+        </w:rPr>
+        <w:t>: what year/period of time is ‘earlier levels’ referring to? Pre 2015?</w:t>
+      </w:r>
+      <w:r>
+        <w:rPr>
+          <w:rFonts w:cs="Arial"/>
+          <w:b/>
+          <w:color w:val="222222"/>
+        </w:rPr>
+        <w:br/>
+      </w:r>
+    </w:p>
+    <w:p>
+      <w:pPr>
+        <w:rPr>
+          <w:rFonts w:cs="Arial"/>
+          <w:color w:val="222222"/>
+          <w:shd w:val="clear" w:color="auto" w:fill="FFFFFF"/>
+        </w:rPr>
+      </w:pPr>
+      <w:r>
+        <w:rPr>
+          <w:rFonts w:cs="Arial"/>
+          <w:color w:val="222222"/>
+          <w:shd w:val="clear" w:color="auto" w:fill="FFFFFF"/>
+        </w:rPr>
+        <w:t xml:space="preserve">Deleted </w:t>
+      </w:r>
+      <w:r>
+        <w:rPr>
+          <w:rFonts w:cs="Arial"/>
+          <w:color w:val="222222"/>
+          <w:shd w:val="clear" w:color="auto" w:fill="FFFFFF"/>
+        </w:rPr>
+        <w:t>“</w:t>
+      </w:r>
+      <w:r>
+        <w:rPr>
+          <w:rFonts w:cs="Arial"/>
+          <w:color w:val="222222"/>
+          <w:shd w:val="clear" w:color="auto" w:fill="FFFFFF"/>
+        </w:rPr>
+        <w:t>earlier levels</w:t>
+      </w:r>
+      <w:r>
+        <w:rPr>
+          <w:rFonts w:cs="Arial"/>
+          <w:color w:val="222222"/>
+          <w:shd w:val="clear" w:color="auto" w:fill="FFFFFF"/>
+        </w:rPr>
+        <w:t>”</w:t>
+      </w:r>
+      <w:r>
+        <w:rPr>
+          <w:rFonts w:cs="Arial"/>
+          <w:color w:val="222222"/>
+          <w:shd w:val="clear" w:color="auto" w:fill="FFFFFF"/>
+        </w:rPr>
+        <w:t>.</w:t>
+      </w:r>
+    </w:p>
+    <w:p>
+      <w:pPr>
+        <w:rPr>
+          <w:rFonts w:cs="Arial"/>
+          <w:b/>
+          <w:color w:val="222222"/>
+          <w:shd w:val="clear" w:color="auto" w:fill="FFFFFF"/>
+        </w:rPr>
+      </w:pPr>
+      <w:r>
+        <w:rPr>
+          <w:rFonts w:cs="Arial"/>
+          <w:b/>
+          <w:color w:val="222222"/>
+          <w:shd w:val="clear" w:color="auto" w:fill="FFFFFF"/>
+        </w:rPr>
+        <w:t>Line 353</w:t>
+      </w:r>
+      <w:r>
+        <w:rPr>
+          <w:rFonts w:cs="Arial"/>
+          <w:b/>
+          <w:color w:val="222222"/>
+          <w:shd w:val="clear" w:color="auto" w:fill="FFFFFF"/>
+        </w:rPr>
+        <w:t xml:space="preserve"> (421)</w:t>
+      </w:r>
+      <w:r>
+        <w:rPr>
+          <w:rFonts w:cs="Arial"/>
+          <w:b/>
+          <w:color w:val="222222"/>
+          <w:shd w:val="clear" w:color="auto" w:fill="FFFFFF"/>
+        </w:rPr>
+        <w:t>: consider changing the word cryptic since this is usually linked to cryptic species where as in this instance I believe you are talking about hidden individuals.</w:t>
+      </w:r>
+      <w:r>
+        <w:rPr>
+          <w:rFonts w:cs="Arial"/>
+          <w:b/>
+          <w:color w:val="222222"/>
+        </w:rPr>
+        <w:br/>
+      </w:r>
+    </w:p>
+    <w:p>
+      <w:pPr>
+        <w:rPr>
+          <w:rFonts w:cs="Arial"/>
+          <w:color w:val="222222"/>
+          <w:shd w:val="clear" w:color="auto" w:fill="FFFFFF"/>
+        </w:rPr>
+      </w:pPr>
+      <w:r>
+        <w:rPr>
+          <w:rFonts w:cs="Arial"/>
+          <w:color w:val="222222"/>
+          <w:shd w:val="clear" w:color="auto" w:fill="FFFFFF"/>
+        </w:rPr>
+        <w:t xml:space="preserve">Changed to </w:t>
+      </w:r>
+      <w:r>
+        <w:rPr>
+          <w:rFonts w:cs="Arial"/>
+          <w:color w:val="222222"/>
+          <w:shd w:val="clear" w:color="auto" w:fill="FFFFFF"/>
+        </w:rPr>
+        <w:t>“</w:t>
+      </w:r>
+      <w:r>
+        <w:rPr>
+          <w:rFonts w:cs="Arial"/>
+          <w:color w:val="222222"/>
+          <w:shd w:val="clear" w:color="auto" w:fill="FFFFFF"/>
+        </w:rPr>
+        <w:t>hidden</w:t>
+      </w:r>
+      <w:r>
+        <w:rPr>
+          <w:rFonts w:cs="Arial"/>
+          <w:color w:val="222222"/>
+          <w:shd w:val="clear" w:color="auto" w:fill="FFFFFF"/>
+        </w:rPr>
+        <w:t>”</w:t>
+      </w:r>
+    </w:p>
+    <w:p>
+      <w:pPr>
+        <w:rPr>
+          <w:rFonts w:cs="Arial"/>
+          <w:b/>
+          <w:color w:val="222222"/>
+          <w:shd w:val="clear" w:color="auto" w:fill="FFFFFF"/>
+        </w:rPr>
+      </w:pPr>
+      <w:r>
+        <w:rPr>
+          <w:rFonts w:cs="Arial"/>
+          <w:b/>
+          <w:color w:val="222222"/>
+          <w:shd w:val="clear" w:color="auto" w:fill="FFFFFF"/>
+        </w:rPr>
+        <w:t>Line 454: should read ‘models’</w:t>
+      </w:r>
+    </w:p>
+    <w:p>
+      <w:pPr>
+        <w:rPr>
+          <w:rFonts w:cs="Arial"/>
+          <w:b/>
+          <w:color w:val="222222"/>
+          <w:shd w:val="clear" w:color="auto" w:fill="FFFFFF"/>
+        </w:rPr>
+      </w:pPr>
+      <w:proofErr w:type="spellStart"/>
+      <w:r>
+        <w:rPr>
+          <w:rFonts w:cs="Arial"/>
+          <w:color w:val="222222"/>
+          <w:shd w:val="clear" w:color="auto" w:fill="FFFFFF"/>
+        </w:rPr>
+        <w:t>upated</w:t>
+      </w:r>
+      <w:proofErr w:type="spellEnd"/>
+      <w:r>
+        <w:rPr>
+          <w:rFonts w:cs="Arial"/>
+          <w:b/>
+          <w:color w:val="222222"/>
+        </w:rPr>
+        <w:br/>
+      </w:r>
+      <w:r>
+        <w:rPr>
+          <w:rFonts w:cs="Arial"/>
+          <w:b/>
+          <w:color w:val="222222"/>
+        </w:rPr>
+        <w:br/>
+      </w:r>
+      <w:r>
+        <w:rPr>
+          <w:rFonts w:cs="Arial"/>
+          <w:b/>
+          <w:color w:val="222222"/>
+          <w:shd w:val="clear" w:color="auto" w:fill="FFFFFF"/>
+        </w:rPr>
+        <w:t>Discussion</w:t>
+      </w:r>
+      <w:r>
+        <w:rPr>
+          <w:rFonts w:cs="Arial"/>
+          <w:b/>
+          <w:color w:val="222222"/>
+        </w:rPr>
+        <w:br/>
+      </w:r>
+      <w:r>
+        <w:rPr>
+          <w:rFonts w:cs="Arial"/>
+          <w:b/>
+          <w:color w:val="222222"/>
+          <w:shd w:val="clear" w:color="auto" w:fill="FFFFFF"/>
+        </w:rPr>
+        <w:t>I think the authors are pinning too much of their explanation of changes in kelp and associated faunal densities onto events that have happened in the area (MHWs, SSWS). At no point have the authors made an attempt to quantitatively link the events with algal/invertebrate/fish shifts. The shifts over time are interesting in themselves and although events occurring in the area can be discussed as potential contributing factors, without including evidence, and without following standard definitions of MHWs, it is impossible to link x directly with y.</w:t>
+      </w:r>
+    </w:p>
+    <w:p>
+      <w:pPr>
+        <w:rPr>
+          <w:rFonts w:cs="Arial"/>
+          <w:color w:val="222222"/>
+          <w:shd w:val="clear" w:color="auto" w:fill="FFFFFF"/>
+        </w:rPr>
+      </w:pPr>
+      <w:r>
+        <w:rPr>
+          <w:rFonts w:cs="Arial"/>
+          <w:color w:val="222222"/>
+          <w:shd w:val="clear" w:color="auto" w:fill="FFFFFF"/>
+        </w:rPr>
+        <w:t xml:space="preserve">Here we disagree. </w:t>
+      </w:r>
+      <w:r>
+        <w:rPr>
+          <w:rFonts w:cs="Arial"/>
+          <w:color w:val="222222"/>
+          <w:shd w:val="clear" w:color="auto" w:fill="FFFFFF"/>
+        </w:rPr>
+        <w:t xml:space="preserve"> The 2014-2016 MHW was a system-wide event with substantial  impacts on many regions of the California Current.  </w:t>
+      </w:r>
+      <w:r>
+        <w:rPr>
+          <w:rFonts w:cs="Arial"/>
+          <w:color w:val="222222"/>
+          <w:highlight w:val="yellow"/>
+          <w:shd w:val="clear" w:color="auto" w:fill="FFFFFF"/>
+        </w:rPr>
+        <w:t>MORE HERE</w:t>
+      </w:r>
+      <w:r>
+        <w:rPr>
+          <w:rFonts w:cs="Arial"/>
+          <w:color w:val="222222"/>
+          <w:shd w:val="clear" w:color="auto" w:fill="FFFFFF"/>
+        </w:rPr>
+        <w:t>.</w:t>
+      </w:r>
+    </w:p>
+    <w:p>
+      <w:pPr>
+        <w:rPr>
+          <w:rFonts w:cs="Arial"/>
+          <w:b/>
+          <w:color w:val="222222"/>
+          <w:shd w:val="clear" w:color="auto" w:fill="FFFFFF"/>
+        </w:rPr>
+      </w:pPr>
+      <w:r>
+        <w:rPr>
+          <w:rFonts w:cs="Arial"/>
+          <w:b/>
+          <w:color w:val="222222"/>
+        </w:rPr>
+        <w:br/>
+      </w:r>
+      <w:r>
+        <w:rPr>
+          <w:rFonts w:cs="Arial"/>
+          <w:b/>
+          <w:color w:val="222222"/>
+          <w:shd w:val="clear" w:color="auto" w:fill="FFFFFF"/>
+        </w:rPr>
+        <w:t>Lines 483-486: I agree – this is an important piece worthy of publication simply because it expands our knowledge on kelp communities in the local area.</w:t>
+      </w:r>
+    </w:p>
+    <w:p>
+      <w:pPr>
+        <w:rPr>
+          <w:rFonts w:cs="Arial"/>
+          <w:color w:val="222222"/>
+          <w:shd w:val="clear" w:color="auto" w:fill="FFFFFF"/>
+        </w:rPr>
+      </w:pPr>
+      <w:r>
+        <w:rPr>
+          <w:rFonts w:cs="Arial"/>
+          <w:color w:val="222222"/>
+          <w:shd w:val="clear" w:color="auto" w:fill="FFFFFF"/>
+        </w:rPr>
+        <w:t>Thanks.</w:t>
+      </w:r>
+    </w:p>
+    <w:p>
+      <w:pPr>
+        <w:rPr>
+          <w:rFonts w:cs="Arial"/>
+          <w:b/>
+          <w:color w:val="222222"/>
+          <w:shd w:val="clear" w:color="auto" w:fill="FFFFFF"/>
+        </w:rPr>
+      </w:pPr>
+      <w:r>
+        <w:rPr>
+          <w:rFonts w:cs="Arial"/>
+          <w:b/>
+          <w:color w:val="222222"/>
+        </w:rPr>
+        <w:br/>
+      </w:r>
+      <w:r>
+        <w:rPr>
+          <w:rFonts w:cs="Arial"/>
+          <w:b/>
+          <w:color w:val="222222"/>
+          <w:shd w:val="clear" w:color="auto" w:fill="FFFFFF"/>
+        </w:rPr>
+        <w:t>Lines 487-502: Again, I do not believe temperature patterns can be linked to MHWs unless they follow some specific criteria of what a MHW is.</w:t>
+      </w:r>
+    </w:p>
+    <w:p>
+      <w:pPr>
+        <w:rPr>
+          <w:rFonts w:cs="Arial"/>
+          <w:color w:val="222222"/>
+          <w:shd w:val="clear" w:color="auto" w:fill="FFFFFF"/>
+        </w:rPr>
+      </w:pPr>
+      <w:r>
+        <w:rPr>
+          <w:rFonts w:cs="Arial"/>
+          <w:color w:val="222222"/>
+          <w:shd w:val="clear" w:color="auto" w:fill="FFFFFF"/>
+        </w:rPr>
+        <w:t>See above.</w:t>
+      </w:r>
+    </w:p>
+    <w:p>
+      <w:pPr>
+        <w:rPr>
+          <w:rFonts w:cs="Arial"/>
+          <w:b/>
+          <w:color w:val="222222"/>
+          <w:shd w:val="clear" w:color="auto" w:fill="FFFFFF"/>
+        </w:rPr>
+      </w:pPr>
+      <w:r>
+        <w:rPr>
+          <w:rFonts w:cs="Arial"/>
+          <w:b/>
+          <w:color w:val="222222"/>
+        </w:rPr>
+        <w:br/>
+      </w:r>
+      <w:r>
+        <w:rPr>
+          <w:rFonts w:cs="Arial"/>
+          <w:b/>
+          <w:color w:val="222222"/>
+          <w:shd w:val="clear" w:color="auto" w:fill="FFFFFF"/>
+        </w:rPr>
+        <w:t xml:space="preserve">Lines 494-497: Where has this data come from? </w:t>
+      </w:r>
+    </w:p>
+    <w:p>
+      <w:pPr>
+        <w:rPr>
+          <w:rFonts w:cs="Arial"/>
+          <w:color w:val="222222"/>
+          <w:shd w:val="clear" w:color="auto" w:fill="FFFFFF"/>
+        </w:rPr>
+      </w:pPr>
+      <w:r>
+        <w:rPr>
+          <w:rFonts w:cs="Arial"/>
+          <w:color w:val="222222"/>
+          <w:shd w:val="clear" w:color="auto" w:fill="FFFFFF"/>
+        </w:rPr>
+        <w:t xml:space="preserve">These data are fully described in the methods and presented in Figure 1 and </w:t>
+      </w:r>
+      <w:r>
+        <w:rPr>
+          <w:rFonts w:cs="Arial"/>
+          <w:color w:val="222222"/>
+          <w:shd w:val="clear" w:color="auto" w:fill="FFFFFF"/>
+        </w:rPr>
+        <w:t xml:space="preserve">Figure S5. </w:t>
+      </w:r>
+    </w:p>
+    <w:p>
+      <w:pPr>
+        <w:rPr>
+          <w:rFonts w:cs="Arial"/>
+          <w:b/>
+          <w:color w:val="222222"/>
+          <w:shd w:val="clear" w:color="auto" w:fill="FFFFFF"/>
+        </w:rPr>
+      </w:pPr>
+      <w:r>
+        <w:rPr>
+          <w:rFonts w:cs="Arial"/>
+          <w:b/>
+          <w:color w:val="222222"/>
+          <w:shd w:val="clear" w:color="auto" w:fill="FFFFFF"/>
+        </w:rPr>
+        <w:t xml:space="preserve">There is a reference for Oregon but not for California? </w:t>
+      </w:r>
+    </w:p>
+    <w:p>
+      <w:pPr>
+        <w:rPr>
+          <w:rFonts w:cs="Arial"/>
+          <w:color w:val="222222"/>
+          <w:shd w:val="clear" w:color="auto" w:fill="FFFFFF"/>
+        </w:rPr>
+      </w:pPr>
+      <w:r>
+        <w:rPr>
+          <w:rFonts w:cs="Arial"/>
+          <w:color w:val="222222"/>
+          <w:shd w:val="clear" w:color="auto" w:fill="FFFFFF"/>
+        </w:rPr>
+        <w:lastRenderedPageBreak/>
+        <w:t>The reference is to Hamilton et al 2020 who first discuss the difference in SST between Oregon and California</w:t>
+      </w:r>
+      <w:r>
+        <w:rPr>
+          <w:rFonts w:cs="Arial"/>
+          <w:color w:val="222222"/>
+          <w:shd w:val="clear" w:color="auto" w:fill="FFFFFF"/>
+        </w:rPr>
+        <w:t xml:space="preserve"> and provide the summarized data in their Table 1. We have shifted to reference to remove the confusion.</w:t>
+      </w:r>
+    </w:p>
+    <w:p>
+      <w:pPr>
+        <w:rPr>
+          <w:rFonts w:cs="Arial"/>
+          <w:b/>
+          <w:color w:val="222222"/>
+          <w:shd w:val="clear" w:color="auto" w:fill="FFFFFF"/>
+        </w:rPr>
+      </w:pPr>
+      <w:r>
+        <w:rPr>
+          <w:rFonts w:cs="Arial"/>
+          <w:b/>
+          <w:color w:val="222222"/>
+          <w:shd w:val="clear" w:color="auto" w:fill="FFFFFF"/>
+        </w:rPr>
+        <w:t xml:space="preserve">Have you considered a) local temperatures in relation to species thermal range? Or location within the species range? Typically, declines in abundance during a MHW event are more common towards a species warm-range edge as here they are more likely to experience temperatures outside the species thermal range (see work by Michael Burrows from the Scottish Association of Marine </w:t>
+      </w:r>
+      <w:proofErr w:type="spellStart"/>
+      <w:r>
+        <w:rPr>
+          <w:rFonts w:cs="Arial"/>
+          <w:b/>
+          <w:color w:val="222222"/>
+          <w:shd w:val="clear" w:color="auto" w:fill="FFFFFF"/>
+        </w:rPr>
+        <w:t>Scien</w:t>
+      </w:r>
+      <w:proofErr w:type="spellEnd"/>
+    </w:p>
+    <w:p>
+      <w:pPr>
+        <w:rPr>
+          <w:rFonts w:cs="Arial"/>
+          <w:b/>
+          <w:color w:val="222222"/>
+          <w:shd w:val="clear" w:color="auto" w:fill="FFFFFF"/>
+        </w:rPr>
+      </w:pPr>
+      <w:proofErr w:type="spellStart"/>
+      <w:r>
+        <w:rPr>
+          <w:rFonts w:cs="Arial"/>
+          <w:b/>
+          <w:color w:val="222222"/>
+          <w:shd w:val="clear" w:color="auto" w:fill="FFFFFF"/>
+        </w:rPr>
+        <w:t>ces</w:t>
+      </w:r>
+      <w:proofErr w:type="spellEnd"/>
+      <w:r>
+        <w:rPr>
+          <w:rFonts w:cs="Arial"/>
+          <w:b/>
+          <w:color w:val="222222"/>
+          <w:shd w:val="clear" w:color="auto" w:fill="FFFFFF"/>
+        </w:rPr>
+        <w:t>).</w:t>
+      </w:r>
+    </w:p>
+    <w:p>
+      <w:pPr>
+        <w:rPr>
+          <w:rFonts w:cs="Arial"/>
+          <w:color w:val="222222"/>
+          <w:shd w:val="clear" w:color="auto" w:fill="FFFFFF"/>
+        </w:rPr>
+      </w:pPr>
+      <w:r>
+        <w:rPr>
+          <w:rFonts w:cs="Arial"/>
+          <w:color w:val="222222"/>
+          <w:shd w:val="clear" w:color="auto" w:fill="FFFFFF"/>
+        </w:rPr>
+        <w:t xml:space="preserve">Both taxa are in the central portions of their range in WA (see </w:t>
+      </w:r>
+      <w:proofErr w:type="spellStart"/>
+      <w:r>
+        <w:rPr>
+          <w:rFonts w:cs="Arial"/>
+          <w:color w:val="222222"/>
+          <w:shd w:val="clear" w:color="auto" w:fill="FFFFFF"/>
+        </w:rPr>
+        <w:t>Smale</w:t>
+      </w:r>
+      <w:proofErr w:type="spellEnd"/>
+      <w:r>
+        <w:rPr>
+          <w:rFonts w:cs="Arial"/>
+          <w:color w:val="222222"/>
+          <w:shd w:val="clear" w:color="auto" w:fill="FFFFFF"/>
+        </w:rPr>
+        <w:t xml:space="preserve"> 2020).  This has been noted in the text at </w:t>
+      </w:r>
+      <w:r>
+        <w:rPr>
+          <w:rFonts w:cs="Arial"/>
+          <w:color w:val="222222"/>
+          <w:shd w:val="clear" w:color="auto" w:fill="FFFFFF"/>
+        </w:rPr>
+        <w:t>line</w:t>
+      </w:r>
+      <w:r>
+        <w:rPr>
+          <w:rFonts w:cs="Arial"/>
+          <w:color w:val="222222"/>
+          <w:shd w:val="clear" w:color="auto" w:fill="FFFFFF"/>
+        </w:rPr>
+        <w:t xml:space="preserve"> 205</w:t>
+      </w:r>
+      <w:r>
+        <w:rPr>
+          <w:rFonts w:cs="Arial"/>
+          <w:color w:val="222222"/>
+          <w:shd w:val="clear" w:color="auto" w:fill="FFFFFF"/>
+        </w:rPr>
+        <w:t xml:space="preserve"> </w:t>
+      </w:r>
+      <w:r>
+        <w:rPr>
+          <w:rFonts w:cs="Arial"/>
+          <w:color w:val="222222"/>
+          <w:shd w:val="clear" w:color="auto" w:fill="FFFFFF"/>
+        </w:rPr>
+        <w:t>and</w:t>
+      </w:r>
+      <w:r>
+        <w:rPr>
+          <w:rFonts w:cs="Arial"/>
+          <w:color w:val="222222"/>
+          <w:shd w:val="clear" w:color="auto" w:fill="FFFFFF"/>
+        </w:rPr>
+        <w:t xml:space="preserve"> 556.</w:t>
+      </w:r>
+    </w:p>
+    <w:p>
+      <w:pPr>
+        <w:rPr>
+          <w:rFonts w:cs="Arial"/>
+          <w:color w:val="222222"/>
+          <w:shd w:val="clear" w:color="auto" w:fill="FFFFFF"/>
+        </w:rPr>
+      </w:pPr>
+      <w:r>
+        <w:rPr>
+          <w:rFonts w:cs="Arial"/>
+          <w:color w:val="222222"/>
+          <w:shd w:val="clear" w:color="auto" w:fill="FFFFFF"/>
+        </w:rPr>
+        <w:t xml:space="preserve">We are not aware of a lot of information on thermal tolerances for these species. However, </w:t>
+      </w:r>
+      <w:r>
+        <w:rPr>
+          <w:rFonts w:cs="Arial"/>
+          <w:color w:val="222222"/>
+          <w:shd w:val="clear" w:color="auto" w:fill="FFFFFF"/>
+        </w:rPr>
+        <w:t xml:space="preserve">Camus &amp; </w:t>
+      </w:r>
+      <w:proofErr w:type="spellStart"/>
+      <w:r>
+        <w:rPr>
+          <w:rFonts w:cs="Arial"/>
+          <w:color w:val="222222"/>
+          <w:shd w:val="clear" w:color="auto" w:fill="FFFFFF"/>
+        </w:rPr>
+        <w:t>Buschmann</w:t>
+      </w:r>
+      <w:proofErr w:type="spellEnd"/>
+      <w:r>
+        <w:rPr>
+          <w:rFonts w:cs="Arial"/>
+          <w:color w:val="222222"/>
+          <w:shd w:val="clear" w:color="auto" w:fill="FFFFFF"/>
+        </w:rPr>
+        <w:t xml:space="preserve"> 2017</w:t>
+      </w:r>
+      <w:r>
+        <w:rPr>
+          <w:rFonts w:cs="Arial"/>
+          <w:color w:val="222222"/>
+          <w:shd w:val="clear" w:color="auto" w:fill="FFFFFF"/>
+        </w:rPr>
+        <w:t xml:space="preserve"> and </w:t>
+      </w:r>
+      <w:proofErr w:type="spellStart"/>
+      <w:r>
+        <w:rPr>
+          <w:rFonts w:cs="Arial"/>
+          <w:color w:val="222222"/>
+          <w:shd w:val="clear" w:color="auto" w:fill="FFFFFF"/>
+        </w:rPr>
+        <w:t>Supratya</w:t>
+      </w:r>
+      <w:proofErr w:type="spellEnd"/>
+      <w:r>
+        <w:rPr>
+          <w:rFonts w:cs="Arial"/>
+          <w:color w:val="222222"/>
+          <w:shd w:val="clear" w:color="auto" w:fill="FFFFFF"/>
+        </w:rPr>
+        <w:t xml:space="preserve"> et al. 2020</w:t>
+      </w:r>
+      <w:r>
+        <w:rPr>
+          <w:rFonts w:cs="Arial"/>
+          <w:color w:val="222222"/>
+          <w:shd w:val="clear" w:color="auto" w:fill="FFFFFF"/>
+        </w:rPr>
+        <w:t xml:space="preserve"> </w:t>
+      </w:r>
+      <w:r>
+        <w:rPr>
+          <w:rFonts w:cs="Arial"/>
+          <w:color w:val="222222"/>
+          <w:shd w:val="clear" w:color="auto" w:fill="FFFFFF"/>
+        </w:rPr>
+        <w:t xml:space="preserve">(included in Section 2.3) </w:t>
+      </w:r>
+      <w:r>
+        <w:rPr>
+          <w:rFonts w:cs="Arial"/>
+          <w:color w:val="222222"/>
+          <w:shd w:val="clear" w:color="auto" w:fill="FFFFFF"/>
+        </w:rPr>
+        <w:t xml:space="preserve">suggest that growth for both species may decline above 15C with temperatures above 18C resulting in failed sporophyte production for </w:t>
+      </w:r>
+      <w:proofErr w:type="spellStart"/>
+      <w:r>
+        <w:rPr>
+          <w:rFonts w:cs="Arial"/>
+          <w:color w:val="222222"/>
+          <w:shd w:val="clear" w:color="auto" w:fill="FFFFFF"/>
+        </w:rPr>
+        <w:t>Nereocystis</w:t>
+      </w:r>
+      <w:proofErr w:type="spellEnd"/>
+      <w:r>
+        <w:rPr>
+          <w:rFonts w:cs="Arial"/>
+          <w:color w:val="222222"/>
+          <w:shd w:val="clear" w:color="auto" w:fill="FFFFFF"/>
+        </w:rPr>
+        <w:t>. We have added a calculation of the number of 15C days to the MS in Table S6 and text in the Methods (Section 2.3) and Results (Section 3.1).</w:t>
+      </w:r>
+    </w:p>
+    <w:p>
+      <w:pPr>
+        <w:rPr>
+          <w:rFonts w:cs="Arial"/>
+          <w:color w:val="222222"/>
+          <w:shd w:val="clear" w:color="auto" w:fill="FFFFFF"/>
+        </w:rPr>
+      </w:pPr>
+    </w:p>
+    <w:p>
+      <w:pPr>
+        <w:rPr>
+          <w:rFonts w:cs="Arial"/>
+          <w:color w:val="222222"/>
+          <w:shd w:val="clear" w:color="auto" w:fill="FFFF00"/>
+        </w:rPr>
+      </w:pPr>
+      <w:r>
+        <w:rPr>
+          <w:rFonts w:cs="Arial"/>
+          <w:color w:val="222222"/>
+          <w:shd w:val="clear" w:color="auto" w:fill="FFFFFF"/>
+        </w:rPr>
+        <w:t xml:space="preserve">Added a reference to Burrows et al 2020 at </w:t>
+      </w:r>
+      <w:r>
+        <w:rPr>
+          <w:rFonts w:cs="Arial"/>
+          <w:color w:val="222222"/>
+          <w:shd w:val="clear" w:color="auto" w:fill="FFFF00"/>
+        </w:rPr>
+        <w:t>line 567.</w:t>
+      </w:r>
+      <w:r>
+        <w:rPr>
+          <w:rFonts w:cs="Arial"/>
+          <w:color w:val="222222"/>
+          <w:shd w:val="clear" w:color="auto" w:fill="FFFF00"/>
+        </w:rPr>
+        <w:t xml:space="preserve"> </w:t>
+      </w:r>
+      <w:r>
+        <w:rPr>
+          <w:rFonts w:cs="Arial"/>
+          <w:color w:val="222222"/>
+        </w:rPr>
+        <w:t>Now reads:</w:t>
+      </w:r>
+    </w:p>
+    <w:p>
+      <w:pPr>
+        <w:rPr>
+          <w:rFonts w:cs="Arial"/>
+          <w:b/>
+          <w:color w:val="222222"/>
+          <w:shd w:val="clear" w:color="auto" w:fill="FFFFFF"/>
+        </w:rPr>
+      </w:pPr>
+      <w:r>
+        <w:rPr>
+          <w:rFonts w:cs="Arial"/>
+          <w:color w:val="222222"/>
+          <w:shd w:val="clear" w:color="auto" w:fill="FFFF00"/>
+        </w:rPr>
+        <w:t>“</w:t>
+      </w:r>
+      <w:r>
+        <w:rPr>
+          <w:rFonts w:cs="Arial"/>
+          <w:color w:val="222222"/>
+          <w:shd w:val="clear" w:color="auto" w:fill="FFFF00"/>
+          <w:lang w:val="en"/>
+        </w:rPr>
+        <w:t xml:space="preserve">Both </w:t>
+      </w:r>
+      <w:proofErr w:type="spellStart"/>
+      <w:r>
+        <w:rPr>
+          <w:rFonts w:cs="Arial"/>
+          <w:i/>
+          <w:color w:val="222222"/>
+          <w:shd w:val="clear" w:color="auto" w:fill="FFFF00"/>
+          <w:lang w:val="en"/>
+        </w:rPr>
+        <w:t>Macrocystis</w:t>
+      </w:r>
+      <w:proofErr w:type="spellEnd"/>
+      <w:r>
+        <w:rPr>
+          <w:rFonts w:cs="Arial"/>
+          <w:i/>
+          <w:color w:val="222222"/>
+          <w:shd w:val="clear" w:color="auto" w:fill="FFFF00"/>
+          <w:lang w:val="en"/>
+        </w:rPr>
+        <w:t xml:space="preserve"> </w:t>
+      </w:r>
+      <w:r>
+        <w:rPr>
+          <w:rFonts w:cs="Arial"/>
+          <w:color w:val="222222"/>
+          <w:shd w:val="clear" w:color="auto" w:fill="FFFF00"/>
+          <w:lang w:val="en"/>
+        </w:rPr>
+        <w:t xml:space="preserve">and </w:t>
+      </w:r>
+      <w:proofErr w:type="spellStart"/>
+      <w:r>
+        <w:rPr>
+          <w:rFonts w:cs="Arial"/>
+          <w:i/>
+          <w:color w:val="222222"/>
+          <w:shd w:val="clear" w:color="auto" w:fill="FFFF00"/>
+          <w:lang w:val="en"/>
+        </w:rPr>
+        <w:t>Nereocystis</w:t>
+      </w:r>
+      <w:proofErr w:type="spellEnd"/>
+      <w:r>
+        <w:rPr>
+          <w:rFonts w:cs="Arial"/>
+          <w:i/>
+          <w:color w:val="222222"/>
+          <w:shd w:val="clear" w:color="auto" w:fill="FFFF00"/>
+          <w:lang w:val="en"/>
+        </w:rPr>
+        <w:t xml:space="preserve"> </w:t>
+      </w:r>
+      <w:r>
+        <w:rPr>
+          <w:rFonts w:cs="Arial"/>
+          <w:color w:val="222222"/>
+          <w:shd w:val="clear" w:color="auto" w:fill="FFFF00"/>
+          <w:lang w:val="en"/>
+        </w:rPr>
+        <w:t xml:space="preserve">are far from their range margins in Washington </w:t>
+      </w:r>
+      <w:r>
+        <w:rPr>
+          <w:rFonts w:cs="Arial"/>
+          <w:color w:val="222222"/>
+          <w:shd w:val="clear" w:color="auto" w:fill="FFFF00"/>
+          <w:lang w:val="en"/>
+        </w:rPr>
+        <w:fldChar w:fldCharType="begin"/>
+      </w:r>
+      <w:r>
+        <w:rPr>
+          <w:rFonts w:cs="Arial"/>
+          <w:color w:val="222222"/>
+          <w:shd w:val="clear" w:color="auto" w:fill="FFFF00"/>
+          <w:lang w:val="en"/>
+        </w:rPr>
+        <w:instrText xml:space="preserve"> ADDIN EN.CITE &lt;EndNote&gt;&lt;Cite&gt;&lt;Author&gt;Smale&lt;/Author&gt;&lt;Year&gt;2020&lt;/Year&gt;&lt;RecNum&gt;9285&lt;/RecNum&gt;&lt;DisplayText&gt;(Smale 2020)&lt;/DisplayText&gt;&lt;record&gt;&lt;rec-number&gt;9285&lt;/rec-number&gt;&lt;foreign-keys&gt;&lt;key app="EN" db-id="prxrzzvdy0x2s4ee00qpxptadsswa02rwx0p" timestamp="1662761666"&gt;9285&lt;/key&gt;&lt;/foreign-keys&gt;&lt;ref-type name="Journal Article"&gt;17&lt;/ref-type&gt;&lt;contributors&gt;&lt;authors&gt;&lt;author&gt;Smale, Dan A&lt;/author&gt;&lt;/authors&gt;&lt;/contributors&gt;&lt;titles&gt;&lt;title&gt;Impacts of ocean warming on kelp forest ecosystems&lt;/title&gt;&lt;secondary-title&gt;New Phytologist&lt;/secondary-title&gt;&lt;/titles&gt;&lt;periodical&gt;&lt;full-title&gt;New Phytologist&lt;/full-title&gt;&lt;/periodical&gt;&lt;pages&gt;1447-1454&lt;/pages&gt;&lt;volume&gt;225&lt;/volume&gt;&lt;number&gt;4&lt;/number&gt;&lt;dates&gt;&lt;year&gt;2020&lt;/year&gt;&lt;/dates&gt;&lt;isbn&gt;0028-646X&lt;/isbn&gt;&lt;urls&gt;&lt;/urls&gt;&lt;/record&gt;&lt;/Cite&gt;&lt;/EndNote&gt;</w:instrText>
+      </w:r>
+      <w:r>
+        <w:rPr>
+          <w:rFonts w:cs="Arial"/>
+          <w:color w:val="222222"/>
+          <w:shd w:val="clear" w:color="auto" w:fill="FFFF00"/>
+          <w:lang w:val="en"/>
+        </w:rPr>
+        <w:fldChar w:fldCharType="separate"/>
+      </w:r>
+      <w:r>
+        <w:rPr>
+          <w:rFonts w:cs="Arial"/>
+          <w:color w:val="222222"/>
+          <w:shd w:val="clear" w:color="auto" w:fill="FFFF00"/>
+          <w:lang w:val="en"/>
+        </w:rPr>
+        <w:t>(</w:t>
+      </w:r>
+      <w:proofErr w:type="spellStart"/>
+      <w:r>
+        <w:rPr>
+          <w:rFonts w:cs="Arial"/>
+          <w:color w:val="222222"/>
+          <w:shd w:val="clear" w:color="auto" w:fill="FFFF00"/>
+          <w:lang w:val="en"/>
+        </w:rPr>
+        <w:t>Smale</w:t>
+      </w:r>
+      <w:proofErr w:type="spellEnd"/>
+      <w:r>
+        <w:rPr>
+          <w:rFonts w:cs="Arial"/>
+          <w:color w:val="222222"/>
+          <w:shd w:val="clear" w:color="auto" w:fill="FFFF00"/>
+          <w:lang w:val="en"/>
+        </w:rPr>
+        <w:t xml:space="preserve"> 2020)</w:t>
+      </w:r>
+      <w:r>
+        <w:rPr>
+          <w:rFonts w:cs="Arial"/>
+          <w:color w:val="222222"/>
+          <w:shd w:val="clear" w:color="auto" w:fill="FFFF00"/>
+        </w:rPr>
+        <w:fldChar w:fldCharType="end"/>
+      </w:r>
+      <w:r>
+        <w:rPr>
+          <w:rFonts w:cs="Arial"/>
+          <w:color w:val="222222"/>
+          <w:shd w:val="clear" w:color="auto" w:fill="FFFF00"/>
+          <w:lang w:val="en"/>
+        </w:rPr>
+        <w:t xml:space="preserve"> so we might expect them to be well within their thermal thresholds </w:t>
+      </w:r>
+      <w:r>
+        <w:rPr>
+          <w:rFonts w:cs="Arial"/>
+          <w:color w:val="222222"/>
+          <w:shd w:val="clear" w:color="auto" w:fill="FFFF00"/>
+          <w:lang w:val="en"/>
+        </w:rPr>
+        <w:fldChar w:fldCharType="begin"/>
+      </w:r>
+      <w:r>
+        <w:rPr>
+          <w:rFonts w:cs="Arial"/>
+          <w:color w:val="222222"/>
+          <w:shd w:val="clear" w:color="auto" w:fill="FFFF00"/>
+          <w:lang w:val="en"/>
+        </w:rPr>
+        <w:instrText xml:space="preserve"> ADDIN EN.CITE &lt;EndNote&gt;&lt;Cite&gt;&lt;Author&gt;Burrows&lt;/Author&gt;&lt;Year&gt;2020&lt;/Year&gt;&lt;RecNum&gt;9299&lt;/RecNum&gt;&lt;DisplayText&gt;(Burrows et al. 2020)&lt;/DisplayText&gt;&lt;record&gt;&lt;rec-number&gt;9299&lt;/rec-number&gt;&lt;foreign-keys&gt;&lt;key app="EN" db-id="prxrzzvdy0x2s4ee00qpxptadsswa02rwx0p" timestamp="1663112054"&gt;9299&lt;/key&gt;&lt;/foreign-keys&gt;&lt;ref-type name="Journal Article"&gt;17&lt;/ref-type&gt;&lt;contributors&gt;&lt;authors&gt;&lt;author&gt;Burrows, Michael T&lt;/author&gt;&lt;author&gt;Hawkins, Stephen J&lt;/author&gt;&lt;author&gt;Moore, J Jon&lt;/author&gt;&lt;author&gt;Adams, Leoni&lt;/author&gt;&lt;author&gt;Sugden, Heather&lt;/author&gt;&lt;author&gt;Firth, Louise&lt;/author&gt;&lt;author&gt;Mieszkowska, Nova&lt;/author&gt;&lt;/authors&gt;&lt;/contributors&gt;&lt;titles&gt;&lt;title&gt;Global‐scale species distributions predict temperature‐related changes in species composition of rocky shore communities in Britain&lt;/title&gt;&lt;secondary-title&gt;Global change biology&lt;/secondary-title&gt;&lt;/titles&gt;&lt;periodical&gt;&lt;full-title&gt;Global Change Biology&lt;/full-title&gt;&lt;abbr-1&gt;Global Change Biol&lt;/abbr-1&gt;&lt;/periodical&gt;&lt;pages&gt;2093-2105&lt;/pages&gt;&lt;volume&gt;26&lt;/volume&gt;&lt;number&gt;4&lt;/number&gt;&lt;dates&gt;&lt;year&gt;2020&lt;/year&gt;&lt;/dates&gt;&lt;isbn&gt;1354-1013&lt;/isbn&gt;&lt;urls&gt;&lt;/urls&gt;&lt;/record&gt;&lt;/Cite&gt;&lt;/EndNote&gt;</w:instrText>
+      </w:r>
+      <w:r>
+        <w:rPr>
+          <w:rFonts w:cs="Arial"/>
+          <w:color w:val="222222"/>
+          <w:shd w:val="clear" w:color="auto" w:fill="FFFF00"/>
+          <w:lang w:val="en"/>
+        </w:rPr>
+        <w:fldChar w:fldCharType="separate"/>
+      </w:r>
+      <w:r>
+        <w:rPr>
+          <w:rFonts w:cs="Arial"/>
+          <w:color w:val="222222"/>
+          <w:shd w:val="clear" w:color="auto" w:fill="FFFF00"/>
+          <w:lang w:val="en"/>
+        </w:rPr>
+        <w:t>(Burrows et al. 2020)</w:t>
+      </w:r>
+      <w:r>
+        <w:rPr>
+          <w:rFonts w:cs="Arial"/>
+          <w:color w:val="222222"/>
+          <w:shd w:val="clear" w:color="auto" w:fill="FFFF00"/>
+        </w:rPr>
+        <w:fldChar w:fldCharType="end"/>
+      </w:r>
+      <w:r>
+        <w:rPr>
+          <w:rFonts w:cs="Arial"/>
+          <w:color w:val="222222"/>
+          <w:shd w:val="clear" w:color="auto" w:fill="FFFF00"/>
+          <w:lang w:val="en"/>
+        </w:rPr>
+        <w:t>.</w:t>
+      </w:r>
+      <w:r>
+        <w:rPr>
+          <w:rFonts w:cs="Arial"/>
+          <w:color w:val="222222"/>
+          <w:shd w:val="clear" w:color="auto" w:fill="FFFF00"/>
+          <w:lang w:val="en"/>
+        </w:rPr>
+        <w:t>”</w:t>
+      </w:r>
+    </w:p>
+    <w:p>
+      <w:pPr>
+        <w:rPr>
+          <w:rFonts w:cs="Arial"/>
+          <w:b/>
+          <w:color w:val="222222"/>
+          <w:shd w:val="clear" w:color="auto" w:fill="FFFFFF"/>
+        </w:rPr>
+      </w:pPr>
+      <w:r>
+        <w:rPr>
+          <w:rFonts w:cs="Arial"/>
+          <w:b/>
+          <w:color w:val="222222"/>
+        </w:rPr>
+        <w:br/>
+      </w:r>
+      <w:r>
+        <w:rPr>
+          <w:rFonts w:cs="Arial"/>
+          <w:b/>
+          <w:color w:val="222222"/>
+          <w:shd w:val="clear" w:color="auto" w:fill="FFFFFF"/>
+        </w:rPr>
+        <w:t>Lines 533-535: What time of year do they reproduce? What was the temperature relative to other years at this time of year?</w:t>
+      </w:r>
+    </w:p>
+    <w:p>
+      <w:pPr>
+        <w:rPr>
+          <w:rFonts w:cs="Arial"/>
+          <w:b/>
+          <w:color w:val="222222"/>
+          <w:shd w:val="clear" w:color="auto" w:fill="FFFFFF"/>
+        </w:rPr>
+      </w:pPr>
+    </w:p>
+    <w:p>
+      <w:pPr>
+        <w:rPr>
+          <w:rFonts w:cs="Arial"/>
+          <w:color w:val="222222"/>
+          <w:shd w:val="clear" w:color="auto" w:fill="FFFFFF"/>
+        </w:rPr>
+      </w:pPr>
+      <w:r>
+        <w:rPr>
+          <w:rFonts w:cs="Arial"/>
+          <w:color w:val="222222"/>
+          <w:shd w:val="clear" w:color="auto" w:fill="FFFFFF"/>
+        </w:rPr>
+        <w:t xml:space="preserve">That is not clear for the Washington coast. Larvae are planktonic (and feeding) for several weeks to months. In California settlement occurs in May in many areas but in March and July around Ft. Bragg in the north. </w:t>
+      </w:r>
+    </w:p>
+    <w:p>
+      <w:pPr>
+        <w:rPr>
+          <w:rFonts w:cs="Arial"/>
+          <w:b/>
+          <w:color w:val="222222"/>
+          <w:shd w:val="clear" w:color="auto" w:fill="FFFFFF"/>
+        </w:rPr>
+      </w:pPr>
       <w:bookmarkStart w:id="0" w:name="_GoBack"/>
       <w:bookmarkEnd w:id="0"/>
-    </w:p>
-    <w:p>
-      <w:pPr>
-        <w:rPr>
-          <w:rFonts w:cs="Arial"/>
-          <w:b/>
-          <w:color w:val="222222"/>
-          <w:shd w:val="clear" w:color="auto" w:fill="FFFFFF"/>
-        </w:rPr>
-      </w:pPr>
-      <w:r>
-        <w:rPr>
-          <w:rFonts w:cs="Arial"/>
-          <w:b/>
-          <w:color w:val="222222"/>
-          <w:shd w:val="clear" w:color="auto" w:fill="FFFFFF"/>
-        </w:rPr>
-        <w:t>Line 351: what year/period of time is ‘earlier levels’ referring to? Pre 2015?</w:t>
-      </w:r>
-      <w:r>
-        <w:rPr>
-          <w:rFonts w:cs="Arial"/>
-          <w:b/>
-          <w:color w:val="222222"/>
-        </w:rPr>
-        <w:br/>
-      </w:r>
-    </w:p>
-    <w:p>
-      <w:pPr>
-        <w:rPr>
-          <w:rFonts w:cs="Arial"/>
-          <w:b/>
-          <w:color w:val="222222"/>
-          <w:shd w:val="clear" w:color="auto" w:fill="FFFFFF"/>
-        </w:rPr>
-      </w:pPr>
-      <w:r>
-        <w:rPr>
-          <w:rFonts w:cs="Arial"/>
-          <w:b/>
-          <w:color w:val="222222"/>
-          <w:shd w:val="clear" w:color="auto" w:fill="FFFFFF"/>
-        </w:rPr>
-        <w:t>Line 353: consider changing the word cryptic since this is usually linked to cryptic species where as in this instance I believe you are talking about hidden individuals.</w:t>
-      </w:r>
-      <w:r>
-        <w:rPr>
-          <w:rFonts w:cs="Arial"/>
-          <w:b/>
-          <w:color w:val="222222"/>
-        </w:rPr>
-        <w:br/>
-      </w:r>
-    </w:p>
-    <w:p>
-      <w:pPr>
-        <w:rPr>
-          <w:rFonts w:cs="Arial"/>
-          <w:b/>
-          <w:color w:val="222222"/>
-          <w:shd w:val="clear" w:color="auto" w:fill="FFFFFF"/>
-        </w:rPr>
-      </w:pPr>
-      <w:r>
-        <w:rPr>
-          <w:rFonts w:cs="Arial"/>
-          <w:b/>
-          <w:color w:val="222222"/>
-          <w:shd w:val="clear" w:color="auto" w:fill="FFFFFF"/>
-        </w:rPr>
-        <w:lastRenderedPageBreak/>
-        <w:t>Line 454: should read ‘models’</w:t>
-      </w:r>
-      <w:r>
-        <w:rPr>
-          <w:rFonts w:cs="Arial"/>
-          <w:b/>
-          <w:color w:val="222222"/>
-        </w:rPr>
-        <w:br/>
-      </w:r>
-      <w:r>
-        <w:rPr>
-          <w:rFonts w:cs="Arial"/>
-          <w:b/>
-          <w:color w:val="222222"/>
-        </w:rPr>
-        <w:br/>
-      </w:r>
-      <w:r>
-        <w:rPr>
-          <w:rFonts w:cs="Arial"/>
-          <w:b/>
-          <w:color w:val="222222"/>
-          <w:shd w:val="clear" w:color="auto" w:fill="FFFFFF"/>
-        </w:rPr>
-        <w:t>Discussion</w:t>
-      </w:r>
-      <w:r>
-        <w:rPr>
-          <w:rFonts w:cs="Arial"/>
-          <w:b/>
-          <w:color w:val="222222"/>
-        </w:rPr>
-        <w:br/>
-      </w:r>
-      <w:r>
-        <w:rPr>
-          <w:rFonts w:cs="Arial"/>
-          <w:b/>
-          <w:color w:val="222222"/>
-          <w:shd w:val="clear" w:color="auto" w:fill="FFFFFF"/>
-        </w:rPr>
-        <w:t>I think the authors are pinning too much of their explanation of changes in kelp and associated faunal densities onto events that have happened in the area (MHWs, SSWS). At no point have the authors made an attempt to quantitatively link the events with algal/invertebrate/fish shifts. The shifts over time are interesting in themselves and although events occurring in the area can be discussed as potential contributing factors, without including evidence, and without following standard definitions of MHWs, it is impossible to link x directly with y.</w:t>
-      </w:r>
-    </w:p>
-    <w:p>
-      <w:pPr>
-        <w:rPr>
-          <w:rFonts w:cs="Arial"/>
-          <w:b/>
-          <w:color w:val="222222"/>
-          <w:shd w:val="clear" w:color="auto" w:fill="FFFFFF"/>
-        </w:rPr>
-      </w:pPr>
-    </w:p>
-    <w:p>
-      <w:pPr>
-        <w:rPr>
-          <w:rFonts w:cs="Arial"/>
-          <w:b/>
-          <w:color w:val="222222"/>
-          <w:shd w:val="clear" w:color="auto" w:fill="FFFFFF"/>
-        </w:rPr>
-      </w:pPr>
-      <w:r>
-        <w:rPr>
-          <w:rFonts w:cs="Arial"/>
-          <w:b/>
-          <w:color w:val="222222"/>
-        </w:rPr>
-        <w:br/>
-      </w:r>
-      <w:r>
-        <w:rPr>
-          <w:rFonts w:cs="Arial"/>
-          <w:b/>
-          <w:color w:val="222222"/>
-          <w:shd w:val="clear" w:color="auto" w:fill="FFFFFF"/>
-        </w:rPr>
-        <w:t>Lines 483-486: I agree – this is an important piece worthy of publication simply because it expands our knowledge on kelp communities in the local area.</w:t>
-      </w:r>
-    </w:p>
-    <w:p>
-      <w:pPr>
-        <w:rPr>
-          <w:rFonts w:cs="Arial"/>
-          <w:b/>
-          <w:color w:val="222222"/>
-          <w:shd w:val="clear" w:color="auto" w:fill="FFFFFF"/>
-        </w:rPr>
-      </w:pPr>
-    </w:p>
-    <w:p>
-      <w:pPr>
-        <w:rPr>
-          <w:rFonts w:cs="Arial"/>
-          <w:b/>
-          <w:color w:val="222222"/>
-          <w:shd w:val="clear" w:color="auto" w:fill="FFFFFF"/>
-        </w:rPr>
-      </w:pPr>
-      <w:r>
-        <w:rPr>
-          <w:rFonts w:cs="Arial"/>
-          <w:b/>
-          <w:color w:val="222222"/>
-        </w:rPr>
-        <w:br/>
-      </w:r>
-      <w:r>
-        <w:rPr>
-          <w:rFonts w:cs="Arial"/>
-          <w:b/>
-          <w:color w:val="222222"/>
-          <w:shd w:val="clear" w:color="auto" w:fill="FFFFFF"/>
-        </w:rPr>
-        <w:t>Lines 487-502: Again, I do not believe temperature patterns can be linked to MHWs unless they follow some specific criteria of what a MHW is.</w:t>
-      </w:r>
-    </w:p>
-    <w:p>
-      <w:pPr>
-        <w:rPr>
-          <w:rFonts w:cs="Arial"/>
-          <w:b/>
-          <w:color w:val="222222"/>
-          <w:shd w:val="clear" w:color="auto" w:fill="FFFFFF"/>
-        </w:rPr>
-      </w:pPr>
-    </w:p>
-    <w:p>
-      <w:pPr>
-        <w:rPr>
-          <w:rFonts w:cs="Arial"/>
-          <w:b/>
-          <w:color w:val="222222"/>
-          <w:shd w:val="clear" w:color="auto" w:fill="FFFFFF"/>
-        </w:rPr>
-      </w:pPr>
-      <w:r>
-        <w:rPr>
-          <w:rFonts w:cs="Arial"/>
-          <w:b/>
-          <w:color w:val="222222"/>
-        </w:rPr>
-        <w:br/>
-      </w:r>
-      <w:r>
-        <w:rPr>
-          <w:rFonts w:cs="Arial"/>
-          <w:b/>
-          <w:color w:val="222222"/>
-          <w:shd w:val="clear" w:color="auto" w:fill="FFFFFF"/>
-        </w:rPr>
-        <w:t>Lines 494-497: Where has this data come from? There is a reference for Oregon but not for California? Have you considered a) local temperatures in relation to species thermal range? Or location within the species range? Typically, declines in abundance during a MHW event are more common towards a species warm-range edge as here they are more likely to experience temperatures outside the species thermal range (see work by Michael Burrows from the Scottish Association of Marine Sciences).</w:t>
-      </w:r>
-    </w:p>
-    <w:p>
-      <w:pPr>
-        <w:rPr>
-          <w:rFonts w:cs="Arial"/>
-          <w:b/>
-          <w:color w:val="222222"/>
-          <w:shd w:val="clear" w:color="auto" w:fill="FFFFFF"/>
-        </w:rPr>
-      </w:pPr>
-    </w:p>
-    <w:p>
-      <w:pPr>
-        <w:rPr>
-          <w:rFonts w:cs="Arial"/>
-          <w:b/>
-          <w:color w:val="222222"/>
-          <w:shd w:val="clear" w:color="auto" w:fill="FFFFFF"/>
-        </w:rPr>
-      </w:pPr>
-      <w:r>
-        <w:rPr>
-          <w:rFonts w:cs="Arial"/>
-          <w:b/>
-          <w:color w:val="222222"/>
-        </w:rPr>
-        <w:br/>
-      </w:r>
-      <w:r>
-        <w:rPr>
-          <w:rFonts w:cs="Arial"/>
-          <w:b/>
-          <w:color w:val="222222"/>
-          <w:shd w:val="clear" w:color="auto" w:fill="FFFFFF"/>
-        </w:rPr>
-        <w:t>Lines 533-535: What time of year do they reproduce? What was the temperature relative to other years at this time of year?</w:t>
-      </w:r>
-    </w:p>
-    <w:p>
-      <w:pPr>
-        <w:rPr>
-          <w:rFonts w:cs="Arial"/>
-          <w:b/>
-          <w:color w:val="222222"/>
-          <w:shd w:val="clear" w:color="auto" w:fill="FFFFFF"/>
-        </w:rPr>
-      </w:pPr>
-      <w:r>
-        <w:rPr>
-          <w:rFonts w:cs="Arial"/>
-          <w:b/>
-          <w:color w:val="222222"/>
-        </w:rPr>
-        <w:br/>
-      </w:r>
-      <w:r>
-        <w:rPr>
-          <w:rFonts w:cs="Arial"/>
-          <w:b/>
-          <w:color w:val="222222"/>
-          <w:shd w:val="clear" w:color="auto" w:fill="FFFFFF"/>
-        </w:rPr>
-        <w:t>Line 540: ‘did full crash’ is not correct English</w:t>
+      <w:r>
+        <w:rPr>
+          <w:rFonts w:cs="Arial"/>
+          <w:b/>
+          <w:color w:val="222222"/>
+        </w:rPr>
+        <w:br/>
+      </w:r>
+      <w:r>
+        <w:rPr>
+          <w:rFonts w:cs="Arial"/>
+          <w:b/>
+          <w:color w:val="222222"/>
+          <w:shd w:val="clear" w:color="auto" w:fill="FFFFFF"/>
+        </w:rPr>
+        <w:t>Line 540</w:t>
+      </w:r>
+      <w:r>
+        <w:rPr>
+          <w:rFonts w:cs="Arial"/>
+          <w:b/>
+          <w:color w:val="222222"/>
+          <w:shd w:val="clear" w:color="auto" w:fill="FFFFFF"/>
+        </w:rPr>
+        <w:t xml:space="preserve"> (</w:t>
+      </w:r>
+      <w:r>
+        <w:rPr>
+          <w:rFonts w:cs="Arial"/>
+          <w:b/>
+          <w:color w:val="222222"/>
+          <w:highlight w:val="yellow"/>
+          <w:shd w:val="clear" w:color="auto" w:fill="FFFFFF"/>
+        </w:rPr>
+        <w:t>611)</w:t>
+      </w:r>
+      <w:r>
+        <w:rPr>
+          <w:rFonts w:cs="Arial"/>
+          <w:b/>
+          <w:color w:val="222222"/>
+          <w:shd w:val="clear" w:color="auto" w:fill="FFFFFF"/>
+        </w:rPr>
+        <w:t>: ‘did full crash’ is not correct English</w:t>
+      </w:r>
+    </w:p>
+    <w:p>
+      <w:pPr>
+        <w:rPr>
+          <w:rFonts w:cs="Arial"/>
+          <w:color w:val="222222"/>
+          <w:shd w:val="clear" w:color="auto" w:fill="FFFFFF"/>
+        </w:rPr>
+      </w:pPr>
+      <w:r>
+        <w:rPr>
+          <w:rFonts w:cs="Arial"/>
+          <w:color w:val="222222"/>
+          <w:shd w:val="clear" w:color="auto" w:fill="FFFFFF"/>
+        </w:rPr>
+        <w:t>Should be ‘did not fully crash’</w:t>
       </w:r>
     </w:p>
     <w:p>
@@ -2816,7 +3923,10 @@
     <w:p>
       <w:pPr>
         <w:rPr>
-          <w:b/>
+          <w:rFonts w:cs="Arial"/>
+          <w:b/>
+          <w:color w:val="222222"/>
+          <w:shd w:val="clear" w:color="auto" w:fill="FFFFFF"/>
         </w:rPr>
       </w:pPr>
       <w:r>
@@ -2835,6 +3945,16 @@
           <w:shd w:val="clear" w:color="auto" w:fill="FFFFFF"/>
         </w:rPr>
         <w:t>Line 595: consider changing ‘shocks’ to ‘stressors’ or similar.</w:t>
+      </w:r>
+    </w:p>
+    <w:p>
+      <w:r>
+        <w:rPr>
+          <w:rFonts w:cs="Arial"/>
+          <w:color w:val="222222"/>
+          <w:shd w:val="clear" w:color="auto" w:fill="FFFFFF"/>
+        </w:rPr>
+        <w:t>done</w:t>
       </w:r>
     </w:p>
     <w:sectPr>

</xml_diff>

<commit_message>
REWB added to MS
</commit_message>
<xml_diff>
--- a/Flagstone paper/Response-to-Reviewers-revision.docx
+++ b/Flagstone paper/Response-to-Reviewers-revision.docx
@@ -17,19 +17,8 @@
           <w:color w:val="222222"/>
           <w:shd w:val="clear" w:color="auto" w:fill="FFFFFF"/>
         </w:rPr>
-        <w:t>Reviewer 1 report</w:t>
-      </w:r>
-      <w:proofErr w:type="gramStart"/>
-      <w:r>
-        <w:rPr>
-          <w:rFonts w:cs="Arial"/>
-          <w:b/>
-          <w:color w:val="222222"/>
-          <w:shd w:val="clear" w:color="auto" w:fill="FFFFFF"/>
-        </w:rPr>
-        <w:t>:</w:t>
-      </w:r>
-      <w:proofErr w:type="gramEnd"/>
+        <w:t>Reviewer 1 report:</w:t>
+      </w:r>
       <w:r>
         <w:rPr>
           <w:rFonts w:cs="Arial"/>
@@ -316,23 +305,7 @@
           <w:rFonts w:cs="Arial"/>
           <w:color w:val="222222"/>
         </w:rPr>
-        <w:t xml:space="preserve">For example, we have added information on MHW effects on kelp in other areas (New Zealand, Australia, </w:t>
-      </w:r>
-      <w:proofErr w:type="gramStart"/>
-      <w:r>
-        <w:rPr>
-          <w:rFonts w:cs="Arial"/>
-          <w:color w:val="222222"/>
-        </w:rPr>
-        <w:t>North</w:t>
-      </w:r>
-      <w:proofErr w:type="gramEnd"/>
-      <w:r>
-        <w:rPr>
-          <w:rFonts w:cs="Arial"/>
-          <w:color w:val="222222"/>
-        </w:rPr>
-        <w:t xml:space="preserve"> Atlantic). The earlier draft did cover many of the topics (differences in kelp loss among regions, references to differences in predator redundancy among regions, effects of trophic cascades, effects of climate drivers, </w:t>
+        <w:t xml:space="preserve">For example, we have added information on MHW effects on kelp in other areas (New Zealand, Australia, North Atlantic). The earlier draft did cover many of the topics (differences in kelp loss among regions, references to differences in predator redundancy among regions, effects of trophic cascades, effects of climate drivers, </w:t>
       </w:r>
       <w:proofErr w:type="spellStart"/>
       <w:r>
@@ -612,8 +585,6 @@
         </w:rPr>
         <w:t>MH</w:t>
       </w:r>
-      <w:bookmarkStart w:id="0" w:name="_GoBack"/>
-      <w:bookmarkEnd w:id="0"/>
       <w:r>
         <w:rPr>
           <w:shd w:val="clear" w:color="auto" w:fill="FFFFFF"/>
@@ -1124,13 +1095,7 @@
         <w:rPr>
           <w:shd w:val="clear" w:color="auto" w:fill="FFFFFF"/>
         </w:rPr>
-        <w:t>Purple and green urchins increased in various areas</w:t>
-      </w:r>
-      <w:r>
-        <w:rPr>
-          <w:shd w:val="clear" w:color="auto" w:fill="FFFFFF"/>
-        </w:rPr>
-        <w:t xml:space="preserve"> </w:t>
+        <w:t xml:space="preserve">Purple and green urchins increased in various areas </w:t>
       </w:r>
     </w:p>
     <w:p>
@@ -1579,73 +1544,51 @@
           <w:color w:val="222222"/>
           <w:shd w:val="clear" w:color="auto" w:fill="FFFFFF"/>
         </w:rPr>
-        <w:t xml:space="preserve"> has a nice 2019 paper couched in mixed models as does Andrew Bell (also couched in fixed versus random effects) that I'd recommend. There's also an excellent chapter in Wooldridge's book on cross sectional and panel data. Regardless, the </w:t>
-      </w:r>
-      <w:proofErr w:type="gramStart"/>
-      <w:r>
-        <w:rPr>
-          <w:rFonts w:cs="Arial"/>
-          <w:b/>
-          <w:color w:val="222222"/>
-          <w:shd w:val="clear" w:color="auto" w:fill="FFFFFF"/>
-        </w:rPr>
-        <w:t>simples</w:t>
-      </w:r>
-      <w:proofErr w:type="gramEnd"/>
-      <w:r>
-        <w:rPr>
-          <w:rFonts w:cs="Arial"/>
-          <w:b/>
-          <w:color w:val="222222"/>
-          <w:shd w:val="clear" w:color="auto" w:fill="FFFFFF"/>
-        </w:rPr>
-        <w:t xml:space="preserve"> solution is, instead of looking at correlation, to look at change in kelp and change in urchins. I believe there is enough data here for this analysis, and looking at the relationship between </w:t>
-      </w:r>
-      <w:proofErr w:type="gramStart"/>
-      <w:r>
-        <w:rPr>
-          <w:rFonts w:cs="Arial"/>
-          <w:b/>
-          <w:color w:val="222222"/>
-          <w:shd w:val="clear" w:color="auto" w:fill="FFFFFF"/>
-        </w:rPr>
-        <w:t>change</w:t>
-      </w:r>
-      <w:proofErr w:type="gramEnd"/>
-      <w:r>
-        <w:rPr>
-          <w:rFonts w:cs="Arial"/>
-          <w:b/>
-          <w:color w:val="222222"/>
-          <w:shd w:val="clear" w:color="auto" w:fill="FFFFFF"/>
-        </w:rPr>
-        <w:t xml:space="preserve"> should be highly illuminating and greatly strengthen any arguments made here.</w:t>
-      </w:r>
-    </w:p>
-    <w:p>
-      <w:pPr>
-        <w:rPr>
-          <w:rFonts w:cs="Arial"/>
-          <w:b/>
-          <w:color w:val="222222"/>
-          <w:shd w:val="clear" w:color="auto" w:fill="FFFFFF"/>
-        </w:rPr>
-      </w:pPr>
-      <w:r>
-        <w:rPr>
-          <w:rFonts w:cs="Arial"/>
-          <w:color w:val="222222"/>
-          <w:shd w:val="clear" w:color="auto" w:fill="FFFFFF"/>
-        </w:rPr>
-        <w:t xml:space="preserve">Not really totally viable. </w:t>
-      </w:r>
-      <w:r>
-        <w:rPr>
-          <w:rFonts w:cs="Arial"/>
-          <w:color w:val="222222"/>
-          <w:shd w:val="clear" w:color="auto" w:fill="FFFFFF"/>
-        </w:rPr>
-        <w:t xml:space="preserve">The only real action with urchins was at </w:t>
+        <w:t xml:space="preserve"> has a nice 2019 paper couched in mixed models as does Andrew Bell (also couched in fixed versus random effects) that I'd recommend. There's also an excellent chapter in Wooldridge's book on cross sectional and panel data. Regardless, the simples solution is, instead of looking at correlation, to look at change in kelp and change in urchins. I believe there is enough data here for this analysis, and looking at the relationship between change should be highly illuminating and greatly strengthen any arguments made here.</w:t>
+      </w:r>
+    </w:p>
+    <w:p>
+      <w:pPr>
+        <w:rPr>
+          <w:rFonts w:cs="Arial"/>
+          <w:color w:val="222222"/>
+          <w:shd w:val="clear" w:color="auto" w:fill="FFFFFF"/>
+        </w:rPr>
+      </w:pPr>
+      <w:r>
+        <w:rPr>
+          <w:rFonts w:cs="Arial"/>
+          <w:color w:val="222222"/>
+          <w:shd w:val="clear" w:color="auto" w:fill="FFFFFF"/>
+        </w:rPr>
+        <w:t xml:space="preserve">We appreciate the suggestion for a panel analysis, aka. Random-effects-within-between (REWB) model as outlined in Bell’s work. The approach is an interesting one. </w:t>
+      </w:r>
+    </w:p>
+    <w:p>
+      <w:pPr>
+        <w:rPr>
+          <w:rFonts w:cs="Arial"/>
+          <w:color w:val="222222"/>
+          <w:shd w:val="clear" w:color="auto" w:fill="FFFFFF"/>
+        </w:rPr>
+      </w:pPr>
+    </w:p>
+    <w:p>
+      <w:pPr>
+        <w:rPr>
+          <w:rFonts w:cs="Arial"/>
+          <w:b/>
+          <w:color w:val="222222"/>
+          <w:shd w:val="clear" w:color="auto" w:fill="FFFFFF"/>
+        </w:rPr>
+      </w:pPr>
+      <w:r>
+        <w:rPr>
+          <w:rFonts w:cs="Arial"/>
+          <w:color w:val="222222"/>
+          <w:shd w:val="clear" w:color="auto" w:fill="FFFFFF"/>
+        </w:rPr>
+        <w:t xml:space="preserve">We have added a REWB analysis to the MS . However, we have limited this analysis to the </w:t>
       </w:r>
       <w:proofErr w:type="spellStart"/>
       <w:r>
@@ -1663,7 +1606,25 @@
           <w:color w:val="222222"/>
           <w:shd w:val="clear" w:color="auto" w:fill="FFFFFF"/>
         </w:rPr>
-        <w:t>.  Elaborate…</w:t>
+        <w:t xml:space="preserve"> Island site for data reasons—</w:t>
+      </w:r>
+      <w:proofErr w:type="spellStart"/>
+      <w:r>
+        <w:rPr>
+          <w:rFonts w:cs="Arial"/>
+          <w:color w:val="222222"/>
+          <w:shd w:val="clear" w:color="auto" w:fill="FFFFFF"/>
+        </w:rPr>
+        <w:t>Tatoosh</w:t>
+      </w:r>
+      <w:proofErr w:type="spellEnd"/>
+      <w:r>
+        <w:rPr>
+          <w:rFonts w:cs="Arial"/>
+          <w:color w:val="222222"/>
+          <w:shd w:val="clear" w:color="auto" w:fill="FFFFFF"/>
+        </w:rPr>
+        <w:t xml:space="preserve"> was the only location in which urchins were really present and showed large fluctuations in biomass (see figures in the Supplement). </w:t>
       </w:r>
       <w:r>
         <w:rPr>
@@ -1827,6 +1788,7 @@
           <w:b/>
           <w:color w:val="222222"/>
         </w:rPr>
+        <w:lastRenderedPageBreak/>
         <w:br/>
       </w:r>
       <w:r>
@@ -1903,75 +1865,542 @@
           <w:color w:val="222222"/>
           <w:shd w:val="clear" w:color="auto" w:fill="FFFFFF"/>
         </w:rPr>
+        <w:t xml:space="preserve">Ling et al 2015 and </w:t>
+      </w:r>
+      <w:proofErr w:type="spellStart"/>
+      <w:r>
+        <w:rPr>
+          <w:rFonts w:cs="Arial"/>
+          <w:color w:val="222222"/>
+          <w:shd w:val="clear" w:color="auto" w:fill="FFFFFF"/>
+        </w:rPr>
+        <w:t>Smale</w:t>
+      </w:r>
+      <w:proofErr w:type="spellEnd"/>
+      <w:r>
+        <w:rPr>
+          <w:rFonts w:cs="Arial"/>
+          <w:color w:val="222222"/>
+          <w:shd w:val="clear" w:color="auto" w:fill="FFFFFF"/>
+        </w:rPr>
+        <w:t xml:space="preserve"> 2020 have been added throughout.</w:t>
+      </w:r>
+    </w:p>
+    <w:p>
+      <w:pPr>
+        <w:rPr>
+          <w:rFonts w:cs="Arial"/>
+          <w:b/>
+          <w:color w:val="222222"/>
+          <w:shd w:val="clear" w:color="auto" w:fill="FFFFFF"/>
+        </w:rPr>
+      </w:pPr>
+      <w:r>
+        <w:rPr>
+          <w:rFonts w:cs="Arial"/>
+          <w:b/>
+          <w:color w:val="222222"/>
+        </w:rPr>
+        <w:br/>
+      </w:r>
+      <w:r>
+        <w:rPr>
+          <w:rFonts w:cs="Arial"/>
+          <w:b/>
+          <w:color w:val="222222"/>
+          <w:shd w:val="clear" w:color="auto" w:fill="FFFFFF"/>
+        </w:rPr>
+        <w:t>Line 80 - define heat wave</w:t>
+      </w:r>
+    </w:p>
+    <w:p>
+      <w:pPr>
+        <w:rPr>
+          <w:rFonts w:cs="Arial"/>
+          <w:color w:val="222222"/>
+          <w:shd w:val="clear" w:color="auto" w:fill="FFFFFF"/>
+        </w:rPr>
+      </w:pPr>
+      <w:r>
+        <w:rPr>
+          <w:rFonts w:cs="Arial"/>
+          <w:color w:val="222222"/>
+          <w:shd w:val="clear" w:color="auto" w:fill="FFFFFF"/>
+        </w:rPr>
+        <w:t xml:space="preserve">Done, with added reference to </w:t>
+      </w:r>
+      <w:proofErr w:type="spellStart"/>
+      <w:r>
+        <w:rPr>
+          <w:rFonts w:cs="Arial"/>
+          <w:color w:val="222222"/>
+          <w:shd w:val="clear" w:color="auto" w:fill="FFFFFF"/>
+        </w:rPr>
+        <w:t>Hobday</w:t>
+      </w:r>
+      <w:proofErr w:type="spellEnd"/>
+      <w:r>
+        <w:rPr>
+          <w:rFonts w:cs="Arial"/>
+          <w:color w:val="222222"/>
+          <w:shd w:val="clear" w:color="auto" w:fill="FFFFFF"/>
+        </w:rPr>
+        <w:t xml:space="preserve"> et al 2016</w:t>
+      </w:r>
+    </w:p>
+    <w:p>
+      <w:pPr>
+        <w:rPr>
+          <w:rFonts w:cs="Arial"/>
+          <w:b/>
+          <w:color w:val="222222"/>
+          <w:shd w:val="clear" w:color="auto" w:fill="FFFFFF"/>
+        </w:rPr>
+      </w:pPr>
+      <w:r>
+        <w:rPr>
+          <w:rFonts w:cs="Arial"/>
+          <w:b/>
+          <w:color w:val="222222"/>
+          <w:shd w:val="clear" w:color="auto" w:fill="FFFFFF"/>
+        </w:rPr>
+        <w:t>Line 493 - adaptation - were they primed? Bring this into intro - why is Washington unique?</w:t>
+      </w:r>
+    </w:p>
+    <w:p>
+      <w:pPr>
+        <w:rPr>
+          <w:rFonts w:cs="Arial"/>
+          <w:b/>
+          <w:color w:val="222222"/>
+          <w:shd w:val="clear" w:color="auto" w:fill="FFFFFF"/>
+        </w:rPr>
+      </w:pPr>
+    </w:p>
+    <w:p>
+      <w:pPr>
+        <w:rPr>
+          <w:rFonts w:cs="Arial"/>
+          <w:b/>
+          <w:color w:val="222222"/>
+          <w:shd w:val="clear" w:color="auto" w:fill="FFFFFF"/>
+        </w:rPr>
+      </w:pPr>
+      <w:r>
+        <w:rPr>
+          <w:rFonts w:cs="Arial"/>
+          <w:b/>
+          <w:color w:val="222222"/>
+          <w:shd w:val="clear" w:color="auto" w:fill="FFFFFF"/>
+        </w:rPr>
+        <w:t xml:space="preserve">Line 529 - see recent work on </w:t>
+      </w:r>
+      <w:proofErr w:type="spellStart"/>
+      <w:r>
+        <w:rPr>
+          <w:rFonts w:cs="Arial"/>
+          <w:b/>
+          <w:color w:val="222222"/>
+          <w:shd w:val="clear" w:color="auto" w:fill="FFFFFF"/>
+        </w:rPr>
+        <w:t>rugosity</w:t>
+      </w:r>
+      <w:proofErr w:type="spellEnd"/>
+      <w:r>
+        <w:rPr>
+          <w:rFonts w:cs="Arial"/>
+          <w:b/>
+          <w:color w:val="222222"/>
+          <w:shd w:val="clear" w:color="auto" w:fill="FFFFFF"/>
+        </w:rPr>
+        <w:t xml:space="preserve"> and barren formation from </w:t>
+      </w:r>
+      <w:proofErr w:type="spellStart"/>
+      <w:r>
+        <w:rPr>
+          <w:rFonts w:cs="Arial"/>
+          <w:b/>
+          <w:color w:val="222222"/>
+          <w:shd w:val="clear" w:color="auto" w:fill="FFFFFF"/>
+        </w:rPr>
+        <w:t>Randell</w:t>
+      </w:r>
+      <w:proofErr w:type="spellEnd"/>
+      <w:r>
+        <w:rPr>
+          <w:rFonts w:cs="Arial"/>
+          <w:b/>
+          <w:color w:val="222222"/>
+          <w:shd w:val="clear" w:color="auto" w:fill="FFFFFF"/>
+        </w:rPr>
+        <w:t xml:space="preserve"> et al 2022</w:t>
+      </w:r>
+    </w:p>
+    <w:p>
+      <w:pPr>
+        <w:rPr>
+          <w:rFonts w:cs="Arial"/>
+          <w:color w:val="222222"/>
+        </w:rPr>
+      </w:pPr>
+      <w:proofErr w:type="spellStart"/>
+      <w:r>
+        <w:rPr>
+          <w:rFonts w:cs="Arial"/>
+          <w:color w:val="222222"/>
+        </w:rPr>
+        <w:t>Randell</w:t>
+      </w:r>
+      <w:proofErr w:type="spellEnd"/>
+      <w:r>
+        <w:rPr>
+          <w:rFonts w:cs="Arial"/>
+          <w:color w:val="222222"/>
+        </w:rPr>
+        <w:t xml:space="preserve"> et al 2022 is now cited in the introduction </w:t>
+      </w:r>
+      <w:r>
+        <w:rPr>
+          <w:rFonts w:cs="Arial"/>
+          <w:color w:val="222222"/>
+          <w:highlight w:val="yellow"/>
+        </w:rPr>
+        <w:t>Line XXX</w:t>
+      </w:r>
+      <w:r>
+        <w:rPr>
+          <w:rFonts w:cs="Arial"/>
+          <w:color w:val="222222"/>
+        </w:rPr>
+        <w:t xml:space="preserve">. Note </w:t>
+      </w:r>
+      <w:proofErr w:type="spellStart"/>
+      <w:r>
+        <w:rPr>
+          <w:rFonts w:cs="Arial"/>
+          <w:color w:val="222222"/>
+        </w:rPr>
+        <w:t>Randell</w:t>
+      </w:r>
+      <w:proofErr w:type="spellEnd"/>
+      <w:r>
+        <w:rPr>
+          <w:rFonts w:cs="Arial"/>
+          <w:color w:val="222222"/>
+        </w:rPr>
+        <w:t xml:space="preserve"> et al 2022 was already cited several lines earlier at line 524 (</w:t>
+      </w:r>
+      <w:r>
+        <w:rPr>
+          <w:rFonts w:cs="Arial"/>
+          <w:color w:val="222222"/>
+          <w:highlight w:val="yellow"/>
+        </w:rPr>
+        <w:t>now line 596)</w:t>
+      </w:r>
+      <w:r>
+        <w:rPr>
+          <w:rFonts w:cs="Arial"/>
+          <w:color w:val="222222"/>
+        </w:rPr>
+        <w:t>.</w:t>
+      </w:r>
+    </w:p>
+    <w:p>
+      <w:pPr>
+        <w:rPr>
+          <w:rFonts w:cs="Arial"/>
+          <w:b/>
+          <w:color w:val="222222"/>
+          <w:shd w:val="clear" w:color="auto" w:fill="FFFFFF"/>
+        </w:rPr>
+      </w:pPr>
+      <w:r>
+        <w:rPr>
+          <w:rFonts w:cs="Arial"/>
+          <w:b/>
+          <w:color w:val="222222"/>
+        </w:rPr>
+        <w:br/>
+      </w:r>
+      <w:r>
+        <w:rPr>
+          <w:rFonts w:cs="Arial"/>
+          <w:b/>
+          <w:color w:val="222222"/>
+          <w:shd w:val="clear" w:color="auto" w:fill="FFFFFF"/>
+        </w:rPr>
+        <w:t xml:space="preserve">Line 536 </w:t>
+      </w:r>
+      <w:r>
+        <w:rPr>
+          <w:rFonts w:cs="Arial"/>
+          <w:b/>
+          <w:color w:val="222222"/>
+          <w:shd w:val="clear" w:color="auto" w:fill="FFFFFF"/>
+        </w:rPr>
+        <w:t>(</w:t>
+      </w:r>
+      <w:r>
+        <w:rPr>
+          <w:rFonts w:cs="Arial"/>
+          <w:b/>
+          <w:color w:val="222222"/>
+          <w:highlight w:val="yellow"/>
+          <w:shd w:val="clear" w:color="auto" w:fill="FFFFFF"/>
+        </w:rPr>
+        <w:t>610</w:t>
+      </w:r>
+      <w:r>
+        <w:rPr>
+          <w:rFonts w:cs="Arial"/>
+          <w:b/>
+          <w:color w:val="222222"/>
+          <w:shd w:val="clear" w:color="auto" w:fill="FFFFFF"/>
+        </w:rPr>
+        <w:t xml:space="preserve">) </w:t>
+      </w:r>
+      <w:r>
+        <w:rPr>
+          <w:rFonts w:cs="Arial"/>
+          <w:b/>
+          <w:color w:val="222222"/>
+          <w:shd w:val="clear" w:color="auto" w:fill="FFFFFF"/>
+        </w:rPr>
+        <w:t>- did you expect to see effects of star die off given otters?</w:t>
+      </w:r>
+    </w:p>
+    <w:p>
+      <w:pPr>
+        <w:rPr>
+          <w:rFonts w:cs="Arial"/>
+          <w:color w:val="222222"/>
+          <w:shd w:val="clear" w:color="auto" w:fill="FFFFFF"/>
+        </w:rPr>
+      </w:pPr>
+      <w:r>
+        <w:rPr>
+          <w:rFonts w:cs="Arial"/>
+          <w:color w:val="222222"/>
+          <w:shd w:val="clear" w:color="auto" w:fill="FFFFFF"/>
+        </w:rPr>
+        <w:t xml:space="preserve">We removed the ‘expectation’ language. The sentence now reads: </w:t>
+      </w:r>
+    </w:p>
+    <w:p>
+      <w:r>
+        <w:rPr>
+          <w:rFonts w:cs="Arial"/>
+          <w:b/>
+          <w:color w:val="222222"/>
+          <w:shd w:val="clear" w:color="auto" w:fill="FFFFFF"/>
+        </w:rPr>
+        <w:t>‘</w:t>
+      </w:r>
+      <w:r>
+        <w:t>We did not see shared temporal variation in the invertebrate assemblages caused by a response to the die-off of sea stars”.</w:t>
+      </w:r>
+      <w:r>
+        <w:t xml:space="preserve"> </w:t>
+      </w:r>
+    </w:p>
+    <w:p>
+      <w:r>
+        <w:t>The potential impact of otters is discussed in paragraph.</w:t>
+      </w:r>
+    </w:p>
+    <w:p>
+      <w:pPr>
+        <w:rPr>
+          <w:rFonts w:cs="Arial"/>
+          <w:b/>
+          <w:color w:val="222222"/>
+          <w:shd w:val="clear" w:color="auto" w:fill="FFFFFF"/>
+        </w:rPr>
+      </w:pPr>
+      <w:r>
+        <w:t xml:space="preserve">We have also done some additional editing to this paragraph to improve on its clarity. </w:t>
+      </w:r>
+    </w:p>
+    <w:p>
+      <w:pPr>
+        <w:rPr>
+          <w:rFonts w:cs="Arial"/>
+          <w:b/>
+          <w:color w:val="222222"/>
+          <w:shd w:val="clear" w:color="auto" w:fill="FFFFFF"/>
+        </w:rPr>
+      </w:pPr>
+      <w:r>
+        <w:rPr>
+          <w:rFonts w:cs="Arial"/>
+          <w:b/>
+          <w:color w:val="222222"/>
+        </w:rPr>
+        <w:br/>
+      </w:r>
+      <w:r>
+        <w:rPr>
+          <w:rFonts w:cs="Arial"/>
+          <w:b/>
+          <w:color w:val="222222"/>
+          <w:shd w:val="clear" w:color="auto" w:fill="FFFFFF"/>
+        </w:rPr>
+        <w:t>Line 825 Smith and Fox 2021 is missing key bibliographic information</w:t>
+      </w:r>
+    </w:p>
+    <w:p>
+      <w:pPr>
+        <w:rPr>
+          <w:rFonts w:cs="Arial"/>
+          <w:b/>
+          <w:color w:val="222222"/>
+          <w:shd w:val="clear" w:color="auto" w:fill="FFFFFF"/>
+        </w:rPr>
+      </w:pPr>
+      <w:r>
+        <w:rPr>
+          <w:rFonts w:cs="Arial"/>
+          <w:color w:val="222222"/>
+          <w:shd w:val="clear" w:color="auto" w:fill="FFFFFF"/>
+        </w:rPr>
+        <w:t>updated</w:t>
+      </w:r>
+      <w:r>
+        <w:rPr>
+          <w:rFonts w:cs="Arial"/>
+          <w:b/>
+          <w:color w:val="222222"/>
+        </w:rPr>
+        <w:br/>
+      </w:r>
+      <w:r>
+        <w:rPr>
+          <w:rFonts w:cs="Arial"/>
+          <w:b/>
+          <w:color w:val="222222"/>
+        </w:rPr>
+        <w:br/>
+      </w:r>
+      <w:r>
+        <w:rPr>
+          <w:rFonts w:cs="Arial"/>
+          <w:b/>
+          <w:color w:val="222222"/>
+        </w:rPr>
+        <w:br/>
+      </w:r>
+      <w:r>
+        <w:rPr>
+          <w:rFonts w:cs="Arial"/>
+          <w:b/>
+          <w:color w:val="222222"/>
+        </w:rPr>
+        <w:br/>
+      </w:r>
+      <w:r>
+        <w:rPr>
+          <w:rFonts w:cs="Arial"/>
+          <w:b/>
+          <w:color w:val="222222"/>
+          <w:shd w:val="clear" w:color="auto" w:fill="FFFFFF"/>
+        </w:rPr>
+        <w:t>-------------------------</w:t>
+      </w:r>
+      <w:r>
+        <w:rPr>
+          <w:rFonts w:cs="Arial"/>
+          <w:b/>
+          <w:color w:val="222222"/>
+        </w:rPr>
+        <w:br/>
+      </w:r>
+      <w:r>
+        <w:rPr>
+          <w:rFonts w:cs="Arial"/>
+          <w:b/>
+          <w:color w:val="222222"/>
+          <w:shd w:val="clear" w:color="auto" w:fill="FFFFFF"/>
+        </w:rPr>
+        <w:t>Reviewer 2 report:</w:t>
+      </w:r>
+      <w:r>
+        <w:rPr>
+          <w:rFonts w:cs="Arial"/>
+          <w:b/>
+          <w:color w:val="222222"/>
+        </w:rPr>
+        <w:br/>
+      </w:r>
+      <w:r>
+        <w:rPr>
+          <w:rFonts w:cs="Arial"/>
+          <w:b/>
+          <w:color w:val="222222"/>
+        </w:rPr>
+        <w:br/>
+      </w:r>
+      <w:r>
+        <w:rPr>
+          <w:rFonts w:cs="Arial"/>
+          <w:b/>
+          <w:color w:val="222222"/>
+          <w:shd w:val="clear" w:color="auto" w:fill="FFFFFF"/>
+        </w:rPr>
+        <w:t>Overall:</w:t>
+      </w:r>
+      <w:r>
+        <w:rPr>
+          <w:rFonts w:cs="Arial"/>
+          <w:b/>
+          <w:color w:val="222222"/>
+        </w:rPr>
+        <w:br/>
+      </w:r>
+      <w:r>
+        <w:rPr>
+          <w:rFonts w:cs="Arial"/>
+          <w:b/>
+          <w:color w:val="222222"/>
+          <w:shd w:val="clear" w:color="auto" w:fill="FFFFFF"/>
+        </w:rPr>
+        <w:t xml:space="preserve">This manuscript provides an interesting and important insight into temporal shifts in kelp forests and associated fauna off the Washington coast, USA. Overall, I like the work and find it well written and an important contribution. However, the authors are attempting to link the patterns in community assemblages to MHWs (specifically, the blob) and SSWS in the area, without actually </w:t>
+      </w:r>
+      <w:proofErr w:type="spellStart"/>
+      <w:r>
+        <w:rPr>
+          <w:rFonts w:cs="Arial"/>
+          <w:b/>
+          <w:color w:val="222222"/>
+          <w:shd w:val="clear" w:color="auto" w:fill="FFFFFF"/>
+        </w:rPr>
+        <w:t>analysing</w:t>
+      </w:r>
+      <w:proofErr w:type="spellEnd"/>
+      <w:r>
+        <w:rPr>
+          <w:rFonts w:cs="Arial"/>
+          <w:b/>
+          <w:color w:val="222222"/>
+          <w:shd w:val="clear" w:color="auto" w:fill="FFFFFF"/>
+        </w:rPr>
+        <w:t xml:space="preserve"> these two factors or including any element of them in models. In particular, they link shifts to the unprecedented 2014-2016 MHW, but without </w:t>
+      </w:r>
+      <w:r>
+        <w:rPr>
+          <w:rFonts w:cs="Arial"/>
+          <w:b/>
+          <w:color w:val="222222"/>
+          <w:shd w:val="clear" w:color="auto" w:fill="FFFFFF"/>
+        </w:rPr>
         <w:lastRenderedPageBreak/>
-        <w:t xml:space="preserve">Ling et al 2015 and </w:t>
-      </w:r>
-      <w:proofErr w:type="spellStart"/>
-      <w:r>
-        <w:rPr>
-          <w:rFonts w:cs="Arial"/>
-          <w:color w:val="222222"/>
-          <w:shd w:val="clear" w:color="auto" w:fill="FFFFFF"/>
-        </w:rPr>
-        <w:t>Smale</w:t>
-      </w:r>
-      <w:proofErr w:type="spellEnd"/>
-      <w:r>
-        <w:rPr>
-          <w:rFonts w:cs="Arial"/>
-          <w:color w:val="222222"/>
-          <w:shd w:val="clear" w:color="auto" w:fill="FFFFFF"/>
-        </w:rPr>
-        <w:t xml:space="preserve"> 2020 have been added throughout.</w:t>
-      </w:r>
-    </w:p>
-    <w:p>
-      <w:pPr>
-        <w:rPr>
-          <w:rFonts w:cs="Arial"/>
-          <w:b/>
-          <w:color w:val="222222"/>
-          <w:shd w:val="clear" w:color="auto" w:fill="FFFFFF"/>
-        </w:rPr>
-      </w:pPr>
-      <w:r>
-        <w:rPr>
-          <w:rFonts w:cs="Arial"/>
-          <w:b/>
-          <w:color w:val="222222"/>
-        </w:rPr>
-        <w:br/>
-      </w:r>
-      <w:r>
-        <w:rPr>
-          <w:rFonts w:cs="Arial"/>
-          <w:b/>
-          <w:color w:val="222222"/>
-          <w:shd w:val="clear" w:color="auto" w:fill="FFFFFF"/>
-        </w:rPr>
-        <w:t>Line 80 - define heat wave</w:t>
-      </w:r>
-    </w:p>
-    <w:p>
-      <w:pPr>
-        <w:rPr>
-          <w:rFonts w:cs="Arial"/>
-          <w:color w:val="222222"/>
-          <w:shd w:val="clear" w:color="auto" w:fill="FFFFFF"/>
-        </w:rPr>
-      </w:pPr>
-      <w:r>
-        <w:rPr>
-          <w:rFonts w:cs="Arial"/>
-          <w:color w:val="222222"/>
-          <w:shd w:val="clear" w:color="auto" w:fill="FFFFFF"/>
-        </w:rPr>
-        <w:t xml:space="preserve">Done, with added reference to </w:t>
-      </w:r>
-      <w:proofErr w:type="spellStart"/>
-      <w:r>
-        <w:rPr>
-          <w:rFonts w:cs="Arial"/>
+        <w:t xml:space="preserve">any evidence of local events. I would urge the authors to either drastically tone down their language and links to MHWs, or examine data for defined MHWs. The most common definition follows </w:t>
+      </w:r>
+      <w:proofErr w:type="spellStart"/>
+      <w:r>
+        <w:rPr>
+          <w:rFonts w:cs="Arial"/>
+          <w:b/>
           <w:color w:val="222222"/>
           <w:shd w:val="clear" w:color="auto" w:fill="FFFFFF"/>
         </w:rPr>
@@ -1981,195 +2410,1205 @@
       <w:r>
         <w:rPr>
           <w:rFonts w:cs="Arial"/>
-          <w:color w:val="222222"/>
-          <w:shd w:val="clear" w:color="auto" w:fill="FFFFFF"/>
-        </w:rPr>
-        <w:t xml:space="preserve"> et al 2016</w:t>
-      </w:r>
-    </w:p>
-    <w:p>
-      <w:pPr>
-        <w:rPr>
-          <w:rFonts w:cs="Arial"/>
-          <w:b/>
-          <w:color w:val="222222"/>
-          <w:shd w:val="clear" w:color="auto" w:fill="FFFFFF"/>
-        </w:rPr>
-      </w:pPr>
-      <w:r>
-        <w:rPr>
-          <w:rFonts w:cs="Arial"/>
-          <w:b/>
-          <w:color w:val="222222"/>
-          <w:shd w:val="clear" w:color="auto" w:fill="FFFFFF"/>
-        </w:rPr>
-        <w:t>Line 493 - adaptation - were they primed? Bring this into intro - why is Washington unique?</w:t>
-      </w:r>
-    </w:p>
-    <w:p>
-      <w:pPr>
-        <w:rPr>
-          <w:rFonts w:cs="Arial"/>
-          <w:b/>
-          <w:color w:val="222222"/>
-          <w:shd w:val="clear" w:color="auto" w:fill="FFFFFF"/>
-        </w:rPr>
-      </w:pPr>
-    </w:p>
-    <w:p>
-      <w:pPr>
-        <w:rPr>
-          <w:rFonts w:cs="Arial"/>
-          <w:b/>
-          <w:color w:val="222222"/>
-          <w:shd w:val="clear" w:color="auto" w:fill="FFFFFF"/>
-        </w:rPr>
-      </w:pPr>
-      <w:r>
-        <w:rPr>
-          <w:rFonts w:cs="Arial"/>
-          <w:b/>
-          <w:color w:val="222222"/>
-          <w:shd w:val="clear" w:color="auto" w:fill="FFFFFF"/>
-        </w:rPr>
-        <w:t xml:space="preserve">Line 529 - see recent work on </w:t>
-      </w:r>
-      <w:proofErr w:type="spellStart"/>
-      <w:r>
-        <w:rPr>
-          <w:rFonts w:cs="Arial"/>
-          <w:b/>
-          <w:color w:val="222222"/>
-          <w:shd w:val="clear" w:color="auto" w:fill="FFFFFF"/>
-        </w:rPr>
-        <w:t>rugosity</w:t>
-      </w:r>
-      <w:proofErr w:type="spellEnd"/>
-      <w:r>
-        <w:rPr>
-          <w:rFonts w:cs="Arial"/>
-          <w:b/>
-          <w:color w:val="222222"/>
-          <w:shd w:val="clear" w:color="auto" w:fill="FFFFFF"/>
-        </w:rPr>
-        <w:t xml:space="preserve"> and barren formation from </w:t>
-      </w:r>
-      <w:proofErr w:type="spellStart"/>
-      <w:r>
-        <w:rPr>
-          <w:rFonts w:cs="Arial"/>
-          <w:b/>
-          <w:color w:val="222222"/>
-          <w:shd w:val="clear" w:color="auto" w:fill="FFFFFF"/>
-        </w:rPr>
-        <w:t>Randell</w:t>
-      </w:r>
-      <w:proofErr w:type="spellEnd"/>
-      <w:r>
-        <w:rPr>
-          <w:rFonts w:cs="Arial"/>
-          <w:b/>
-          <w:color w:val="222222"/>
-          <w:shd w:val="clear" w:color="auto" w:fill="FFFFFF"/>
-        </w:rPr>
-        <w:t xml:space="preserve"> et al 2022</w:t>
-      </w:r>
-    </w:p>
-    <w:p>
-      <w:pPr>
-        <w:rPr>
-          <w:rFonts w:cs="Arial"/>
-          <w:color w:val="222222"/>
-        </w:rPr>
-      </w:pPr>
-      <w:proofErr w:type="spellStart"/>
-      <w:r>
-        <w:rPr>
-          <w:rFonts w:cs="Arial"/>
-          <w:color w:val="222222"/>
-        </w:rPr>
-        <w:t>Randell</w:t>
-      </w:r>
-      <w:proofErr w:type="spellEnd"/>
-      <w:r>
-        <w:rPr>
-          <w:rFonts w:cs="Arial"/>
-          <w:color w:val="222222"/>
-        </w:rPr>
-        <w:t xml:space="preserve"> et al 2022 is now cited in the introduction </w:t>
-      </w:r>
-      <w:r>
-        <w:rPr>
-          <w:rFonts w:cs="Arial"/>
+          <w:b/>
+          <w:color w:val="222222"/>
+          <w:shd w:val="clear" w:color="auto" w:fill="FFFFFF"/>
+        </w:rPr>
+        <w:t xml:space="preserve"> et al. 2016 (referenced in the manuscript), and annual characteristics can easily be gathered using the </w:t>
+      </w:r>
+      <w:proofErr w:type="spellStart"/>
+      <w:r>
+        <w:rPr>
+          <w:rFonts w:cs="Arial"/>
+          <w:b/>
+          <w:color w:val="222222"/>
+          <w:shd w:val="clear" w:color="auto" w:fill="FFFFFF"/>
+        </w:rPr>
+        <w:t>heatwaveR</w:t>
+      </w:r>
+      <w:proofErr w:type="spellEnd"/>
+      <w:r>
+        <w:rPr>
+          <w:rFonts w:cs="Arial"/>
+          <w:b/>
+          <w:color w:val="222222"/>
+          <w:shd w:val="clear" w:color="auto" w:fill="FFFFFF"/>
+        </w:rPr>
+        <w:t xml:space="preserve"> package (in R) to interpret MHW signatures at their local sites. If they run this, characteristics such as total MHW days, or cumulative intensity for a year could be included in their models which may provide important insight. However, I’m aware this is a lot of work and so the authors might prefer to reduce the MHW language. That said, given how hot the topic is, if the authors are willing to complete the work I suspect the article will be much more highly cited.</w:t>
+      </w:r>
+      <w:r>
+        <w:rPr>
+          <w:rFonts w:cs="Arial"/>
+          <w:b/>
+          <w:color w:val="222222"/>
+        </w:rPr>
+        <w:br/>
+      </w:r>
+      <w:r>
+        <w:rPr>
+          <w:rFonts w:cs="Arial"/>
+          <w:b/>
+          <w:color w:val="222222"/>
+        </w:rPr>
+        <w:br/>
+      </w:r>
+      <w:r>
+        <w:rPr>
+          <w:rFonts w:cs="Arial"/>
+          <w:b/>
+          <w:color w:val="222222"/>
+          <w:shd w:val="clear" w:color="auto" w:fill="FFFFFF"/>
+        </w:rPr>
+        <w:t>Abstract:</w:t>
+      </w:r>
+      <w:r>
+        <w:rPr>
+          <w:rFonts w:cs="Arial"/>
+          <w:b/>
+          <w:color w:val="222222"/>
+        </w:rPr>
+        <w:br/>
+      </w:r>
+      <w:r>
+        <w:rPr>
+          <w:rFonts w:cs="Arial"/>
+          <w:b/>
+          <w:color w:val="222222"/>
+          <w:shd w:val="clear" w:color="auto" w:fill="FFFFFF"/>
+        </w:rPr>
+        <w:t>I can’t help but feel the abstract jumps in without including a couple of lines of background, as is typical in abstracts.</w:t>
+      </w:r>
+      <w:r>
+        <w:rPr>
+          <w:rFonts w:cs="Arial"/>
+          <w:b/>
+          <w:color w:val="222222"/>
+        </w:rPr>
+        <w:br/>
+      </w:r>
+      <w:r>
+        <w:rPr>
+          <w:rFonts w:cs="Arial"/>
+          <w:b/>
+          <w:color w:val="222222"/>
+        </w:rPr>
+        <w:br/>
+      </w:r>
+      <w:r>
+        <w:rPr>
+          <w:rFonts w:cs="Arial"/>
+          <w:b/>
+          <w:color w:val="222222"/>
+          <w:shd w:val="clear" w:color="auto" w:fill="FFFFFF"/>
+        </w:rPr>
+        <w:t>Introduction:</w:t>
+      </w:r>
+      <w:r>
+        <w:rPr>
+          <w:rFonts w:cs="Arial"/>
+          <w:b/>
+          <w:color w:val="222222"/>
+        </w:rPr>
+        <w:br/>
+      </w:r>
+      <w:r>
+        <w:rPr>
+          <w:rFonts w:cs="Arial"/>
+          <w:b/>
+          <w:color w:val="222222"/>
+          <w:shd w:val="clear" w:color="auto" w:fill="FFFFFF"/>
+        </w:rPr>
+        <w:t>Line 61: Kelp-dominated and urchin-dominated should be hyphened.</w:t>
+      </w:r>
+    </w:p>
+    <w:p>
+      <w:pPr>
+        <w:rPr>
+          <w:rFonts w:cs="Arial"/>
+          <w:color w:val="222222"/>
+          <w:shd w:val="clear" w:color="auto" w:fill="FFFFFF"/>
+        </w:rPr>
+      </w:pPr>
+      <w:r>
+        <w:rPr>
+          <w:rFonts w:cs="Arial"/>
+          <w:color w:val="222222"/>
+          <w:shd w:val="clear" w:color="auto" w:fill="FFFFFF"/>
+        </w:rPr>
+        <w:t>Updated as suggested</w:t>
+      </w:r>
+    </w:p>
+    <w:p>
+      <w:pPr>
+        <w:rPr>
+          <w:rFonts w:cs="Arial"/>
+          <w:b/>
+          <w:color w:val="222222"/>
+          <w:shd w:val="clear" w:color="auto" w:fill="FFFFFF"/>
+        </w:rPr>
+      </w:pPr>
+      <w:r>
+        <w:rPr>
+          <w:rFonts w:cs="Arial"/>
+          <w:b/>
+          <w:color w:val="222222"/>
+        </w:rPr>
+        <w:br/>
+      </w:r>
+      <w:r>
+        <w:rPr>
+          <w:rFonts w:cs="Arial"/>
+          <w:b/>
+          <w:color w:val="222222"/>
+          <w:shd w:val="clear" w:color="auto" w:fill="FFFFFF"/>
+        </w:rPr>
+        <w:t>Line 124</w:t>
+      </w:r>
+      <w:r>
+        <w:rPr>
+          <w:rFonts w:cs="Arial"/>
+          <w:b/>
+          <w:color w:val="222222"/>
+          <w:shd w:val="clear" w:color="auto" w:fill="FFFFFF"/>
+        </w:rPr>
+        <w:t xml:space="preserve"> (</w:t>
+      </w:r>
+      <w:r>
+        <w:rPr>
+          <w:rFonts w:cs="Arial"/>
+          <w:b/>
           <w:color w:val="222222"/>
           <w:highlight w:val="yellow"/>
-        </w:rPr>
-        <w:t>Line XXX</w:t>
-      </w:r>
-      <w:r>
-        <w:rPr>
-          <w:rFonts w:cs="Arial"/>
-          <w:color w:val="222222"/>
-        </w:rPr>
-        <w:t xml:space="preserve">. Note </w:t>
-      </w:r>
-      <w:proofErr w:type="spellStart"/>
-      <w:r>
-        <w:rPr>
-          <w:rFonts w:cs="Arial"/>
-          <w:color w:val="222222"/>
-        </w:rPr>
-        <w:t>Randell</w:t>
-      </w:r>
-      <w:proofErr w:type="spellEnd"/>
-      <w:r>
-        <w:rPr>
-          <w:rFonts w:cs="Arial"/>
-          <w:color w:val="222222"/>
-        </w:rPr>
-        <w:t xml:space="preserve"> et al 2022 was already cited several lines earlier at line 524 (</w:t>
+          <w:shd w:val="clear" w:color="auto" w:fill="FFFFFF"/>
+        </w:rPr>
+        <w:t>174</w:t>
+      </w:r>
+      <w:r>
+        <w:rPr>
+          <w:rFonts w:cs="Arial"/>
+          <w:b/>
+          <w:color w:val="222222"/>
+          <w:shd w:val="clear" w:color="auto" w:fill="FFFFFF"/>
+        </w:rPr>
+        <w:t>)</w:t>
+      </w:r>
+      <w:r>
+        <w:rPr>
+          <w:rFonts w:cs="Arial"/>
+          <w:b/>
+          <w:color w:val="222222"/>
+          <w:shd w:val="clear" w:color="auto" w:fill="FFFFFF"/>
+        </w:rPr>
+        <w:t>: When roughly was the northern sea otter restored?</w:t>
+      </w:r>
+    </w:p>
+    <w:p>
+      <w:pPr>
+        <w:rPr>
+          <w:rFonts w:cs="Arial"/>
+          <w:color w:val="222222"/>
+          <w:shd w:val="clear" w:color="auto" w:fill="FFFFFF"/>
+        </w:rPr>
+      </w:pPr>
+      <w:r>
+        <w:rPr>
+          <w:rFonts w:cs="Arial"/>
+          <w:color w:val="222222"/>
+          <w:shd w:val="clear" w:color="auto" w:fill="FFFFFF"/>
+        </w:rPr>
+        <w:t>This is a bit of a complex question.  Initial efforts started in 1969-1970</w:t>
+      </w:r>
+      <w:r>
+        <w:rPr>
+          <w:rFonts w:cs="Arial"/>
+          <w:color w:val="222222"/>
+          <w:shd w:val="clear" w:color="auto" w:fill="FFFFFF"/>
+        </w:rPr>
+        <w:t>. Populations began to really increase in the mid-1990 and have increased through at</w:t>
+      </w:r>
+      <w:r>
+        <w:rPr>
+          <w:rFonts w:cs="Arial"/>
+          <w:color w:val="222222"/>
+          <w:shd w:val="clear" w:color="auto" w:fill="FFFFFF"/>
+        </w:rPr>
+        <w:t xml:space="preserve"> least 2010</w:t>
+      </w:r>
+      <w:r>
+        <w:rPr>
+          <w:rFonts w:cs="Arial"/>
+          <w:color w:val="222222"/>
+          <w:shd w:val="clear" w:color="auto" w:fill="FFFFFF"/>
+        </w:rPr>
+        <w:t>. See</w:t>
+      </w:r>
+      <w:r>
+        <w:rPr>
+          <w:rFonts w:cs="Arial"/>
+          <w:color w:val="222222"/>
+          <w:shd w:val="clear" w:color="auto" w:fill="FFFFFF"/>
+        </w:rPr>
+        <w:t xml:space="preserve"> Shelton et al </w:t>
+      </w:r>
+      <w:r>
+        <w:rPr>
+          <w:rFonts w:cs="Arial"/>
+          <w:color w:val="222222"/>
+          <w:shd w:val="clear" w:color="auto" w:fill="FFFFFF"/>
+        </w:rPr>
+        <w:t>(</w:t>
+      </w:r>
+      <w:r>
+        <w:rPr>
+          <w:rFonts w:cs="Arial"/>
+          <w:color w:val="222222"/>
+          <w:shd w:val="clear" w:color="auto" w:fill="FFFFFF"/>
+        </w:rPr>
+        <w:t xml:space="preserve">2018). </w:t>
+      </w:r>
+      <w:r>
+        <w:rPr>
+          <w:rFonts w:cs="Arial"/>
+          <w:color w:val="222222"/>
+          <w:shd w:val="clear" w:color="auto" w:fill="FFFFFF"/>
+        </w:rPr>
+        <w:t>We have added the following:</w:t>
+      </w:r>
+    </w:p>
+    <w:p>
+      <w:pPr>
+        <w:rPr>
+          <w:rFonts w:cs="Arial"/>
+          <w:b/>
+          <w:color w:val="222222"/>
+          <w:shd w:val="clear" w:color="auto" w:fill="FFFFFF"/>
+        </w:rPr>
+      </w:pPr>
+      <w:r>
+        <w:rPr>
+          <w:rFonts w:cs="Arial"/>
+          <w:color w:val="222222"/>
+        </w:rPr>
+        <w:t>“…</w:t>
+      </w:r>
+      <w:r>
+        <w:rPr>
+          <w:rFonts w:cs="Arial"/>
+          <w:color w:val="222222"/>
+          <w:lang w:val="en"/>
+        </w:rPr>
+        <w:t>with populations increasing rapidly since the 1980’s and potentially slowing since approximately 2010.”</w:t>
+      </w:r>
+      <w:r>
+        <w:rPr>
+          <w:rFonts w:cs="Arial"/>
+          <w:b/>
+          <w:color w:val="222222"/>
+        </w:rPr>
+        <w:br/>
+      </w:r>
+      <w:r>
+        <w:rPr>
+          <w:rFonts w:cs="Arial"/>
+          <w:b/>
+          <w:color w:val="222222"/>
+        </w:rPr>
+        <w:br/>
+      </w:r>
+      <w:r>
+        <w:rPr>
+          <w:rFonts w:cs="Arial"/>
+          <w:b/>
+          <w:color w:val="222222"/>
+          <w:shd w:val="clear" w:color="auto" w:fill="FFFFFF"/>
+        </w:rPr>
+        <w:t>Methods:</w:t>
+      </w:r>
+      <w:r>
+        <w:rPr>
+          <w:rFonts w:cs="Arial"/>
+          <w:b/>
+          <w:color w:val="222222"/>
+        </w:rPr>
+        <w:br/>
+      </w:r>
+      <w:r>
+        <w:rPr>
+          <w:rFonts w:cs="Arial"/>
+          <w:b/>
+          <w:color w:val="222222"/>
+          <w:shd w:val="clear" w:color="auto" w:fill="FFFFFF"/>
+        </w:rPr>
+        <w:t>Lines 182-183: ‘We targeted completing’ doesn’t make sense.</w:t>
+      </w:r>
+    </w:p>
+    <w:p>
+      <w:pPr>
+        <w:rPr>
+          <w:rFonts w:cs="Arial"/>
+          <w:color w:val="222222"/>
+          <w:shd w:val="clear" w:color="auto" w:fill="FFFFFF"/>
+        </w:rPr>
+      </w:pPr>
+      <w:r>
+        <w:rPr>
+          <w:rFonts w:cs="Arial"/>
+          <w:color w:val="222222"/>
+          <w:shd w:val="clear" w:color="auto" w:fill="FFFFFF"/>
+        </w:rPr>
+        <w:t>Line removed</w:t>
+      </w:r>
+    </w:p>
+    <w:p>
+      <w:pPr>
+        <w:rPr>
+          <w:rFonts w:cs="Arial"/>
+          <w:b/>
+          <w:color w:val="222222"/>
+          <w:shd w:val="clear" w:color="auto" w:fill="FFFFFF"/>
+        </w:rPr>
+      </w:pPr>
+      <w:r>
+        <w:rPr>
+          <w:rFonts w:cs="Arial"/>
+          <w:b/>
+          <w:color w:val="222222"/>
+        </w:rPr>
+        <w:br/>
+      </w:r>
+      <w:r>
+        <w:rPr>
+          <w:rFonts w:cs="Arial"/>
+          <w:b/>
+          <w:color w:val="222222"/>
+          <w:shd w:val="clear" w:color="auto" w:fill="FFFFFF"/>
+        </w:rPr>
+        <w:t xml:space="preserve">Line 184-196: Did you consider individual plant health when counting stipes? </w:t>
+      </w:r>
+      <w:proofErr w:type="spellStart"/>
+      <w:r>
+        <w:rPr>
+          <w:rFonts w:cs="Arial"/>
+          <w:b/>
+          <w:color w:val="222222"/>
+          <w:shd w:val="clear" w:color="auto" w:fill="FFFFFF"/>
+        </w:rPr>
+        <w:t>Ie</w:t>
+      </w:r>
+      <w:proofErr w:type="spellEnd"/>
+      <w:r>
+        <w:rPr>
+          <w:rFonts w:cs="Arial"/>
+          <w:b/>
+          <w:color w:val="222222"/>
+          <w:shd w:val="clear" w:color="auto" w:fill="FFFFFF"/>
+        </w:rPr>
+        <w:t xml:space="preserve"> if a proportion of the plant had been consumed by urchins was it still counted? What was you cut-off for deciding whether or not to include stipes when considering urchin activity? Were all species of kelp counted in the same manner or was </w:t>
+      </w:r>
+      <w:proofErr w:type="spellStart"/>
+      <w:r>
+        <w:rPr>
+          <w:rFonts w:cs="Arial"/>
+          <w:b/>
+          <w:color w:val="222222"/>
+          <w:shd w:val="clear" w:color="auto" w:fill="FFFFFF"/>
+        </w:rPr>
+        <w:t>Macrocystis</w:t>
+      </w:r>
+      <w:proofErr w:type="spellEnd"/>
+      <w:r>
+        <w:rPr>
+          <w:rFonts w:cs="Arial"/>
+          <w:b/>
+          <w:color w:val="222222"/>
+          <w:shd w:val="clear" w:color="auto" w:fill="FFFFFF"/>
+        </w:rPr>
+        <w:t xml:space="preserve"> counted by number of stipes coming off an individual thallus?</w:t>
+      </w:r>
+    </w:p>
+    <w:p>
+      <w:pPr>
+        <w:rPr>
+          <w:rFonts w:cs="Arial"/>
+          <w:color w:val="222222"/>
+          <w:shd w:val="clear" w:color="auto" w:fill="FFFFFF"/>
+        </w:rPr>
+      </w:pPr>
+      <w:r>
+        <w:rPr>
+          <w:rFonts w:cs="Arial"/>
+          <w:color w:val="222222"/>
+          <w:shd w:val="clear" w:color="auto" w:fill="FFFFFF"/>
+        </w:rPr>
+        <w:t xml:space="preserve">No. In the initial sampling, we counted stipes of a specific length regardless of health. We have since begun to record whether the frond was missing (presumably consumed). However, we cannot provide those data for this manuscript. The designation would pertain primarily to </w:t>
+      </w:r>
+      <w:proofErr w:type="spellStart"/>
+      <w:r>
+        <w:rPr>
+          <w:rFonts w:cs="Arial"/>
+          <w:i/>
+          <w:color w:val="222222"/>
+          <w:shd w:val="clear" w:color="auto" w:fill="FFFFFF"/>
+        </w:rPr>
+        <w:t>Pterygophora</w:t>
+      </w:r>
+      <w:proofErr w:type="spellEnd"/>
+      <w:r>
+        <w:rPr>
+          <w:rFonts w:cs="Arial"/>
+          <w:color w:val="222222"/>
+          <w:shd w:val="clear" w:color="auto" w:fill="FFFFFF"/>
+        </w:rPr>
+        <w:t>, which is more likely to have an intact stipe but missing frond.</w:t>
+      </w:r>
+      <w:r>
+        <w:rPr>
+          <w:rFonts w:cs="Arial"/>
+          <w:color w:val="222222"/>
+          <w:shd w:val="clear" w:color="auto" w:fill="FFFFFF"/>
+        </w:rPr>
+        <w:t xml:space="preserve"> Noted in line </w:t>
       </w:r>
       <w:r>
         <w:rPr>
           <w:rFonts w:cs="Arial"/>
           <w:color w:val="222222"/>
           <w:highlight w:val="yellow"/>
-        </w:rPr>
-        <w:t>now line 596)</w:t>
-      </w:r>
-      <w:r>
-        <w:rPr>
-          <w:rFonts w:cs="Arial"/>
-          <w:color w:val="222222"/>
+          <w:shd w:val="clear" w:color="auto" w:fill="FFFFFF"/>
+        </w:rPr>
+        <w:t>XXX</w:t>
+      </w:r>
+      <w:r>
+        <w:rPr>
+          <w:rFonts w:cs="Arial"/>
+          <w:color w:val="222222"/>
+          <w:shd w:val="clear" w:color="auto" w:fill="FFFFFF"/>
         </w:rPr>
         <w:t>.</w:t>
       </w:r>
-    </w:p>
-    <w:p>
-      <w:pPr>
-        <w:rPr>
-          <w:rFonts w:cs="Arial"/>
-          <w:b/>
-          <w:color w:val="222222"/>
-          <w:shd w:val="clear" w:color="auto" w:fill="FFFFFF"/>
-        </w:rPr>
-      </w:pPr>
-      <w:r>
-        <w:rPr>
-          <w:rFonts w:cs="Arial"/>
-          <w:b/>
-          <w:color w:val="222222"/>
-        </w:rPr>
-        <w:br/>
-      </w:r>
-      <w:r>
-        <w:rPr>
-          <w:rFonts w:cs="Arial"/>
-          <w:b/>
-          <w:color w:val="222222"/>
-          <w:shd w:val="clear" w:color="auto" w:fill="FFFFFF"/>
-        </w:rPr>
-        <w:t xml:space="preserve">Line 536 </w:t>
+      <w:bookmarkStart w:id="0" w:name="_GoBack"/>
+      <w:bookmarkEnd w:id="0"/>
+    </w:p>
+    <w:p>
+      <w:pPr>
+        <w:rPr>
+          <w:rFonts w:cs="Arial"/>
+          <w:b/>
+          <w:color w:val="222222"/>
+          <w:shd w:val="clear" w:color="auto" w:fill="FFFFFF"/>
+        </w:rPr>
+      </w:pPr>
+      <w:r>
+        <w:rPr>
+          <w:rFonts w:cs="Arial"/>
+          <w:b/>
+          <w:color w:val="222222"/>
+          <w:shd w:val="clear" w:color="auto" w:fill="FFFFFF"/>
+        </w:rPr>
+        <w:t xml:space="preserve">Lines 205-212: It seems strange to be discussing MHWs without actually assessing data for MHWs? This can quite easily be done using the R package </w:t>
+      </w:r>
+      <w:proofErr w:type="spellStart"/>
+      <w:r>
+        <w:rPr>
+          <w:rFonts w:cs="Arial"/>
+          <w:b/>
+          <w:color w:val="222222"/>
+          <w:shd w:val="clear" w:color="auto" w:fill="FFFFFF"/>
+        </w:rPr>
+        <w:t>heatwaveR</w:t>
+      </w:r>
+      <w:proofErr w:type="spellEnd"/>
+      <w:r>
+        <w:rPr>
+          <w:rFonts w:cs="Arial"/>
+          <w:b/>
+          <w:color w:val="222222"/>
+          <w:shd w:val="clear" w:color="auto" w:fill="FFFFFF"/>
+        </w:rPr>
+        <w:t xml:space="preserve"> (or the comparable Python package) which follows the widely-used </w:t>
+      </w:r>
+      <w:proofErr w:type="spellStart"/>
+      <w:r>
+        <w:rPr>
+          <w:rFonts w:cs="Arial"/>
+          <w:b/>
+          <w:color w:val="222222"/>
+          <w:shd w:val="clear" w:color="auto" w:fill="FFFFFF"/>
+        </w:rPr>
+        <w:t>Hobday</w:t>
+      </w:r>
+      <w:proofErr w:type="spellEnd"/>
+      <w:r>
+        <w:rPr>
+          <w:rFonts w:cs="Arial"/>
+          <w:b/>
+          <w:color w:val="222222"/>
+          <w:shd w:val="clear" w:color="auto" w:fill="FFFFFF"/>
+        </w:rPr>
+        <w:t xml:space="preserve"> et al. 2016 definitions. This will </w:t>
+      </w:r>
+      <w:r>
+        <w:rPr>
+          <w:rFonts w:cs="Arial"/>
+          <w:b/>
+          <w:color w:val="222222"/>
+          <w:shd w:val="clear" w:color="auto" w:fill="FFFFFF"/>
+        </w:rPr>
+        <w:lastRenderedPageBreak/>
+        <w:t>enable the authors to compare their data to metrics such as MHW days, cumulative intensity etc.</w:t>
+      </w:r>
+    </w:p>
+    <w:p>
+      <w:pPr>
+        <w:rPr>
+          <w:rFonts w:cs="Arial"/>
+          <w:color w:val="222222"/>
+          <w:shd w:val="clear" w:color="auto" w:fill="FFFFFF"/>
+        </w:rPr>
+      </w:pPr>
+      <w:r>
+        <w:rPr>
+          <w:rFonts w:cs="Arial"/>
+          <w:color w:val="222222"/>
+          <w:shd w:val="clear" w:color="auto" w:fill="FFFFFF"/>
+        </w:rPr>
+        <w:t xml:space="preserve">To clarify, we are not analyzing MHWs in general in the manuscript but the response of the WA kelp forests to </w:t>
+      </w:r>
+      <w:r>
+        <w:rPr>
+          <w:rFonts w:cs="Arial"/>
+          <w:color w:val="222222"/>
+          <w:shd w:val="clear" w:color="auto" w:fill="FFFFFF"/>
+        </w:rPr>
+        <w:t>THE</w:t>
+      </w:r>
+      <w:r>
+        <w:rPr>
+          <w:rFonts w:cs="Arial"/>
+          <w:color w:val="222222"/>
+          <w:shd w:val="clear" w:color="auto" w:fill="FFFFFF"/>
+        </w:rPr>
+        <w:t xml:space="preserve"> 2014-2016 MHW.  The event </w:t>
+      </w:r>
+      <w:r>
+        <w:rPr>
+          <w:rFonts w:cs="Arial"/>
+          <w:color w:val="222222"/>
+          <w:shd w:val="clear" w:color="auto" w:fill="FFFFFF"/>
+        </w:rPr>
+        <w:t xml:space="preserve">is well documented in various literature </w:t>
+      </w:r>
+      <w:r>
+        <w:rPr>
+          <w:rFonts w:cs="Arial"/>
+          <w:color w:val="222222"/>
+          <w:shd w:val="clear" w:color="auto" w:fill="FFFFFF"/>
+        </w:rPr>
+        <w:t xml:space="preserve">had large impacts on other areas of the California Current Ecosystem.  However, we agree </w:t>
+      </w:r>
+      <w:r>
+        <w:rPr>
+          <w:rFonts w:cs="Arial"/>
+          <w:color w:val="222222"/>
+          <w:shd w:val="clear" w:color="auto" w:fill="FFFFFF"/>
+        </w:rPr>
+        <w:t>that</w:t>
+      </w:r>
+      <w:r>
+        <w:rPr>
+          <w:rFonts w:cs="Arial"/>
+          <w:color w:val="222222"/>
+          <w:shd w:val="clear" w:color="auto" w:fill="FFFFFF"/>
+        </w:rPr>
+        <w:t xml:space="preserve"> temperature data are important for prov</w:t>
+      </w:r>
+      <w:r>
+        <w:rPr>
+          <w:rFonts w:cs="Arial"/>
+          <w:color w:val="222222"/>
+          <w:shd w:val="clear" w:color="auto" w:fill="FFFFFF"/>
+        </w:rPr>
+        <w:t xml:space="preserve">iding context for WA coast nearshore environments, specifically our sites. </w:t>
+      </w:r>
+    </w:p>
+    <w:p>
+      <w:pPr>
+        <w:rPr>
+          <w:rFonts w:cs="Arial"/>
+          <w:color w:val="222222"/>
+          <w:shd w:val="clear" w:color="auto" w:fill="FFFFFF"/>
+        </w:rPr>
+      </w:pPr>
+      <w:r>
+        <w:rPr>
+          <w:rFonts w:cs="Arial"/>
+          <w:color w:val="222222"/>
+          <w:shd w:val="clear" w:color="auto" w:fill="FFFFFF"/>
+        </w:rPr>
+        <w:t>Here, w</w:t>
+      </w:r>
+      <w:r>
+        <w:rPr>
+          <w:rFonts w:cs="Arial"/>
+          <w:color w:val="222222"/>
+          <w:shd w:val="clear" w:color="auto" w:fill="FFFFFF"/>
+        </w:rPr>
+        <w:t>e focus</w:t>
+      </w:r>
+      <w:r>
+        <w:rPr>
+          <w:rFonts w:cs="Arial"/>
+          <w:color w:val="222222"/>
+          <w:shd w:val="clear" w:color="auto" w:fill="FFFFFF"/>
+        </w:rPr>
+        <w:t xml:space="preserve"> (and focused)</w:t>
+      </w:r>
+      <w:r>
+        <w:rPr>
+          <w:rFonts w:cs="Arial"/>
+          <w:color w:val="222222"/>
+          <w:shd w:val="clear" w:color="auto" w:fill="FFFFFF"/>
+        </w:rPr>
+        <w:t xml:space="preserve"> on mean monthly SST because this metric has been shown to be biologically </w:t>
+      </w:r>
+      <w:r>
+        <w:rPr>
+          <w:rFonts w:cs="Arial"/>
+          <w:color w:val="222222"/>
+          <w:shd w:val="clear" w:color="auto" w:fill="FFFFFF"/>
+        </w:rPr>
+        <w:t>and ecologically relevant for</w:t>
+      </w:r>
+      <w:r>
+        <w:rPr>
+          <w:rFonts w:cs="Arial"/>
+          <w:color w:val="222222"/>
+          <w:shd w:val="clear" w:color="auto" w:fill="FFFFFF"/>
+        </w:rPr>
+        <w:t xml:space="preserve"> kelps in multiple studies, whereas MHW type anomalies have not correlated as well</w:t>
+      </w:r>
+      <w:r>
+        <w:rPr>
+          <w:rFonts w:cs="Arial"/>
+          <w:color w:val="222222"/>
+          <w:shd w:val="clear" w:color="auto" w:fill="FFFFFF"/>
+        </w:rPr>
+        <w:t xml:space="preserve"> for the 2014-2016 NHW</w:t>
+      </w:r>
+      <w:r>
+        <w:rPr>
+          <w:rFonts w:cs="Arial"/>
+          <w:color w:val="222222"/>
+          <w:shd w:val="clear" w:color="auto" w:fill="FFFFFF"/>
+        </w:rPr>
+        <w:t xml:space="preserve">. </w:t>
+      </w:r>
+      <w:r>
+        <w:rPr>
+          <w:rFonts w:cs="Arial"/>
+          <w:color w:val="222222"/>
+          <w:shd w:val="clear" w:color="auto" w:fill="FFFFFF"/>
+        </w:rPr>
+        <w:t>For example, Hamilton et al 2020 did not find differences in various MHW metrics for Oregon (no obvious effects on kelp) and Northern California (severe kelp loss)</w:t>
+      </w:r>
+      <w:r>
+        <w:rPr>
+          <w:rFonts w:cs="Arial"/>
+          <w:color w:val="222222"/>
+          <w:shd w:val="clear" w:color="auto" w:fill="FFFFFF"/>
+        </w:rPr>
+        <w:t>,</w:t>
+      </w:r>
+      <w:r>
+        <w:rPr>
+          <w:rFonts w:cs="Arial"/>
+          <w:color w:val="222222"/>
+          <w:shd w:val="clear" w:color="auto" w:fill="FFFFFF"/>
+        </w:rPr>
+        <w:t xml:space="preserve"> but the absolute SST was 1.5C warmer in NCA</w:t>
+      </w:r>
+      <w:r>
+        <w:rPr>
+          <w:rFonts w:cs="Arial"/>
+          <w:color w:val="222222"/>
+          <w:shd w:val="clear" w:color="auto" w:fill="FFFFFF"/>
+        </w:rPr>
+        <w:t xml:space="preserve"> than in Oregon</w:t>
+      </w:r>
+      <w:r>
+        <w:rPr>
+          <w:rFonts w:cs="Arial"/>
+          <w:color w:val="222222"/>
+          <w:shd w:val="clear" w:color="auto" w:fill="FFFFFF"/>
+        </w:rPr>
+        <w:t xml:space="preserve">. Similarly Cavanaugh et al 2019 found absolute SST was a better predictor of kelp canopy loss than were MHW indicators.  </w:t>
+      </w:r>
+    </w:p>
+    <w:p>
+      <w:pPr>
+        <w:rPr>
+          <w:rFonts w:cs="Arial"/>
+          <w:color w:val="222222"/>
+          <w:shd w:val="clear" w:color="auto" w:fill="FFFFFF"/>
+        </w:rPr>
+      </w:pPr>
+      <w:r>
+        <w:rPr>
+          <w:rFonts w:cs="Arial"/>
+          <w:color w:val="222222"/>
+          <w:shd w:val="clear" w:color="auto" w:fill="FFFFFF"/>
+        </w:rPr>
+        <w:t xml:space="preserve">We have added some text to </w:t>
+      </w:r>
+      <w:r>
+        <w:rPr>
+          <w:rFonts w:cs="Arial"/>
+          <w:color w:val="222222"/>
+          <w:shd w:val="clear" w:color="auto" w:fill="FFFFFF"/>
+        </w:rPr>
+        <w:t>S</w:t>
+      </w:r>
+      <w:r>
+        <w:rPr>
+          <w:rFonts w:cs="Arial"/>
+          <w:color w:val="222222"/>
+          <w:shd w:val="clear" w:color="auto" w:fill="FFFFFF"/>
+        </w:rPr>
+        <w:t>ection 2.3 to clarify our choice of maximum monthly mean SST as a predictor. We have also include a 15C cut off because there is some evidence that growth of both kelps can decrease above 15C</w:t>
+      </w:r>
+      <w:r>
+        <w:rPr>
+          <w:rFonts w:cs="Arial"/>
+          <w:color w:val="222222"/>
+          <w:shd w:val="clear" w:color="auto" w:fill="FFFFFF"/>
+        </w:rPr>
+        <w:t xml:space="preserve"> (based on a different comment)</w:t>
+      </w:r>
+      <w:r>
+        <w:rPr>
+          <w:rFonts w:cs="Arial"/>
+          <w:color w:val="222222"/>
+          <w:shd w:val="clear" w:color="auto" w:fill="FFFFFF"/>
+        </w:rPr>
+        <w:t xml:space="preserve">.  </w:t>
+      </w:r>
+    </w:p>
+    <w:p>
+      <w:pPr>
+        <w:rPr>
+          <w:rFonts w:cs="Arial"/>
+          <w:color w:val="222222"/>
+          <w:shd w:val="clear" w:color="auto" w:fill="FFFFFF"/>
+        </w:rPr>
+      </w:pPr>
+      <w:r>
+        <w:rPr>
+          <w:rFonts w:cs="Arial"/>
+          <w:color w:val="222222"/>
+          <w:shd w:val="clear" w:color="auto" w:fill="FFFFFF"/>
+        </w:rPr>
+        <w:t>W</w:t>
+      </w:r>
+      <w:r>
+        <w:rPr>
+          <w:rFonts w:cs="Arial"/>
+          <w:color w:val="222222"/>
+          <w:shd w:val="clear" w:color="auto" w:fill="FFFFFF"/>
+        </w:rPr>
+        <w:t xml:space="preserve">e have </w:t>
+      </w:r>
+      <w:r>
+        <w:rPr>
+          <w:rFonts w:cs="Arial"/>
+          <w:color w:val="222222"/>
+          <w:shd w:val="clear" w:color="auto" w:fill="FFFFFF"/>
+        </w:rPr>
+        <w:t xml:space="preserve">also </w:t>
+      </w:r>
+      <w:r>
+        <w:rPr>
+          <w:rFonts w:cs="Arial"/>
+          <w:color w:val="222222"/>
+          <w:shd w:val="clear" w:color="auto" w:fill="FFFFFF"/>
+        </w:rPr>
+        <w:t>added a full</w:t>
+      </w:r>
+      <w:r>
+        <w:rPr>
+          <w:rFonts w:cs="Arial"/>
+          <w:color w:val="222222"/>
+          <w:shd w:val="clear" w:color="auto" w:fill="FFFFFF"/>
+        </w:rPr>
+        <w:t>, more formal</w:t>
+      </w:r>
+      <w:r>
+        <w:rPr>
+          <w:rFonts w:cs="Arial"/>
+          <w:color w:val="222222"/>
+          <w:shd w:val="clear" w:color="auto" w:fill="FFFFFF"/>
+        </w:rPr>
+        <w:t xml:space="preserve"> MHW analysis </w:t>
+      </w:r>
+      <w:r>
+        <w:rPr>
+          <w:rFonts w:cs="Arial"/>
+          <w:color w:val="222222"/>
+          <w:shd w:val="clear" w:color="auto" w:fill="FFFFFF"/>
+        </w:rPr>
+        <w:t>including</w:t>
+      </w:r>
+      <w:r>
+        <w:rPr>
+          <w:rFonts w:cs="Arial"/>
+          <w:color w:val="222222"/>
+          <w:shd w:val="clear" w:color="auto" w:fill="FFFFFF"/>
+        </w:rPr>
+        <w:t xml:space="preserve"> text in the Methods (section 2.3) and Results (section 3.1) </w:t>
+      </w:r>
+      <w:r>
+        <w:rPr>
+          <w:rFonts w:cs="Arial"/>
+          <w:color w:val="222222"/>
+          <w:shd w:val="clear" w:color="auto" w:fill="FFFFFF"/>
+        </w:rPr>
+        <w:t xml:space="preserve">and information in the supplement (Table S6, Fig. S4) </w:t>
+      </w:r>
+      <w:r>
+        <w:rPr>
+          <w:rFonts w:cs="Arial"/>
+          <w:color w:val="222222"/>
+          <w:shd w:val="clear" w:color="auto" w:fill="FFFFFF"/>
+        </w:rPr>
+        <w:t>to more completely describe the temperature regime on the WA coast</w:t>
+      </w:r>
+      <w:r>
+        <w:rPr>
+          <w:rFonts w:cs="Arial"/>
+          <w:color w:val="222222"/>
+          <w:shd w:val="clear" w:color="auto" w:fill="FFFFFF"/>
+        </w:rPr>
+        <w:t xml:space="preserve"> and the prevalence of MHWs during the 2014-2016 period</w:t>
+      </w:r>
+      <w:r>
+        <w:rPr>
+          <w:rFonts w:cs="Arial"/>
+          <w:color w:val="222222"/>
+          <w:shd w:val="clear" w:color="auto" w:fill="FFFFFF"/>
+        </w:rPr>
+        <w:t xml:space="preserve">.  </w:t>
+      </w:r>
+      <w:r>
+        <w:rPr>
+          <w:rFonts w:cs="Arial"/>
+          <w:color w:val="222222"/>
+          <w:shd w:val="clear" w:color="auto" w:fill="FFFFFF"/>
+        </w:rPr>
+        <w:t xml:space="preserve">This added MHW analysis was valuable in that it showed that the timing of MHWs varied between 2013 and 2014-2016.  While there were fewer MHW days </w:t>
+      </w:r>
+      <w:proofErr w:type="spellStart"/>
+      <w:r>
+        <w:rPr>
+          <w:rFonts w:cs="Arial"/>
+          <w:color w:val="222222"/>
+          <w:shd w:val="clear" w:color="auto" w:fill="FFFFFF"/>
+        </w:rPr>
+        <w:t>etc</w:t>
+      </w:r>
+      <w:proofErr w:type="spellEnd"/>
+      <w:r>
+        <w:rPr>
+          <w:rFonts w:cs="Arial"/>
+          <w:color w:val="222222"/>
+          <w:shd w:val="clear" w:color="auto" w:fill="FFFFFF"/>
+        </w:rPr>
+        <w:t xml:space="preserve"> in 2013, they occurred during the wa</w:t>
+      </w:r>
+      <w:r>
+        <w:rPr>
+          <w:rFonts w:cs="Arial"/>
+          <w:color w:val="222222"/>
+          <w:shd w:val="clear" w:color="auto" w:fill="FFFFFF"/>
+        </w:rPr>
+        <w:t>rmest time of year, leading to the higher monthly maximum temperatures</w:t>
+      </w:r>
+      <w:r>
+        <w:rPr>
+          <w:rFonts w:cs="Arial"/>
+          <w:color w:val="222222"/>
+          <w:shd w:val="clear" w:color="auto" w:fill="FFFFFF"/>
+        </w:rPr>
+        <w:t>.  Those in 2014-2016 occurred during early summer or early fall, resulting in cooler overall mean temperatures.</w:t>
+      </w:r>
+    </w:p>
+    <w:p>
+      <w:pPr>
+        <w:rPr>
+          <w:rFonts w:cs="Arial"/>
+          <w:color w:val="222222"/>
+          <w:shd w:val="clear" w:color="auto" w:fill="FFFFFF"/>
+        </w:rPr>
+      </w:pPr>
+      <w:r>
+        <w:rPr>
+          <w:rFonts w:cs="Arial"/>
+          <w:color w:val="222222"/>
+          <w:shd w:val="clear" w:color="auto" w:fill="FFFFFF"/>
+        </w:rPr>
+        <w:t>Thus w</w:t>
+      </w:r>
+      <w:r>
+        <w:rPr>
+          <w:rFonts w:cs="Arial"/>
+          <w:color w:val="222222"/>
+          <w:shd w:val="clear" w:color="auto" w:fill="FFFFFF"/>
+        </w:rPr>
+        <w:t>hile MHW activity was higher in the 2014-2016</w:t>
+      </w:r>
+      <w:r>
+        <w:rPr>
+          <w:rFonts w:cs="Arial"/>
+          <w:color w:val="222222"/>
+          <w:shd w:val="clear" w:color="auto" w:fill="FFFFFF"/>
+        </w:rPr>
+        <w:t xml:space="preserve"> period</w:t>
+      </w:r>
+      <w:r>
+        <w:rPr>
+          <w:rFonts w:cs="Arial"/>
+          <w:color w:val="222222"/>
+          <w:shd w:val="clear" w:color="auto" w:fill="FFFFFF"/>
+        </w:rPr>
+        <w:t>, as we might expect given oth</w:t>
+      </w:r>
+      <w:r>
+        <w:rPr>
+          <w:rFonts w:cs="Arial"/>
+          <w:color w:val="222222"/>
+          <w:shd w:val="clear" w:color="auto" w:fill="FFFFFF"/>
+        </w:rPr>
+        <w:t xml:space="preserve">er published literature on the 2014-2016 </w:t>
+      </w:r>
+      <w:r>
+        <w:rPr>
+          <w:rFonts w:cs="Arial"/>
+          <w:color w:val="222222"/>
+          <w:shd w:val="clear" w:color="auto" w:fill="FFFFFF"/>
+        </w:rPr>
+        <w:t xml:space="preserve">MHW, the absolute </w:t>
+      </w:r>
+      <w:r>
+        <w:rPr>
+          <w:rFonts w:cs="Arial"/>
+          <w:color w:val="222222"/>
+          <w:shd w:val="clear" w:color="auto" w:fill="FFFFFF"/>
+        </w:rPr>
+        <w:t xml:space="preserve">maximum </w:t>
+      </w:r>
+      <w:r>
+        <w:rPr>
+          <w:rFonts w:cs="Arial"/>
+          <w:color w:val="222222"/>
+          <w:shd w:val="clear" w:color="auto" w:fill="FFFFFF"/>
+        </w:rPr>
+        <w:t>temperatures were actually higher in 2013</w:t>
+      </w:r>
+      <w:r>
+        <w:rPr>
+          <w:rFonts w:cs="Arial"/>
+          <w:color w:val="222222"/>
+          <w:shd w:val="clear" w:color="auto" w:fill="FFFFFF"/>
+        </w:rPr>
+        <w:t>, which is more relevant to the kelp</w:t>
+      </w:r>
+      <w:r>
+        <w:rPr>
+          <w:rFonts w:cs="Arial"/>
+          <w:color w:val="222222"/>
+          <w:shd w:val="clear" w:color="auto" w:fill="FFFFFF"/>
+        </w:rPr>
+        <w:t xml:space="preserve">.  </w:t>
+      </w:r>
+    </w:p>
+    <w:p>
+      <w:pPr>
+        <w:rPr>
+          <w:rFonts w:cs="Arial"/>
+          <w:b/>
+          <w:color w:val="222222"/>
+          <w:shd w:val="clear" w:color="auto" w:fill="FFFFFF"/>
+        </w:rPr>
+      </w:pPr>
+      <w:r>
+        <w:rPr>
+          <w:rFonts w:cs="Arial"/>
+          <w:b/>
+          <w:color w:val="222222"/>
+        </w:rPr>
+        <w:br/>
+      </w:r>
+      <w:r>
+        <w:rPr>
+          <w:rFonts w:cs="Arial"/>
+          <w:b/>
+          <w:color w:val="222222"/>
+          <w:shd w:val="clear" w:color="auto" w:fill="FFFFFF"/>
+        </w:rPr>
+        <w:t>Line 225: how do you distinguish ‘anomalously warm SST?’</w:t>
+      </w:r>
+    </w:p>
+    <w:p>
+      <w:pPr>
+        <w:rPr>
+          <w:rFonts w:cs="Arial"/>
+          <w:color w:val="222222"/>
+        </w:rPr>
+      </w:pPr>
+      <w:r>
+        <w:rPr>
+          <w:rFonts w:cs="Arial"/>
+          <w:color w:val="222222"/>
+        </w:rPr>
+        <w:t xml:space="preserve">The </w:t>
+      </w:r>
+      <w:r>
+        <w:rPr>
+          <w:rFonts w:cs="Arial"/>
+          <w:color w:val="222222"/>
+        </w:rPr>
+        <w:t xml:space="preserve">entire sentence </w:t>
+      </w:r>
+      <w:r>
+        <w:rPr>
+          <w:rFonts w:cs="Arial"/>
+          <w:color w:val="222222"/>
+        </w:rPr>
+        <w:t xml:space="preserve">was deleted in </w:t>
+      </w:r>
+      <w:r>
+        <w:rPr>
+          <w:rFonts w:cs="Arial"/>
+          <w:color w:val="222222"/>
+        </w:rPr>
+        <w:t>revision</w:t>
+      </w:r>
+      <w:r>
+        <w:rPr>
+          <w:rFonts w:cs="Arial"/>
+          <w:color w:val="222222"/>
+        </w:rPr>
+        <w:t xml:space="preserve">. </w:t>
+      </w:r>
+    </w:p>
+    <w:p>
+      <w:pPr>
+        <w:rPr>
+          <w:rFonts w:cs="Arial"/>
+          <w:b/>
+          <w:color w:val="222222"/>
+          <w:shd w:val="clear" w:color="auto" w:fill="FFFFFF"/>
+        </w:rPr>
+      </w:pPr>
+      <w:r>
+        <w:rPr>
+          <w:rFonts w:cs="Arial"/>
+          <w:b/>
+          <w:color w:val="222222"/>
+        </w:rPr>
+        <w:br/>
+      </w:r>
+      <w:r>
+        <w:rPr>
+          <w:rFonts w:cs="Arial"/>
+          <w:b/>
+          <w:color w:val="222222"/>
+          <w:shd w:val="clear" w:color="auto" w:fill="FFFFFF"/>
+        </w:rPr>
+        <w:t>Lines 224-231: This section seems out of place and should be incorporated with the end of the intro.</w:t>
+      </w:r>
+    </w:p>
+    <w:p>
+      <w:pPr>
+        <w:rPr>
+          <w:rFonts w:cs="Arial"/>
+          <w:color w:val="222222"/>
+        </w:rPr>
+      </w:pPr>
+      <w:r>
+        <w:rPr>
+          <w:rFonts w:cs="Arial"/>
+          <w:color w:val="222222"/>
+        </w:rPr>
+        <w:t>We have moved a portion of this paragraph to the previous section on the area of the canopy kelp</w:t>
+      </w:r>
+      <w:r>
+        <w:rPr>
+          <w:rFonts w:cs="Arial"/>
+          <w:color w:val="222222"/>
+        </w:rPr>
+        <w:t xml:space="preserve"> (section 2.4)</w:t>
+      </w:r>
+      <w:r>
+        <w:rPr>
+          <w:rFonts w:cs="Arial"/>
+          <w:color w:val="222222"/>
+        </w:rPr>
+        <w:t xml:space="preserve">. </w:t>
+      </w:r>
+      <w:r>
+        <w:rPr>
+          <w:rFonts w:cs="Arial"/>
+          <w:color w:val="222222"/>
+        </w:rPr>
+        <w:t xml:space="preserve"> We feel it fits better in the description of these data than in the introduction</w:t>
+      </w:r>
+      <w:r>
+        <w:rPr>
+          <w:rFonts w:cs="Arial"/>
+          <w:color w:val="222222"/>
+        </w:rPr>
+        <w:t xml:space="preserve"> and the introduction is already quite long.</w:t>
+      </w:r>
+      <w:r>
+        <w:rPr>
+          <w:rFonts w:cs="Arial"/>
+          <w:color w:val="222222"/>
+        </w:rPr>
+        <w:t xml:space="preserve"> </w:t>
+      </w:r>
+    </w:p>
+    <w:p>
+      <w:pPr>
+        <w:rPr>
+          <w:rFonts w:cs="Arial"/>
+          <w:b/>
+          <w:color w:val="222222"/>
+        </w:rPr>
+      </w:pPr>
+      <w:r>
+        <w:rPr>
+          <w:rFonts w:cs="Arial"/>
+          <w:b/>
+          <w:color w:val="222222"/>
+        </w:rPr>
+        <w:br/>
+      </w:r>
+      <w:r>
+        <w:rPr>
+          <w:rFonts w:cs="Arial"/>
+          <w:b/>
+          <w:color w:val="222222"/>
+          <w:shd w:val="clear" w:color="auto" w:fill="FFFFFF"/>
+        </w:rPr>
+        <w:t>Line 262</w:t>
+      </w:r>
+      <w:r>
+        <w:rPr>
+          <w:rFonts w:cs="Arial"/>
+          <w:b/>
+          <w:color w:val="222222"/>
+          <w:shd w:val="clear" w:color="auto" w:fill="FFFFFF"/>
+        </w:rPr>
+        <w:t xml:space="preserve"> </w:t>
       </w:r>
       <w:r>
         <w:rPr>
@@ -2188,224 +3627,127 @@
           <w:highlight w:val="yellow"/>
           <w:shd w:val="clear" w:color="auto" w:fill="FFFFFF"/>
         </w:rPr>
-        <w:t>610</w:t>
-      </w:r>
-      <w:r>
-        <w:rPr>
-          <w:rFonts w:cs="Arial"/>
-          <w:b/>
-          <w:color w:val="222222"/>
-          <w:shd w:val="clear" w:color="auto" w:fill="FFFFFF"/>
-        </w:rPr>
-        <w:t xml:space="preserve">) </w:t>
-      </w:r>
-      <w:r>
-        <w:rPr>
-          <w:rFonts w:cs="Arial"/>
-          <w:b/>
-          <w:color w:val="222222"/>
-          <w:shd w:val="clear" w:color="auto" w:fill="FFFFFF"/>
-        </w:rPr>
-        <w:t>- did you expect to see effects of star die off given otters?</w:t>
-      </w:r>
-    </w:p>
-    <w:p>
-      <w:pPr>
-        <w:rPr>
-          <w:rFonts w:cs="Arial"/>
-          <w:color w:val="222222"/>
-          <w:shd w:val="clear" w:color="auto" w:fill="FFFFFF"/>
-        </w:rPr>
-      </w:pPr>
-      <w:r>
-        <w:rPr>
-          <w:rFonts w:cs="Arial"/>
-          <w:color w:val="222222"/>
-          <w:shd w:val="clear" w:color="auto" w:fill="FFFFFF"/>
-        </w:rPr>
-        <w:t xml:space="preserve">We removed the ‘expectation’ language. The sentence now reads: </w:t>
-      </w:r>
-    </w:p>
-    <w:p>
-      <w:r>
-        <w:rPr>
-          <w:rFonts w:cs="Arial"/>
-          <w:b/>
-          <w:color w:val="222222"/>
-          <w:shd w:val="clear" w:color="auto" w:fill="FFFFFF"/>
-        </w:rPr>
-        <w:t>‘</w:t>
-      </w:r>
-      <w:r>
-        <w:t>We did not see shared temporal variation in the invertebrate assemblages caused by a response to the die-off of sea stars”.</w:t>
-      </w:r>
-      <w:r>
-        <w:t xml:space="preserve"> </w:t>
-      </w:r>
-    </w:p>
-    <w:p>
-      <w:r>
-        <w:t>The potential impact of otters is discussed in paragraph.</w:t>
-      </w:r>
-    </w:p>
-    <w:p>
-      <w:pPr>
-        <w:rPr>
-          <w:rFonts w:cs="Arial"/>
-          <w:b/>
-          <w:color w:val="222222"/>
-          <w:shd w:val="clear" w:color="auto" w:fill="FFFFFF"/>
-        </w:rPr>
-      </w:pPr>
-      <w:r>
-        <w:t xml:space="preserve">We have also done some additional editing to this paragraph to improve on its clarity. </w:t>
-      </w:r>
-    </w:p>
-    <w:p>
-      <w:pPr>
-        <w:rPr>
-          <w:rFonts w:cs="Arial"/>
-          <w:b/>
-          <w:color w:val="222222"/>
-          <w:shd w:val="clear" w:color="auto" w:fill="FFFFFF"/>
-        </w:rPr>
-      </w:pPr>
-      <w:r>
-        <w:rPr>
-          <w:rFonts w:cs="Arial"/>
-          <w:b/>
-          <w:color w:val="222222"/>
-        </w:rPr>
-        <w:br/>
-      </w:r>
-      <w:r>
-        <w:rPr>
-          <w:rFonts w:cs="Arial"/>
-          <w:b/>
-          <w:color w:val="222222"/>
-          <w:shd w:val="clear" w:color="auto" w:fill="FFFFFF"/>
-        </w:rPr>
-        <w:t>Line 825 Smith and Fox 2021 is missing key bibliographic information</w:t>
-      </w:r>
-    </w:p>
-    <w:p>
-      <w:pPr>
-        <w:rPr>
-          <w:rFonts w:cs="Arial"/>
-          <w:b/>
-          <w:color w:val="222222"/>
-          <w:shd w:val="clear" w:color="auto" w:fill="FFFFFF"/>
-        </w:rPr>
-      </w:pPr>
-      <w:proofErr w:type="gramStart"/>
-      <w:r>
-        <w:rPr>
-          <w:rFonts w:cs="Arial"/>
-          <w:color w:val="222222"/>
-          <w:shd w:val="clear" w:color="auto" w:fill="FFFFFF"/>
-        </w:rPr>
-        <w:t>updated</w:t>
-      </w:r>
-      <w:proofErr w:type="gramEnd"/>
-      <w:r>
-        <w:rPr>
-          <w:rFonts w:cs="Arial"/>
-          <w:b/>
-          <w:color w:val="222222"/>
-        </w:rPr>
-        <w:br/>
-      </w:r>
-      <w:r>
-        <w:rPr>
-          <w:rFonts w:cs="Arial"/>
-          <w:b/>
-          <w:color w:val="222222"/>
-        </w:rPr>
-        <w:br/>
-      </w:r>
-      <w:r>
-        <w:rPr>
-          <w:rFonts w:cs="Arial"/>
-          <w:b/>
-          <w:color w:val="222222"/>
-        </w:rPr>
-        <w:br/>
-      </w:r>
-      <w:r>
-        <w:rPr>
-          <w:rFonts w:cs="Arial"/>
-          <w:b/>
-          <w:color w:val="222222"/>
-        </w:rPr>
-        <w:br/>
-      </w:r>
-      <w:r>
-        <w:rPr>
-          <w:rFonts w:cs="Arial"/>
-          <w:b/>
-          <w:color w:val="222222"/>
-          <w:shd w:val="clear" w:color="auto" w:fill="FFFFFF"/>
-        </w:rPr>
-        <w:t>-------------------------</w:t>
-      </w:r>
-      <w:r>
-        <w:rPr>
-          <w:rFonts w:cs="Arial"/>
-          <w:b/>
-          <w:color w:val="222222"/>
-        </w:rPr>
-        <w:br/>
-      </w:r>
-      <w:r>
-        <w:rPr>
-          <w:rFonts w:cs="Arial"/>
-          <w:b/>
-          <w:color w:val="222222"/>
-          <w:shd w:val="clear" w:color="auto" w:fill="FFFFFF"/>
-        </w:rPr>
-        <w:t>Reviewer 2 report:</w:t>
-      </w:r>
-      <w:r>
-        <w:rPr>
-          <w:rFonts w:cs="Arial"/>
-          <w:b/>
-          <w:color w:val="222222"/>
-        </w:rPr>
-        <w:br/>
-      </w:r>
-      <w:r>
-        <w:rPr>
-          <w:rFonts w:cs="Arial"/>
-          <w:b/>
-          <w:color w:val="222222"/>
-        </w:rPr>
-        <w:br/>
-      </w:r>
-      <w:r>
-        <w:rPr>
-          <w:rFonts w:cs="Arial"/>
-          <w:b/>
-          <w:color w:val="222222"/>
-          <w:shd w:val="clear" w:color="auto" w:fill="FFFFFF"/>
-        </w:rPr>
-        <w:t>Overall:</w:t>
-      </w:r>
-      <w:r>
-        <w:rPr>
-          <w:rFonts w:cs="Arial"/>
-          <w:b/>
-          <w:color w:val="222222"/>
-        </w:rPr>
-        <w:br/>
-      </w:r>
-      <w:r>
-        <w:rPr>
-          <w:rFonts w:cs="Arial"/>
-          <w:b/>
-          <w:color w:val="222222"/>
-          <w:shd w:val="clear" w:color="auto" w:fill="FFFFFF"/>
-        </w:rPr>
-        <w:t xml:space="preserve">This manuscript provides an interesting and important insight into temporal shifts in kelp forests and associated fauna off the Washington coast, USA. Overall, I like the work and find it well written and an important contribution. However, the authors are attempting to link the patterns in community assemblages to MHWs (specifically, the blob) and SSWS in the area, without actually </w:t>
+        <w:t>316</w:t>
+      </w:r>
+      <w:r>
+        <w:rPr>
+          <w:rFonts w:cs="Arial"/>
+          <w:b/>
+          <w:color w:val="222222"/>
+          <w:shd w:val="clear" w:color="auto" w:fill="FFFFFF"/>
+        </w:rPr>
+        <w:t>)</w:t>
+      </w:r>
+      <w:r>
+        <w:rPr>
+          <w:rFonts w:cs="Arial"/>
+          <w:b/>
+          <w:color w:val="222222"/>
+          <w:shd w:val="clear" w:color="auto" w:fill="FFFFFF"/>
+        </w:rPr>
+        <w:t>: Repetitive use of the word ‘focus’.</w:t>
+      </w:r>
+      <w:r>
+        <w:rPr>
+          <w:rFonts w:cs="Arial"/>
+          <w:b/>
+          <w:color w:val="222222"/>
+        </w:rPr>
+        <w:br/>
+      </w:r>
+    </w:p>
+    <w:p>
+      <w:pPr>
+        <w:rPr>
+          <w:rFonts w:cs="Arial"/>
+          <w:color w:val="222222"/>
+        </w:rPr>
+      </w:pPr>
+      <w:r>
+        <w:rPr>
+          <w:rFonts w:cs="Arial"/>
+          <w:color w:val="222222"/>
+        </w:rPr>
+        <w:lastRenderedPageBreak/>
+        <w:t xml:space="preserve">Second </w:t>
+      </w:r>
+      <w:r>
+        <w:rPr>
+          <w:rFonts w:cs="Arial"/>
+          <w:color w:val="222222"/>
+        </w:rPr>
+        <w:t xml:space="preserve">instance </w:t>
+      </w:r>
+      <w:r>
+        <w:rPr>
+          <w:rFonts w:cs="Arial"/>
+          <w:color w:val="222222"/>
+        </w:rPr>
+        <w:t>changed to ‘examine’</w:t>
+      </w:r>
+    </w:p>
+    <w:p>
+      <w:pPr>
+        <w:rPr>
+          <w:rFonts w:cs="Arial"/>
+          <w:b/>
+          <w:color w:val="222222"/>
+          <w:shd w:val="clear" w:color="auto" w:fill="FFFFFF"/>
+        </w:rPr>
+      </w:pPr>
+      <w:r>
+        <w:rPr>
+          <w:rFonts w:cs="Arial"/>
+          <w:b/>
+          <w:color w:val="222222"/>
+        </w:rPr>
+        <w:br/>
+      </w:r>
+      <w:r>
+        <w:rPr>
+          <w:rFonts w:cs="Arial"/>
+          <w:b/>
+          <w:color w:val="222222"/>
+          <w:shd w:val="clear" w:color="auto" w:fill="FFFFFF"/>
+        </w:rPr>
+        <w:t>Results</w:t>
+      </w:r>
+      <w:r>
+        <w:rPr>
+          <w:rFonts w:cs="Arial"/>
+          <w:b/>
+          <w:color w:val="222222"/>
+        </w:rPr>
+        <w:br/>
+      </w:r>
+      <w:r>
+        <w:rPr>
+          <w:rFonts w:cs="Arial"/>
+          <w:b/>
+          <w:color w:val="222222"/>
+          <w:shd w:val="clear" w:color="auto" w:fill="FFFFFF"/>
+        </w:rPr>
+        <w:t xml:space="preserve">Lines 317-318. The authors have not actually assessed local MHW signatures (which can be done using the aforementioned </w:t>
+      </w:r>
+      <w:proofErr w:type="spellStart"/>
+      <w:r>
+        <w:rPr>
+          <w:rFonts w:cs="Arial"/>
+          <w:b/>
+          <w:color w:val="222222"/>
+          <w:shd w:val="clear" w:color="auto" w:fill="FFFFFF"/>
+        </w:rPr>
+        <w:t>heatwaveR</w:t>
+      </w:r>
+      <w:proofErr w:type="spellEnd"/>
+      <w:r>
+        <w:rPr>
+          <w:rFonts w:cs="Arial"/>
+          <w:b/>
+          <w:color w:val="222222"/>
+          <w:shd w:val="clear" w:color="auto" w:fill="FFFFFF"/>
+        </w:rPr>
+        <w:t xml:space="preserve"> package). Would be good to do this to determine when this area was actually impacted by MHWs. It could be that the blob didn’t impact this particular part of the coast? Without actually </w:t>
       </w:r>
       <w:proofErr w:type="spellStart"/>
       <w:r>
@@ -2425,33 +3767,37 @@
           <w:color w:val="222222"/>
           <w:shd w:val="clear" w:color="auto" w:fill="FFFFFF"/>
         </w:rPr>
-        <w:t xml:space="preserve"> these two factors or including any element of them in models. In particular, they link shifts to the unprecedented 2014-2016 MHW, but without any evidence of local events. I would urge the authors to either drastically tone down their language and links to MHWs, or examine data for defined MHWs. The most common definition follows </w:t>
-      </w:r>
-      <w:proofErr w:type="spellStart"/>
-      <w:r>
-        <w:rPr>
-          <w:rFonts w:cs="Arial"/>
-          <w:b/>
-          <w:color w:val="222222"/>
-          <w:shd w:val="clear" w:color="auto" w:fill="FFFFFF"/>
-        </w:rPr>
-        <w:t>Hobday</w:t>
-      </w:r>
-      <w:proofErr w:type="spellEnd"/>
-      <w:r>
-        <w:rPr>
-          <w:rFonts w:cs="Arial"/>
-          <w:b/>
-          <w:color w:val="222222"/>
-          <w:shd w:val="clear" w:color="auto" w:fill="FFFFFF"/>
-        </w:rPr>
-        <w:t xml:space="preserve"> et al. 2016 (referenced in the manuscript), and annual characteristics can easily be gathered using the </w:t>
-      </w:r>
-      <w:proofErr w:type="spellStart"/>
-      <w:r>
-        <w:rPr>
-          <w:rFonts w:cs="Arial"/>
-          <w:b/>
+        <w:t xml:space="preserve"> the local data it is difficult to say how the blob impacted the area. Also, models can include annual MHW metrics quite simply.</w:t>
+      </w:r>
+      <w:r>
+        <w:rPr>
+          <w:rFonts w:cs="Arial"/>
+          <w:b/>
+          <w:color w:val="222222"/>
+        </w:rPr>
+        <w:br/>
+      </w:r>
+    </w:p>
+    <w:p>
+      <w:pPr>
+        <w:rPr>
+          <w:rFonts w:cs="Arial"/>
+          <w:color w:val="222222"/>
+          <w:shd w:val="clear" w:color="auto" w:fill="FFFFFF"/>
+        </w:rPr>
+      </w:pPr>
+      <w:r>
+        <w:rPr>
+          <w:rFonts w:cs="Arial"/>
+          <w:color w:val="222222"/>
+          <w:shd w:val="clear" w:color="auto" w:fill="FFFFFF"/>
+        </w:rPr>
+        <w:t xml:space="preserve">As noted above, we have added a full MHW analysis using </w:t>
+      </w:r>
+      <w:proofErr w:type="spellStart"/>
+      <w:r>
+        <w:rPr>
+          <w:rFonts w:cs="Arial"/>
           <w:color w:val="222222"/>
           <w:shd w:val="clear" w:color="auto" w:fill="FFFFFF"/>
         </w:rPr>
@@ -2461,171 +3807,91 @@
       <w:r>
         <w:rPr>
           <w:rFonts w:cs="Arial"/>
-          <w:b/>
-          <w:color w:val="222222"/>
-          <w:shd w:val="clear" w:color="auto" w:fill="FFFFFF"/>
-        </w:rPr>
-        <w:t xml:space="preserve"> package (in R) to interpret MHW signatures at their local sites. If they run this, characteristics such as total MHW days, or cumulative intensity for a year could be included in their models which may provide important insight. However, I’m aware this is a lot of work and so the authors might prefer to </w:t>
-      </w:r>
-      <w:r>
-        <w:rPr>
-          <w:rFonts w:cs="Arial"/>
-          <w:b/>
-          <w:color w:val="222222"/>
-          <w:shd w:val="clear" w:color="auto" w:fill="FFFFFF"/>
-        </w:rPr>
-        <w:lastRenderedPageBreak/>
-        <w:t>reduce the MHW language. That said, given how hot the topic is, if the authors are willing to complete the work I suspect the article will be much more highly cited.</w:t>
-      </w:r>
-      <w:r>
-        <w:rPr>
-          <w:rFonts w:cs="Arial"/>
-          <w:b/>
-          <w:color w:val="222222"/>
-        </w:rPr>
-        <w:br/>
-      </w:r>
-      <w:r>
-        <w:rPr>
-          <w:rFonts w:cs="Arial"/>
-          <w:b/>
-          <w:color w:val="222222"/>
-        </w:rPr>
-        <w:br/>
-      </w:r>
-      <w:r>
-        <w:rPr>
-          <w:rFonts w:cs="Arial"/>
-          <w:b/>
-          <w:color w:val="222222"/>
-          <w:shd w:val="clear" w:color="auto" w:fill="FFFFFF"/>
-        </w:rPr>
-        <w:t>Abstract</w:t>
-      </w:r>
-      <w:proofErr w:type="gramStart"/>
-      <w:r>
-        <w:rPr>
-          <w:rFonts w:cs="Arial"/>
-          <w:b/>
-          <w:color w:val="222222"/>
-          <w:shd w:val="clear" w:color="auto" w:fill="FFFFFF"/>
-        </w:rPr>
-        <w:t>:</w:t>
-      </w:r>
-      <w:proofErr w:type="gramEnd"/>
-      <w:r>
-        <w:rPr>
-          <w:rFonts w:cs="Arial"/>
-          <w:b/>
-          <w:color w:val="222222"/>
-        </w:rPr>
-        <w:br/>
-      </w:r>
-      <w:r>
-        <w:rPr>
-          <w:rFonts w:cs="Arial"/>
-          <w:b/>
-          <w:color w:val="222222"/>
-          <w:shd w:val="clear" w:color="auto" w:fill="FFFFFF"/>
-        </w:rPr>
-        <w:t>I can’t help but feel the abstract jumps in without including a couple of lines of background, as is typical in abstracts.</w:t>
-      </w:r>
-      <w:r>
-        <w:rPr>
-          <w:rFonts w:cs="Arial"/>
-          <w:b/>
-          <w:color w:val="222222"/>
-        </w:rPr>
-        <w:br/>
-      </w:r>
-      <w:r>
-        <w:rPr>
-          <w:rFonts w:cs="Arial"/>
-          <w:b/>
-          <w:color w:val="222222"/>
-        </w:rPr>
-        <w:br/>
-      </w:r>
-      <w:r>
-        <w:rPr>
-          <w:rFonts w:cs="Arial"/>
-          <w:b/>
-          <w:color w:val="222222"/>
-          <w:shd w:val="clear" w:color="auto" w:fill="FFFFFF"/>
-        </w:rPr>
-        <w:t>Introduction</w:t>
-      </w:r>
-      <w:proofErr w:type="gramStart"/>
-      <w:r>
-        <w:rPr>
-          <w:rFonts w:cs="Arial"/>
-          <w:b/>
-          <w:color w:val="222222"/>
-          <w:shd w:val="clear" w:color="auto" w:fill="FFFFFF"/>
-        </w:rPr>
-        <w:t>:</w:t>
-      </w:r>
-      <w:proofErr w:type="gramEnd"/>
-      <w:r>
-        <w:rPr>
-          <w:rFonts w:cs="Arial"/>
-          <w:b/>
-          <w:color w:val="222222"/>
-        </w:rPr>
-        <w:br/>
-      </w:r>
-      <w:r>
-        <w:rPr>
-          <w:rFonts w:cs="Arial"/>
-          <w:b/>
-          <w:color w:val="222222"/>
-          <w:shd w:val="clear" w:color="auto" w:fill="FFFFFF"/>
-        </w:rPr>
-        <w:t>Line 61: Kelp-dominated and urchin-dominated should be hyphened.</w:t>
-      </w:r>
-    </w:p>
-    <w:p>
-      <w:pPr>
-        <w:rPr>
-          <w:rFonts w:cs="Arial"/>
-          <w:color w:val="222222"/>
-          <w:shd w:val="clear" w:color="auto" w:fill="FFFFFF"/>
-        </w:rPr>
-      </w:pPr>
-      <w:r>
-        <w:rPr>
-          <w:rFonts w:cs="Arial"/>
-          <w:color w:val="222222"/>
-          <w:shd w:val="clear" w:color="auto" w:fill="FFFFFF"/>
-        </w:rPr>
-        <w:t>Updated as suggested</w:t>
-      </w:r>
-    </w:p>
-    <w:p>
-      <w:pPr>
-        <w:rPr>
-          <w:rFonts w:cs="Arial"/>
-          <w:b/>
-          <w:color w:val="222222"/>
-          <w:shd w:val="clear" w:color="auto" w:fill="FFFFFF"/>
-        </w:rPr>
-      </w:pPr>
-      <w:r>
-        <w:rPr>
-          <w:rFonts w:cs="Arial"/>
-          <w:b/>
-          <w:color w:val="222222"/>
-        </w:rPr>
-        <w:br/>
-      </w:r>
-      <w:r>
-        <w:rPr>
-          <w:rFonts w:cs="Arial"/>
-          <w:b/>
-          <w:color w:val="222222"/>
-          <w:shd w:val="clear" w:color="auto" w:fill="FFFFFF"/>
-        </w:rPr>
-        <w:t>Line 124</w:t>
+          <w:color w:val="222222"/>
+          <w:shd w:val="clear" w:color="auto" w:fill="FFFFFF"/>
+        </w:rPr>
+        <w:t xml:space="preserve"> to the Supplement, with some text in the results (Section 31.).  The MHW signature is evident in the 2014-2016 period.</w:t>
+      </w:r>
+    </w:p>
+    <w:p>
+      <w:pPr>
+        <w:rPr>
+          <w:rFonts w:cs="Arial"/>
+          <w:b/>
+          <w:color w:val="222222"/>
+          <w:shd w:val="clear" w:color="auto" w:fill="FFFFFF"/>
+        </w:rPr>
+      </w:pPr>
+    </w:p>
+    <w:p>
+      <w:pPr>
+        <w:rPr>
+          <w:rFonts w:cs="Arial"/>
+          <w:color w:val="222222"/>
+          <w:shd w:val="clear" w:color="auto" w:fill="FFFFFF"/>
+        </w:rPr>
+      </w:pPr>
+      <w:r>
+        <w:rPr>
+          <w:rFonts w:cs="Arial"/>
+          <w:b/>
+          <w:color w:val="222222"/>
+          <w:shd w:val="clear" w:color="auto" w:fill="FFFFFF"/>
+        </w:rPr>
+        <w:t>Line 320-321: MHWs are defined as periods of 5 or more days with anomalously warm water. Averaging by month may not pick up these discrete periods.</w:t>
+      </w:r>
+      <w:r>
+        <w:rPr>
+          <w:rFonts w:cs="Arial"/>
+          <w:b/>
+          <w:color w:val="222222"/>
+        </w:rPr>
+        <w:br/>
+      </w:r>
+    </w:p>
+    <w:p>
+      <w:pPr>
+        <w:rPr>
+          <w:rFonts w:cs="Arial"/>
+          <w:color w:val="222222"/>
+          <w:shd w:val="clear" w:color="auto" w:fill="FFFFFF"/>
+        </w:rPr>
+      </w:pPr>
+      <w:r>
+        <w:rPr>
+          <w:rFonts w:cs="Arial"/>
+          <w:color w:val="222222"/>
+          <w:shd w:val="clear" w:color="auto" w:fill="FFFFFF"/>
+        </w:rPr>
+        <w:t xml:space="preserve">See above. </w:t>
+      </w:r>
+    </w:p>
+    <w:p>
+      <w:pPr>
+        <w:rPr>
+          <w:rFonts w:cs="Arial"/>
+          <w:color w:val="222222"/>
+          <w:shd w:val="clear" w:color="auto" w:fill="FFFFFF"/>
+        </w:rPr>
+      </w:pPr>
+    </w:p>
+    <w:p>
+      <w:pPr>
+        <w:rPr>
+          <w:rFonts w:cs="Arial"/>
+          <w:b/>
+          <w:color w:val="222222"/>
+          <w:shd w:val="clear" w:color="auto" w:fill="FFFFFF"/>
+        </w:rPr>
+      </w:pPr>
+      <w:r>
+        <w:rPr>
+          <w:rFonts w:cs="Arial"/>
+          <w:b/>
+          <w:color w:val="222222"/>
+          <w:shd w:val="clear" w:color="auto" w:fill="FFFFFF"/>
+        </w:rPr>
+        <w:t>Line 343</w:t>
       </w:r>
       <w:r>
         <w:rPr>
@@ -2644,7 +3910,7 @@
           <w:highlight w:val="yellow"/>
           <w:shd w:val="clear" w:color="auto" w:fill="FFFFFF"/>
         </w:rPr>
-        <w:t>174</w:t>
+        <w:t>411</w:t>
       </w:r>
       <w:r>
         <w:rPr>
@@ -2662,1342 +3928,8 @@
           <w:color w:val="222222"/>
           <w:shd w:val="clear" w:color="auto" w:fill="FFFFFF"/>
         </w:rPr>
-        <w:t>: When roughly was the northern sea otter restored?</w:t>
-      </w:r>
-    </w:p>
-    <w:p>
-      <w:pPr>
-        <w:rPr>
-          <w:rFonts w:cs="Arial"/>
-          <w:color w:val="222222"/>
-          <w:shd w:val="clear" w:color="auto" w:fill="FFFFFF"/>
-        </w:rPr>
-      </w:pPr>
-      <w:r>
-        <w:rPr>
-          <w:rFonts w:cs="Arial"/>
-          <w:color w:val="222222"/>
-          <w:shd w:val="clear" w:color="auto" w:fill="FFFFFF"/>
-        </w:rPr>
-        <w:t>This is a bit of a complex question.  Initial efforts started in 1969-1970</w:t>
-      </w:r>
-      <w:r>
-        <w:rPr>
-          <w:rFonts w:cs="Arial"/>
-          <w:color w:val="222222"/>
-          <w:shd w:val="clear" w:color="auto" w:fill="FFFFFF"/>
-        </w:rPr>
-        <w:t>. Populations began to really increase in the mid-1990 and have increased through at</w:t>
-      </w:r>
-      <w:r>
-        <w:rPr>
-          <w:rFonts w:cs="Arial"/>
-          <w:color w:val="222222"/>
-          <w:shd w:val="clear" w:color="auto" w:fill="FFFFFF"/>
-        </w:rPr>
-        <w:t xml:space="preserve"> least 2010</w:t>
-      </w:r>
-      <w:r>
-        <w:rPr>
-          <w:rFonts w:cs="Arial"/>
-          <w:color w:val="222222"/>
-          <w:shd w:val="clear" w:color="auto" w:fill="FFFFFF"/>
-        </w:rPr>
-        <w:t>. See</w:t>
-      </w:r>
-      <w:r>
-        <w:rPr>
-          <w:rFonts w:cs="Arial"/>
-          <w:color w:val="222222"/>
-          <w:shd w:val="clear" w:color="auto" w:fill="FFFFFF"/>
-        </w:rPr>
-        <w:t xml:space="preserve"> Shelton et al </w:t>
-      </w:r>
-      <w:r>
-        <w:rPr>
-          <w:rFonts w:cs="Arial"/>
-          <w:color w:val="222222"/>
-          <w:shd w:val="clear" w:color="auto" w:fill="FFFFFF"/>
-        </w:rPr>
-        <w:t>(</w:t>
-      </w:r>
-      <w:r>
-        <w:rPr>
-          <w:rFonts w:cs="Arial"/>
-          <w:color w:val="222222"/>
-          <w:shd w:val="clear" w:color="auto" w:fill="FFFFFF"/>
-        </w:rPr>
-        <w:t xml:space="preserve">2018). </w:t>
-      </w:r>
-      <w:r>
-        <w:rPr>
-          <w:rFonts w:cs="Arial"/>
-          <w:color w:val="222222"/>
-          <w:shd w:val="clear" w:color="auto" w:fill="FFFFFF"/>
-        </w:rPr>
-        <w:t>We have added the following:</w:t>
-      </w:r>
-    </w:p>
-    <w:p>
-      <w:pPr>
-        <w:rPr>
-          <w:rFonts w:cs="Arial"/>
-          <w:b/>
-          <w:color w:val="222222"/>
-          <w:shd w:val="clear" w:color="auto" w:fill="FFFFFF"/>
-        </w:rPr>
-      </w:pPr>
-      <w:r>
-        <w:rPr>
-          <w:rFonts w:cs="Arial"/>
-          <w:color w:val="222222"/>
-        </w:rPr>
-        <w:t>“…</w:t>
-      </w:r>
-      <w:r>
-        <w:rPr>
-          <w:rFonts w:cs="Arial"/>
-          <w:color w:val="222222"/>
-          <w:lang w:val="en"/>
-        </w:rPr>
-        <w:t>with populations increasing rapidly since the 1980’s and potentially slowing since approximately 2010.”</w:t>
-      </w:r>
-      <w:r>
-        <w:rPr>
-          <w:rFonts w:cs="Arial"/>
-          <w:b/>
-          <w:color w:val="222222"/>
-        </w:rPr>
-        <w:br/>
-      </w:r>
-      <w:r>
-        <w:rPr>
-          <w:rFonts w:cs="Arial"/>
-          <w:b/>
-          <w:color w:val="222222"/>
-        </w:rPr>
-        <w:br/>
-      </w:r>
-      <w:r>
-        <w:rPr>
-          <w:rFonts w:cs="Arial"/>
-          <w:b/>
-          <w:color w:val="222222"/>
-          <w:shd w:val="clear" w:color="auto" w:fill="FFFFFF"/>
-        </w:rPr>
-        <w:t>Methods</w:t>
-      </w:r>
-      <w:proofErr w:type="gramStart"/>
-      <w:r>
-        <w:rPr>
-          <w:rFonts w:cs="Arial"/>
-          <w:b/>
-          <w:color w:val="222222"/>
-          <w:shd w:val="clear" w:color="auto" w:fill="FFFFFF"/>
-        </w:rPr>
-        <w:t>:</w:t>
-      </w:r>
-      <w:proofErr w:type="gramEnd"/>
-      <w:r>
-        <w:rPr>
-          <w:rFonts w:cs="Arial"/>
-          <w:b/>
-          <w:color w:val="222222"/>
-        </w:rPr>
-        <w:br/>
-      </w:r>
-      <w:r>
-        <w:rPr>
-          <w:rFonts w:cs="Arial"/>
-          <w:b/>
-          <w:color w:val="222222"/>
-          <w:shd w:val="clear" w:color="auto" w:fill="FFFFFF"/>
-        </w:rPr>
-        <w:t>Lines 182-183: ‘We targeted completing’ doesn’t make sense.</w:t>
-      </w:r>
-    </w:p>
-    <w:p>
-      <w:pPr>
-        <w:rPr>
-          <w:rFonts w:cs="Arial"/>
-          <w:color w:val="222222"/>
-          <w:shd w:val="clear" w:color="auto" w:fill="FFFFFF"/>
-        </w:rPr>
-      </w:pPr>
-      <w:r>
-        <w:rPr>
-          <w:rFonts w:cs="Arial"/>
-          <w:color w:val="222222"/>
-          <w:shd w:val="clear" w:color="auto" w:fill="FFFFFF"/>
-        </w:rPr>
-        <w:t>Line removed</w:t>
-      </w:r>
-    </w:p>
-    <w:p>
-      <w:pPr>
-        <w:rPr>
-          <w:rFonts w:cs="Arial"/>
-          <w:b/>
-          <w:color w:val="222222"/>
-          <w:shd w:val="clear" w:color="auto" w:fill="FFFFFF"/>
-        </w:rPr>
-      </w:pPr>
-      <w:r>
-        <w:rPr>
-          <w:rFonts w:cs="Arial"/>
-          <w:b/>
-          <w:color w:val="222222"/>
-        </w:rPr>
-        <w:br/>
-      </w:r>
-      <w:r>
-        <w:rPr>
-          <w:rFonts w:cs="Arial"/>
-          <w:b/>
-          <w:color w:val="222222"/>
-          <w:shd w:val="clear" w:color="auto" w:fill="FFFFFF"/>
-        </w:rPr>
-        <w:t xml:space="preserve">Line 184-196: Did you consider individual plant health when counting stipes? </w:t>
-      </w:r>
-      <w:proofErr w:type="spellStart"/>
-      <w:r>
-        <w:rPr>
-          <w:rFonts w:cs="Arial"/>
-          <w:b/>
-          <w:color w:val="222222"/>
-          <w:shd w:val="clear" w:color="auto" w:fill="FFFFFF"/>
-        </w:rPr>
-        <w:t>Ie</w:t>
-      </w:r>
-      <w:proofErr w:type="spellEnd"/>
-      <w:r>
-        <w:rPr>
-          <w:rFonts w:cs="Arial"/>
-          <w:b/>
-          <w:color w:val="222222"/>
-          <w:shd w:val="clear" w:color="auto" w:fill="FFFFFF"/>
-        </w:rPr>
-        <w:t xml:space="preserve"> if a proportion of the plant had been consumed by urchins was it still counted? What was you cut-off for deciding whether or not to include stipes when considering urchin activity? Were all species of kelp counted in the same manner or was </w:t>
-      </w:r>
-      <w:proofErr w:type="spellStart"/>
-      <w:r>
-        <w:rPr>
-          <w:rFonts w:cs="Arial"/>
-          <w:b/>
-          <w:color w:val="222222"/>
-          <w:shd w:val="clear" w:color="auto" w:fill="FFFFFF"/>
-        </w:rPr>
-        <w:t>Macrocystis</w:t>
-      </w:r>
-      <w:proofErr w:type="spellEnd"/>
-      <w:r>
-        <w:rPr>
-          <w:rFonts w:cs="Arial"/>
-          <w:b/>
-          <w:color w:val="222222"/>
-          <w:shd w:val="clear" w:color="auto" w:fill="FFFFFF"/>
-        </w:rPr>
-        <w:t xml:space="preserve"> counted by number of stipes coming off an individual thallus?</w:t>
-      </w:r>
-    </w:p>
-    <w:p>
-      <w:pPr>
-        <w:rPr>
-          <w:rFonts w:cs="Arial"/>
-          <w:color w:val="222222"/>
-          <w:shd w:val="clear" w:color="auto" w:fill="FFFFFF"/>
-        </w:rPr>
-      </w:pPr>
-      <w:r>
-        <w:rPr>
-          <w:rFonts w:cs="Arial"/>
-          <w:color w:val="222222"/>
-          <w:highlight w:val="yellow"/>
-          <w:shd w:val="clear" w:color="auto" w:fill="FFFFFF"/>
-        </w:rPr>
-        <w:t>Check supplement. What did we put in there?</w:t>
-      </w:r>
-    </w:p>
-    <w:p>
-      <w:pPr>
-        <w:rPr>
-          <w:rFonts w:cs="Arial"/>
-          <w:b/>
-          <w:color w:val="222222"/>
-          <w:shd w:val="clear" w:color="auto" w:fill="FFFFFF"/>
-        </w:rPr>
-      </w:pPr>
-      <w:r>
-        <w:rPr>
-          <w:rFonts w:cs="Arial"/>
-          <w:b/>
-          <w:color w:val="222222"/>
-        </w:rPr>
-        <w:br/>
-      </w:r>
-      <w:r>
-        <w:rPr>
-          <w:rFonts w:cs="Arial"/>
-          <w:b/>
-          <w:color w:val="222222"/>
-          <w:shd w:val="clear" w:color="auto" w:fill="FFFFFF"/>
-        </w:rPr>
-        <w:t xml:space="preserve">Lines 205-212: It seems strange to be discussing MHWs without actually assessing data for MHWs? This can quite easily be done using the R package </w:t>
-      </w:r>
-      <w:proofErr w:type="spellStart"/>
-      <w:r>
-        <w:rPr>
-          <w:rFonts w:cs="Arial"/>
-          <w:b/>
-          <w:color w:val="222222"/>
-          <w:shd w:val="clear" w:color="auto" w:fill="FFFFFF"/>
-        </w:rPr>
-        <w:t>heatwaveR</w:t>
-      </w:r>
-      <w:proofErr w:type="spellEnd"/>
-      <w:r>
-        <w:rPr>
-          <w:rFonts w:cs="Arial"/>
-          <w:b/>
-          <w:color w:val="222222"/>
-          <w:shd w:val="clear" w:color="auto" w:fill="FFFFFF"/>
-        </w:rPr>
-        <w:t xml:space="preserve"> (or the comparable Python package) which follows the widely-used </w:t>
-      </w:r>
-      <w:proofErr w:type="spellStart"/>
-      <w:r>
-        <w:rPr>
-          <w:rFonts w:cs="Arial"/>
-          <w:b/>
-          <w:color w:val="222222"/>
-          <w:shd w:val="clear" w:color="auto" w:fill="FFFFFF"/>
-        </w:rPr>
-        <w:t>Hobday</w:t>
-      </w:r>
-      <w:proofErr w:type="spellEnd"/>
-      <w:r>
-        <w:rPr>
-          <w:rFonts w:cs="Arial"/>
-          <w:b/>
-          <w:color w:val="222222"/>
-          <w:shd w:val="clear" w:color="auto" w:fill="FFFFFF"/>
-        </w:rPr>
-        <w:t xml:space="preserve"> et al. 2016 definitions. This will enable the authors to compare their data to metrics such as MHW days, cumulative intensity etc.</w:t>
-      </w:r>
-    </w:p>
-    <w:p>
-      <w:pPr>
-        <w:rPr>
-          <w:rFonts w:cs="Arial"/>
-          <w:color w:val="222222"/>
-          <w:shd w:val="clear" w:color="auto" w:fill="FFFFFF"/>
-        </w:rPr>
-      </w:pPr>
-      <w:r>
-        <w:rPr>
-          <w:rFonts w:cs="Arial"/>
-          <w:color w:val="222222"/>
-          <w:shd w:val="clear" w:color="auto" w:fill="FFFFFF"/>
-        </w:rPr>
-        <w:t xml:space="preserve">To clarify, we are not analyzing MHWs in general in the manuscript but the response of the WA kelp forests to </w:t>
-      </w:r>
-      <w:r>
-        <w:rPr>
-          <w:rFonts w:cs="Arial"/>
-          <w:color w:val="222222"/>
-          <w:shd w:val="clear" w:color="auto" w:fill="FFFFFF"/>
-        </w:rPr>
-        <w:t>THE</w:t>
-      </w:r>
-      <w:r>
-        <w:rPr>
-          <w:rFonts w:cs="Arial"/>
-          <w:color w:val="222222"/>
-          <w:shd w:val="clear" w:color="auto" w:fill="FFFFFF"/>
-        </w:rPr>
-        <w:t xml:space="preserve"> 2014-2016 MHW.  The event </w:t>
-      </w:r>
-      <w:r>
-        <w:rPr>
-          <w:rFonts w:cs="Arial"/>
-          <w:color w:val="222222"/>
-          <w:shd w:val="clear" w:color="auto" w:fill="FFFFFF"/>
-        </w:rPr>
-        <w:t xml:space="preserve">is well documented in various literature </w:t>
-      </w:r>
-      <w:r>
-        <w:rPr>
-          <w:rFonts w:cs="Arial"/>
-          <w:color w:val="222222"/>
-          <w:shd w:val="clear" w:color="auto" w:fill="FFFFFF"/>
-        </w:rPr>
-        <w:t xml:space="preserve">had large impacts on other areas of the California Current Ecosystem.  However, we agree </w:t>
-      </w:r>
-      <w:r>
-        <w:rPr>
-          <w:rFonts w:cs="Arial"/>
-          <w:color w:val="222222"/>
-          <w:shd w:val="clear" w:color="auto" w:fill="FFFFFF"/>
-        </w:rPr>
-        <w:t>that</w:t>
-      </w:r>
-      <w:r>
-        <w:rPr>
-          <w:rFonts w:cs="Arial"/>
-          <w:color w:val="222222"/>
-          <w:shd w:val="clear" w:color="auto" w:fill="FFFFFF"/>
-        </w:rPr>
-        <w:t xml:space="preserve"> temperature data are important for prov</w:t>
-      </w:r>
-      <w:r>
-        <w:rPr>
-          <w:rFonts w:cs="Arial"/>
-          <w:color w:val="222222"/>
-          <w:shd w:val="clear" w:color="auto" w:fill="FFFFFF"/>
-        </w:rPr>
-        <w:t xml:space="preserve">iding context for WA coast nearshore environments, specifically our sites. </w:t>
-      </w:r>
-    </w:p>
-    <w:p>
-      <w:pPr>
-        <w:rPr>
-          <w:rFonts w:cs="Arial"/>
-          <w:color w:val="222222"/>
-          <w:shd w:val="clear" w:color="auto" w:fill="FFFFFF"/>
-        </w:rPr>
-      </w:pPr>
-      <w:r>
-        <w:rPr>
-          <w:rFonts w:cs="Arial"/>
-          <w:color w:val="222222"/>
-          <w:shd w:val="clear" w:color="auto" w:fill="FFFFFF"/>
-        </w:rPr>
-        <w:lastRenderedPageBreak/>
-        <w:t>Here, w</w:t>
-      </w:r>
-      <w:r>
-        <w:rPr>
-          <w:rFonts w:cs="Arial"/>
-          <w:color w:val="222222"/>
-          <w:shd w:val="clear" w:color="auto" w:fill="FFFFFF"/>
-        </w:rPr>
-        <w:t>e focus</w:t>
-      </w:r>
-      <w:r>
-        <w:rPr>
-          <w:rFonts w:cs="Arial"/>
-          <w:color w:val="222222"/>
-          <w:shd w:val="clear" w:color="auto" w:fill="FFFFFF"/>
-        </w:rPr>
-        <w:t xml:space="preserve"> (and focused)</w:t>
-      </w:r>
-      <w:r>
-        <w:rPr>
-          <w:rFonts w:cs="Arial"/>
-          <w:color w:val="222222"/>
-          <w:shd w:val="clear" w:color="auto" w:fill="FFFFFF"/>
-        </w:rPr>
-        <w:t xml:space="preserve"> on mean monthly SST because this metric has been shown to be biologically </w:t>
-      </w:r>
-      <w:r>
-        <w:rPr>
-          <w:rFonts w:cs="Arial"/>
-          <w:color w:val="222222"/>
-          <w:shd w:val="clear" w:color="auto" w:fill="FFFFFF"/>
-        </w:rPr>
-        <w:t>and ecologically relevant for</w:t>
-      </w:r>
-      <w:r>
-        <w:rPr>
-          <w:rFonts w:cs="Arial"/>
-          <w:color w:val="222222"/>
-          <w:shd w:val="clear" w:color="auto" w:fill="FFFFFF"/>
-        </w:rPr>
-        <w:t xml:space="preserve"> kelps in multiple studies, whereas MHW type anomalies have not correlated as well</w:t>
-      </w:r>
-      <w:r>
-        <w:rPr>
-          <w:rFonts w:cs="Arial"/>
-          <w:color w:val="222222"/>
-          <w:shd w:val="clear" w:color="auto" w:fill="FFFFFF"/>
-        </w:rPr>
-        <w:t xml:space="preserve"> for the 2014-2016 NHW</w:t>
-      </w:r>
-      <w:r>
-        <w:rPr>
-          <w:rFonts w:cs="Arial"/>
-          <w:color w:val="222222"/>
-          <w:shd w:val="clear" w:color="auto" w:fill="FFFFFF"/>
-        </w:rPr>
-        <w:t xml:space="preserve">. </w:t>
-      </w:r>
-      <w:r>
-        <w:rPr>
-          <w:rFonts w:cs="Arial"/>
-          <w:color w:val="222222"/>
-          <w:shd w:val="clear" w:color="auto" w:fill="FFFFFF"/>
-        </w:rPr>
-        <w:t>For example, Hamilton et al 2020 did not find differences in various MHW metrics for Oregon (no obvious effects on kelp) and Northern California (severe kelp loss)</w:t>
-      </w:r>
-      <w:r>
-        <w:rPr>
-          <w:rFonts w:cs="Arial"/>
-          <w:color w:val="222222"/>
-          <w:shd w:val="clear" w:color="auto" w:fill="FFFFFF"/>
-        </w:rPr>
-        <w:t>,</w:t>
-      </w:r>
-      <w:r>
-        <w:rPr>
-          <w:rFonts w:cs="Arial"/>
-          <w:color w:val="222222"/>
-          <w:shd w:val="clear" w:color="auto" w:fill="FFFFFF"/>
-        </w:rPr>
-        <w:t xml:space="preserve"> but the absolute SST was 1.5C warmer in NCA</w:t>
-      </w:r>
-      <w:r>
-        <w:rPr>
-          <w:rFonts w:cs="Arial"/>
-          <w:color w:val="222222"/>
-          <w:shd w:val="clear" w:color="auto" w:fill="FFFFFF"/>
-        </w:rPr>
-        <w:t xml:space="preserve"> than in Oregon</w:t>
-      </w:r>
-      <w:r>
-        <w:rPr>
-          <w:rFonts w:cs="Arial"/>
-          <w:color w:val="222222"/>
-          <w:shd w:val="clear" w:color="auto" w:fill="FFFFFF"/>
-        </w:rPr>
-        <w:t xml:space="preserve">. Similarly Cavanaugh et al 2019 found absolute SST was a better predictor of kelp canopy loss than were MHW indicators.  </w:t>
-      </w:r>
-    </w:p>
-    <w:p>
-      <w:pPr>
-        <w:rPr>
-          <w:rFonts w:cs="Arial"/>
-          <w:color w:val="222222"/>
-          <w:shd w:val="clear" w:color="auto" w:fill="FFFFFF"/>
-        </w:rPr>
-      </w:pPr>
-      <w:r>
-        <w:rPr>
-          <w:rFonts w:cs="Arial"/>
-          <w:color w:val="222222"/>
-          <w:shd w:val="clear" w:color="auto" w:fill="FFFFFF"/>
-        </w:rPr>
-        <w:t xml:space="preserve">We have added some text to </w:t>
-      </w:r>
-      <w:r>
-        <w:rPr>
-          <w:rFonts w:cs="Arial"/>
-          <w:color w:val="222222"/>
-          <w:shd w:val="clear" w:color="auto" w:fill="FFFFFF"/>
-        </w:rPr>
-        <w:t>S</w:t>
-      </w:r>
-      <w:r>
-        <w:rPr>
-          <w:rFonts w:cs="Arial"/>
-          <w:color w:val="222222"/>
-          <w:shd w:val="clear" w:color="auto" w:fill="FFFFFF"/>
-        </w:rPr>
-        <w:t>ection 2.3 to clarify our choice of maximum monthly mean SST as a predictor. We have also include a 15C cut off because there is some evidence that growth of both kelps can decrease above 15C</w:t>
-      </w:r>
-      <w:r>
-        <w:rPr>
-          <w:rFonts w:cs="Arial"/>
-          <w:color w:val="222222"/>
-          <w:shd w:val="clear" w:color="auto" w:fill="FFFFFF"/>
-        </w:rPr>
-        <w:t xml:space="preserve"> (based on a different comment)</w:t>
-      </w:r>
-      <w:r>
-        <w:rPr>
-          <w:rFonts w:cs="Arial"/>
-          <w:color w:val="222222"/>
-          <w:shd w:val="clear" w:color="auto" w:fill="FFFFFF"/>
-        </w:rPr>
-        <w:t xml:space="preserve">.  </w:t>
-      </w:r>
-    </w:p>
-    <w:p>
-      <w:pPr>
-        <w:rPr>
-          <w:rFonts w:cs="Arial"/>
-          <w:color w:val="222222"/>
-          <w:shd w:val="clear" w:color="auto" w:fill="FFFFFF"/>
-        </w:rPr>
-      </w:pPr>
-      <w:r>
-        <w:rPr>
-          <w:rFonts w:cs="Arial"/>
-          <w:color w:val="222222"/>
-          <w:shd w:val="clear" w:color="auto" w:fill="FFFFFF"/>
-        </w:rPr>
-        <w:t>W</w:t>
-      </w:r>
-      <w:r>
-        <w:rPr>
-          <w:rFonts w:cs="Arial"/>
-          <w:color w:val="222222"/>
-          <w:shd w:val="clear" w:color="auto" w:fill="FFFFFF"/>
-        </w:rPr>
-        <w:t xml:space="preserve">e have </w:t>
-      </w:r>
-      <w:r>
-        <w:rPr>
-          <w:rFonts w:cs="Arial"/>
-          <w:color w:val="222222"/>
-          <w:shd w:val="clear" w:color="auto" w:fill="FFFFFF"/>
-        </w:rPr>
-        <w:t xml:space="preserve">also </w:t>
-      </w:r>
-      <w:r>
-        <w:rPr>
-          <w:rFonts w:cs="Arial"/>
-          <w:color w:val="222222"/>
-          <w:shd w:val="clear" w:color="auto" w:fill="FFFFFF"/>
-        </w:rPr>
-        <w:t>added a full</w:t>
-      </w:r>
-      <w:r>
-        <w:rPr>
-          <w:rFonts w:cs="Arial"/>
-          <w:color w:val="222222"/>
-          <w:shd w:val="clear" w:color="auto" w:fill="FFFFFF"/>
-        </w:rPr>
-        <w:t>, more formal</w:t>
-      </w:r>
-      <w:r>
-        <w:rPr>
-          <w:rFonts w:cs="Arial"/>
-          <w:color w:val="222222"/>
-          <w:shd w:val="clear" w:color="auto" w:fill="FFFFFF"/>
-        </w:rPr>
-        <w:t xml:space="preserve"> MHW analysis </w:t>
-      </w:r>
-      <w:r>
-        <w:rPr>
-          <w:rFonts w:cs="Arial"/>
-          <w:color w:val="222222"/>
-          <w:shd w:val="clear" w:color="auto" w:fill="FFFFFF"/>
-        </w:rPr>
-        <w:t>including</w:t>
-      </w:r>
-      <w:r>
-        <w:rPr>
-          <w:rFonts w:cs="Arial"/>
-          <w:color w:val="222222"/>
-          <w:shd w:val="clear" w:color="auto" w:fill="FFFFFF"/>
-        </w:rPr>
-        <w:t xml:space="preserve"> text in the Methods (section 2.3) and Results (section 3.1) </w:t>
-      </w:r>
-      <w:r>
-        <w:rPr>
-          <w:rFonts w:cs="Arial"/>
-          <w:color w:val="222222"/>
-          <w:shd w:val="clear" w:color="auto" w:fill="FFFFFF"/>
-        </w:rPr>
-        <w:t xml:space="preserve">and information in the supplement (Table S6, Fig. S4) </w:t>
-      </w:r>
-      <w:r>
-        <w:rPr>
-          <w:rFonts w:cs="Arial"/>
-          <w:color w:val="222222"/>
-          <w:shd w:val="clear" w:color="auto" w:fill="FFFFFF"/>
-        </w:rPr>
-        <w:t>to more completely describe the temperature regime on the WA coast</w:t>
-      </w:r>
-      <w:r>
-        <w:rPr>
-          <w:rFonts w:cs="Arial"/>
-          <w:color w:val="222222"/>
-          <w:shd w:val="clear" w:color="auto" w:fill="FFFFFF"/>
-        </w:rPr>
-        <w:t xml:space="preserve"> and the prevalence of MHWs during the 2014-2016 period</w:t>
-      </w:r>
-      <w:r>
-        <w:rPr>
-          <w:rFonts w:cs="Arial"/>
-          <w:color w:val="222222"/>
-          <w:shd w:val="clear" w:color="auto" w:fill="FFFFFF"/>
-        </w:rPr>
-        <w:t xml:space="preserve">.  </w:t>
-      </w:r>
-      <w:r>
-        <w:rPr>
-          <w:rFonts w:cs="Arial"/>
-          <w:color w:val="222222"/>
-          <w:shd w:val="clear" w:color="auto" w:fill="FFFFFF"/>
-        </w:rPr>
-        <w:t xml:space="preserve">This added MHW analysis was valuable in that it showed that the timing of MHWs varied between 2013 and 2014-2016.  While there were fewer MHW days </w:t>
-      </w:r>
-      <w:proofErr w:type="spellStart"/>
-      <w:r>
-        <w:rPr>
-          <w:rFonts w:cs="Arial"/>
-          <w:color w:val="222222"/>
-          <w:shd w:val="clear" w:color="auto" w:fill="FFFFFF"/>
-        </w:rPr>
-        <w:t>etc</w:t>
-      </w:r>
-      <w:proofErr w:type="spellEnd"/>
-      <w:r>
-        <w:rPr>
-          <w:rFonts w:cs="Arial"/>
-          <w:color w:val="222222"/>
-          <w:shd w:val="clear" w:color="auto" w:fill="FFFFFF"/>
-        </w:rPr>
-        <w:t xml:space="preserve"> in 2013, they occurred during the wa</w:t>
-      </w:r>
-      <w:r>
-        <w:rPr>
-          <w:rFonts w:cs="Arial"/>
-          <w:color w:val="222222"/>
-          <w:shd w:val="clear" w:color="auto" w:fill="FFFFFF"/>
-        </w:rPr>
-        <w:t>rmest time of year, leading to the higher monthly maximum temperatures</w:t>
-      </w:r>
-      <w:r>
-        <w:rPr>
-          <w:rFonts w:cs="Arial"/>
-          <w:color w:val="222222"/>
-          <w:shd w:val="clear" w:color="auto" w:fill="FFFFFF"/>
-        </w:rPr>
-        <w:t>.  Those in 2014-2016 occurred during early summer or early fall, resulting in cooler overall mean temperatures.</w:t>
-      </w:r>
-    </w:p>
-    <w:p>
-      <w:pPr>
-        <w:rPr>
-          <w:rFonts w:cs="Arial"/>
-          <w:color w:val="222222"/>
-          <w:shd w:val="clear" w:color="auto" w:fill="FFFFFF"/>
-        </w:rPr>
-      </w:pPr>
-      <w:r>
-        <w:rPr>
-          <w:rFonts w:cs="Arial"/>
-          <w:color w:val="222222"/>
-          <w:shd w:val="clear" w:color="auto" w:fill="FFFFFF"/>
-        </w:rPr>
-        <w:t>Thus w</w:t>
-      </w:r>
-      <w:r>
-        <w:rPr>
-          <w:rFonts w:cs="Arial"/>
-          <w:color w:val="222222"/>
-          <w:shd w:val="clear" w:color="auto" w:fill="FFFFFF"/>
-        </w:rPr>
-        <w:t>hile MHW activity was higher in the 2014-2016</w:t>
-      </w:r>
-      <w:r>
-        <w:rPr>
-          <w:rFonts w:cs="Arial"/>
-          <w:color w:val="222222"/>
-          <w:shd w:val="clear" w:color="auto" w:fill="FFFFFF"/>
-        </w:rPr>
-        <w:t xml:space="preserve"> period</w:t>
-      </w:r>
-      <w:r>
-        <w:rPr>
-          <w:rFonts w:cs="Arial"/>
-          <w:color w:val="222222"/>
-          <w:shd w:val="clear" w:color="auto" w:fill="FFFFFF"/>
-        </w:rPr>
-        <w:t>, as we might expect given oth</w:t>
-      </w:r>
-      <w:r>
-        <w:rPr>
-          <w:rFonts w:cs="Arial"/>
-          <w:color w:val="222222"/>
-          <w:shd w:val="clear" w:color="auto" w:fill="FFFFFF"/>
-        </w:rPr>
-        <w:t xml:space="preserve">er published literature on the 2014-2016 </w:t>
-      </w:r>
-      <w:r>
-        <w:rPr>
-          <w:rFonts w:cs="Arial"/>
-          <w:color w:val="222222"/>
-          <w:shd w:val="clear" w:color="auto" w:fill="FFFFFF"/>
-        </w:rPr>
-        <w:t xml:space="preserve">MHW, the absolute </w:t>
-      </w:r>
-      <w:r>
-        <w:rPr>
-          <w:rFonts w:cs="Arial"/>
-          <w:color w:val="222222"/>
-          <w:shd w:val="clear" w:color="auto" w:fill="FFFFFF"/>
-        </w:rPr>
-        <w:t xml:space="preserve">maximum </w:t>
-      </w:r>
-      <w:r>
-        <w:rPr>
-          <w:rFonts w:cs="Arial"/>
-          <w:color w:val="222222"/>
-          <w:shd w:val="clear" w:color="auto" w:fill="FFFFFF"/>
-        </w:rPr>
-        <w:t>temperatures were actually higher in 2013</w:t>
-      </w:r>
-      <w:r>
-        <w:rPr>
-          <w:rFonts w:cs="Arial"/>
-          <w:color w:val="222222"/>
-          <w:shd w:val="clear" w:color="auto" w:fill="FFFFFF"/>
-        </w:rPr>
-        <w:t>, which is more relevant to the kelp</w:t>
-      </w:r>
-      <w:r>
-        <w:rPr>
-          <w:rFonts w:cs="Arial"/>
-          <w:color w:val="222222"/>
-          <w:shd w:val="clear" w:color="auto" w:fill="FFFFFF"/>
-        </w:rPr>
-        <w:t xml:space="preserve">.  </w:t>
-      </w:r>
-    </w:p>
-    <w:p>
-      <w:pPr>
-        <w:rPr>
-          <w:rFonts w:cs="Arial"/>
-          <w:b/>
-          <w:color w:val="222222"/>
-          <w:shd w:val="clear" w:color="auto" w:fill="FFFFFF"/>
-        </w:rPr>
-      </w:pPr>
-      <w:r>
-        <w:rPr>
-          <w:rFonts w:cs="Arial"/>
-          <w:b/>
-          <w:color w:val="222222"/>
-        </w:rPr>
-        <w:br/>
-      </w:r>
-      <w:r>
-        <w:rPr>
-          <w:rFonts w:cs="Arial"/>
-          <w:b/>
-          <w:color w:val="222222"/>
-          <w:shd w:val="clear" w:color="auto" w:fill="FFFFFF"/>
-        </w:rPr>
-        <w:t>Line 225: how do you distinguish ‘anomalously warm SST?’</w:t>
-      </w:r>
-    </w:p>
-    <w:p>
-      <w:pPr>
-        <w:rPr>
-          <w:rFonts w:cs="Arial"/>
-          <w:color w:val="222222"/>
-        </w:rPr>
-      </w:pPr>
-      <w:r>
-        <w:rPr>
-          <w:rFonts w:cs="Arial"/>
-          <w:color w:val="222222"/>
-        </w:rPr>
-        <w:t xml:space="preserve">The </w:t>
-      </w:r>
-      <w:r>
-        <w:rPr>
-          <w:rFonts w:cs="Arial"/>
-          <w:color w:val="222222"/>
-        </w:rPr>
-        <w:t xml:space="preserve">entire sentence </w:t>
-      </w:r>
-      <w:r>
-        <w:rPr>
-          <w:rFonts w:cs="Arial"/>
-          <w:color w:val="222222"/>
-        </w:rPr>
-        <w:t xml:space="preserve">was deleted in </w:t>
-      </w:r>
-      <w:r>
-        <w:rPr>
-          <w:rFonts w:cs="Arial"/>
-          <w:color w:val="222222"/>
-        </w:rPr>
-        <w:t>revision</w:t>
-      </w:r>
-      <w:r>
-        <w:rPr>
-          <w:rFonts w:cs="Arial"/>
-          <w:color w:val="222222"/>
-        </w:rPr>
-        <w:t xml:space="preserve">. </w:t>
-      </w:r>
-    </w:p>
-    <w:p>
-      <w:pPr>
-        <w:rPr>
-          <w:rFonts w:cs="Arial"/>
-          <w:b/>
-          <w:color w:val="222222"/>
-          <w:shd w:val="clear" w:color="auto" w:fill="FFFFFF"/>
-        </w:rPr>
-      </w:pPr>
-      <w:r>
-        <w:rPr>
-          <w:rFonts w:cs="Arial"/>
-          <w:b/>
-          <w:color w:val="222222"/>
-        </w:rPr>
-        <w:br/>
-      </w:r>
-      <w:r>
-        <w:rPr>
-          <w:rFonts w:cs="Arial"/>
-          <w:b/>
-          <w:color w:val="222222"/>
-          <w:shd w:val="clear" w:color="auto" w:fill="FFFFFF"/>
-        </w:rPr>
-        <w:t>Lines 224-231: This section seems out of place and should be incorporated with the end of the intro.</w:t>
-      </w:r>
-    </w:p>
-    <w:p>
-      <w:pPr>
-        <w:rPr>
-          <w:rFonts w:cs="Arial"/>
-          <w:color w:val="222222"/>
-        </w:rPr>
-      </w:pPr>
-      <w:r>
-        <w:rPr>
-          <w:rFonts w:cs="Arial"/>
-          <w:color w:val="222222"/>
-        </w:rPr>
-        <w:t>We have moved a portion of this paragraph to the previous section on the area of the canopy kelp</w:t>
-      </w:r>
-      <w:r>
-        <w:rPr>
-          <w:rFonts w:cs="Arial"/>
-          <w:color w:val="222222"/>
-        </w:rPr>
-        <w:t xml:space="preserve"> (section 2.4)</w:t>
-      </w:r>
-      <w:r>
-        <w:rPr>
-          <w:rFonts w:cs="Arial"/>
-          <w:color w:val="222222"/>
-        </w:rPr>
-        <w:t xml:space="preserve">. </w:t>
-      </w:r>
-      <w:r>
-        <w:rPr>
-          <w:rFonts w:cs="Arial"/>
-          <w:color w:val="222222"/>
-        </w:rPr>
-        <w:t xml:space="preserve"> We feel it fits better in the description of these data than in the introduction</w:t>
-      </w:r>
-      <w:r>
-        <w:rPr>
-          <w:rFonts w:cs="Arial"/>
-          <w:color w:val="222222"/>
-        </w:rPr>
-        <w:t xml:space="preserve"> and the introduction is already quite long.</w:t>
-      </w:r>
-      <w:r>
-        <w:rPr>
-          <w:rFonts w:cs="Arial"/>
-          <w:color w:val="222222"/>
-        </w:rPr>
-        <w:t xml:space="preserve"> </w:t>
-      </w:r>
-    </w:p>
-    <w:p>
-      <w:pPr>
-        <w:rPr>
-          <w:rFonts w:cs="Arial"/>
-          <w:b/>
-          <w:color w:val="222222"/>
-        </w:rPr>
-      </w:pPr>
-      <w:r>
-        <w:rPr>
-          <w:rFonts w:cs="Arial"/>
-          <w:b/>
-          <w:color w:val="222222"/>
-        </w:rPr>
-        <w:br/>
-      </w:r>
-      <w:r>
-        <w:rPr>
-          <w:rFonts w:cs="Arial"/>
-          <w:b/>
-          <w:color w:val="222222"/>
-          <w:shd w:val="clear" w:color="auto" w:fill="FFFFFF"/>
-        </w:rPr>
-        <w:t>Line 262</w:t>
-      </w:r>
-      <w:r>
-        <w:rPr>
-          <w:rFonts w:cs="Arial"/>
-          <w:b/>
-          <w:color w:val="222222"/>
-          <w:shd w:val="clear" w:color="auto" w:fill="FFFFFF"/>
-        </w:rPr>
-        <w:t xml:space="preserve"> </w:t>
-      </w:r>
-      <w:r>
-        <w:rPr>
-          <w:rFonts w:cs="Arial"/>
-          <w:b/>
-          <w:color w:val="222222"/>
-          <w:shd w:val="clear" w:color="auto" w:fill="FFFFFF"/>
-        </w:rPr>
-        <w:t>(</w:t>
-      </w:r>
-      <w:r>
-        <w:rPr>
-          <w:rFonts w:cs="Arial"/>
-          <w:b/>
-          <w:color w:val="222222"/>
-          <w:highlight w:val="yellow"/>
-          <w:shd w:val="clear" w:color="auto" w:fill="FFFFFF"/>
-        </w:rPr>
-        <w:t>316</w:t>
-      </w:r>
-      <w:r>
-        <w:rPr>
-          <w:rFonts w:cs="Arial"/>
-          <w:b/>
-          <w:color w:val="222222"/>
-          <w:shd w:val="clear" w:color="auto" w:fill="FFFFFF"/>
-        </w:rPr>
-        <w:t>)</w:t>
-      </w:r>
-      <w:r>
-        <w:rPr>
-          <w:rFonts w:cs="Arial"/>
-          <w:b/>
-          <w:color w:val="222222"/>
-          <w:shd w:val="clear" w:color="auto" w:fill="FFFFFF"/>
-        </w:rPr>
-        <w:t>: Repetitive use of the word ‘</w:t>
-      </w:r>
-      <w:proofErr w:type="gramStart"/>
-      <w:r>
-        <w:rPr>
-          <w:rFonts w:cs="Arial"/>
-          <w:b/>
-          <w:color w:val="222222"/>
-          <w:shd w:val="clear" w:color="auto" w:fill="FFFFFF"/>
-        </w:rPr>
-        <w:t>focus’</w:t>
-      </w:r>
-      <w:proofErr w:type="gramEnd"/>
-      <w:r>
-        <w:rPr>
-          <w:rFonts w:cs="Arial"/>
-          <w:b/>
-          <w:color w:val="222222"/>
-          <w:shd w:val="clear" w:color="auto" w:fill="FFFFFF"/>
-        </w:rPr>
-        <w:t>.</w:t>
-      </w:r>
-      <w:r>
-        <w:rPr>
-          <w:rFonts w:cs="Arial"/>
-          <w:b/>
-          <w:color w:val="222222"/>
-        </w:rPr>
-        <w:br/>
-      </w:r>
-    </w:p>
-    <w:p>
-      <w:pPr>
-        <w:rPr>
-          <w:rFonts w:cs="Arial"/>
-          <w:color w:val="222222"/>
-        </w:rPr>
-      </w:pPr>
-      <w:r>
-        <w:rPr>
-          <w:rFonts w:cs="Arial"/>
-          <w:color w:val="222222"/>
-        </w:rPr>
-        <w:t xml:space="preserve">Second </w:t>
-      </w:r>
-      <w:r>
-        <w:rPr>
-          <w:rFonts w:cs="Arial"/>
-          <w:color w:val="222222"/>
-        </w:rPr>
-        <w:t xml:space="preserve">instance </w:t>
-      </w:r>
-      <w:r>
-        <w:rPr>
-          <w:rFonts w:cs="Arial"/>
-          <w:color w:val="222222"/>
-        </w:rPr>
-        <w:t>changed to ‘examine’</w:t>
-      </w:r>
-    </w:p>
-    <w:p>
-      <w:pPr>
-        <w:rPr>
-          <w:rFonts w:cs="Arial"/>
-          <w:b/>
-          <w:color w:val="222222"/>
-          <w:shd w:val="clear" w:color="auto" w:fill="FFFFFF"/>
-        </w:rPr>
-      </w:pPr>
-      <w:r>
-        <w:rPr>
-          <w:rFonts w:cs="Arial"/>
-          <w:b/>
-          <w:color w:val="222222"/>
-        </w:rPr>
-        <w:br/>
-      </w:r>
-      <w:r>
-        <w:rPr>
-          <w:rFonts w:cs="Arial"/>
-          <w:b/>
-          <w:color w:val="222222"/>
-          <w:shd w:val="clear" w:color="auto" w:fill="FFFFFF"/>
-        </w:rPr>
-        <w:t>Results</w:t>
-      </w:r>
-      <w:r>
-        <w:rPr>
-          <w:rFonts w:cs="Arial"/>
-          <w:b/>
-          <w:color w:val="222222"/>
-        </w:rPr>
-        <w:br/>
-      </w:r>
-      <w:r>
-        <w:rPr>
-          <w:rFonts w:cs="Arial"/>
-          <w:b/>
-          <w:color w:val="222222"/>
-          <w:shd w:val="clear" w:color="auto" w:fill="FFFFFF"/>
-        </w:rPr>
-        <w:t xml:space="preserve">Lines 317-318. The authors have not actually assessed local MHW signatures (which can be done using the aforementioned </w:t>
-      </w:r>
-      <w:proofErr w:type="spellStart"/>
-      <w:r>
-        <w:rPr>
-          <w:rFonts w:cs="Arial"/>
-          <w:b/>
-          <w:color w:val="222222"/>
-          <w:shd w:val="clear" w:color="auto" w:fill="FFFFFF"/>
-        </w:rPr>
-        <w:t>heatwaveR</w:t>
-      </w:r>
-      <w:proofErr w:type="spellEnd"/>
-      <w:r>
-        <w:rPr>
-          <w:rFonts w:cs="Arial"/>
-          <w:b/>
-          <w:color w:val="222222"/>
-          <w:shd w:val="clear" w:color="auto" w:fill="FFFFFF"/>
-        </w:rPr>
-        <w:t xml:space="preserve"> package). Would be good to do this to determine when this area was actually impacted by MHWs. It could be that the blob didn’t impact this particular part of the coast? Without actually </w:t>
-      </w:r>
-      <w:proofErr w:type="spellStart"/>
-      <w:r>
-        <w:rPr>
-          <w:rFonts w:cs="Arial"/>
-          <w:b/>
-          <w:color w:val="222222"/>
-          <w:shd w:val="clear" w:color="auto" w:fill="FFFFFF"/>
-        </w:rPr>
-        <w:t>analysing</w:t>
-      </w:r>
-      <w:proofErr w:type="spellEnd"/>
-      <w:r>
-        <w:rPr>
-          <w:rFonts w:cs="Arial"/>
-          <w:b/>
-          <w:color w:val="222222"/>
-          <w:shd w:val="clear" w:color="auto" w:fill="FFFFFF"/>
-        </w:rPr>
-        <w:t xml:space="preserve"> the local data it is difficult to say how </w:t>
-      </w:r>
-      <w:r>
-        <w:rPr>
-          <w:rFonts w:cs="Arial"/>
-          <w:b/>
-          <w:color w:val="222222"/>
-          <w:shd w:val="clear" w:color="auto" w:fill="FFFFFF"/>
-        </w:rPr>
-        <w:lastRenderedPageBreak/>
-        <w:t>the blob impacted the area. Also, models can include annual MHW metrics quite simply.</w:t>
-      </w:r>
-      <w:r>
-        <w:rPr>
-          <w:rFonts w:cs="Arial"/>
-          <w:b/>
-          <w:color w:val="222222"/>
-        </w:rPr>
-        <w:br/>
-      </w:r>
-    </w:p>
-    <w:p>
-      <w:pPr>
-        <w:rPr>
-          <w:rFonts w:cs="Arial"/>
-          <w:color w:val="222222"/>
-          <w:shd w:val="clear" w:color="auto" w:fill="FFFFFF"/>
-        </w:rPr>
-      </w:pPr>
-      <w:r>
-        <w:rPr>
-          <w:rFonts w:cs="Arial"/>
-          <w:color w:val="222222"/>
-          <w:shd w:val="clear" w:color="auto" w:fill="FFFFFF"/>
-        </w:rPr>
-        <w:t xml:space="preserve">As noted above, we have added a full MHW analysis using </w:t>
-      </w:r>
-      <w:proofErr w:type="spellStart"/>
-      <w:r>
-        <w:rPr>
-          <w:rFonts w:cs="Arial"/>
-          <w:color w:val="222222"/>
-          <w:shd w:val="clear" w:color="auto" w:fill="FFFFFF"/>
-        </w:rPr>
-        <w:t>heatwaveR</w:t>
-      </w:r>
-      <w:proofErr w:type="spellEnd"/>
-      <w:r>
-        <w:rPr>
-          <w:rFonts w:cs="Arial"/>
-          <w:color w:val="222222"/>
-          <w:shd w:val="clear" w:color="auto" w:fill="FFFFFF"/>
-        </w:rPr>
-        <w:t xml:space="preserve"> to the Supplement, with some text in the results (Section 31.).  The MHW signature is evident in the 2014-2016 period.</w:t>
-      </w:r>
-    </w:p>
-    <w:p>
-      <w:pPr>
-        <w:rPr>
-          <w:rFonts w:cs="Arial"/>
-          <w:b/>
-          <w:color w:val="222222"/>
-          <w:shd w:val="clear" w:color="auto" w:fill="FFFFFF"/>
-        </w:rPr>
-      </w:pPr>
-    </w:p>
-    <w:p>
-      <w:pPr>
-        <w:rPr>
-          <w:rFonts w:cs="Arial"/>
-          <w:color w:val="222222"/>
-          <w:shd w:val="clear" w:color="auto" w:fill="FFFFFF"/>
-        </w:rPr>
-      </w:pPr>
-      <w:r>
-        <w:rPr>
-          <w:rFonts w:cs="Arial"/>
-          <w:b/>
-          <w:color w:val="222222"/>
-          <w:shd w:val="clear" w:color="auto" w:fill="FFFFFF"/>
-        </w:rPr>
-        <w:t>Line 320-321: MHWs are defined as periods of 5 or more days with anomalously warm water. Averaging by month may not pick up these discrete periods.</w:t>
-      </w:r>
-      <w:r>
-        <w:rPr>
-          <w:rFonts w:cs="Arial"/>
-          <w:b/>
-          <w:color w:val="222222"/>
-        </w:rPr>
-        <w:br/>
-      </w:r>
-    </w:p>
-    <w:p>
-      <w:pPr>
-        <w:rPr>
-          <w:rFonts w:cs="Arial"/>
-          <w:color w:val="222222"/>
-          <w:shd w:val="clear" w:color="auto" w:fill="FFFFFF"/>
-        </w:rPr>
-      </w:pPr>
-      <w:r>
-        <w:rPr>
-          <w:rFonts w:cs="Arial"/>
-          <w:color w:val="222222"/>
-          <w:shd w:val="clear" w:color="auto" w:fill="FFFFFF"/>
-        </w:rPr>
-        <w:t xml:space="preserve">See above. </w:t>
-      </w:r>
-    </w:p>
-    <w:p>
-      <w:pPr>
-        <w:rPr>
-          <w:rFonts w:cs="Arial"/>
-          <w:color w:val="222222"/>
-          <w:shd w:val="clear" w:color="auto" w:fill="FFFFFF"/>
-        </w:rPr>
-      </w:pPr>
-    </w:p>
-    <w:p>
-      <w:pPr>
-        <w:rPr>
-          <w:rFonts w:cs="Arial"/>
-          <w:b/>
-          <w:color w:val="222222"/>
-          <w:shd w:val="clear" w:color="auto" w:fill="FFFFFF"/>
-        </w:rPr>
-      </w:pPr>
-      <w:r>
-        <w:rPr>
-          <w:rFonts w:cs="Arial"/>
-          <w:b/>
-          <w:color w:val="222222"/>
-          <w:shd w:val="clear" w:color="auto" w:fill="FFFFFF"/>
-        </w:rPr>
-        <w:t>Line 343</w:t>
-      </w:r>
-      <w:r>
-        <w:rPr>
-          <w:rFonts w:cs="Arial"/>
-          <w:b/>
-          <w:color w:val="222222"/>
-          <w:shd w:val="clear" w:color="auto" w:fill="FFFFFF"/>
-        </w:rPr>
-        <w:t xml:space="preserve"> (</w:t>
-      </w:r>
-      <w:r>
-        <w:rPr>
-          <w:rFonts w:cs="Arial"/>
-          <w:b/>
-          <w:color w:val="222222"/>
-          <w:highlight w:val="yellow"/>
-          <w:shd w:val="clear" w:color="auto" w:fill="FFFFFF"/>
-        </w:rPr>
-        <w:t>411</w:t>
-      </w:r>
-      <w:r>
-        <w:rPr>
-          <w:rFonts w:cs="Arial"/>
-          <w:b/>
-          <w:color w:val="222222"/>
-          <w:shd w:val="clear" w:color="auto" w:fill="FFFFFF"/>
-        </w:rPr>
-        <w:t>)</w:t>
-      </w:r>
-      <w:r>
-        <w:rPr>
-          <w:rFonts w:cs="Arial"/>
-          <w:b/>
-          <w:color w:val="222222"/>
-          <w:shd w:val="clear" w:color="auto" w:fill="FFFFFF"/>
-        </w:rPr>
-        <w:t>: Typo</w:t>
-      </w:r>
-      <w:proofErr w:type="gramStart"/>
-      <w:r>
-        <w:rPr>
-          <w:rFonts w:cs="Arial"/>
-          <w:b/>
-          <w:color w:val="222222"/>
-          <w:shd w:val="clear" w:color="auto" w:fill="FFFFFF"/>
-        </w:rPr>
-        <w:t>- ‘s’</w:t>
-      </w:r>
-      <w:proofErr w:type="gramEnd"/>
+        <w:t>: Typo- ‘s’</w:t>
+      </w:r>
       <w:r>
         <w:rPr>
           <w:rFonts w:cs="Arial"/>
@@ -4043,7 +3975,6 @@
         <w:t xml:space="preserve">Lines 344-354: I don’t think the </w:t>
       </w:r>
       <w:proofErr w:type="spellStart"/>
-      <w:proofErr w:type="gramStart"/>
       <w:r>
         <w:rPr>
           <w:rFonts w:cs="Arial"/>
@@ -4054,7 +3985,6 @@
         <w:t>latin</w:t>
       </w:r>
       <w:proofErr w:type="spellEnd"/>
-      <w:proofErr w:type="gramEnd"/>
       <w:r>
         <w:rPr>
           <w:rFonts w:cs="Arial"/>
@@ -4065,7 +3995,6 @@
         <w:t xml:space="preserve"> names of urchins have been linked to common names before this paragraph? It would be good include the </w:t>
       </w:r>
       <w:proofErr w:type="spellStart"/>
-      <w:proofErr w:type="gramStart"/>
       <w:r>
         <w:rPr>
           <w:rFonts w:cs="Arial"/>
@@ -4076,7 +4005,6 @@
         <w:t>latin</w:t>
       </w:r>
       <w:proofErr w:type="spellEnd"/>
-      <w:proofErr w:type="gramEnd"/>
       <w:r>
         <w:rPr>
           <w:rFonts w:cs="Arial"/>
@@ -4650,7 +4578,6 @@
         </w:rPr>
       </w:pPr>
       <w:proofErr w:type="spellStart"/>
-      <w:proofErr w:type="gramStart"/>
       <w:r>
         <w:rPr>
           <w:rFonts w:cs="Arial"/>
@@ -4660,7 +4587,6 @@
         <w:t>upated</w:t>
       </w:r>
       <w:proofErr w:type="spellEnd"/>
-      <w:proofErr w:type="gramEnd"/>
       <w:r>
         <w:rPr>
           <w:rFonts w:cs="Arial"/>
@@ -4726,25 +4652,7 @@
           <w:color w:val="222222"/>
           <w:shd w:val="clear" w:color="auto" w:fill="FFFFFF"/>
         </w:rPr>
-        <w:t xml:space="preserve"> The 2014-2016 MHW was a system-wide event with </w:t>
-      </w:r>
-      <w:proofErr w:type="gramStart"/>
-      <w:r>
-        <w:rPr>
-          <w:rFonts w:cs="Arial"/>
-          <w:color w:val="222222"/>
-          <w:shd w:val="clear" w:color="auto" w:fill="FFFFFF"/>
-        </w:rPr>
-        <w:t>substantial  impacts</w:t>
-      </w:r>
-      <w:proofErr w:type="gramEnd"/>
-      <w:r>
-        <w:rPr>
-          <w:rFonts w:cs="Arial"/>
-          <w:color w:val="222222"/>
-          <w:shd w:val="clear" w:color="auto" w:fill="FFFFFF"/>
-        </w:rPr>
-        <w:t xml:space="preserve"> on many regions of the California Current.  </w:t>
+        <w:t xml:space="preserve"> The 2014-2016 MHW was a system-wide event with substantial  impacts on many regions of the California Current.  </w:t>
       </w:r>
       <w:r>
         <w:rPr>
@@ -4989,7 +4897,6 @@
         </w:rPr>
       </w:pPr>
       <w:proofErr w:type="spellStart"/>
-      <w:proofErr w:type="gramStart"/>
       <w:r>
         <w:rPr>
           <w:rFonts w:cs="Arial"/>
@@ -5000,7 +4907,6 @@
         <w:t>ces</w:t>
       </w:r>
       <w:proofErr w:type="spellEnd"/>
-      <w:proofErr w:type="gramEnd"/>
       <w:r>
         <w:rPr>
           <w:rFonts w:cs="Arial"/>
@@ -5934,7 +5840,6 @@
           <w:shd w:val="clear" w:color="auto" w:fill="FFFFFF"/>
         </w:rPr>
       </w:pPr>
-      <w:proofErr w:type="gramStart"/>
       <w:r>
         <w:rPr>
           <w:rFonts w:cs="Arial"/>
@@ -5943,7 +5848,6 @@
         </w:rPr>
         <w:t>done</w:t>
       </w:r>
-      <w:proofErr w:type="gramEnd"/>
     </w:p>
     <w:p>
       <w:pPr>
@@ -6045,7 +5949,6 @@
     <w:lvl w:ilvl="2" w:tplc="2FDA30C6">
       <w:start w:val="1"/>
       <w:numFmt w:val="lowerRoman"/>
-      <w:pStyle w:val="EndNoteBibliography"/>
       <w:lvlText w:val="%3."/>
       <w:lvlJc w:val="right"/>
       <w:pPr>
@@ -6565,6 +6468,7 @@
   <w:style w:type="character" w:default="1" w:styleId="DefaultParagraphFont">
     <w:name w:val="Default Paragraph Font"/>
     <w:uiPriority w:val="1"/>
+    <w:semiHidden/>
     <w:unhideWhenUsed/>
   </w:style>
   <w:style w:type="table" w:default="1" w:styleId="TableNormal">

</xml_diff>

<commit_message>
quick update - end of day
</commit_message>
<xml_diff>
--- a/Flagstone paper/Response-to-Reviewers-revision.docx
+++ b/Flagstone paper/Response-to-Reviewers-revision.docx
@@ -547,488 +547,173 @@
       <w:pPr>
         <w:rPr>
           <w:rFonts w:cs="Arial"/>
-          <w:b/>
-          <w:color w:val="222222"/>
-          <w:shd w:val="clear" w:color="auto" w:fill="FFFFFF"/>
-        </w:rPr>
-      </w:pPr>
-    </w:p>
-    <w:p>
-      <w:pPr>
-        <w:rPr>
-          <w:rFonts w:cs="Arial"/>
-          <w:b/>
-          <w:color w:val="222222"/>
-          <w:shd w:val="clear" w:color="auto" w:fill="FFFFFF"/>
-        </w:rPr>
-      </w:pPr>
-      <w:r>
-        <w:rPr>
-          <w:rFonts w:cs="Arial"/>
-          <w:b/>
-          <w:color w:val="222222"/>
-          <w:shd w:val="clear" w:color="auto" w:fill="FFFFFF"/>
-        </w:rPr>
-        <w:t>PS NOTES:</w:t>
-      </w:r>
-    </w:p>
-    <w:p>
-      <w:pPr>
-        <w:pStyle w:val="ListParagraph"/>
-        <w:rPr>
-          <w:shd w:val="clear" w:color="auto" w:fill="FFFFFF"/>
-        </w:rPr>
-      </w:pPr>
-      <w:r>
-        <w:rPr>
-          <w:shd w:val="clear" w:color="auto" w:fill="FFFFFF"/>
-        </w:rPr>
-        <w:t>MH</w:t>
-      </w:r>
-      <w:r>
-        <w:rPr>
-          <w:shd w:val="clear" w:color="auto" w:fill="FFFFFF"/>
-        </w:rPr>
-        <w:t xml:space="preserve">W entered in late 2014/early 2015. Place got hot. </w:t>
-      </w:r>
-    </w:p>
-    <w:p>
-      <w:pPr>
-        <w:pStyle w:val="ListParagraph"/>
-        <w:numPr>
-          <w:ilvl w:val="1"/>
-          <w:numId w:val="1"/>
-        </w:numPr>
-        <w:rPr>
-          <w:shd w:val="clear" w:color="auto" w:fill="FFFFFF"/>
-        </w:rPr>
-      </w:pPr>
-      <w:proofErr w:type="spellStart"/>
-      <w:r>
-        <w:rPr>
-          <w:shd w:val="clear" w:color="auto" w:fill="FFFFFF"/>
-        </w:rPr>
+          <w:color w:val="222222"/>
+          <w:shd w:val="clear" w:color="auto" w:fill="FFFFFF"/>
+        </w:rPr>
+      </w:pPr>
+      <w:r>
+        <w:rPr>
+          <w:rFonts w:cs="Arial"/>
+          <w:color w:val="222222"/>
+          <w:shd w:val="clear" w:color="auto" w:fill="FFFFFF"/>
+        </w:rPr>
+        <w:t>The following was added to the Discussion</w:t>
+      </w:r>
+      <w:r>
+        <w:rPr>
+          <w:rFonts w:cs="Arial"/>
+          <w:color w:val="222222"/>
+          <w:shd w:val="clear" w:color="auto" w:fill="FFFFFF"/>
+        </w:rPr>
+        <w:t xml:space="preserve"> at line </w:t>
+      </w:r>
+      <w:r>
+        <w:rPr>
+          <w:rFonts w:cs="Arial"/>
+          <w:color w:val="222222"/>
+          <w:highlight w:val="yellow"/>
+          <w:shd w:val="clear" w:color="auto" w:fill="FFFFFF"/>
+        </w:rPr>
+        <w:t>654</w:t>
+      </w:r>
+      <w:r>
+        <w:rPr>
+          <w:rFonts w:cs="Arial"/>
+          <w:color w:val="222222"/>
+          <w:shd w:val="clear" w:color="auto" w:fill="FFFFFF"/>
+        </w:rPr>
+        <w:t>:</w:t>
+      </w:r>
+    </w:p>
+    <w:p>
+      <w:r>
+        <w:t>“</w:t>
+      </w:r>
+      <w:r>
+        <w:t xml:space="preserve">Nearby Puget Sound, where </w:t>
+      </w:r>
+      <w:proofErr w:type="spellStart"/>
+      <w:r>
+        <w:t>Nereocystis</w:t>
+      </w:r>
+      <w:proofErr w:type="spellEnd"/>
+      <w:r>
+        <w:t xml:space="preserve"> is the sole canopy forming kelp, differed likely because of the absence of redundant predators. Effects of the MHW on kelp are somewhat hard to assess. Waters from </w:t>
+      </w:r>
+      <w:bookmarkStart w:id="0" w:name="_GoBack"/>
+      <w:bookmarkEnd w:id="0"/>
+      <w:r>
+        <w:t>the 2014-2016 MHW did penetrate Puget Sound leading to a 2.3°C increase in water temperatures (</w:t>
+      </w:r>
+      <w:proofErr w:type="spellStart"/>
+      <w:r>
         <w:t>Khangaonkar</w:t>
       </w:r>
       <w:proofErr w:type="spellEnd"/>
       <w:r>
-        <w:rPr>
-          <w:shd w:val="clear" w:color="auto" w:fill="FFFFFF"/>
-        </w:rPr>
-        <w:t xml:space="preserve"> paper</w:t>
-      </w:r>
-    </w:p>
-    <w:p>
-      <w:pPr>
-        <w:pStyle w:val="ListParagraph"/>
-        <w:numPr>
-          <w:ilvl w:val="1"/>
-          <w:numId w:val="1"/>
-        </w:numPr>
-        <w:rPr>
-          <w:shd w:val="clear" w:color="auto" w:fill="FFFFFF"/>
-        </w:rPr>
-      </w:pPr>
-      <w:r>
-        <w:rPr>
-          <w:shd w:val="clear" w:color="auto" w:fill="FFFFFF"/>
-        </w:rPr>
-        <w:t>Anomaly +2.3</w:t>
-      </w:r>
-      <w:r>
-        <w:rPr>
-          <w:shd w:val="clear" w:color="auto" w:fill="FFFFFF"/>
-        </w:rPr>
-        <w:t>C</w:t>
-      </w:r>
-    </w:p>
-    <w:p>
-      <w:pPr>
-        <w:pStyle w:val="ListParagraph"/>
-        <w:numPr>
-          <w:ilvl w:val="1"/>
-          <w:numId w:val="1"/>
-        </w:numPr>
-        <w:rPr>
-          <w:shd w:val="clear" w:color="auto" w:fill="FFFFFF"/>
-        </w:rPr>
-      </w:pPr>
-      <w:r>
-        <w:rPr>
-          <w:shd w:val="clear" w:color="auto" w:fill="FFFFFF"/>
-        </w:rPr>
-        <w:t xml:space="preserve">Less than the +6.2C in SoCal </w:t>
-      </w:r>
-      <w:proofErr w:type="spellStart"/>
-      <w:r>
-        <w:rPr>
-          <w:shd w:val="clear" w:color="auto" w:fill="FFFFFF"/>
-        </w:rPr>
-        <w:t>Gentemann</w:t>
-      </w:r>
-      <w:proofErr w:type="spellEnd"/>
-      <w:r>
-        <w:rPr>
-          <w:shd w:val="clear" w:color="auto" w:fill="FFFFFF"/>
-        </w:rPr>
-        <w:t xml:space="preserve"> et al 2017</w:t>
-      </w:r>
-    </w:p>
-    <w:p>
-      <w:pPr>
-        <w:pStyle w:val="ListParagraph"/>
-        <w:numPr>
-          <w:ilvl w:val="1"/>
-          <w:numId w:val="1"/>
-        </w:numPr>
-        <w:rPr>
-          <w:shd w:val="clear" w:color="auto" w:fill="FFFFFF"/>
-        </w:rPr>
-      </w:pPr>
-      <w:r>
-        <w:rPr>
-          <w:shd w:val="clear" w:color="auto" w:fill="FFFFFF"/>
-        </w:rPr>
-        <w:t xml:space="preserve">Observed data ~ 14.5 C, but below 15C. </w:t>
-      </w:r>
-    </w:p>
-    <w:p>
-      <w:pPr>
-        <w:pStyle w:val="ListParagraph"/>
-        <w:numPr>
-          <w:ilvl w:val="1"/>
-          <w:numId w:val="1"/>
-        </w:numPr>
-        <w:rPr>
-          <w:shd w:val="clear" w:color="auto" w:fill="FFFFFF"/>
-        </w:rPr>
-      </w:pPr>
-      <w:r>
-        <w:rPr>
-          <w:shd w:val="clear" w:color="auto" w:fill="FFFFFF"/>
-        </w:rPr>
-        <w:t>Modeled data a bit higher</w:t>
-      </w:r>
-    </w:p>
-    <w:p>
-      <w:pPr>
-        <w:pStyle w:val="ListParagraph"/>
-        <w:rPr>
-          <w:shd w:val="clear" w:color="auto" w:fill="FFFFFF"/>
-        </w:rPr>
-      </w:pPr>
-      <w:r>
-        <w:rPr>
-          <w:shd w:val="clear" w:color="auto" w:fill="FFFFFF"/>
-        </w:rPr>
-        <w:t>KELP – not a lot of info but</w:t>
-      </w:r>
-    </w:p>
-    <w:p>
-      <w:pPr>
-        <w:pStyle w:val="ListParagraph"/>
-        <w:numPr>
-          <w:ilvl w:val="1"/>
-          <w:numId w:val="1"/>
-        </w:numPr>
-        <w:rPr>
-          <w:shd w:val="clear" w:color="auto" w:fill="FFFFFF"/>
-        </w:rPr>
-      </w:pPr>
-      <w:proofErr w:type="spellStart"/>
-      <w:r>
-        <w:rPr>
-          <w:shd w:val="clear" w:color="auto" w:fill="FFFFFF"/>
-        </w:rPr>
+        <w:t xml:space="preserve"> et al. 2021). However, in the eastern Strait of St. Juan de Fuca  </w:t>
+      </w:r>
+      <w:proofErr w:type="spellStart"/>
+      <w:r>
+        <w:t>Nereocystis</w:t>
+      </w:r>
+      <w:proofErr w:type="spellEnd"/>
+      <w:r>
+        <w:t xml:space="preserve"> declined from 2007 onwards and did not show obvious MHW impacts, such as an abrupt change in canopy cover (</w:t>
+      </w:r>
+      <w:proofErr w:type="spellStart"/>
+      <w:r>
         <w:t>Pfister</w:t>
       </w:r>
       <w:proofErr w:type="spellEnd"/>
       <w:r>
-        <w:rPr>
-          <w:shd w:val="clear" w:color="auto" w:fill="FFFFFF"/>
-        </w:rPr>
-        <w:t xml:space="preserve"> et al 2018</w:t>
-      </w:r>
-    </w:p>
-    <w:p>
-      <w:pPr>
-        <w:pStyle w:val="ListParagraph"/>
-        <w:numPr>
-          <w:ilvl w:val="2"/>
-          <w:numId w:val="1"/>
-        </w:numPr>
-        <w:rPr>
-          <w:shd w:val="clear" w:color="auto" w:fill="FFFFFF"/>
-        </w:rPr>
-      </w:pPr>
-      <w:r>
-        <w:rPr>
-          <w:shd w:val="clear" w:color="auto" w:fill="FFFFFF"/>
-        </w:rPr>
-        <w:t xml:space="preserve">Long-term decline in </w:t>
-      </w:r>
-      <w:proofErr w:type="spellStart"/>
-      <w:r>
-        <w:rPr>
-          <w:shd w:val="clear" w:color="auto" w:fill="FFFFFF"/>
-        </w:rPr>
-        <w:t>Nereo</w:t>
-      </w:r>
-      <w:proofErr w:type="spellEnd"/>
-      <w:r>
-        <w:rPr>
-          <w:shd w:val="clear" w:color="auto" w:fill="FFFFFF"/>
-        </w:rPr>
-        <w:t xml:space="preserve"> since 2007 in the eastern </w:t>
-      </w:r>
-      <w:proofErr w:type="spellStart"/>
-      <w:r>
-        <w:rPr>
-          <w:shd w:val="clear" w:color="auto" w:fill="FFFFFF"/>
-        </w:rPr>
-        <w:t>StJdF</w:t>
-      </w:r>
-      <w:proofErr w:type="spellEnd"/>
-      <w:r>
-        <w:rPr>
-          <w:shd w:val="clear" w:color="auto" w:fill="FFFFFF"/>
-        </w:rPr>
-        <w:t>.</w:t>
-      </w:r>
-    </w:p>
-    <w:p>
-      <w:pPr>
-        <w:pStyle w:val="ListParagraph"/>
-        <w:numPr>
-          <w:ilvl w:val="2"/>
-          <w:numId w:val="1"/>
-        </w:numPr>
-        <w:rPr>
-          <w:shd w:val="clear" w:color="auto" w:fill="FFFFFF"/>
-        </w:rPr>
-      </w:pPr>
-      <w:r>
-        <w:rPr>
-          <w:shd w:val="clear" w:color="auto" w:fill="FFFFFF"/>
-        </w:rPr>
-        <w:t>No obvious precipitous drop in 2014, longer term decline</w:t>
-      </w:r>
-    </w:p>
-    <w:p>
-      <w:pPr>
-        <w:pStyle w:val="ListParagraph"/>
-        <w:numPr>
-          <w:ilvl w:val="1"/>
-          <w:numId w:val="1"/>
-        </w:numPr>
-        <w:rPr>
-          <w:shd w:val="clear" w:color="auto" w:fill="FFFFFF"/>
-        </w:rPr>
-      </w:pPr>
-      <w:r>
-        <w:rPr>
-          <w:shd w:val="clear" w:color="auto" w:fill="FFFFFF"/>
-        </w:rPr>
-        <w:t>Berry et al 2019 - report</w:t>
-      </w:r>
-    </w:p>
-    <w:p>
-      <w:pPr>
-        <w:pStyle w:val="ListParagraph"/>
-        <w:numPr>
-          <w:ilvl w:val="2"/>
-          <w:numId w:val="1"/>
-        </w:numPr>
-        <w:rPr>
-          <w:shd w:val="clear" w:color="auto" w:fill="FFFFFF"/>
-        </w:rPr>
-      </w:pPr>
-      <w:r>
-        <w:rPr>
-          <w:shd w:val="clear" w:color="auto" w:fill="FFFFFF"/>
-        </w:rPr>
-        <w:t>Probably decline in kelp cover is SPS</w:t>
-      </w:r>
-      <w:r>
-        <w:rPr>
-          <w:shd w:val="clear" w:color="auto" w:fill="FFFFFF"/>
-        </w:rPr>
-        <w:t xml:space="preserve"> 2013 vs 2017/2018</w:t>
-      </w:r>
-    </w:p>
-    <w:p>
-      <w:pPr>
-        <w:pStyle w:val="ListParagraph"/>
-        <w:numPr>
-          <w:ilvl w:val="2"/>
-          <w:numId w:val="1"/>
-        </w:numPr>
-        <w:rPr>
-          <w:shd w:val="clear" w:color="auto" w:fill="FFFFFF"/>
-        </w:rPr>
-      </w:pPr>
-      <w:r>
-        <w:rPr>
-          <w:shd w:val="clear" w:color="auto" w:fill="FFFFFF"/>
-        </w:rPr>
-        <w:t>But long</w:t>
-      </w:r>
-      <w:r>
-        <w:rPr>
-          <w:shd w:val="clear" w:color="auto" w:fill="FFFFFF"/>
-        </w:rPr>
-        <w:t>-</w:t>
-      </w:r>
-      <w:r>
-        <w:rPr>
-          <w:shd w:val="clear" w:color="auto" w:fill="FFFFFF"/>
-        </w:rPr>
-        <w:t>term losses in SPS</w:t>
-      </w:r>
-      <w:r>
-        <w:rPr>
-          <w:shd w:val="clear" w:color="auto" w:fill="FFFFFF"/>
-        </w:rPr>
-        <w:t xml:space="preserve"> in general</w:t>
-      </w:r>
-    </w:p>
-    <w:p>
-      <w:pPr>
-        <w:pStyle w:val="ListParagraph"/>
-        <w:numPr>
-          <w:ilvl w:val="1"/>
-          <w:numId w:val="1"/>
-        </w:numPr>
-        <w:rPr>
-          <w:shd w:val="clear" w:color="auto" w:fill="FFFFFF"/>
-        </w:rPr>
-      </w:pPr>
-      <w:r>
-        <w:rPr>
-          <w:shd w:val="clear" w:color="auto" w:fill="FFFFFF"/>
-        </w:rPr>
-        <w:t>Schroeder 2016</w:t>
-      </w:r>
-    </w:p>
-    <w:p>
-      <w:pPr>
-        <w:pStyle w:val="ListParagraph"/>
-        <w:numPr>
-          <w:ilvl w:val="2"/>
-          <w:numId w:val="1"/>
-        </w:numPr>
-        <w:rPr>
-          <w:shd w:val="clear" w:color="auto" w:fill="FFFFFF"/>
-        </w:rPr>
-      </w:pPr>
-      <w:proofErr w:type="spellStart"/>
-      <w:r>
-        <w:rPr>
-          <w:shd w:val="clear" w:color="auto" w:fill="FFFFFF"/>
-        </w:rPr>
-        <w:t>Nereo</w:t>
-      </w:r>
-      <w:proofErr w:type="spellEnd"/>
-      <w:r>
-        <w:rPr>
-          <w:shd w:val="clear" w:color="auto" w:fill="FFFFFF"/>
-        </w:rPr>
-        <w:t xml:space="preserve"> – one bay in </w:t>
-      </w:r>
-      <w:proofErr w:type="spellStart"/>
-      <w:r>
-        <w:rPr>
-          <w:shd w:val="clear" w:color="auto" w:fill="FFFFFF"/>
-        </w:rPr>
-        <w:t>Geogres</w:t>
-      </w:r>
-      <w:proofErr w:type="spellEnd"/>
-      <w:r>
-        <w:rPr>
-          <w:shd w:val="clear" w:color="auto" w:fill="FFFFFF"/>
-        </w:rPr>
-        <w:t xml:space="preserve"> Strait</w:t>
-      </w:r>
-    </w:p>
-    <w:p>
-      <w:pPr>
-        <w:pStyle w:val="ListParagraph"/>
-        <w:numPr>
-          <w:ilvl w:val="2"/>
-          <w:numId w:val="1"/>
-        </w:numPr>
-        <w:rPr>
-          <w:shd w:val="clear" w:color="auto" w:fill="FFFFFF"/>
-        </w:rPr>
-      </w:pPr>
-      <w:r>
-        <w:rPr>
-          <w:shd w:val="clear" w:color="auto" w:fill="FFFFFF"/>
-        </w:rPr>
-        <w:t xml:space="preserve">Declines from 2015 to lowest in 2017.  </w:t>
-      </w:r>
-    </w:p>
-    <w:p>
-      <w:pPr>
-        <w:pStyle w:val="ListParagraph"/>
-        <w:rPr>
-          <w:shd w:val="clear" w:color="auto" w:fill="FFFFFF"/>
-        </w:rPr>
-      </w:pPr>
-      <w:r>
-        <w:rPr>
-          <w:shd w:val="clear" w:color="auto" w:fill="FFFFFF"/>
-        </w:rPr>
-        <w:t>Sea stars</w:t>
-      </w:r>
-    </w:p>
-    <w:p>
-      <w:pPr>
-        <w:pStyle w:val="ListParagraph"/>
-        <w:numPr>
-          <w:ilvl w:val="1"/>
-          <w:numId w:val="1"/>
-        </w:numPr>
-        <w:rPr>
-          <w:shd w:val="clear" w:color="auto" w:fill="FFFFFF"/>
-        </w:rPr>
-      </w:pPr>
-      <w:proofErr w:type="spellStart"/>
-      <w:r>
-        <w:rPr>
-          <w:shd w:val="clear" w:color="auto" w:fill="FFFFFF"/>
-        </w:rPr>
+        <w:t xml:space="preserve"> et al. 2018). In South Puget Sound there have been long-term declines (Berry et al. 2021), but </w:t>
+      </w:r>
+      <w:proofErr w:type="spellStart"/>
+      <w:r>
+        <w:t>Nereocystis</w:t>
+      </w:r>
+      <w:proofErr w:type="spellEnd"/>
+      <w:r>
+        <w:t xml:space="preserve"> cover was lower in 2017 and 2018 than in 2013 (Berry et al. 2019). The predatory sea stars Piaster </w:t>
+      </w:r>
+      <w:proofErr w:type="spellStart"/>
+      <w:r>
+        <w:t>brevispinnus</w:t>
+      </w:r>
+      <w:proofErr w:type="spellEnd"/>
+      <w:r>
+        <w:t xml:space="preserve"> and Pycnopodia both began to decline in 2014, while at the same time purple urchins and green urchins increased in various basins within Puget Sound (</w:t>
+      </w:r>
+      <w:proofErr w:type="spellStart"/>
+      <w:r>
         <w:t>Montecino-Latorre</w:t>
       </w:r>
       <w:proofErr w:type="spellEnd"/>
       <w:r>
-        <w:rPr>
-          <w:shd w:val="clear" w:color="auto" w:fill="FFFFFF"/>
-        </w:rPr>
-        <w:t xml:space="preserve"> et al.</w:t>
-      </w:r>
-    </w:p>
-    <w:p>
-      <w:pPr>
-        <w:pStyle w:val="ListParagraph"/>
-        <w:numPr>
-          <w:ilvl w:val="1"/>
-          <w:numId w:val="1"/>
-        </w:numPr>
-        <w:rPr>
-          <w:shd w:val="clear" w:color="auto" w:fill="FFFFFF"/>
-        </w:rPr>
-      </w:pPr>
-      <w:proofErr w:type="spellStart"/>
-      <w:r>
-        <w:rPr>
-          <w:shd w:val="clear" w:color="auto" w:fill="FFFFFF"/>
-        </w:rPr>
-        <w:t>Pycno</w:t>
-      </w:r>
-      <w:proofErr w:type="spellEnd"/>
-      <w:r>
-        <w:rPr>
+        <w:t xml:space="preserve"> et al. 2016). Pycnopodia was highly abundant in Puget Sound and the Salish Sea in general prior to SSWS (</w:t>
+      </w:r>
+      <w:proofErr w:type="spellStart"/>
+      <w:r>
+        <w:t>Montecino-Latorre</w:t>
+      </w:r>
+      <w:proofErr w:type="spellEnd"/>
+      <w:r>
+        <w:t xml:space="preserve"> et al. 2016), and may be the only major urchin predator in the area (</w:t>
+      </w:r>
+      <w:proofErr w:type="spellStart"/>
+      <w:r>
+        <w:t>Duggins</w:t>
+      </w:r>
+      <w:proofErr w:type="spellEnd"/>
+      <w:r>
+        <w:t xml:space="preserve"> 1983, Schultz et al. 2016); otters are not present as they are on the coast (</w:t>
+      </w:r>
+      <w:proofErr w:type="spellStart"/>
+      <w:r>
+        <w:t>Gregr</w:t>
+      </w:r>
+      <w:proofErr w:type="spellEnd"/>
+      <w:r>
+        <w:t xml:space="preserve"> et al. 2020). Thus the increase in urchin densities in Puget Sound is likely due, at least in part, to a release from top-down control (Schultz et al. 2016).</w:t>
+      </w:r>
+      <w:r>
+        <w:t>”</w:t>
+      </w:r>
+    </w:p>
+    <w:p/>
+    <w:p>
+      <w:pPr>
+        <w:rPr>
+          <w:rFonts w:cs="Arial"/>
+          <w:color w:val="222222"/>
+        </w:rPr>
+      </w:pPr>
+      <w:r>
+        <w:rPr>
+          <w:rFonts w:cs="Arial"/>
+          <w:b/>
+          <w:color w:val="222222"/>
+          <w:shd w:val="clear" w:color="auto" w:fill="FFFFFF"/>
+        </w:rPr>
+        <w:t xml:space="preserve">For that matter, I see very little discussion of wave exposure and how it might also play a role (e.g., thinking about </w:t>
+      </w:r>
+      <w:proofErr w:type="spellStart"/>
+      <w:r>
+        <w:rPr>
+          <w:rFonts w:cs="Arial"/>
+          <w:b/>
+          <w:color w:val="222222"/>
+          <w:shd w:val="clear" w:color="auto" w:fill="FFFFFF"/>
+        </w:rPr>
+        <w:t>Siddon</w:t>
+      </w:r>
+      <w:proofErr w:type="spellEnd"/>
+      <w:r>
+        <w:rPr>
+          <w:rFonts w:cs="Arial"/>
+          <w:b/>
+          <w:color w:val="222222"/>
           <w:shd w:val="clear" w:color="auto" w:fill="FFFFFF"/>
         </w:rPr>
         <w:t xml:space="preserve"> and </w:t>
@@ -1036,278 +721,89 @@
       <w:proofErr w:type="spellStart"/>
       <w:r>
         <w:rPr>
-          <w:shd w:val="clear" w:color="auto" w:fill="FFFFFF"/>
-        </w:rPr>
-        <w:t>Pisaster</w:t>
-      </w:r>
-      <w:proofErr w:type="spellEnd"/>
-      <w:r>
-        <w:rPr>
-          <w:shd w:val="clear" w:color="auto" w:fill="FFFFFF"/>
-        </w:rPr>
-        <w:t xml:space="preserve"> both died off wi</w:t>
-      </w:r>
-      <w:r>
-        <w:rPr>
-          <w:shd w:val="clear" w:color="auto" w:fill="FFFFFF"/>
-        </w:rPr>
-        <w:t>th decline starting in 2014.</w:t>
-      </w:r>
-    </w:p>
-    <w:p>
-      <w:pPr>
-        <w:pStyle w:val="ListParagraph"/>
-        <w:numPr>
-          <w:ilvl w:val="1"/>
-          <w:numId w:val="1"/>
-        </w:numPr>
-        <w:rPr>
-          <w:shd w:val="clear" w:color="auto" w:fill="FFFFFF"/>
-        </w:rPr>
-      </w:pPr>
-    </w:p>
-    <w:p>
-      <w:pPr>
-        <w:pStyle w:val="ListParagraph"/>
-        <w:rPr>
-          <w:shd w:val="clear" w:color="auto" w:fill="FFFFFF"/>
-        </w:rPr>
-      </w:pPr>
-      <w:r>
-        <w:rPr>
-          <w:shd w:val="clear" w:color="auto" w:fill="FFFFFF"/>
-        </w:rPr>
-        <w:t>Urchins</w:t>
-      </w:r>
-    </w:p>
-    <w:p>
-      <w:pPr>
-        <w:pStyle w:val="ListParagraph"/>
-        <w:numPr>
-          <w:ilvl w:val="1"/>
-          <w:numId w:val="1"/>
-        </w:numPr>
-        <w:rPr>
-          <w:shd w:val="clear" w:color="auto" w:fill="FFFFFF"/>
-        </w:rPr>
-      </w:pPr>
-      <w:r>
-        <w:rPr>
-          <w:shd w:val="clear" w:color="auto" w:fill="FFFFFF"/>
-        </w:rPr>
-        <w:t xml:space="preserve">Purple and green urchins increased in various areas </w:t>
-      </w:r>
-    </w:p>
-    <w:p>
-      <w:pPr>
-        <w:pStyle w:val="ListParagraph"/>
-        <w:numPr>
-          <w:ilvl w:val="2"/>
-          <w:numId w:val="1"/>
-        </w:numPr>
-        <w:rPr>
-          <w:shd w:val="clear" w:color="auto" w:fill="FFFFFF"/>
-        </w:rPr>
-      </w:pPr>
-      <w:r>
-        <w:rPr>
-          <w:shd w:val="clear" w:color="auto" w:fill="FFFFFF"/>
-        </w:rPr>
-        <w:t xml:space="preserve">Purple increased in northern areas of the </w:t>
-      </w:r>
-      <w:proofErr w:type="spellStart"/>
-      <w:r>
-        <w:rPr>
-          <w:shd w:val="clear" w:color="auto" w:fill="FFFFFF"/>
-        </w:rPr>
-        <w:t>StoG</w:t>
-      </w:r>
-      <w:proofErr w:type="spellEnd"/>
-      <w:r>
-        <w:rPr>
-          <w:shd w:val="clear" w:color="auto" w:fill="FFFFFF"/>
-        </w:rPr>
-        <w:t xml:space="preserve"> and </w:t>
-      </w:r>
-      <w:proofErr w:type="spellStart"/>
-      <w:r>
-        <w:rPr>
-          <w:shd w:val="clear" w:color="auto" w:fill="FFFFFF"/>
-        </w:rPr>
-        <w:t>N.Str</w:t>
-      </w:r>
-      <w:proofErr w:type="spellEnd"/>
-      <w:r>
-        <w:rPr>
-          <w:shd w:val="clear" w:color="auto" w:fill="FFFFFF"/>
-        </w:rPr>
-        <w:t xml:space="preserve"> (San Juan Islands).</w:t>
-      </w:r>
-    </w:p>
-    <w:p>
-      <w:pPr>
-        <w:pStyle w:val="ListParagraph"/>
-        <w:numPr>
-          <w:ilvl w:val="2"/>
-          <w:numId w:val="1"/>
-        </w:numPr>
-        <w:rPr>
-          <w:shd w:val="clear" w:color="auto" w:fill="FFFFFF"/>
-        </w:rPr>
-      </w:pPr>
-      <w:r>
-        <w:rPr>
-          <w:shd w:val="clear" w:color="auto" w:fill="FFFFFF"/>
-        </w:rPr>
-        <w:t>G</w:t>
-      </w:r>
-      <w:r>
-        <w:rPr>
-          <w:shd w:val="clear" w:color="auto" w:fill="FFFFFF"/>
-        </w:rPr>
-        <w:t>reens increased in CPS, SPS, and north</w:t>
-      </w:r>
-    </w:p>
-    <w:p>
-      <w:pPr>
-        <w:pStyle w:val="ListParagraph"/>
-        <w:numPr>
-          <w:ilvl w:val="1"/>
-          <w:numId w:val="1"/>
-        </w:numPr>
-        <w:rPr>
-          <w:shd w:val="clear" w:color="auto" w:fill="FFFFFF"/>
-        </w:rPr>
-      </w:pPr>
-      <w:r>
-        <w:rPr>
-          <w:shd w:val="clear" w:color="auto" w:fill="FFFFFF"/>
-        </w:rPr>
-        <w:t>Kelp crabs really the main kelp herbivore (ref)</w:t>
-      </w:r>
-    </w:p>
-    <w:p>
-      <w:pPr>
-        <w:rPr>
-          <w:rFonts w:cs="Arial"/>
-          <w:color w:val="222222"/>
-        </w:rPr>
-      </w:pPr>
-      <w:r>
-        <w:rPr>
-          <w:rFonts w:cs="Arial"/>
-          <w:b/>
-          <w:color w:val="222222"/>
-          <w:shd w:val="clear" w:color="auto" w:fill="FFFFFF"/>
+          <w:rFonts w:cs="Arial"/>
+          <w:b/>
+          <w:color w:val="222222"/>
+          <w:shd w:val="clear" w:color="auto" w:fill="FFFFFF"/>
+        </w:rPr>
+        <w:t>Witman's</w:t>
+      </w:r>
+      <w:proofErr w:type="spellEnd"/>
+      <w:r>
+        <w:rPr>
+          <w:rFonts w:cs="Arial"/>
+          <w:b/>
+          <w:color w:val="222222"/>
+          <w:shd w:val="clear" w:color="auto" w:fill="FFFFFF"/>
+        </w:rPr>
+        <w:t xml:space="preserve"> work on this). As with point #1, this will again allow the manuscript to be much broader in its reach and better advance the field of kelp forest ecology.</w:t>
+      </w:r>
+      <w:r>
+        <w:rPr>
+          <w:rFonts w:cs="Arial"/>
+          <w:b/>
+          <w:color w:val="222222"/>
+        </w:rPr>
+        <w:br/>
+      </w:r>
+    </w:p>
+    <w:p>
+      <w:pPr>
+        <w:rPr>
+          <w:rFonts w:cs="Arial"/>
+          <w:color w:val="222222"/>
+        </w:rPr>
+      </w:pPr>
+      <w:r>
+        <w:rPr>
+          <w:rFonts w:cs="Arial"/>
+          <w:color w:val="222222"/>
+        </w:rPr>
+        <w:t>Wave action is clearly important for kelps. However, we have not focused on wave action because it does not seem to be particularly important at our sites</w:t>
+      </w:r>
+      <w:r>
+        <w:rPr>
+          <w:rFonts w:cs="Arial"/>
+          <w:color w:val="222222"/>
+        </w:rPr>
+        <w:t xml:space="preserve"> (especially recently)</w:t>
+      </w:r>
+      <w:r>
+        <w:rPr>
+          <w:rFonts w:cs="Arial"/>
+          <w:color w:val="222222"/>
+        </w:rPr>
+        <w:t xml:space="preserve"> based on prior analyses</w:t>
+      </w:r>
+      <w:r>
+        <w:rPr>
+          <w:rFonts w:cs="Arial"/>
+          <w:color w:val="222222"/>
+        </w:rPr>
+        <w:t xml:space="preserve"> (Shelton et al 2018)</w:t>
+      </w:r>
+      <w:r>
+        <w:rPr>
+          <w:rFonts w:cs="Arial"/>
+          <w:color w:val="222222"/>
+        </w:rPr>
+        <w:t>. We have added the following to the Study sites 2.1 description:</w:t>
+      </w:r>
+    </w:p>
+    <w:p>
+      <w:pPr>
+        <w:rPr>
+          <w:rFonts w:cs="Arial"/>
+          <w:color w:val="222222"/>
+        </w:rPr>
+      </w:pPr>
+      <w:r>
+        <w:rPr>
+          <w:rFonts w:cs="Arial"/>
+          <w:color w:val="222222"/>
+          <w:highlight w:val="yellow"/>
         </w:rPr>
         <w:lastRenderedPageBreak/>
-        <w:t xml:space="preserve">For that matter, I see very little discussion of wave exposure and how it might also play a role (e.g., thinking about </w:t>
-      </w:r>
-      <w:proofErr w:type="spellStart"/>
-      <w:r>
-        <w:rPr>
-          <w:rFonts w:cs="Arial"/>
-          <w:b/>
-          <w:color w:val="222222"/>
-          <w:shd w:val="clear" w:color="auto" w:fill="FFFFFF"/>
-        </w:rPr>
-        <w:t>Siddon</w:t>
-      </w:r>
-      <w:proofErr w:type="spellEnd"/>
-      <w:r>
-        <w:rPr>
-          <w:rFonts w:cs="Arial"/>
-          <w:b/>
-          <w:color w:val="222222"/>
-          <w:shd w:val="clear" w:color="auto" w:fill="FFFFFF"/>
-        </w:rPr>
-        <w:t xml:space="preserve"> and </w:t>
-      </w:r>
-      <w:proofErr w:type="spellStart"/>
-      <w:r>
-        <w:rPr>
-          <w:rFonts w:cs="Arial"/>
-          <w:b/>
-          <w:color w:val="222222"/>
-          <w:shd w:val="clear" w:color="auto" w:fill="FFFFFF"/>
-        </w:rPr>
-        <w:t>Witman's</w:t>
-      </w:r>
-      <w:proofErr w:type="spellEnd"/>
-      <w:r>
-        <w:rPr>
-          <w:rFonts w:cs="Arial"/>
-          <w:b/>
-          <w:color w:val="222222"/>
-          <w:shd w:val="clear" w:color="auto" w:fill="FFFFFF"/>
-        </w:rPr>
-        <w:t xml:space="preserve"> work on this). As with point #1, this will again allow the manuscript to be much broader in its reach and better advance the field of kelp forest ecology.</w:t>
-      </w:r>
-      <w:r>
-        <w:rPr>
-          <w:rFonts w:cs="Arial"/>
-          <w:b/>
-          <w:color w:val="222222"/>
-        </w:rPr>
-        <w:br/>
-      </w:r>
-    </w:p>
-    <w:p>
-      <w:pPr>
-        <w:rPr>
-          <w:rFonts w:cs="Arial"/>
-          <w:color w:val="222222"/>
-        </w:rPr>
-      </w:pPr>
-      <w:r>
-        <w:rPr>
-          <w:rFonts w:cs="Arial"/>
-          <w:color w:val="222222"/>
-        </w:rPr>
-        <w:t>Wave action is clearly important for kelps. However, we have not focused on wave action because it does not seem to be particularly important at our sites</w:t>
-      </w:r>
-      <w:r>
-        <w:rPr>
-          <w:rFonts w:cs="Arial"/>
-          <w:color w:val="222222"/>
-        </w:rPr>
-        <w:t xml:space="preserve"> (especially recently)</w:t>
-      </w:r>
-      <w:r>
-        <w:rPr>
-          <w:rFonts w:cs="Arial"/>
-          <w:color w:val="222222"/>
-        </w:rPr>
-        <w:t xml:space="preserve"> based on prior analyses</w:t>
-      </w:r>
-      <w:r>
-        <w:rPr>
-          <w:rFonts w:cs="Arial"/>
-          <w:color w:val="222222"/>
-        </w:rPr>
-        <w:t xml:space="preserve"> (Shelton et al 2018)</w:t>
-      </w:r>
-      <w:r>
-        <w:rPr>
-          <w:rFonts w:cs="Arial"/>
-          <w:color w:val="222222"/>
-        </w:rPr>
-        <w:t>. We have added the following to the Study sites 2.1 description:</w:t>
-      </w:r>
-    </w:p>
-    <w:p>
-      <w:pPr>
-        <w:rPr>
-          <w:rFonts w:cs="Arial"/>
-          <w:color w:val="222222"/>
-        </w:rPr>
-      </w:pPr>
-      <w:r>
-        <w:rPr>
-          <w:rFonts w:cs="Arial"/>
-          <w:color w:val="222222"/>
-          <w:highlight w:val="yellow"/>
-        </w:rPr>
         <w:t>Line 219.</w:t>
       </w:r>
       <w:r>
@@ -1462,7 +958,7 @@
         <w:fldChar w:fldCharType="begin"/>
       </w:r>
       <w:r>
-        <w:instrText xml:space="preserve"> ADDIN EN.CITE &lt;EndNote&gt;&lt;Cite&gt;&lt;Author&gt;Kvitek&lt;/Author&gt;&lt;Year&gt;1989&lt;/Year&gt;&lt;RecNum&gt;9310&lt;/RecNum&gt;&lt;DisplayText&gt;(Kvitek et al. 1989)&lt;/DisplayText&gt;&lt;record&gt;&lt;rec-number&gt;9310&lt;/rec-number&gt;&lt;foreign-keys&gt;&lt;key app="EN" db-id="prxrzzvdy0x2s4ee00qpxptadsswa02rwx0p" timestamp="1663284434"&gt;9310&lt;/key&gt;&lt;/foreign-keys&gt;&lt;ref-type name="Journal Article"&gt;17&lt;/ref-type&gt;&lt;contributors&gt;&lt;authors&gt;&lt;author&gt;Kvitek, Rikk G.&lt;/author&gt;&lt;author&gt;Shull, David&lt;/author&gt;&lt;author&gt;Canestro, Don&lt;/author&gt;&lt;author&gt;Bowlby, Edward C.&lt;/author&gt;&lt;author&gt;Troutman, Barry L.&lt;/author&gt;&lt;/authors&gt;&lt;/contributors&gt;&lt;titles&gt;&lt;title&gt;SEA OTTERS AND BENTHIC PREY COMMUNITIES IN WASHINGTON STATE&lt;/title&gt;&lt;secondary-title&gt;Marine Mammal Science&lt;/secondary-title&gt;&lt;/titles&gt;&lt;periodical&gt;&lt;full-title&gt;Marine Mammal Science&lt;/full-title&gt;&lt;/periodical&gt;&lt;pages&gt;266-280&lt;/pages&gt;&lt;volume&gt;5&lt;/volume&gt;&lt;number&gt;3&lt;/number&gt;&lt;dates&gt;&lt;year&gt;1989&lt;/year&gt;&lt;/dates&gt;&lt;isbn&gt;0824-0469&lt;/isbn&gt;&lt;urls&gt;&lt;related-urls&gt;&lt;url&gt;https://onlinelibrary.wiley.com/doi/abs/10.1111/j.1748-7692.1989.tb00340.x&lt;/url&gt;&lt;/related-urls&gt;&lt;/urls&gt;&lt;electronic-resource-num&gt;https://doi.org/10.1111/j.1748-7692.1989.tb00340.x&lt;/electronic-resource-num&gt;&lt;/record&gt;&lt;/Cite&gt;&lt;/EndNote&gt;</w:instrText>
+        <w:instrText xml:space="preserve"> ADDIN EN.CITE &lt;EndNote&gt;&lt;Cite&gt;&lt;Author&gt;Kvitek&lt;/Author&gt;&lt;Year&gt;1989&lt;/Year&gt;&lt;RecNum&gt;8466&lt;/RecNum&gt;&lt;DisplayText&gt;(Kvitek et al. 1989)&lt;/DisplayText&gt;&lt;record&gt;&lt;rec-number&gt;8466&lt;/rec-number&gt;&lt;foreign-keys&gt;&lt;key app="EN" db-id="prxrzzvdy0x2s4ee00qpxptadsswa02rwx0p" timestamp="0"&gt;8466&lt;/key&gt;&lt;/foreign-keys&gt;&lt;ref-type name="Journal Article"&gt;17&lt;/ref-type&gt;&lt;contributors&gt;&lt;authors&gt;&lt;author&gt;Kvitek, Rikk G.&lt;/author&gt;&lt;author&gt;Shull, David&lt;/author&gt;&lt;author&gt;Canestro, Don&lt;/author&gt;&lt;author&gt;Bowlby, Edward C.&lt;/author&gt;&lt;author&gt;Troutman, Barry L.&lt;/author&gt;&lt;/authors&gt;&lt;/contributors&gt;&lt;auth-address&gt;Univ Washington,Dept Oceanog,Seattle,Wa 98195&amp;#xD;Univ Calif Santa Barbara,Santa Barbara,Ca 93106&amp;#xD;Washington State Dept Wildlife,Tacoma,Wa 98498&lt;/auth-address&gt;&lt;titles&gt;&lt;title&gt;Sea Otters and Benthic Prey Communities in Washington State&lt;/title&gt;&lt;secondary-title&gt;Marine Mammal Science&lt;/secondary-title&gt;&lt;alt-title&gt;Mar Mammal Sci&lt;/alt-title&gt;&lt;/titles&gt;&lt;periodical&gt;&lt;full-title&gt;Marine Mammal Science&lt;/full-title&gt;&lt;/periodical&gt;&lt;pages&gt;266-280&lt;/pages&gt;&lt;volume&gt;5&lt;/volume&gt;&lt;number&gt;3&lt;/number&gt;&lt;section&gt;266&lt;/section&gt;&lt;dates&gt;&lt;year&gt;1989&lt;/year&gt;&lt;pub-dates&gt;&lt;date&gt;Jul&lt;/date&gt;&lt;/pub-dates&gt;&lt;/dates&gt;&lt;isbn&gt;0824-0469&amp;#xD;1748-7692&lt;/isbn&gt;&lt;accession-num&gt;WOS:A1989AK74200004&lt;/accession-num&gt;&lt;urls&gt;&lt;related-urls&gt;&lt;url&gt;&amp;lt;Go to ISI&amp;gt;://WOS:A1989AK74200004&lt;/url&gt;&lt;/related-urls&gt;&lt;/urls&gt;&lt;electronic-resource-num&gt;10.1111/j.1748-7692.1989.tb00340.x&lt;/electronic-resource-num&gt;&lt;language&gt;English&lt;/language&gt;&lt;/record&gt;&lt;/Cite&gt;&lt;/EndNote&gt;</w:instrText>
       </w:r>
       <w:r>
         <w:fldChar w:fldCharType="separate"/>
@@ -1788,6 +1284,118 @@
           <w:b/>
           <w:color w:val="222222"/>
         </w:rPr>
+        <w:br/>
+      </w:r>
+      <w:r>
+        <w:rPr>
+          <w:rFonts w:cs="Arial"/>
+          <w:b/>
+          <w:color w:val="222222"/>
+          <w:shd w:val="clear" w:color="auto" w:fill="FFFFFF"/>
+        </w:rPr>
+        <w:t>-Jarrett Byrnes</w:t>
+      </w:r>
+      <w:r>
+        <w:rPr>
+          <w:rFonts w:cs="Arial"/>
+          <w:b/>
+          <w:color w:val="222222"/>
+        </w:rPr>
+        <w:br/>
+      </w:r>
+      <w:r>
+        <w:rPr>
+          <w:rFonts w:cs="Arial"/>
+          <w:b/>
+          <w:color w:val="222222"/>
+        </w:rPr>
+        <w:br/>
+      </w:r>
+      <w:r>
+        <w:rPr>
+          <w:rFonts w:cs="Arial"/>
+          <w:b/>
+          <w:color w:val="222222"/>
+          <w:shd w:val="clear" w:color="auto" w:fill="FFFFFF"/>
+        </w:rPr>
+        <w:t>Minor comments</w:t>
+      </w:r>
+      <w:r>
+        <w:rPr>
+          <w:rFonts w:cs="Arial"/>
+          <w:b/>
+          <w:color w:val="222222"/>
+        </w:rPr>
+        <w:br/>
+      </w:r>
+      <w:r>
+        <w:rPr>
+          <w:rFonts w:cs="Arial"/>
+          <w:b/>
+          <w:color w:val="222222"/>
+        </w:rPr>
+        <w:br/>
+      </w:r>
+      <w:r>
+        <w:rPr>
+          <w:rFonts w:cs="Arial"/>
+          <w:b/>
+          <w:color w:val="222222"/>
+          <w:shd w:val="clear" w:color="auto" w:fill="FFFFFF"/>
+        </w:rPr>
+        <w:t>Line 62 - Cite better reviews here - i.e., the Ling et al review</w:t>
+      </w:r>
+    </w:p>
+    <w:p>
+      <w:pPr>
+        <w:rPr>
+          <w:rFonts w:cs="Arial"/>
+          <w:color w:val="222222"/>
+          <w:shd w:val="clear" w:color="auto" w:fill="FFFFFF"/>
+        </w:rPr>
+      </w:pPr>
+      <w:r>
+        <w:rPr>
+          <w:rFonts w:cs="Arial"/>
+          <w:color w:val="222222"/>
+          <w:shd w:val="clear" w:color="auto" w:fill="FFFFFF"/>
+        </w:rPr>
+        <w:t xml:space="preserve">Ling et al 2015 and </w:t>
+      </w:r>
+      <w:proofErr w:type="spellStart"/>
+      <w:r>
+        <w:rPr>
+          <w:rFonts w:cs="Arial"/>
+          <w:color w:val="222222"/>
+          <w:shd w:val="clear" w:color="auto" w:fill="FFFFFF"/>
+        </w:rPr>
+        <w:t>Smale</w:t>
+      </w:r>
+      <w:proofErr w:type="spellEnd"/>
+      <w:r>
+        <w:rPr>
+          <w:rFonts w:cs="Arial"/>
+          <w:color w:val="222222"/>
+          <w:shd w:val="clear" w:color="auto" w:fill="FFFFFF"/>
+        </w:rPr>
+        <w:t xml:space="preserve"> 2020 have been added throughout.</w:t>
+      </w:r>
+    </w:p>
+    <w:p>
+      <w:pPr>
+        <w:rPr>
+          <w:rFonts w:cs="Arial"/>
+          <w:b/>
+          <w:color w:val="222222"/>
+          <w:shd w:val="clear" w:color="auto" w:fill="FFFFFF"/>
+        </w:rPr>
+      </w:pPr>
+      <w:r>
+        <w:rPr>
+          <w:rFonts w:cs="Arial"/>
+          <w:b/>
+          <w:color w:val="222222"/>
+        </w:rPr>
         <w:lastRenderedPageBreak/>
         <w:br/>
       </w:r>
@@ -1798,118 +1406,6 @@
           <w:color w:val="222222"/>
           <w:shd w:val="clear" w:color="auto" w:fill="FFFFFF"/>
         </w:rPr>
-        <w:t>-Jarrett Byrnes</w:t>
-      </w:r>
-      <w:r>
-        <w:rPr>
-          <w:rFonts w:cs="Arial"/>
-          <w:b/>
-          <w:color w:val="222222"/>
-        </w:rPr>
-        <w:br/>
-      </w:r>
-      <w:r>
-        <w:rPr>
-          <w:rFonts w:cs="Arial"/>
-          <w:b/>
-          <w:color w:val="222222"/>
-        </w:rPr>
-        <w:br/>
-      </w:r>
-      <w:r>
-        <w:rPr>
-          <w:rFonts w:cs="Arial"/>
-          <w:b/>
-          <w:color w:val="222222"/>
-          <w:shd w:val="clear" w:color="auto" w:fill="FFFFFF"/>
-        </w:rPr>
-        <w:t>Minor comments</w:t>
-      </w:r>
-      <w:r>
-        <w:rPr>
-          <w:rFonts w:cs="Arial"/>
-          <w:b/>
-          <w:color w:val="222222"/>
-        </w:rPr>
-        <w:br/>
-      </w:r>
-      <w:r>
-        <w:rPr>
-          <w:rFonts w:cs="Arial"/>
-          <w:b/>
-          <w:color w:val="222222"/>
-        </w:rPr>
-        <w:br/>
-      </w:r>
-      <w:r>
-        <w:rPr>
-          <w:rFonts w:cs="Arial"/>
-          <w:b/>
-          <w:color w:val="222222"/>
-          <w:shd w:val="clear" w:color="auto" w:fill="FFFFFF"/>
-        </w:rPr>
-        <w:t>Line 62 - Cite better reviews here - i.e., the Ling et al review</w:t>
-      </w:r>
-    </w:p>
-    <w:p>
-      <w:pPr>
-        <w:rPr>
-          <w:rFonts w:cs="Arial"/>
-          <w:color w:val="222222"/>
-          <w:shd w:val="clear" w:color="auto" w:fill="FFFFFF"/>
-        </w:rPr>
-      </w:pPr>
-      <w:r>
-        <w:rPr>
-          <w:rFonts w:cs="Arial"/>
-          <w:color w:val="222222"/>
-          <w:shd w:val="clear" w:color="auto" w:fill="FFFFFF"/>
-        </w:rPr>
-        <w:t xml:space="preserve">Ling et al 2015 and </w:t>
-      </w:r>
-      <w:proofErr w:type="spellStart"/>
-      <w:r>
-        <w:rPr>
-          <w:rFonts w:cs="Arial"/>
-          <w:color w:val="222222"/>
-          <w:shd w:val="clear" w:color="auto" w:fill="FFFFFF"/>
-        </w:rPr>
-        <w:t>Smale</w:t>
-      </w:r>
-      <w:proofErr w:type="spellEnd"/>
-      <w:r>
-        <w:rPr>
-          <w:rFonts w:cs="Arial"/>
-          <w:color w:val="222222"/>
-          <w:shd w:val="clear" w:color="auto" w:fill="FFFFFF"/>
-        </w:rPr>
-        <w:t xml:space="preserve"> 2020 have been added throughout.</w:t>
-      </w:r>
-    </w:p>
-    <w:p>
-      <w:pPr>
-        <w:rPr>
-          <w:rFonts w:cs="Arial"/>
-          <w:b/>
-          <w:color w:val="222222"/>
-          <w:shd w:val="clear" w:color="auto" w:fill="FFFFFF"/>
-        </w:rPr>
-      </w:pPr>
-      <w:r>
-        <w:rPr>
-          <w:rFonts w:cs="Arial"/>
-          <w:b/>
-          <w:color w:val="222222"/>
-        </w:rPr>
-        <w:br/>
-      </w:r>
-      <w:r>
-        <w:rPr>
-          <w:rFonts w:cs="Arial"/>
-          <w:b/>
-          <w:color w:val="222222"/>
-          <w:shd w:val="clear" w:color="auto" w:fill="FFFFFF"/>
-        </w:rPr>
         <w:t>Line 80 - define heat wave</w:t>
       </w:r>
     </w:p>
@@ -2384,7 +1880,47 @@
           <w:color w:val="222222"/>
           <w:shd w:val="clear" w:color="auto" w:fill="FFFFFF"/>
         </w:rPr>
-        <w:t xml:space="preserve"> these two factors or including any element of them in models. In particular, they link shifts to the unprecedented 2014-2016 MHW, but without </w:t>
+        <w:t xml:space="preserve"> these two factors or including any element of them in models. In particular, they link shifts to the unprecedented 2014-2016 MHW, but without any evidence of local events. I would urge the authors to either drastically tone down their language and links to MHWs, or examine data for defined MHWs. The most common definition follows </w:t>
+      </w:r>
+      <w:proofErr w:type="spellStart"/>
+      <w:r>
+        <w:rPr>
+          <w:rFonts w:cs="Arial"/>
+          <w:b/>
+          <w:color w:val="222222"/>
+          <w:shd w:val="clear" w:color="auto" w:fill="FFFFFF"/>
+        </w:rPr>
+        <w:t>Hobday</w:t>
+      </w:r>
+      <w:proofErr w:type="spellEnd"/>
+      <w:r>
+        <w:rPr>
+          <w:rFonts w:cs="Arial"/>
+          <w:b/>
+          <w:color w:val="222222"/>
+          <w:shd w:val="clear" w:color="auto" w:fill="FFFFFF"/>
+        </w:rPr>
+        <w:t xml:space="preserve"> et al. 2016 (referenced in the manuscript), and annual characteristics can easily be gathered using the </w:t>
+      </w:r>
+      <w:proofErr w:type="spellStart"/>
+      <w:r>
+        <w:rPr>
+          <w:rFonts w:cs="Arial"/>
+          <w:b/>
+          <w:color w:val="222222"/>
+          <w:shd w:val="clear" w:color="auto" w:fill="FFFFFF"/>
+        </w:rPr>
+        <w:t>heatwaveR</w:t>
+      </w:r>
+      <w:proofErr w:type="spellEnd"/>
+      <w:r>
+        <w:rPr>
+          <w:rFonts w:cs="Arial"/>
+          <w:b/>
+          <w:color w:val="222222"/>
+          <w:shd w:val="clear" w:color="auto" w:fill="FFFFFF"/>
+        </w:rPr>
+        <w:t xml:space="preserve"> package (in R) to interpret MHW signatures at their local sites. If they run this, characteristics such as total MHW days, or cumulative intensity for a year could be included in their models which may provide important insight. However, I’m aware this is a lot of work and so the authors might prefer to reduce the MHW language. That said, given how hot the topic is, if the authors are willing to </w:t>
       </w:r>
       <w:r>
         <w:rPr>
@@ -2394,7 +1930,496 @@
           <w:shd w:val="clear" w:color="auto" w:fill="FFFFFF"/>
         </w:rPr>
         <w:lastRenderedPageBreak/>
-        <w:t xml:space="preserve">any evidence of local events. I would urge the authors to either drastically tone down their language and links to MHWs, or examine data for defined MHWs. The most common definition follows </w:t>
+        <w:t>complete the work I suspect the article will be much more highly cited.</w:t>
+      </w:r>
+      <w:r>
+        <w:rPr>
+          <w:rFonts w:cs="Arial"/>
+          <w:b/>
+          <w:color w:val="222222"/>
+        </w:rPr>
+        <w:br/>
+      </w:r>
+      <w:r>
+        <w:rPr>
+          <w:rFonts w:cs="Arial"/>
+          <w:b/>
+          <w:color w:val="222222"/>
+        </w:rPr>
+        <w:br/>
+      </w:r>
+      <w:r>
+        <w:rPr>
+          <w:rFonts w:cs="Arial"/>
+          <w:b/>
+          <w:color w:val="222222"/>
+          <w:shd w:val="clear" w:color="auto" w:fill="FFFFFF"/>
+        </w:rPr>
+        <w:t>Abstract:</w:t>
+      </w:r>
+      <w:r>
+        <w:rPr>
+          <w:rFonts w:cs="Arial"/>
+          <w:b/>
+          <w:color w:val="222222"/>
+        </w:rPr>
+        <w:br/>
+      </w:r>
+      <w:r>
+        <w:rPr>
+          <w:rFonts w:cs="Arial"/>
+          <w:b/>
+          <w:color w:val="222222"/>
+          <w:shd w:val="clear" w:color="auto" w:fill="FFFFFF"/>
+        </w:rPr>
+        <w:t>I can’t help but feel the abstract jumps in without including a couple of lines of background, as is typical in abstracts.</w:t>
+      </w:r>
+      <w:r>
+        <w:rPr>
+          <w:rFonts w:cs="Arial"/>
+          <w:b/>
+          <w:color w:val="222222"/>
+        </w:rPr>
+        <w:br/>
+      </w:r>
+      <w:r>
+        <w:rPr>
+          <w:rFonts w:cs="Arial"/>
+          <w:b/>
+          <w:color w:val="222222"/>
+        </w:rPr>
+        <w:br/>
+      </w:r>
+      <w:r>
+        <w:rPr>
+          <w:rFonts w:cs="Arial"/>
+          <w:b/>
+          <w:color w:val="222222"/>
+          <w:shd w:val="clear" w:color="auto" w:fill="FFFFFF"/>
+        </w:rPr>
+        <w:t>Introduction:</w:t>
+      </w:r>
+      <w:r>
+        <w:rPr>
+          <w:rFonts w:cs="Arial"/>
+          <w:b/>
+          <w:color w:val="222222"/>
+        </w:rPr>
+        <w:br/>
+      </w:r>
+      <w:r>
+        <w:rPr>
+          <w:rFonts w:cs="Arial"/>
+          <w:b/>
+          <w:color w:val="222222"/>
+          <w:shd w:val="clear" w:color="auto" w:fill="FFFFFF"/>
+        </w:rPr>
+        <w:t>Line 61: Kelp-dominated and urchin-dominated should be hyphened.</w:t>
+      </w:r>
+    </w:p>
+    <w:p>
+      <w:pPr>
+        <w:rPr>
+          <w:rFonts w:cs="Arial"/>
+          <w:color w:val="222222"/>
+          <w:shd w:val="clear" w:color="auto" w:fill="FFFFFF"/>
+        </w:rPr>
+      </w:pPr>
+      <w:r>
+        <w:rPr>
+          <w:rFonts w:cs="Arial"/>
+          <w:color w:val="222222"/>
+          <w:shd w:val="clear" w:color="auto" w:fill="FFFFFF"/>
+        </w:rPr>
+        <w:t>Updated as suggested</w:t>
+      </w:r>
+    </w:p>
+    <w:p>
+      <w:pPr>
+        <w:rPr>
+          <w:rFonts w:cs="Arial"/>
+          <w:b/>
+          <w:color w:val="222222"/>
+          <w:shd w:val="clear" w:color="auto" w:fill="FFFFFF"/>
+        </w:rPr>
+      </w:pPr>
+      <w:r>
+        <w:rPr>
+          <w:rFonts w:cs="Arial"/>
+          <w:b/>
+          <w:color w:val="222222"/>
+        </w:rPr>
+        <w:br/>
+      </w:r>
+      <w:r>
+        <w:rPr>
+          <w:rFonts w:cs="Arial"/>
+          <w:b/>
+          <w:color w:val="222222"/>
+          <w:shd w:val="clear" w:color="auto" w:fill="FFFFFF"/>
+        </w:rPr>
+        <w:t>Line 124</w:t>
+      </w:r>
+      <w:r>
+        <w:rPr>
+          <w:rFonts w:cs="Arial"/>
+          <w:b/>
+          <w:color w:val="222222"/>
+          <w:shd w:val="clear" w:color="auto" w:fill="FFFFFF"/>
+        </w:rPr>
+        <w:t xml:space="preserve"> (</w:t>
+      </w:r>
+      <w:r>
+        <w:rPr>
+          <w:rFonts w:cs="Arial"/>
+          <w:b/>
+          <w:color w:val="222222"/>
+          <w:highlight w:val="yellow"/>
+          <w:shd w:val="clear" w:color="auto" w:fill="FFFFFF"/>
+        </w:rPr>
+        <w:t>174</w:t>
+      </w:r>
+      <w:r>
+        <w:rPr>
+          <w:rFonts w:cs="Arial"/>
+          <w:b/>
+          <w:color w:val="222222"/>
+          <w:shd w:val="clear" w:color="auto" w:fill="FFFFFF"/>
+        </w:rPr>
+        <w:t>)</w:t>
+      </w:r>
+      <w:r>
+        <w:rPr>
+          <w:rFonts w:cs="Arial"/>
+          <w:b/>
+          <w:color w:val="222222"/>
+          <w:shd w:val="clear" w:color="auto" w:fill="FFFFFF"/>
+        </w:rPr>
+        <w:t>: When roughly was the northern sea otter restored?</w:t>
+      </w:r>
+    </w:p>
+    <w:p>
+      <w:pPr>
+        <w:rPr>
+          <w:rFonts w:cs="Arial"/>
+          <w:color w:val="222222"/>
+          <w:shd w:val="clear" w:color="auto" w:fill="FFFFFF"/>
+        </w:rPr>
+      </w:pPr>
+      <w:r>
+        <w:rPr>
+          <w:rFonts w:cs="Arial"/>
+          <w:color w:val="222222"/>
+          <w:shd w:val="clear" w:color="auto" w:fill="FFFFFF"/>
+        </w:rPr>
+        <w:t>This is a bit of a complex question.  Initial efforts started in 1969-1970</w:t>
+      </w:r>
+      <w:r>
+        <w:rPr>
+          <w:rFonts w:cs="Arial"/>
+          <w:color w:val="222222"/>
+          <w:shd w:val="clear" w:color="auto" w:fill="FFFFFF"/>
+        </w:rPr>
+        <w:t>. Populations began to really increase in the mid-1990 and have increased through at</w:t>
+      </w:r>
+      <w:r>
+        <w:rPr>
+          <w:rFonts w:cs="Arial"/>
+          <w:color w:val="222222"/>
+          <w:shd w:val="clear" w:color="auto" w:fill="FFFFFF"/>
+        </w:rPr>
+        <w:t xml:space="preserve"> least 2010</w:t>
+      </w:r>
+      <w:r>
+        <w:rPr>
+          <w:rFonts w:cs="Arial"/>
+          <w:color w:val="222222"/>
+          <w:shd w:val="clear" w:color="auto" w:fill="FFFFFF"/>
+        </w:rPr>
+        <w:t>. See</w:t>
+      </w:r>
+      <w:r>
+        <w:rPr>
+          <w:rFonts w:cs="Arial"/>
+          <w:color w:val="222222"/>
+          <w:shd w:val="clear" w:color="auto" w:fill="FFFFFF"/>
+        </w:rPr>
+        <w:t xml:space="preserve"> Shelton et al </w:t>
+      </w:r>
+      <w:r>
+        <w:rPr>
+          <w:rFonts w:cs="Arial"/>
+          <w:color w:val="222222"/>
+          <w:shd w:val="clear" w:color="auto" w:fill="FFFFFF"/>
+        </w:rPr>
+        <w:t>(</w:t>
+      </w:r>
+      <w:r>
+        <w:rPr>
+          <w:rFonts w:cs="Arial"/>
+          <w:color w:val="222222"/>
+          <w:shd w:val="clear" w:color="auto" w:fill="FFFFFF"/>
+        </w:rPr>
+        <w:t xml:space="preserve">2018). </w:t>
+      </w:r>
+      <w:r>
+        <w:rPr>
+          <w:rFonts w:cs="Arial"/>
+          <w:color w:val="222222"/>
+          <w:shd w:val="clear" w:color="auto" w:fill="FFFFFF"/>
+        </w:rPr>
+        <w:t>We have added the following:</w:t>
+      </w:r>
+    </w:p>
+    <w:p>
+      <w:pPr>
+        <w:rPr>
+          <w:rFonts w:cs="Arial"/>
+          <w:b/>
+          <w:color w:val="222222"/>
+          <w:shd w:val="clear" w:color="auto" w:fill="FFFFFF"/>
+        </w:rPr>
+      </w:pPr>
+      <w:r>
+        <w:rPr>
+          <w:rFonts w:cs="Arial"/>
+          <w:color w:val="222222"/>
+        </w:rPr>
+        <w:t>“…</w:t>
+      </w:r>
+      <w:r>
+        <w:rPr>
+          <w:rFonts w:cs="Arial"/>
+          <w:color w:val="222222"/>
+          <w:lang w:val="en"/>
+        </w:rPr>
+        <w:t>with populations increasing rapidly since the 1980’s and potentially slowing since approximately 2010.”</w:t>
+      </w:r>
+      <w:r>
+        <w:rPr>
+          <w:rFonts w:cs="Arial"/>
+          <w:b/>
+          <w:color w:val="222222"/>
+        </w:rPr>
+        <w:br/>
+      </w:r>
+      <w:r>
+        <w:rPr>
+          <w:rFonts w:cs="Arial"/>
+          <w:b/>
+          <w:color w:val="222222"/>
+        </w:rPr>
+        <w:br/>
+      </w:r>
+      <w:r>
+        <w:rPr>
+          <w:rFonts w:cs="Arial"/>
+          <w:b/>
+          <w:color w:val="222222"/>
+          <w:shd w:val="clear" w:color="auto" w:fill="FFFFFF"/>
+        </w:rPr>
+        <w:t>Methods:</w:t>
+      </w:r>
+      <w:r>
+        <w:rPr>
+          <w:rFonts w:cs="Arial"/>
+          <w:b/>
+          <w:color w:val="222222"/>
+        </w:rPr>
+        <w:br/>
+      </w:r>
+      <w:r>
+        <w:rPr>
+          <w:rFonts w:cs="Arial"/>
+          <w:b/>
+          <w:color w:val="222222"/>
+          <w:shd w:val="clear" w:color="auto" w:fill="FFFFFF"/>
+        </w:rPr>
+        <w:t>Lines 182-183: ‘We targeted completing’ doesn’t make sense.</w:t>
+      </w:r>
+    </w:p>
+    <w:p>
+      <w:pPr>
+        <w:rPr>
+          <w:rFonts w:cs="Arial"/>
+          <w:color w:val="222222"/>
+          <w:shd w:val="clear" w:color="auto" w:fill="FFFFFF"/>
+        </w:rPr>
+      </w:pPr>
+      <w:r>
+        <w:rPr>
+          <w:rFonts w:cs="Arial"/>
+          <w:color w:val="222222"/>
+          <w:shd w:val="clear" w:color="auto" w:fill="FFFFFF"/>
+        </w:rPr>
+        <w:t>Line removed</w:t>
+      </w:r>
+    </w:p>
+    <w:p>
+      <w:pPr>
+        <w:rPr>
+          <w:rFonts w:cs="Arial"/>
+          <w:b/>
+          <w:color w:val="222222"/>
+          <w:shd w:val="clear" w:color="auto" w:fill="FFFFFF"/>
+        </w:rPr>
+      </w:pPr>
+      <w:r>
+        <w:rPr>
+          <w:rFonts w:cs="Arial"/>
+          <w:b/>
+          <w:color w:val="222222"/>
+        </w:rPr>
+        <w:br/>
+      </w:r>
+      <w:r>
+        <w:rPr>
+          <w:rFonts w:cs="Arial"/>
+          <w:b/>
+          <w:color w:val="222222"/>
+          <w:shd w:val="clear" w:color="auto" w:fill="FFFFFF"/>
+        </w:rPr>
+        <w:t xml:space="preserve">Line 184-196: Did you consider individual plant health when counting stipes? </w:t>
+      </w:r>
+      <w:proofErr w:type="spellStart"/>
+      <w:r>
+        <w:rPr>
+          <w:rFonts w:cs="Arial"/>
+          <w:b/>
+          <w:color w:val="222222"/>
+          <w:shd w:val="clear" w:color="auto" w:fill="FFFFFF"/>
+        </w:rPr>
+        <w:t>Ie</w:t>
+      </w:r>
+      <w:proofErr w:type="spellEnd"/>
+      <w:r>
+        <w:rPr>
+          <w:rFonts w:cs="Arial"/>
+          <w:b/>
+          <w:color w:val="222222"/>
+          <w:shd w:val="clear" w:color="auto" w:fill="FFFFFF"/>
+        </w:rPr>
+        <w:t xml:space="preserve"> if a proportion of the plant had been consumed by urchins was it still counted? What was you cut-off for deciding whether or not to include stipes when considering urchin activity? Were all species of kelp counted in the same manner or was </w:t>
+      </w:r>
+      <w:proofErr w:type="spellStart"/>
+      <w:r>
+        <w:rPr>
+          <w:rFonts w:cs="Arial"/>
+          <w:b/>
+          <w:color w:val="222222"/>
+          <w:shd w:val="clear" w:color="auto" w:fill="FFFFFF"/>
+        </w:rPr>
+        <w:t>Macrocystis</w:t>
+      </w:r>
+      <w:proofErr w:type="spellEnd"/>
+      <w:r>
+        <w:rPr>
+          <w:rFonts w:cs="Arial"/>
+          <w:b/>
+          <w:color w:val="222222"/>
+          <w:shd w:val="clear" w:color="auto" w:fill="FFFFFF"/>
+        </w:rPr>
+        <w:t xml:space="preserve"> counted by number of stipes coming off an individual thallus?</w:t>
+      </w:r>
+    </w:p>
+    <w:p>
+      <w:pPr>
+        <w:rPr>
+          <w:rFonts w:cs="Arial"/>
+          <w:color w:val="222222"/>
+          <w:shd w:val="clear" w:color="auto" w:fill="FFFFFF"/>
+        </w:rPr>
+      </w:pPr>
+      <w:r>
+        <w:rPr>
+          <w:rFonts w:cs="Arial"/>
+          <w:color w:val="222222"/>
+          <w:shd w:val="clear" w:color="auto" w:fill="FFFFFF"/>
+        </w:rPr>
+        <w:t xml:space="preserve">No. In the initial sampling, we counted stipes of a specific length regardless of health. We have since begun to record whether the frond was missing (presumably consumed). However, we cannot provide those data for this manuscript. The designation would pertain primarily to </w:t>
+      </w:r>
+      <w:proofErr w:type="spellStart"/>
+      <w:r>
+        <w:rPr>
+          <w:rFonts w:cs="Arial"/>
+          <w:i/>
+          <w:color w:val="222222"/>
+          <w:shd w:val="clear" w:color="auto" w:fill="FFFFFF"/>
+        </w:rPr>
+        <w:t>Pterygophora</w:t>
+      </w:r>
+      <w:proofErr w:type="spellEnd"/>
+      <w:r>
+        <w:rPr>
+          <w:rFonts w:cs="Arial"/>
+          <w:color w:val="222222"/>
+          <w:shd w:val="clear" w:color="auto" w:fill="FFFFFF"/>
+        </w:rPr>
+        <w:t>, which is more likely to have an intact stipe but missing frond.</w:t>
+      </w:r>
+      <w:r>
+        <w:rPr>
+          <w:rFonts w:cs="Arial"/>
+          <w:color w:val="222222"/>
+          <w:shd w:val="clear" w:color="auto" w:fill="FFFFFF"/>
+        </w:rPr>
+        <w:t xml:space="preserve"> Noted in line </w:t>
+      </w:r>
+      <w:r>
+        <w:rPr>
+          <w:rFonts w:cs="Arial"/>
+          <w:color w:val="222222"/>
+          <w:highlight w:val="yellow"/>
+          <w:shd w:val="clear" w:color="auto" w:fill="FFFFFF"/>
+        </w:rPr>
+        <w:t>XXX</w:t>
+      </w:r>
+      <w:r>
+        <w:rPr>
+          <w:rFonts w:cs="Arial"/>
+          <w:color w:val="222222"/>
+          <w:shd w:val="clear" w:color="auto" w:fill="FFFFFF"/>
+        </w:rPr>
+        <w:t>.</w:t>
+      </w:r>
+    </w:p>
+    <w:p>
+      <w:pPr>
+        <w:rPr>
+          <w:rFonts w:cs="Arial"/>
+          <w:b/>
+          <w:color w:val="222222"/>
+          <w:shd w:val="clear" w:color="auto" w:fill="FFFFFF"/>
+        </w:rPr>
+      </w:pPr>
+      <w:r>
+        <w:rPr>
+          <w:rFonts w:cs="Arial"/>
+          <w:b/>
+          <w:color w:val="222222"/>
+          <w:shd w:val="clear" w:color="auto" w:fill="FFFFFF"/>
+        </w:rPr>
+        <w:t xml:space="preserve">Lines 205-212: It seems strange to be discussing MHWs without actually assessing data for MHWs? This can quite easily be done using the R package </w:t>
+      </w:r>
+      <w:proofErr w:type="spellStart"/>
+      <w:r>
+        <w:rPr>
+          <w:rFonts w:cs="Arial"/>
+          <w:b/>
+          <w:color w:val="222222"/>
+          <w:shd w:val="clear" w:color="auto" w:fill="FFFFFF"/>
+        </w:rPr>
+        <w:t>heatwaveR</w:t>
+      </w:r>
+      <w:proofErr w:type="spellEnd"/>
+      <w:r>
+        <w:rPr>
+          <w:rFonts w:cs="Arial"/>
+          <w:b/>
+          <w:color w:val="222222"/>
+          <w:shd w:val="clear" w:color="auto" w:fill="FFFFFF"/>
+        </w:rPr>
+        <w:t xml:space="preserve"> (or the comparable Python package) which follows the widely-used </w:t>
       </w:r>
       <w:proofErr w:type="spellStart"/>
       <w:r>
@@ -2414,7 +2439,779 @@
           <w:color w:val="222222"/>
           <w:shd w:val="clear" w:color="auto" w:fill="FFFFFF"/>
         </w:rPr>
-        <w:t xml:space="preserve"> et al. 2016 (referenced in the manuscript), and annual characteristics can easily be gathered using the </w:t>
+        <w:t xml:space="preserve"> et al. 2016 definitions. This will enable the authors to compare their data to metrics such as MHW days, cumulative intensity etc.</w:t>
+      </w:r>
+    </w:p>
+    <w:p>
+      <w:pPr>
+        <w:rPr>
+          <w:rFonts w:cs="Arial"/>
+          <w:color w:val="222222"/>
+          <w:shd w:val="clear" w:color="auto" w:fill="FFFFFF"/>
+        </w:rPr>
+      </w:pPr>
+      <w:r>
+        <w:rPr>
+          <w:rFonts w:cs="Arial"/>
+          <w:color w:val="222222"/>
+          <w:shd w:val="clear" w:color="auto" w:fill="FFFFFF"/>
+        </w:rPr>
+        <w:t xml:space="preserve">To clarify, we are not analyzing MHWs in general in the manuscript but the response of the WA kelp forests to </w:t>
+      </w:r>
+      <w:r>
+        <w:rPr>
+          <w:rFonts w:cs="Arial"/>
+          <w:color w:val="222222"/>
+          <w:shd w:val="clear" w:color="auto" w:fill="FFFFFF"/>
+        </w:rPr>
+        <w:t>THE</w:t>
+      </w:r>
+      <w:r>
+        <w:rPr>
+          <w:rFonts w:cs="Arial"/>
+          <w:color w:val="222222"/>
+          <w:shd w:val="clear" w:color="auto" w:fill="FFFFFF"/>
+        </w:rPr>
+        <w:t xml:space="preserve"> 2014-2016 MHW.  The event </w:t>
+      </w:r>
+      <w:r>
+        <w:rPr>
+          <w:rFonts w:cs="Arial"/>
+          <w:color w:val="222222"/>
+          <w:shd w:val="clear" w:color="auto" w:fill="FFFFFF"/>
+        </w:rPr>
+        <w:t xml:space="preserve">is well documented in various literature </w:t>
+      </w:r>
+      <w:r>
+        <w:rPr>
+          <w:rFonts w:cs="Arial"/>
+          <w:color w:val="222222"/>
+          <w:shd w:val="clear" w:color="auto" w:fill="FFFFFF"/>
+        </w:rPr>
+        <w:t xml:space="preserve">had large impacts on other areas of the California Current Ecosystem.  However, we agree </w:t>
+      </w:r>
+      <w:r>
+        <w:rPr>
+          <w:rFonts w:cs="Arial"/>
+          <w:color w:val="222222"/>
+          <w:shd w:val="clear" w:color="auto" w:fill="FFFFFF"/>
+        </w:rPr>
+        <w:t>that</w:t>
+      </w:r>
+      <w:r>
+        <w:rPr>
+          <w:rFonts w:cs="Arial"/>
+          <w:color w:val="222222"/>
+          <w:shd w:val="clear" w:color="auto" w:fill="FFFFFF"/>
+        </w:rPr>
+        <w:t xml:space="preserve"> temperature data are important for prov</w:t>
+      </w:r>
+      <w:r>
+        <w:rPr>
+          <w:rFonts w:cs="Arial"/>
+          <w:color w:val="222222"/>
+          <w:shd w:val="clear" w:color="auto" w:fill="FFFFFF"/>
+        </w:rPr>
+        <w:t xml:space="preserve">iding context for WA coast nearshore environments, specifically our sites. </w:t>
+      </w:r>
+    </w:p>
+    <w:p>
+      <w:pPr>
+        <w:rPr>
+          <w:rFonts w:cs="Arial"/>
+          <w:color w:val="222222"/>
+          <w:shd w:val="clear" w:color="auto" w:fill="FFFFFF"/>
+        </w:rPr>
+      </w:pPr>
+      <w:r>
+        <w:rPr>
+          <w:rFonts w:cs="Arial"/>
+          <w:color w:val="222222"/>
+          <w:shd w:val="clear" w:color="auto" w:fill="FFFFFF"/>
+        </w:rPr>
+        <w:lastRenderedPageBreak/>
+        <w:t>Here, w</w:t>
+      </w:r>
+      <w:r>
+        <w:rPr>
+          <w:rFonts w:cs="Arial"/>
+          <w:color w:val="222222"/>
+          <w:shd w:val="clear" w:color="auto" w:fill="FFFFFF"/>
+        </w:rPr>
+        <w:t>e focus</w:t>
+      </w:r>
+      <w:r>
+        <w:rPr>
+          <w:rFonts w:cs="Arial"/>
+          <w:color w:val="222222"/>
+          <w:shd w:val="clear" w:color="auto" w:fill="FFFFFF"/>
+        </w:rPr>
+        <w:t xml:space="preserve"> (and focused)</w:t>
+      </w:r>
+      <w:r>
+        <w:rPr>
+          <w:rFonts w:cs="Arial"/>
+          <w:color w:val="222222"/>
+          <w:shd w:val="clear" w:color="auto" w:fill="FFFFFF"/>
+        </w:rPr>
+        <w:t xml:space="preserve"> on mean monthly SST because this metric has been shown to be biologically </w:t>
+      </w:r>
+      <w:r>
+        <w:rPr>
+          <w:rFonts w:cs="Arial"/>
+          <w:color w:val="222222"/>
+          <w:shd w:val="clear" w:color="auto" w:fill="FFFFFF"/>
+        </w:rPr>
+        <w:t>and ecologically relevant for</w:t>
+      </w:r>
+      <w:r>
+        <w:rPr>
+          <w:rFonts w:cs="Arial"/>
+          <w:color w:val="222222"/>
+          <w:shd w:val="clear" w:color="auto" w:fill="FFFFFF"/>
+        </w:rPr>
+        <w:t xml:space="preserve"> kelps in multiple studies, whereas MHW type anomalies have not correlated as well</w:t>
+      </w:r>
+      <w:r>
+        <w:rPr>
+          <w:rFonts w:cs="Arial"/>
+          <w:color w:val="222222"/>
+          <w:shd w:val="clear" w:color="auto" w:fill="FFFFFF"/>
+        </w:rPr>
+        <w:t xml:space="preserve"> for the 2014-2016 NHW</w:t>
+      </w:r>
+      <w:r>
+        <w:rPr>
+          <w:rFonts w:cs="Arial"/>
+          <w:color w:val="222222"/>
+          <w:shd w:val="clear" w:color="auto" w:fill="FFFFFF"/>
+        </w:rPr>
+        <w:t xml:space="preserve">. </w:t>
+      </w:r>
+      <w:r>
+        <w:rPr>
+          <w:rFonts w:cs="Arial"/>
+          <w:color w:val="222222"/>
+          <w:shd w:val="clear" w:color="auto" w:fill="FFFFFF"/>
+        </w:rPr>
+        <w:t>For example, Hamilton et al 2020 did not find differences in various MHW metrics for Oregon (no obvious effects on kelp) and Northern California (severe kelp loss)</w:t>
+      </w:r>
+      <w:r>
+        <w:rPr>
+          <w:rFonts w:cs="Arial"/>
+          <w:color w:val="222222"/>
+          <w:shd w:val="clear" w:color="auto" w:fill="FFFFFF"/>
+        </w:rPr>
+        <w:t>,</w:t>
+      </w:r>
+      <w:r>
+        <w:rPr>
+          <w:rFonts w:cs="Arial"/>
+          <w:color w:val="222222"/>
+          <w:shd w:val="clear" w:color="auto" w:fill="FFFFFF"/>
+        </w:rPr>
+        <w:t xml:space="preserve"> but the absolute SST was 1.5C warmer in NCA</w:t>
+      </w:r>
+      <w:r>
+        <w:rPr>
+          <w:rFonts w:cs="Arial"/>
+          <w:color w:val="222222"/>
+          <w:shd w:val="clear" w:color="auto" w:fill="FFFFFF"/>
+        </w:rPr>
+        <w:t xml:space="preserve"> than in Oregon</w:t>
+      </w:r>
+      <w:r>
+        <w:rPr>
+          <w:rFonts w:cs="Arial"/>
+          <w:color w:val="222222"/>
+          <w:shd w:val="clear" w:color="auto" w:fill="FFFFFF"/>
+        </w:rPr>
+        <w:t xml:space="preserve">. Similarly Cavanaugh et al 2019 found absolute SST was a better predictor of kelp canopy loss than were MHW indicators.  </w:t>
+      </w:r>
+    </w:p>
+    <w:p>
+      <w:pPr>
+        <w:rPr>
+          <w:rFonts w:cs="Arial"/>
+          <w:color w:val="222222"/>
+          <w:shd w:val="clear" w:color="auto" w:fill="FFFFFF"/>
+        </w:rPr>
+      </w:pPr>
+      <w:r>
+        <w:rPr>
+          <w:rFonts w:cs="Arial"/>
+          <w:color w:val="222222"/>
+          <w:shd w:val="clear" w:color="auto" w:fill="FFFFFF"/>
+        </w:rPr>
+        <w:t xml:space="preserve">We have added some text to </w:t>
+      </w:r>
+      <w:r>
+        <w:rPr>
+          <w:rFonts w:cs="Arial"/>
+          <w:color w:val="222222"/>
+          <w:shd w:val="clear" w:color="auto" w:fill="FFFFFF"/>
+        </w:rPr>
+        <w:t>S</w:t>
+      </w:r>
+      <w:r>
+        <w:rPr>
+          <w:rFonts w:cs="Arial"/>
+          <w:color w:val="222222"/>
+          <w:shd w:val="clear" w:color="auto" w:fill="FFFFFF"/>
+        </w:rPr>
+        <w:t>ection 2.3 to clarify our choice of maximum monthly mean SST as a predictor. We have also include a 15C cut off because there is some evidence that growth of both kelps can decrease above 15C</w:t>
+      </w:r>
+      <w:r>
+        <w:rPr>
+          <w:rFonts w:cs="Arial"/>
+          <w:color w:val="222222"/>
+          <w:shd w:val="clear" w:color="auto" w:fill="FFFFFF"/>
+        </w:rPr>
+        <w:t xml:space="preserve"> (based on a different comment)</w:t>
+      </w:r>
+      <w:r>
+        <w:rPr>
+          <w:rFonts w:cs="Arial"/>
+          <w:color w:val="222222"/>
+          <w:shd w:val="clear" w:color="auto" w:fill="FFFFFF"/>
+        </w:rPr>
+        <w:t xml:space="preserve">.  </w:t>
+      </w:r>
+    </w:p>
+    <w:p>
+      <w:pPr>
+        <w:rPr>
+          <w:rFonts w:cs="Arial"/>
+          <w:color w:val="222222"/>
+          <w:shd w:val="clear" w:color="auto" w:fill="FFFFFF"/>
+        </w:rPr>
+      </w:pPr>
+      <w:r>
+        <w:rPr>
+          <w:rFonts w:cs="Arial"/>
+          <w:color w:val="222222"/>
+          <w:shd w:val="clear" w:color="auto" w:fill="FFFFFF"/>
+        </w:rPr>
+        <w:t>W</w:t>
+      </w:r>
+      <w:r>
+        <w:rPr>
+          <w:rFonts w:cs="Arial"/>
+          <w:color w:val="222222"/>
+          <w:shd w:val="clear" w:color="auto" w:fill="FFFFFF"/>
+        </w:rPr>
+        <w:t xml:space="preserve">e have </w:t>
+      </w:r>
+      <w:r>
+        <w:rPr>
+          <w:rFonts w:cs="Arial"/>
+          <w:color w:val="222222"/>
+          <w:shd w:val="clear" w:color="auto" w:fill="FFFFFF"/>
+        </w:rPr>
+        <w:t xml:space="preserve">also </w:t>
+      </w:r>
+      <w:r>
+        <w:rPr>
+          <w:rFonts w:cs="Arial"/>
+          <w:color w:val="222222"/>
+          <w:shd w:val="clear" w:color="auto" w:fill="FFFFFF"/>
+        </w:rPr>
+        <w:t>added a full</w:t>
+      </w:r>
+      <w:r>
+        <w:rPr>
+          <w:rFonts w:cs="Arial"/>
+          <w:color w:val="222222"/>
+          <w:shd w:val="clear" w:color="auto" w:fill="FFFFFF"/>
+        </w:rPr>
+        <w:t>, more formal</w:t>
+      </w:r>
+      <w:r>
+        <w:rPr>
+          <w:rFonts w:cs="Arial"/>
+          <w:color w:val="222222"/>
+          <w:shd w:val="clear" w:color="auto" w:fill="FFFFFF"/>
+        </w:rPr>
+        <w:t xml:space="preserve"> MHW analysis </w:t>
+      </w:r>
+      <w:r>
+        <w:rPr>
+          <w:rFonts w:cs="Arial"/>
+          <w:color w:val="222222"/>
+          <w:shd w:val="clear" w:color="auto" w:fill="FFFFFF"/>
+        </w:rPr>
+        <w:t>including</w:t>
+      </w:r>
+      <w:r>
+        <w:rPr>
+          <w:rFonts w:cs="Arial"/>
+          <w:color w:val="222222"/>
+          <w:shd w:val="clear" w:color="auto" w:fill="FFFFFF"/>
+        </w:rPr>
+        <w:t xml:space="preserve"> text in the Methods (section 2.3) and Results (section 3.1) </w:t>
+      </w:r>
+      <w:r>
+        <w:rPr>
+          <w:rFonts w:cs="Arial"/>
+          <w:color w:val="222222"/>
+          <w:shd w:val="clear" w:color="auto" w:fill="FFFFFF"/>
+        </w:rPr>
+        <w:t xml:space="preserve">and information in the supplement (Table S6, Fig. S4) </w:t>
+      </w:r>
+      <w:r>
+        <w:rPr>
+          <w:rFonts w:cs="Arial"/>
+          <w:color w:val="222222"/>
+          <w:shd w:val="clear" w:color="auto" w:fill="FFFFFF"/>
+        </w:rPr>
+        <w:t>to more completely describe the temperature regime on the WA coast</w:t>
+      </w:r>
+      <w:r>
+        <w:rPr>
+          <w:rFonts w:cs="Arial"/>
+          <w:color w:val="222222"/>
+          <w:shd w:val="clear" w:color="auto" w:fill="FFFFFF"/>
+        </w:rPr>
+        <w:t xml:space="preserve"> and the prevalence of MHWs during the 2014-2016 period</w:t>
+      </w:r>
+      <w:r>
+        <w:rPr>
+          <w:rFonts w:cs="Arial"/>
+          <w:color w:val="222222"/>
+          <w:shd w:val="clear" w:color="auto" w:fill="FFFFFF"/>
+        </w:rPr>
+        <w:t xml:space="preserve">.  </w:t>
+      </w:r>
+      <w:r>
+        <w:rPr>
+          <w:rFonts w:cs="Arial"/>
+          <w:color w:val="222222"/>
+          <w:shd w:val="clear" w:color="auto" w:fill="FFFFFF"/>
+        </w:rPr>
+        <w:t xml:space="preserve">This added MHW analysis was valuable in that it showed that the timing of MHWs varied between 2013 and 2014-2016.  While there were fewer MHW days </w:t>
+      </w:r>
+      <w:proofErr w:type="spellStart"/>
+      <w:r>
+        <w:rPr>
+          <w:rFonts w:cs="Arial"/>
+          <w:color w:val="222222"/>
+          <w:shd w:val="clear" w:color="auto" w:fill="FFFFFF"/>
+        </w:rPr>
+        <w:t>etc</w:t>
+      </w:r>
+      <w:proofErr w:type="spellEnd"/>
+      <w:r>
+        <w:rPr>
+          <w:rFonts w:cs="Arial"/>
+          <w:color w:val="222222"/>
+          <w:shd w:val="clear" w:color="auto" w:fill="FFFFFF"/>
+        </w:rPr>
+        <w:t xml:space="preserve"> in 2013, they occurred during the wa</w:t>
+      </w:r>
+      <w:r>
+        <w:rPr>
+          <w:rFonts w:cs="Arial"/>
+          <w:color w:val="222222"/>
+          <w:shd w:val="clear" w:color="auto" w:fill="FFFFFF"/>
+        </w:rPr>
+        <w:t>rmest time of year, leading to the higher monthly maximum temperatures</w:t>
+      </w:r>
+      <w:r>
+        <w:rPr>
+          <w:rFonts w:cs="Arial"/>
+          <w:color w:val="222222"/>
+          <w:shd w:val="clear" w:color="auto" w:fill="FFFFFF"/>
+        </w:rPr>
+        <w:t>.  Those in 2014-2016 occurred during early summer or early fall, resulting in cooler overall mean temperatures.</w:t>
+      </w:r>
+    </w:p>
+    <w:p>
+      <w:pPr>
+        <w:rPr>
+          <w:rFonts w:cs="Arial"/>
+          <w:color w:val="222222"/>
+          <w:shd w:val="clear" w:color="auto" w:fill="FFFFFF"/>
+        </w:rPr>
+      </w:pPr>
+      <w:r>
+        <w:rPr>
+          <w:rFonts w:cs="Arial"/>
+          <w:color w:val="222222"/>
+          <w:shd w:val="clear" w:color="auto" w:fill="FFFFFF"/>
+        </w:rPr>
+        <w:t>Thus w</w:t>
+      </w:r>
+      <w:r>
+        <w:rPr>
+          <w:rFonts w:cs="Arial"/>
+          <w:color w:val="222222"/>
+          <w:shd w:val="clear" w:color="auto" w:fill="FFFFFF"/>
+        </w:rPr>
+        <w:t>hile MHW activity was higher in the 2014-2016</w:t>
+      </w:r>
+      <w:r>
+        <w:rPr>
+          <w:rFonts w:cs="Arial"/>
+          <w:color w:val="222222"/>
+          <w:shd w:val="clear" w:color="auto" w:fill="FFFFFF"/>
+        </w:rPr>
+        <w:t xml:space="preserve"> period</w:t>
+      </w:r>
+      <w:r>
+        <w:rPr>
+          <w:rFonts w:cs="Arial"/>
+          <w:color w:val="222222"/>
+          <w:shd w:val="clear" w:color="auto" w:fill="FFFFFF"/>
+        </w:rPr>
+        <w:t>, as we might expect given oth</w:t>
+      </w:r>
+      <w:r>
+        <w:rPr>
+          <w:rFonts w:cs="Arial"/>
+          <w:color w:val="222222"/>
+          <w:shd w:val="clear" w:color="auto" w:fill="FFFFFF"/>
+        </w:rPr>
+        <w:t xml:space="preserve">er published literature on the 2014-2016 </w:t>
+      </w:r>
+      <w:r>
+        <w:rPr>
+          <w:rFonts w:cs="Arial"/>
+          <w:color w:val="222222"/>
+          <w:shd w:val="clear" w:color="auto" w:fill="FFFFFF"/>
+        </w:rPr>
+        <w:t xml:space="preserve">MHW, the absolute </w:t>
+      </w:r>
+      <w:r>
+        <w:rPr>
+          <w:rFonts w:cs="Arial"/>
+          <w:color w:val="222222"/>
+          <w:shd w:val="clear" w:color="auto" w:fill="FFFFFF"/>
+        </w:rPr>
+        <w:t xml:space="preserve">maximum </w:t>
+      </w:r>
+      <w:r>
+        <w:rPr>
+          <w:rFonts w:cs="Arial"/>
+          <w:color w:val="222222"/>
+          <w:shd w:val="clear" w:color="auto" w:fill="FFFFFF"/>
+        </w:rPr>
+        <w:t>temperatures were actually higher in 2013</w:t>
+      </w:r>
+      <w:r>
+        <w:rPr>
+          <w:rFonts w:cs="Arial"/>
+          <w:color w:val="222222"/>
+          <w:shd w:val="clear" w:color="auto" w:fill="FFFFFF"/>
+        </w:rPr>
+        <w:t>, which is more relevant to the kelp</w:t>
+      </w:r>
+      <w:r>
+        <w:rPr>
+          <w:rFonts w:cs="Arial"/>
+          <w:color w:val="222222"/>
+          <w:shd w:val="clear" w:color="auto" w:fill="FFFFFF"/>
+        </w:rPr>
+        <w:t xml:space="preserve">.  </w:t>
+      </w:r>
+    </w:p>
+    <w:p>
+      <w:pPr>
+        <w:rPr>
+          <w:rFonts w:cs="Arial"/>
+          <w:b/>
+          <w:color w:val="222222"/>
+          <w:shd w:val="clear" w:color="auto" w:fill="FFFFFF"/>
+        </w:rPr>
+      </w:pPr>
+      <w:r>
+        <w:rPr>
+          <w:rFonts w:cs="Arial"/>
+          <w:b/>
+          <w:color w:val="222222"/>
+        </w:rPr>
+        <w:br/>
+      </w:r>
+      <w:r>
+        <w:rPr>
+          <w:rFonts w:cs="Arial"/>
+          <w:b/>
+          <w:color w:val="222222"/>
+          <w:shd w:val="clear" w:color="auto" w:fill="FFFFFF"/>
+        </w:rPr>
+        <w:t>Line 225: how do you distinguish ‘anomalously warm SST?’</w:t>
+      </w:r>
+    </w:p>
+    <w:p>
+      <w:pPr>
+        <w:rPr>
+          <w:rFonts w:cs="Arial"/>
+          <w:color w:val="222222"/>
+        </w:rPr>
+      </w:pPr>
+      <w:r>
+        <w:rPr>
+          <w:rFonts w:cs="Arial"/>
+          <w:color w:val="222222"/>
+        </w:rPr>
+        <w:t xml:space="preserve">The </w:t>
+      </w:r>
+      <w:r>
+        <w:rPr>
+          <w:rFonts w:cs="Arial"/>
+          <w:color w:val="222222"/>
+        </w:rPr>
+        <w:t xml:space="preserve">entire sentence </w:t>
+      </w:r>
+      <w:r>
+        <w:rPr>
+          <w:rFonts w:cs="Arial"/>
+          <w:color w:val="222222"/>
+        </w:rPr>
+        <w:t xml:space="preserve">was deleted in </w:t>
+      </w:r>
+      <w:r>
+        <w:rPr>
+          <w:rFonts w:cs="Arial"/>
+          <w:color w:val="222222"/>
+        </w:rPr>
+        <w:t>revision</w:t>
+      </w:r>
+      <w:r>
+        <w:rPr>
+          <w:rFonts w:cs="Arial"/>
+          <w:color w:val="222222"/>
+        </w:rPr>
+        <w:t xml:space="preserve">. </w:t>
+      </w:r>
+    </w:p>
+    <w:p>
+      <w:pPr>
+        <w:rPr>
+          <w:rFonts w:cs="Arial"/>
+          <w:b/>
+          <w:color w:val="222222"/>
+          <w:shd w:val="clear" w:color="auto" w:fill="FFFFFF"/>
+        </w:rPr>
+      </w:pPr>
+      <w:r>
+        <w:rPr>
+          <w:rFonts w:cs="Arial"/>
+          <w:b/>
+          <w:color w:val="222222"/>
+        </w:rPr>
+        <w:br/>
+      </w:r>
+      <w:r>
+        <w:rPr>
+          <w:rFonts w:cs="Arial"/>
+          <w:b/>
+          <w:color w:val="222222"/>
+          <w:shd w:val="clear" w:color="auto" w:fill="FFFFFF"/>
+        </w:rPr>
+        <w:t>Lines 224-231: This section seems out of place and should be incorporated with the end of the intro.</w:t>
+      </w:r>
+    </w:p>
+    <w:p>
+      <w:pPr>
+        <w:rPr>
+          <w:rFonts w:cs="Arial"/>
+          <w:color w:val="222222"/>
+        </w:rPr>
+      </w:pPr>
+      <w:r>
+        <w:rPr>
+          <w:rFonts w:cs="Arial"/>
+          <w:color w:val="222222"/>
+        </w:rPr>
+        <w:t>We have moved a portion of this paragraph to the previous section on the area of the canopy kelp</w:t>
+      </w:r>
+      <w:r>
+        <w:rPr>
+          <w:rFonts w:cs="Arial"/>
+          <w:color w:val="222222"/>
+        </w:rPr>
+        <w:t xml:space="preserve"> (section 2.4)</w:t>
+      </w:r>
+      <w:r>
+        <w:rPr>
+          <w:rFonts w:cs="Arial"/>
+          <w:color w:val="222222"/>
+        </w:rPr>
+        <w:t xml:space="preserve">. </w:t>
+      </w:r>
+      <w:r>
+        <w:rPr>
+          <w:rFonts w:cs="Arial"/>
+          <w:color w:val="222222"/>
+        </w:rPr>
+        <w:t xml:space="preserve"> We feel it fits better in the description of these data than in the introduction</w:t>
+      </w:r>
+      <w:r>
+        <w:rPr>
+          <w:rFonts w:cs="Arial"/>
+          <w:color w:val="222222"/>
+        </w:rPr>
+        <w:t xml:space="preserve"> and the introduction is already quite long.</w:t>
+      </w:r>
+      <w:r>
+        <w:rPr>
+          <w:rFonts w:cs="Arial"/>
+          <w:color w:val="222222"/>
+        </w:rPr>
+        <w:t xml:space="preserve"> </w:t>
+      </w:r>
+    </w:p>
+    <w:p>
+      <w:pPr>
+        <w:rPr>
+          <w:rFonts w:cs="Arial"/>
+          <w:b/>
+          <w:color w:val="222222"/>
+        </w:rPr>
+      </w:pPr>
+      <w:r>
+        <w:rPr>
+          <w:rFonts w:cs="Arial"/>
+          <w:b/>
+          <w:color w:val="222222"/>
+        </w:rPr>
+        <w:br/>
+      </w:r>
+      <w:r>
+        <w:rPr>
+          <w:rFonts w:cs="Arial"/>
+          <w:b/>
+          <w:color w:val="222222"/>
+          <w:shd w:val="clear" w:color="auto" w:fill="FFFFFF"/>
+        </w:rPr>
+        <w:t>Line 262</w:t>
+      </w:r>
+      <w:r>
+        <w:rPr>
+          <w:rFonts w:cs="Arial"/>
+          <w:b/>
+          <w:color w:val="222222"/>
+          <w:shd w:val="clear" w:color="auto" w:fill="FFFFFF"/>
+        </w:rPr>
+        <w:t xml:space="preserve"> </w:t>
+      </w:r>
+      <w:r>
+        <w:rPr>
+          <w:rFonts w:cs="Arial"/>
+          <w:b/>
+          <w:color w:val="222222"/>
+          <w:shd w:val="clear" w:color="auto" w:fill="FFFFFF"/>
+        </w:rPr>
+        <w:t>(</w:t>
+      </w:r>
+      <w:r>
+        <w:rPr>
+          <w:rFonts w:cs="Arial"/>
+          <w:b/>
+          <w:color w:val="222222"/>
+          <w:highlight w:val="yellow"/>
+          <w:shd w:val="clear" w:color="auto" w:fill="FFFFFF"/>
+        </w:rPr>
+        <w:t>316</w:t>
+      </w:r>
+      <w:r>
+        <w:rPr>
+          <w:rFonts w:cs="Arial"/>
+          <w:b/>
+          <w:color w:val="222222"/>
+          <w:shd w:val="clear" w:color="auto" w:fill="FFFFFF"/>
+        </w:rPr>
+        <w:t>)</w:t>
+      </w:r>
+      <w:r>
+        <w:rPr>
+          <w:rFonts w:cs="Arial"/>
+          <w:b/>
+          <w:color w:val="222222"/>
+          <w:shd w:val="clear" w:color="auto" w:fill="FFFFFF"/>
+        </w:rPr>
+        <w:t>: Repetitive use of the word ‘focus’.</w:t>
+      </w:r>
+      <w:r>
+        <w:rPr>
+          <w:rFonts w:cs="Arial"/>
+          <w:b/>
+          <w:color w:val="222222"/>
+        </w:rPr>
+        <w:br/>
+      </w:r>
+    </w:p>
+    <w:p>
+      <w:pPr>
+        <w:rPr>
+          <w:rFonts w:cs="Arial"/>
+          <w:color w:val="222222"/>
+        </w:rPr>
+      </w:pPr>
+      <w:r>
+        <w:rPr>
+          <w:rFonts w:cs="Arial"/>
+          <w:color w:val="222222"/>
+        </w:rPr>
+        <w:t xml:space="preserve">Second </w:t>
+      </w:r>
+      <w:r>
+        <w:rPr>
+          <w:rFonts w:cs="Arial"/>
+          <w:color w:val="222222"/>
+        </w:rPr>
+        <w:t xml:space="preserve">instance </w:t>
+      </w:r>
+      <w:r>
+        <w:rPr>
+          <w:rFonts w:cs="Arial"/>
+          <w:color w:val="222222"/>
+        </w:rPr>
+        <w:t>changed to ‘examine’</w:t>
+      </w:r>
+    </w:p>
+    <w:p>
+      <w:pPr>
+        <w:rPr>
+          <w:rFonts w:cs="Arial"/>
+          <w:b/>
+          <w:color w:val="222222"/>
+          <w:shd w:val="clear" w:color="auto" w:fill="FFFFFF"/>
+        </w:rPr>
+      </w:pPr>
+      <w:r>
+        <w:rPr>
+          <w:rFonts w:cs="Arial"/>
+          <w:b/>
+          <w:color w:val="222222"/>
+        </w:rPr>
+        <w:br/>
+      </w:r>
+      <w:r>
+        <w:rPr>
+          <w:rFonts w:cs="Arial"/>
+          <w:b/>
+          <w:color w:val="222222"/>
+          <w:shd w:val="clear" w:color="auto" w:fill="FFFFFF"/>
+        </w:rPr>
+        <w:t>Results</w:t>
+      </w:r>
+      <w:r>
+        <w:rPr>
+          <w:rFonts w:cs="Arial"/>
+          <w:b/>
+          <w:color w:val="222222"/>
+        </w:rPr>
+        <w:br/>
+      </w:r>
+      <w:r>
+        <w:rPr>
+          <w:rFonts w:cs="Arial"/>
+          <w:b/>
+          <w:color w:val="222222"/>
+          <w:shd w:val="clear" w:color="auto" w:fill="FFFFFF"/>
+        </w:rPr>
+        <w:t xml:space="preserve">Lines 317-318. The authors have not actually assessed local MHW signatures (which can be done using the aforementioned </w:t>
       </w:r>
       <w:proofErr w:type="spellStart"/>
       <w:r>
@@ -2434,518 +3231,27 @@
           <w:color w:val="222222"/>
           <w:shd w:val="clear" w:color="auto" w:fill="FFFFFF"/>
         </w:rPr>
-        <w:t xml:space="preserve"> package (in R) to interpret MHW signatures at their local sites. If they run this, characteristics such as total MHW days, or cumulative intensity for a year could be included in their models which may provide important insight. However, I’m aware this is a lot of work and so the authors might prefer to reduce the MHW language. That said, given how hot the topic is, if the authors are willing to complete the work I suspect the article will be much more highly cited.</w:t>
-      </w:r>
-      <w:r>
-        <w:rPr>
-          <w:rFonts w:cs="Arial"/>
-          <w:b/>
-          <w:color w:val="222222"/>
-        </w:rPr>
-        <w:br/>
-      </w:r>
-      <w:r>
-        <w:rPr>
-          <w:rFonts w:cs="Arial"/>
-          <w:b/>
-          <w:color w:val="222222"/>
-        </w:rPr>
-        <w:br/>
-      </w:r>
-      <w:r>
-        <w:rPr>
-          <w:rFonts w:cs="Arial"/>
-          <w:b/>
-          <w:color w:val="222222"/>
-          <w:shd w:val="clear" w:color="auto" w:fill="FFFFFF"/>
-        </w:rPr>
-        <w:t>Abstract:</w:t>
-      </w:r>
-      <w:r>
-        <w:rPr>
-          <w:rFonts w:cs="Arial"/>
-          <w:b/>
-          <w:color w:val="222222"/>
-        </w:rPr>
-        <w:br/>
-      </w:r>
-      <w:r>
-        <w:rPr>
-          <w:rFonts w:cs="Arial"/>
-          <w:b/>
-          <w:color w:val="222222"/>
-          <w:shd w:val="clear" w:color="auto" w:fill="FFFFFF"/>
-        </w:rPr>
-        <w:t>I can’t help but feel the abstract jumps in without including a couple of lines of background, as is typical in abstracts.</w:t>
-      </w:r>
-      <w:r>
-        <w:rPr>
-          <w:rFonts w:cs="Arial"/>
-          <w:b/>
-          <w:color w:val="222222"/>
-        </w:rPr>
-        <w:br/>
-      </w:r>
-      <w:r>
-        <w:rPr>
-          <w:rFonts w:cs="Arial"/>
-          <w:b/>
-          <w:color w:val="222222"/>
-        </w:rPr>
-        <w:br/>
-      </w:r>
-      <w:r>
-        <w:rPr>
-          <w:rFonts w:cs="Arial"/>
-          <w:b/>
-          <w:color w:val="222222"/>
-          <w:shd w:val="clear" w:color="auto" w:fill="FFFFFF"/>
-        </w:rPr>
-        <w:t>Introduction:</w:t>
-      </w:r>
-      <w:r>
-        <w:rPr>
-          <w:rFonts w:cs="Arial"/>
-          <w:b/>
-          <w:color w:val="222222"/>
-        </w:rPr>
-        <w:br/>
-      </w:r>
-      <w:r>
-        <w:rPr>
-          <w:rFonts w:cs="Arial"/>
-          <w:b/>
-          <w:color w:val="222222"/>
-          <w:shd w:val="clear" w:color="auto" w:fill="FFFFFF"/>
-        </w:rPr>
-        <w:t>Line 61: Kelp-dominated and urchin-dominated should be hyphened.</w:t>
-      </w:r>
-    </w:p>
-    <w:p>
-      <w:pPr>
-        <w:rPr>
-          <w:rFonts w:cs="Arial"/>
-          <w:color w:val="222222"/>
-          <w:shd w:val="clear" w:color="auto" w:fill="FFFFFF"/>
-        </w:rPr>
-      </w:pPr>
-      <w:r>
-        <w:rPr>
-          <w:rFonts w:cs="Arial"/>
-          <w:color w:val="222222"/>
-          <w:shd w:val="clear" w:color="auto" w:fill="FFFFFF"/>
-        </w:rPr>
-        <w:t>Updated as suggested</w:t>
-      </w:r>
-    </w:p>
-    <w:p>
-      <w:pPr>
-        <w:rPr>
-          <w:rFonts w:cs="Arial"/>
-          <w:b/>
-          <w:color w:val="222222"/>
-          <w:shd w:val="clear" w:color="auto" w:fill="FFFFFF"/>
-        </w:rPr>
-      </w:pPr>
-      <w:r>
-        <w:rPr>
-          <w:rFonts w:cs="Arial"/>
-          <w:b/>
-          <w:color w:val="222222"/>
-        </w:rPr>
-        <w:br/>
-      </w:r>
-      <w:r>
-        <w:rPr>
-          <w:rFonts w:cs="Arial"/>
-          <w:b/>
-          <w:color w:val="222222"/>
-          <w:shd w:val="clear" w:color="auto" w:fill="FFFFFF"/>
-        </w:rPr>
-        <w:t>Line 124</w:t>
-      </w:r>
-      <w:r>
-        <w:rPr>
-          <w:rFonts w:cs="Arial"/>
-          <w:b/>
-          <w:color w:val="222222"/>
-          <w:shd w:val="clear" w:color="auto" w:fill="FFFFFF"/>
-        </w:rPr>
-        <w:t xml:space="preserve"> (</w:t>
-      </w:r>
-      <w:r>
-        <w:rPr>
-          <w:rFonts w:cs="Arial"/>
-          <w:b/>
-          <w:color w:val="222222"/>
-          <w:highlight w:val="yellow"/>
-          <w:shd w:val="clear" w:color="auto" w:fill="FFFFFF"/>
-        </w:rPr>
-        <w:t>174</w:t>
-      </w:r>
-      <w:r>
-        <w:rPr>
-          <w:rFonts w:cs="Arial"/>
-          <w:b/>
-          <w:color w:val="222222"/>
-          <w:shd w:val="clear" w:color="auto" w:fill="FFFFFF"/>
-        </w:rPr>
-        <w:t>)</w:t>
-      </w:r>
-      <w:r>
-        <w:rPr>
-          <w:rFonts w:cs="Arial"/>
-          <w:b/>
-          <w:color w:val="222222"/>
-          <w:shd w:val="clear" w:color="auto" w:fill="FFFFFF"/>
-        </w:rPr>
-        <w:t>: When roughly was the northern sea otter restored?</w:t>
-      </w:r>
-    </w:p>
-    <w:p>
-      <w:pPr>
-        <w:rPr>
-          <w:rFonts w:cs="Arial"/>
-          <w:color w:val="222222"/>
-          <w:shd w:val="clear" w:color="auto" w:fill="FFFFFF"/>
-        </w:rPr>
-      </w:pPr>
-      <w:r>
-        <w:rPr>
-          <w:rFonts w:cs="Arial"/>
-          <w:color w:val="222222"/>
-          <w:shd w:val="clear" w:color="auto" w:fill="FFFFFF"/>
-        </w:rPr>
-        <w:t>This is a bit of a complex question.  Initial efforts started in 1969-1970</w:t>
-      </w:r>
-      <w:r>
-        <w:rPr>
-          <w:rFonts w:cs="Arial"/>
-          <w:color w:val="222222"/>
-          <w:shd w:val="clear" w:color="auto" w:fill="FFFFFF"/>
-        </w:rPr>
-        <w:t>. Populations began to really increase in the mid-1990 and have increased through at</w:t>
-      </w:r>
-      <w:r>
-        <w:rPr>
-          <w:rFonts w:cs="Arial"/>
-          <w:color w:val="222222"/>
-          <w:shd w:val="clear" w:color="auto" w:fill="FFFFFF"/>
-        </w:rPr>
-        <w:t xml:space="preserve"> least 2010</w:t>
-      </w:r>
-      <w:r>
-        <w:rPr>
-          <w:rFonts w:cs="Arial"/>
-          <w:color w:val="222222"/>
-          <w:shd w:val="clear" w:color="auto" w:fill="FFFFFF"/>
-        </w:rPr>
-        <w:t>. See</w:t>
-      </w:r>
-      <w:r>
-        <w:rPr>
-          <w:rFonts w:cs="Arial"/>
-          <w:color w:val="222222"/>
-          <w:shd w:val="clear" w:color="auto" w:fill="FFFFFF"/>
-        </w:rPr>
-        <w:t xml:space="preserve"> Shelton et al </w:t>
-      </w:r>
-      <w:r>
-        <w:rPr>
-          <w:rFonts w:cs="Arial"/>
-          <w:color w:val="222222"/>
-          <w:shd w:val="clear" w:color="auto" w:fill="FFFFFF"/>
-        </w:rPr>
-        <w:t>(</w:t>
-      </w:r>
-      <w:r>
-        <w:rPr>
-          <w:rFonts w:cs="Arial"/>
-          <w:color w:val="222222"/>
-          <w:shd w:val="clear" w:color="auto" w:fill="FFFFFF"/>
-        </w:rPr>
-        <w:t xml:space="preserve">2018). </w:t>
-      </w:r>
-      <w:r>
-        <w:rPr>
-          <w:rFonts w:cs="Arial"/>
-          <w:color w:val="222222"/>
-          <w:shd w:val="clear" w:color="auto" w:fill="FFFFFF"/>
-        </w:rPr>
-        <w:t>We have added the following:</w:t>
-      </w:r>
-    </w:p>
-    <w:p>
-      <w:pPr>
-        <w:rPr>
-          <w:rFonts w:cs="Arial"/>
-          <w:b/>
-          <w:color w:val="222222"/>
-          <w:shd w:val="clear" w:color="auto" w:fill="FFFFFF"/>
-        </w:rPr>
-      </w:pPr>
-      <w:r>
-        <w:rPr>
-          <w:rFonts w:cs="Arial"/>
-          <w:color w:val="222222"/>
-        </w:rPr>
-        <w:t>“…</w:t>
-      </w:r>
-      <w:r>
-        <w:rPr>
-          <w:rFonts w:cs="Arial"/>
-          <w:color w:val="222222"/>
-          <w:lang w:val="en"/>
-        </w:rPr>
-        <w:t>with populations increasing rapidly since the 1980’s and potentially slowing since approximately 2010.”</w:t>
-      </w:r>
-      <w:r>
-        <w:rPr>
-          <w:rFonts w:cs="Arial"/>
-          <w:b/>
-          <w:color w:val="222222"/>
-        </w:rPr>
-        <w:br/>
-      </w:r>
-      <w:r>
-        <w:rPr>
-          <w:rFonts w:cs="Arial"/>
-          <w:b/>
-          <w:color w:val="222222"/>
-        </w:rPr>
-        <w:br/>
-      </w:r>
-      <w:r>
-        <w:rPr>
-          <w:rFonts w:cs="Arial"/>
-          <w:b/>
-          <w:color w:val="222222"/>
-          <w:shd w:val="clear" w:color="auto" w:fill="FFFFFF"/>
-        </w:rPr>
-        <w:t>Methods:</w:t>
-      </w:r>
-      <w:r>
-        <w:rPr>
-          <w:rFonts w:cs="Arial"/>
-          <w:b/>
-          <w:color w:val="222222"/>
-        </w:rPr>
-        <w:br/>
-      </w:r>
-      <w:r>
-        <w:rPr>
-          <w:rFonts w:cs="Arial"/>
-          <w:b/>
-          <w:color w:val="222222"/>
-          <w:shd w:val="clear" w:color="auto" w:fill="FFFFFF"/>
-        </w:rPr>
-        <w:t>Lines 182-183: ‘We targeted completing’ doesn’t make sense.</w:t>
-      </w:r>
-    </w:p>
-    <w:p>
-      <w:pPr>
-        <w:rPr>
-          <w:rFonts w:cs="Arial"/>
-          <w:color w:val="222222"/>
-          <w:shd w:val="clear" w:color="auto" w:fill="FFFFFF"/>
-        </w:rPr>
-      </w:pPr>
-      <w:r>
-        <w:rPr>
-          <w:rFonts w:cs="Arial"/>
-          <w:color w:val="222222"/>
-          <w:shd w:val="clear" w:color="auto" w:fill="FFFFFF"/>
-        </w:rPr>
-        <w:t>Line removed</w:t>
-      </w:r>
-    </w:p>
-    <w:p>
-      <w:pPr>
-        <w:rPr>
-          <w:rFonts w:cs="Arial"/>
-          <w:b/>
-          <w:color w:val="222222"/>
-          <w:shd w:val="clear" w:color="auto" w:fill="FFFFFF"/>
-        </w:rPr>
-      </w:pPr>
-      <w:r>
-        <w:rPr>
-          <w:rFonts w:cs="Arial"/>
-          <w:b/>
-          <w:color w:val="222222"/>
-        </w:rPr>
-        <w:br/>
-      </w:r>
-      <w:r>
-        <w:rPr>
-          <w:rFonts w:cs="Arial"/>
-          <w:b/>
-          <w:color w:val="222222"/>
-          <w:shd w:val="clear" w:color="auto" w:fill="FFFFFF"/>
-        </w:rPr>
-        <w:t xml:space="preserve">Line 184-196: Did you consider individual plant health when counting stipes? </w:t>
-      </w:r>
-      <w:proofErr w:type="spellStart"/>
-      <w:r>
-        <w:rPr>
-          <w:rFonts w:cs="Arial"/>
-          <w:b/>
-          <w:color w:val="222222"/>
-          <w:shd w:val="clear" w:color="auto" w:fill="FFFFFF"/>
-        </w:rPr>
-        <w:t>Ie</w:t>
-      </w:r>
-      <w:proofErr w:type="spellEnd"/>
-      <w:r>
-        <w:rPr>
-          <w:rFonts w:cs="Arial"/>
-          <w:b/>
-          <w:color w:val="222222"/>
-          <w:shd w:val="clear" w:color="auto" w:fill="FFFFFF"/>
-        </w:rPr>
-        <w:t xml:space="preserve"> if a proportion of the plant had been consumed by urchins was it still counted? What was you cut-off for deciding whether or not to include stipes when considering urchin activity? Were all species of kelp counted in the same manner or was </w:t>
-      </w:r>
-      <w:proofErr w:type="spellStart"/>
-      <w:r>
-        <w:rPr>
-          <w:rFonts w:cs="Arial"/>
-          <w:b/>
-          <w:color w:val="222222"/>
-          <w:shd w:val="clear" w:color="auto" w:fill="FFFFFF"/>
-        </w:rPr>
-        <w:t>Macrocystis</w:t>
-      </w:r>
-      <w:proofErr w:type="spellEnd"/>
-      <w:r>
-        <w:rPr>
-          <w:rFonts w:cs="Arial"/>
-          <w:b/>
-          <w:color w:val="222222"/>
-          <w:shd w:val="clear" w:color="auto" w:fill="FFFFFF"/>
-        </w:rPr>
-        <w:t xml:space="preserve"> counted by number of stipes coming off an individual thallus?</w:t>
-      </w:r>
-    </w:p>
-    <w:p>
-      <w:pPr>
-        <w:rPr>
-          <w:rFonts w:cs="Arial"/>
-          <w:color w:val="222222"/>
-          <w:shd w:val="clear" w:color="auto" w:fill="FFFFFF"/>
-        </w:rPr>
-      </w:pPr>
-      <w:r>
-        <w:rPr>
-          <w:rFonts w:cs="Arial"/>
-          <w:color w:val="222222"/>
-          <w:shd w:val="clear" w:color="auto" w:fill="FFFFFF"/>
-        </w:rPr>
-        <w:t xml:space="preserve">No. In the initial sampling, we counted stipes of a specific length regardless of health. We have since begun to record whether the frond was missing (presumably consumed). However, we cannot provide those data for this manuscript. The designation would pertain primarily to </w:t>
-      </w:r>
-      <w:proofErr w:type="spellStart"/>
-      <w:r>
-        <w:rPr>
-          <w:rFonts w:cs="Arial"/>
-          <w:i/>
-          <w:color w:val="222222"/>
-          <w:shd w:val="clear" w:color="auto" w:fill="FFFFFF"/>
-        </w:rPr>
-        <w:t>Pterygophora</w:t>
-      </w:r>
-      <w:proofErr w:type="spellEnd"/>
-      <w:r>
-        <w:rPr>
-          <w:rFonts w:cs="Arial"/>
-          <w:color w:val="222222"/>
-          <w:shd w:val="clear" w:color="auto" w:fill="FFFFFF"/>
-        </w:rPr>
-        <w:t>, which is more likely to have an intact stipe but missing frond.</w:t>
-      </w:r>
-      <w:r>
-        <w:rPr>
-          <w:rFonts w:cs="Arial"/>
-          <w:color w:val="222222"/>
-          <w:shd w:val="clear" w:color="auto" w:fill="FFFFFF"/>
-        </w:rPr>
-        <w:t xml:space="preserve"> Noted in line </w:t>
-      </w:r>
-      <w:r>
-        <w:rPr>
-          <w:rFonts w:cs="Arial"/>
-          <w:color w:val="222222"/>
-          <w:highlight w:val="yellow"/>
-          <w:shd w:val="clear" w:color="auto" w:fill="FFFFFF"/>
-        </w:rPr>
-        <w:t>XXX</w:t>
-      </w:r>
-      <w:r>
-        <w:rPr>
-          <w:rFonts w:cs="Arial"/>
-          <w:color w:val="222222"/>
-          <w:shd w:val="clear" w:color="auto" w:fill="FFFFFF"/>
-        </w:rPr>
-        <w:t>.</w:t>
-      </w:r>
-      <w:bookmarkStart w:id="0" w:name="_GoBack"/>
-      <w:bookmarkEnd w:id="0"/>
-    </w:p>
-    <w:p>
-      <w:pPr>
-        <w:rPr>
-          <w:rFonts w:cs="Arial"/>
-          <w:b/>
-          <w:color w:val="222222"/>
-          <w:shd w:val="clear" w:color="auto" w:fill="FFFFFF"/>
-        </w:rPr>
-      </w:pPr>
-      <w:r>
-        <w:rPr>
-          <w:rFonts w:cs="Arial"/>
-          <w:b/>
-          <w:color w:val="222222"/>
-          <w:shd w:val="clear" w:color="auto" w:fill="FFFFFF"/>
-        </w:rPr>
-        <w:t xml:space="preserve">Lines 205-212: It seems strange to be discussing MHWs without actually assessing data for MHWs? This can quite easily be done using the R package </w:t>
-      </w:r>
-      <w:proofErr w:type="spellStart"/>
-      <w:r>
-        <w:rPr>
-          <w:rFonts w:cs="Arial"/>
-          <w:b/>
-          <w:color w:val="222222"/>
-          <w:shd w:val="clear" w:color="auto" w:fill="FFFFFF"/>
-        </w:rPr>
-        <w:t>heatwaveR</w:t>
-      </w:r>
-      <w:proofErr w:type="spellEnd"/>
-      <w:r>
-        <w:rPr>
-          <w:rFonts w:cs="Arial"/>
-          <w:b/>
-          <w:color w:val="222222"/>
-          <w:shd w:val="clear" w:color="auto" w:fill="FFFFFF"/>
-        </w:rPr>
-        <w:t xml:space="preserve"> (or the comparable Python package) which follows the widely-used </w:t>
-      </w:r>
-      <w:proofErr w:type="spellStart"/>
-      <w:r>
-        <w:rPr>
-          <w:rFonts w:cs="Arial"/>
-          <w:b/>
-          <w:color w:val="222222"/>
-          <w:shd w:val="clear" w:color="auto" w:fill="FFFFFF"/>
-        </w:rPr>
-        <w:t>Hobday</w:t>
-      </w:r>
-      <w:proofErr w:type="spellEnd"/>
-      <w:r>
-        <w:rPr>
-          <w:rFonts w:cs="Arial"/>
-          <w:b/>
-          <w:color w:val="222222"/>
-          <w:shd w:val="clear" w:color="auto" w:fill="FFFFFF"/>
-        </w:rPr>
-        <w:t xml:space="preserve"> et al. 2016 definitions. This will </w:t>
+        <w:t xml:space="preserve"> package). Would be good to do this to determine when this area was actually impacted by MHWs. It could be that the blob didn’t impact this particular part of the coast? Without actually </w:t>
+      </w:r>
+      <w:proofErr w:type="spellStart"/>
+      <w:r>
+        <w:rPr>
+          <w:rFonts w:cs="Arial"/>
+          <w:b/>
+          <w:color w:val="222222"/>
+          <w:shd w:val="clear" w:color="auto" w:fill="FFFFFF"/>
+        </w:rPr>
+        <w:t>analysing</w:t>
+      </w:r>
+      <w:proofErr w:type="spellEnd"/>
+      <w:r>
+        <w:rPr>
+          <w:rFonts w:cs="Arial"/>
+          <w:b/>
+          <w:color w:val="222222"/>
+          <w:shd w:val="clear" w:color="auto" w:fill="FFFFFF"/>
+        </w:rPr>
+        <w:t xml:space="preserve"> the local data it is difficult to say how </w:t>
       </w:r>
       <w:r>
         <w:rPr>
@@ -2955,819 +3261,7 @@
           <w:shd w:val="clear" w:color="auto" w:fill="FFFFFF"/>
         </w:rPr>
         <w:lastRenderedPageBreak/>
-        <w:t>enable the authors to compare their data to metrics such as MHW days, cumulative intensity etc.</w:t>
-      </w:r>
-    </w:p>
-    <w:p>
-      <w:pPr>
-        <w:rPr>
-          <w:rFonts w:cs="Arial"/>
-          <w:color w:val="222222"/>
-          <w:shd w:val="clear" w:color="auto" w:fill="FFFFFF"/>
-        </w:rPr>
-      </w:pPr>
-      <w:r>
-        <w:rPr>
-          <w:rFonts w:cs="Arial"/>
-          <w:color w:val="222222"/>
-          <w:shd w:val="clear" w:color="auto" w:fill="FFFFFF"/>
-        </w:rPr>
-        <w:t xml:space="preserve">To clarify, we are not analyzing MHWs in general in the manuscript but the response of the WA kelp forests to </w:t>
-      </w:r>
-      <w:r>
-        <w:rPr>
-          <w:rFonts w:cs="Arial"/>
-          <w:color w:val="222222"/>
-          <w:shd w:val="clear" w:color="auto" w:fill="FFFFFF"/>
-        </w:rPr>
-        <w:t>THE</w:t>
-      </w:r>
-      <w:r>
-        <w:rPr>
-          <w:rFonts w:cs="Arial"/>
-          <w:color w:val="222222"/>
-          <w:shd w:val="clear" w:color="auto" w:fill="FFFFFF"/>
-        </w:rPr>
-        <w:t xml:space="preserve"> 2014-2016 MHW.  The event </w:t>
-      </w:r>
-      <w:r>
-        <w:rPr>
-          <w:rFonts w:cs="Arial"/>
-          <w:color w:val="222222"/>
-          <w:shd w:val="clear" w:color="auto" w:fill="FFFFFF"/>
-        </w:rPr>
-        <w:t xml:space="preserve">is well documented in various literature </w:t>
-      </w:r>
-      <w:r>
-        <w:rPr>
-          <w:rFonts w:cs="Arial"/>
-          <w:color w:val="222222"/>
-          <w:shd w:val="clear" w:color="auto" w:fill="FFFFFF"/>
-        </w:rPr>
-        <w:t xml:space="preserve">had large impacts on other areas of the California Current Ecosystem.  However, we agree </w:t>
-      </w:r>
-      <w:r>
-        <w:rPr>
-          <w:rFonts w:cs="Arial"/>
-          <w:color w:val="222222"/>
-          <w:shd w:val="clear" w:color="auto" w:fill="FFFFFF"/>
-        </w:rPr>
-        <w:t>that</w:t>
-      </w:r>
-      <w:r>
-        <w:rPr>
-          <w:rFonts w:cs="Arial"/>
-          <w:color w:val="222222"/>
-          <w:shd w:val="clear" w:color="auto" w:fill="FFFFFF"/>
-        </w:rPr>
-        <w:t xml:space="preserve"> temperature data are important for prov</w:t>
-      </w:r>
-      <w:r>
-        <w:rPr>
-          <w:rFonts w:cs="Arial"/>
-          <w:color w:val="222222"/>
-          <w:shd w:val="clear" w:color="auto" w:fill="FFFFFF"/>
-        </w:rPr>
-        <w:t xml:space="preserve">iding context for WA coast nearshore environments, specifically our sites. </w:t>
-      </w:r>
-    </w:p>
-    <w:p>
-      <w:pPr>
-        <w:rPr>
-          <w:rFonts w:cs="Arial"/>
-          <w:color w:val="222222"/>
-          <w:shd w:val="clear" w:color="auto" w:fill="FFFFFF"/>
-        </w:rPr>
-      </w:pPr>
-      <w:r>
-        <w:rPr>
-          <w:rFonts w:cs="Arial"/>
-          <w:color w:val="222222"/>
-          <w:shd w:val="clear" w:color="auto" w:fill="FFFFFF"/>
-        </w:rPr>
-        <w:t>Here, w</w:t>
-      </w:r>
-      <w:r>
-        <w:rPr>
-          <w:rFonts w:cs="Arial"/>
-          <w:color w:val="222222"/>
-          <w:shd w:val="clear" w:color="auto" w:fill="FFFFFF"/>
-        </w:rPr>
-        <w:t>e focus</w:t>
-      </w:r>
-      <w:r>
-        <w:rPr>
-          <w:rFonts w:cs="Arial"/>
-          <w:color w:val="222222"/>
-          <w:shd w:val="clear" w:color="auto" w:fill="FFFFFF"/>
-        </w:rPr>
-        <w:t xml:space="preserve"> (and focused)</w:t>
-      </w:r>
-      <w:r>
-        <w:rPr>
-          <w:rFonts w:cs="Arial"/>
-          <w:color w:val="222222"/>
-          <w:shd w:val="clear" w:color="auto" w:fill="FFFFFF"/>
-        </w:rPr>
-        <w:t xml:space="preserve"> on mean monthly SST because this metric has been shown to be biologically </w:t>
-      </w:r>
-      <w:r>
-        <w:rPr>
-          <w:rFonts w:cs="Arial"/>
-          <w:color w:val="222222"/>
-          <w:shd w:val="clear" w:color="auto" w:fill="FFFFFF"/>
-        </w:rPr>
-        <w:t>and ecologically relevant for</w:t>
-      </w:r>
-      <w:r>
-        <w:rPr>
-          <w:rFonts w:cs="Arial"/>
-          <w:color w:val="222222"/>
-          <w:shd w:val="clear" w:color="auto" w:fill="FFFFFF"/>
-        </w:rPr>
-        <w:t xml:space="preserve"> kelps in multiple studies, whereas MHW type anomalies have not correlated as well</w:t>
-      </w:r>
-      <w:r>
-        <w:rPr>
-          <w:rFonts w:cs="Arial"/>
-          <w:color w:val="222222"/>
-          <w:shd w:val="clear" w:color="auto" w:fill="FFFFFF"/>
-        </w:rPr>
-        <w:t xml:space="preserve"> for the 2014-2016 NHW</w:t>
-      </w:r>
-      <w:r>
-        <w:rPr>
-          <w:rFonts w:cs="Arial"/>
-          <w:color w:val="222222"/>
-          <w:shd w:val="clear" w:color="auto" w:fill="FFFFFF"/>
-        </w:rPr>
-        <w:t xml:space="preserve">. </w:t>
-      </w:r>
-      <w:r>
-        <w:rPr>
-          <w:rFonts w:cs="Arial"/>
-          <w:color w:val="222222"/>
-          <w:shd w:val="clear" w:color="auto" w:fill="FFFFFF"/>
-        </w:rPr>
-        <w:t>For example, Hamilton et al 2020 did not find differences in various MHW metrics for Oregon (no obvious effects on kelp) and Northern California (severe kelp loss)</w:t>
-      </w:r>
-      <w:r>
-        <w:rPr>
-          <w:rFonts w:cs="Arial"/>
-          <w:color w:val="222222"/>
-          <w:shd w:val="clear" w:color="auto" w:fill="FFFFFF"/>
-        </w:rPr>
-        <w:t>,</w:t>
-      </w:r>
-      <w:r>
-        <w:rPr>
-          <w:rFonts w:cs="Arial"/>
-          <w:color w:val="222222"/>
-          <w:shd w:val="clear" w:color="auto" w:fill="FFFFFF"/>
-        </w:rPr>
-        <w:t xml:space="preserve"> but the absolute SST was 1.5C warmer in NCA</w:t>
-      </w:r>
-      <w:r>
-        <w:rPr>
-          <w:rFonts w:cs="Arial"/>
-          <w:color w:val="222222"/>
-          <w:shd w:val="clear" w:color="auto" w:fill="FFFFFF"/>
-        </w:rPr>
-        <w:t xml:space="preserve"> than in Oregon</w:t>
-      </w:r>
-      <w:r>
-        <w:rPr>
-          <w:rFonts w:cs="Arial"/>
-          <w:color w:val="222222"/>
-          <w:shd w:val="clear" w:color="auto" w:fill="FFFFFF"/>
-        </w:rPr>
-        <w:t xml:space="preserve">. Similarly Cavanaugh et al 2019 found absolute SST was a better predictor of kelp canopy loss than were MHW indicators.  </w:t>
-      </w:r>
-    </w:p>
-    <w:p>
-      <w:pPr>
-        <w:rPr>
-          <w:rFonts w:cs="Arial"/>
-          <w:color w:val="222222"/>
-          <w:shd w:val="clear" w:color="auto" w:fill="FFFFFF"/>
-        </w:rPr>
-      </w:pPr>
-      <w:r>
-        <w:rPr>
-          <w:rFonts w:cs="Arial"/>
-          <w:color w:val="222222"/>
-          <w:shd w:val="clear" w:color="auto" w:fill="FFFFFF"/>
-        </w:rPr>
-        <w:t xml:space="preserve">We have added some text to </w:t>
-      </w:r>
-      <w:r>
-        <w:rPr>
-          <w:rFonts w:cs="Arial"/>
-          <w:color w:val="222222"/>
-          <w:shd w:val="clear" w:color="auto" w:fill="FFFFFF"/>
-        </w:rPr>
-        <w:t>S</w:t>
-      </w:r>
-      <w:r>
-        <w:rPr>
-          <w:rFonts w:cs="Arial"/>
-          <w:color w:val="222222"/>
-          <w:shd w:val="clear" w:color="auto" w:fill="FFFFFF"/>
-        </w:rPr>
-        <w:t>ection 2.3 to clarify our choice of maximum monthly mean SST as a predictor. We have also include a 15C cut off because there is some evidence that growth of both kelps can decrease above 15C</w:t>
-      </w:r>
-      <w:r>
-        <w:rPr>
-          <w:rFonts w:cs="Arial"/>
-          <w:color w:val="222222"/>
-          <w:shd w:val="clear" w:color="auto" w:fill="FFFFFF"/>
-        </w:rPr>
-        <w:t xml:space="preserve"> (based on a different comment)</w:t>
-      </w:r>
-      <w:r>
-        <w:rPr>
-          <w:rFonts w:cs="Arial"/>
-          <w:color w:val="222222"/>
-          <w:shd w:val="clear" w:color="auto" w:fill="FFFFFF"/>
-        </w:rPr>
-        <w:t xml:space="preserve">.  </w:t>
-      </w:r>
-    </w:p>
-    <w:p>
-      <w:pPr>
-        <w:rPr>
-          <w:rFonts w:cs="Arial"/>
-          <w:color w:val="222222"/>
-          <w:shd w:val="clear" w:color="auto" w:fill="FFFFFF"/>
-        </w:rPr>
-      </w:pPr>
-      <w:r>
-        <w:rPr>
-          <w:rFonts w:cs="Arial"/>
-          <w:color w:val="222222"/>
-          <w:shd w:val="clear" w:color="auto" w:fill="FFFFFF"/>
-        </w:rPr>
-        <w:t>W</w:t>
-      </w:r>
-      <w:r>
-        <w:rPr>
-          <w:rFonts w:cs="Arial"/>
-          <w:color w:val="222222"/>
-          <w:shd w:val="clear" w:color="auto" w:fill="FFFFFF"/>
-        </w:rPr>
-        <w:t xml:space="preserve">e have </w:t>
-      </w:r>
-      <w:r>
-        <w:rPr>
-          <w:rFonts w:cs="Arial"/>
-          <w:color w:val="222222"/>
-          <w:shd w:val="clear" w:color="auto" w:fill="FFFFFF"/>
-        </w:rPr>
-        <w:t xml:space="preserve">also </w:t>
-      </w:r>
-      <w:r>
-        <w:rPr>
-          <w:rFonts w:cs="Arial"/>
-          <w:color w:val="222222"/>
-          <w:shd w:val="clear" w:color="auto" w:fill="FFFFFF"/>
-        </w:rPr>
-        <w:t>added a full</w:t>
-      </w:r>
-      <w:r>
-        <w:rPr>
-          <w:rFonts w:cs="Arial"/>
-          <w:color w:val="222222"/>
-          <w:shd w:val="clear" w:color="auto" w:fill="FFFFFF"/>
-        </w:rPr>
-        <w:t>, more formal</w:t>
-      </w:r>
-      <w:r>
-        <w:rPr>
-          <w:rFonts w:cs="Arial"/>
-          <w:color w:val="222222"/>
-          <w:shd w:val="clear" w:color="auto" w:fill="FFFFFF"/>
-        </w:rPr>
-        <w:t xml:space="preserve"> MHW analysis </w:t>
-      </w:r>
-      <w:r>
-        <w:rPr>
-          <w:rFonts w:cs="Arial"/>
-          <w:color w:val="222222"/>
-          <w:shd w:val="clear" w:color="auto" w:fill="FFFFFF"/>
-        </w:rPr>
-        <w:t>including</w:t>
-      </w:r>
-      <w:r>
-        <w:rPr>
-          <w:rFonts w:cs="Arial"/>
-          <w:color w:val="222222"/>
-          <w:shd w:val="clear" w:color="auto" w:fill="FFFFFF"/>
-        </w:rPr>
-        <w:t xml:space="preserve"> text in the Methods (section 2.3) and Results (section 3.1) </w:t>
-      </w:r>
-      <w:r>
-        <w:rPr>
-          <w:rFonts w:cs="Arial"/>
-          <w:color w:val="222222"/>
-          <w:shd w:val="clear" w:color="auto" w:fill="FFFFFF"/>
-        </w:rPr>
-        <w:t xml:space="preserve">and information in the supplement (Table S6, Fig. S4) </w:t>
-      </w:r>
-      <w:r>
-        <w:rPr>
-          <w:rFonts w:cs="Arial"/>
-          <w:color w:val="222222"/>
-          <w:shd w:val="clear" w:color="auto" w:fill="FFFFFF"/>
-        </w:rPr>
-        <w:t>to more completely describe the temperature regime on the WA coast</w:t>
-      </w:r>
-      <w:r>
-        <w:rPr>
-          <w:rFonts w:cs="Arial"/>
-          <w:color w:val="222222"/>
-          <w:shd w:val="clear" w:color="auto" w:fill="FFFFFF"/>
-        </w:rPr>
-        <w:t xml:space="preserve"> and the prevalence of MHWs during the 2014-2016 period</w:t>
-      </w:r>
-      <w:r>
-        <w:rPr>
-          <w:rFonts w:cs="Arial"/>
-          <w:color w:val="222222"/>
-          <w:shd w:val="clear" w:color="auto" w:fill="FFFFFF"/>
-        </w:rPr>
-        <w:t xml:space="preserve">.  </w:t>
-      </w:r>
-      <w:r>
-        <w:rPr>
-          <w:rFonts w:cs="Arial"/>
-          <w:color w:val="222222"/>
-          <w:shd w:val="clear" w:color="auto" w:fill="FFFFFF"/>
-        </w:rPr>
-        <w:t xml:space="preserve">This added MHW analysis was valuable in that it showed that the timing of MHWs varied between 2013 and 2014-2016.  While there were fewer MHW days </w:t>
-      </w:r>
-      <w:proofErr w:type="spellStart"/>
-      <w:r>
-        <w:rPr>
-          <w:rFonts w:cs="Arial"/>
-          <w:color w:val="222222"/>
-          <w:shd w:val="clear" w:color="auto" w:fill="FFFFFF"/>
-        </w:rPr>
-        <w:t>etc</w:t>
-      </w:r>
-      <w:proofErr w:type="spellEnd"/>
-      <w:r>
-        <w:rPr>
-          <w:rFonts w:cs="Arial"/>
-          <w:color w:val="222222"/>
-          <w:shd w:val="clear" w:color="auto" w:fill="FFFFFF"/>
-        </w:rPr>
-        <w:t xml:space="preserve"> in 2013, they occurred during the wa</w:t>
-      </w:r>
-      <w:r>
-        <w:rPr>
-          <w:rFonts w:cs="Arial"/>
-          <w:color w:val="222222"/>
-          <w:shd w:val="clear" w:color="auto" w:fill="FFFFFF"/>
-        </w:rPr>
-        <w:t>rmest time of year, leading to the higher monthly maximum temperatures</w:t>
-      </w:r>
-      <w:r>
-        <w:rPr>
-          <w:rFonts w:cs="Arial"/>
-          <w:color w:val="222222"/>
-          <w:shd w:val="clear" w:color="auto" w:fill="FFFFFF"/>
-        </w:rPr>
-        <w:t>.  Those in 2014-2016 occurred during early summer or early fall, resulting in cooler overall mean temperatures.</w:t>
-      </w:r>
-    </w:p>
-    <w:p>
-      <w:pPr>
-        <w:rPr>
-          <w:rFonts w:cs="Arial"/>
-          <w:color w:val="222222"/>
-          <w:shd w:val="clear" w:color="auto" w:fill="FFFFFF"/>
-        </w:rPr>
-      </w:pPr>
-      <w:r>
-        <w:rPr>
-          <w:rFonts w:cs="Arial"/>
-          <w:color w:val="222222"/>
-          <w:shd w:val="clear" w:color="auto" w:fill="FFFFFF"/>
-        </w:rPr>
-        <w:t>Thus w</w:t>
-      </w:r>
-      <w:r>
-        <w:rPr>
-          <w:rFonts w:cs="Arial"/>
-          <w:color w:val="222222"/>
-          <w:shd w:val="clear" w:color="auto" w:fill="FFFFFF"/>
-        </w:rPr>
-        <w:t>hile MHW activity was higher in the 2014-2016</w:t>
-      </w:r>
-      <w:r>
-        <w:rPr>
-          <w:rFonts w:cs="Arial"/>
-          <w:color w:val="222222"/>
-          <w:shd w:val="clear" w:color="auto" w:fill="FFFFFF"/>
-        </w:rPr>
-        <w:t xml:space="preserve"> period</w:t>
-      </w:r>
-      <w:r>
-        <w:rPr>
-          <w:rFonts w:cs="Arial"/>
-          <w:color w:val="222222"/>
-          <w:shd w:val="clear" w:color="auto" w:fill="FFFFFF"/>
-        </w:rPr>
-        <w:t>, as we might expect given oth</w:t>
-      </w:r>
-      <w:r>
-        <w:rPr>
-          <w:rFonts w:cs="Arial"/>
-          <w:color w:val="222222"/>
-          <w:shd w:val="clear" w:color="auto" w:fill="FFFFFF"/>
-        </w:rPr>
-        <w:t xml:space="preserve">er published literature on the 2014-2016 </w:t>
-      </w:r>
-      <w:r>
-        <w:rPr>
-          <w:rFonts w:cs="Arial"/>
-          <w:color w:val="222222"/>
-          <w:shd w:val="clear" w:color="auto" w:fill="FFFFFF"/>
-        </w:rPr>
-        <w:t xml:space="preserve">MHW, the absolute </w:t>
-      </w:r>
-      <w:r>
-        <w:rPr>
-          <w:rFonts w:cs="Arial"/>
-          <w:color w:val="222222"/>
-          <w:shd w:val="clear" w:color="auto" w:fill="FFFFFF"/>
-        </w:rPr>
-        <w:t xml:space="preserve">maximum </w:t>
-      </w:r>
-      <w:r>
-        <w:rPr>
-          <w:rFonts w:cs="Arial"/>
-          <w:color w:val="222222"/>
-          <w:shd w:val="clear" w:color="auto" w:fill="FFFFFF"/>
-        </w:rPr>
-        <w:t>temperatures were actually higher in 2013</w:t>
-      </w:r>
-      <w:r>
-        <w:rPr>
-          <w:rFonts w:cs="Arial"/>
-          <w:color w:val="222222"/>
-          <w:shd w:val="clear" w:color="auto" w:fill="FFFFFF"/>
-        </w:rPr>
-        <w:t>, which is more relevant to the kelp</w:t>
-      </w:r>
-      <w:r>
-        <w:rPr>
-          <w:rFonts w:cs="Arial"/>
-          <w:color w:val="222222"/>
-          <w:shd w:val="clear" w:color="auto" w:fill="FFFFFF"/>
-        </w:rPr>
-        <w:t xml:space="preserve">.  </w:t>
-      </w:r>
-    </w:p>
-    <w:p>
-      <w:pPr>
-        <w:rPr>
-          <w:rFonts w:cs="Arial"/>
-          <w:b/>
-          <w:color w:val="222222"/>
-          <w:shd w:val="clear" w:color="auto" w:fill="FFFFFF"/>
-        </w:rPr>
-      </w:pPr>
-      <w:r>
-        <w:rPr>
-          <w:rFonts w:cs="Arial"/>
-          <w:b/>
-          <w:color w:val="222222"/>
-        </w:rPr>
-        <w:br/>
-      </w:r>
-      <w:r>
-        <w:rPr>
-          <w:rFonts w:cs="Arial"/>
-          <w:b/>
-          <w:color w:val="222222"/>
-          <w:shd w:val="clear" w:color="auto" w:fill="FFFFFF"/>
-        </w:rPr>
-        <w:t>Line 225: how do you distinguish ‘anomalously warm SST?’</w:t>
-      </w:r>
-    </w:p>
-    <w:p>
-      <w:pPr>
-        <w:rPr>
-          <w:rFonts w:cs="Arial"/>
-          <w:color w:val="222222"/>
-        </w:rPr>
-      </w:pPr>
-      <w:r>
-        <w:rPr>
-          <w:rFonts w:cs="Arial"/>
-          <w:color w:val="222222"/>
-        </w:rPr>
-        <w:t xml:space="preserve">The </w:t>
-      </w:r>
-      <w:r>
-        <w:rPr>
-          <w:rFonts w:cs="Arial"/>
-          <w:color w:val="222222"/>
-        </w:rPr>
-        <w:t xml:space="preserve">entire sentence </w:t>
-      </w:r>
-      <w:r>
-        <w:rPr>
-          <w:rFonts w:cs="Arial"/>
-          <w:color w:val="222222"/>
-        </w:rPr>
-        <w:t xml:space="preserve">was deleted in </w:t>
-      </w:r>
-      <w:r>
-        <w:rPr>
-          <w:rFonts w:cs="Arial"/>
-          <w:color w:val="222222"/>
-        </w:rPr>
-        <w:t>revision</w:t>
-      </w:r>
-      <w:r>
-        <w:rPr>
-          <w:rFonts w:cs="Arial"/>
-          <w:color w:val="222222"/>
-        </w:rPr>
-        <w:t xml:space="preserve">. </w:t>
-      </w:r>
-    </w:p>
-    <w:p>
-      <w:pPr>
-        <w:rPr>
-          <w:rFonts w:cs="Arial"/>
-          <w:b/>
-          <w:color w:val="222222"/>
-          <w:shd w:val="clear" w:color="auto" w:fill="FFFFFF"/>
-        </w:rPr>
-      </w:pPr>
-      <w:r>
-        <w:rPr>
-          <w:rFonts w:cs="Arial"/>
-          <w:b/>
-          <w:color w:val="222222"/>
-        </w:rPr>
-        <w:br/>
-      </w:r>
-      <w:r>
-        <w:rPr>
-          <w:rFonts w:cs="Arial"/>
-          <w:b/>
-          <w:color w:val="222222"/>
-          <w:shd w:val="clear" w:color="auto" w:fill="FFFFFF"/>
-        </w:rPr>
-        <w:t>Lines 224-231: This section seems out of place and should be incorporated with the end of the intro.</w:t>
-      </w:r>
-    </w:p>
-    <w:p>
-      <w:pPr>
-        <w:rPr>
-          <w:rFonts w:cs="Arial"/>
-          <w:color w:val="222222"/>
-        </w:rPr>
-      </w:pPr>
-      <w:r>
-        <w:rPr>
-          <w:rFonts w:cs="Arial"/>
-          <w:color w:val="222222"/>
-        </w:rPr>
-        <w:t>We have moved a portion of this paragraph to the previous section on the area of the canopy kelp</w:t>
-      </w:r>
-      <w:r>
-        <w:rPr>
-          <w:rFonts w:cs="Arial"/>
-          <w:color w:val="222222"/>
-        </w:rPr>
-        <w:t xml:space="preserve"> (section 2.4)</w:t>
-      </w:r>
-      <w:r>
-        <w:rPr>
-          <w:rFonts w:cs="Arial"/>
-          <w:color w:val="222222"/>
-        </w:rPr>
-        <w:t xml:space="preserve">. </w:t>
-      </w:r>
-      <w:r>
-        <w:rPr>
-          <w:rFonts w:cs="Arial"/>
-          <w:color w:val="222222"/>
-        </w:rPr>
-        <w:t xml:space="preserve"> We feel it fits better in the description of these data than in the introduction</w:t>
-      </w:r>
-      <w:r>
-        <w:rPr>
-          <w:rFonts w:cs="Arial"/>
-          <w:color w:val="222222"/>
-        </w:rPr>
-        <w:t xml:space="preserve"> and the introduction is already quite long.</w:t>
-      </w:r>
-      <w:r>
-        <w:rPr>
-          <w:rFonts w:cs="Arial"/>
-          <w:color w:val="222222"/>
-        </w:rPr>
-        <w:t xml:space="preserve"> </w:t>
-      </w:r>
-    </w:p>
-    <w:p>
-      <w:pPr>
-        <w:rPr>
-          <w:rFonts w:cs="Arial"/>
-          <w:b/>
-          <w:color w:val="222222"/>
-        </w:rPr>
-      </w:pPr>
-      <w:r>
-        <w:rPr>
-          <w:rFonts w:cs="Arial"/>
-          <w:b/>
-          <w:color w:val="222222"/>
-        </w:rPr>
-        <w:br/>
-      </w:r>
-      <w:r>
-        <w:rPr>
-          <w:rFonts w:cs="Arial"/>
-          <w:b/>
-          <w:color w:val="222222"/>
-          <w:shd w:val="clear" w:color="auto" w:fill="FFFFFF"/>
-        </w:rPr>
-        <w:t>Line 262</w:t>
-      </w:r>
-      <w:r>
-        <w:rPr>
-          <w:rFonts w:cs="Arial"/>
-          <w:b/>
-          <w:color w:val="222222"/>
-          <w:shd w:val="clear" w:color="auto" w:fill="FFFFFF"/>
-        </w:rPr>
-        <w:t xml:space="preserve"> </w:t>
-      </w:r>
-      <w:r>
-        <w:rPr>
-          <w:rFonts w:cs="Arial"/>
-          <w:b/>
-          <w:color w:val="222222"/>
-          <w:shd w:val="clear" w:color="auto" w:fill="FFFFFF"/>
-        </w:rPr>
-        <w:t>(</w:t>
-      </w:r>
-      <w:r>
-        <w:rPr>
-          <w:rFonts w:cs="Arial"/>
-          <w:b/>
-          <w:color w:val="222222"/>
-          <w:highlight w:val="yellow"/>
-          <w:shd w:val="clear" w:color="auto" w:fill="FFFFFF"/>
-        </w:rPr>
-        <w:t>316</w:t>
-      </w:r>
-      <w:r>
-        <w:rPr>
-          <w:rFonts w:cs="Arial"/>
-          <w:b/>
-          <w:color w:val="222222"/>
-          <w:shd w:val="clear" w:color="auto" w:fill="FFFFFF"/>
-        </w:rPr>
-        <w:t>)</w:t>
-      </w:r>
-      <w:r>
-        <w:rPr>
-          <w:rFonts w:cs="Arial"/>
-          <w:b/>
-          <w:color w:val="222222"/>
-          <w:shd w:val="clear" w:color="auto" w:fill="FFFFFF"/>
-        </w:rPr>
-        <w:t>: Repetitive use of the word ‘focus’.</w:t>
-      </w:r>
-      <w:r>
-        <w:rPr>
-          <w:rFonts w:cs="Arial"/>
-          <w:b/>
-          <w:color w:val="222222"/>
-        </w:rPr>
-        <w:br/>
-      </w:r>
-    </w:p>
-    <w:p>
-      <w:pPr>
-        <w:rPr>
-          <w:rFonts w:cs="Arial"/>
-          <w:color w:val="222222"/>
-        </w:rPr>
-      </w:pPr>
-      <w:r>
-        <w:rPr>
-          <w:rFonts w:cs="Arial"/>
-          <w:color w:val="222222"/>
-        </w:rPr>
-        <w:lastRenderedPageBreak/>
-        <w:t xml:space="preserve">Second </w:t>
-      </w:r>
-      <w:r>
-        <w:rPr>
-          <w:rFonts w:cs="Arial"/>
-          <w:color w:val="222222"/>
-        </w:rPr>
-        <w:t xml:space="preserve">instance </w:t>
-      </w:r>
-      <w:r>
-        <w:rPr>
-          <w:rFonts w:cs="Arial"/>
-          <w:color w:val="222222"/>
-        </w:rPr>
-        <w:t>changed to ‘examine’</w:t>
-      </w:r>
-    </w:p>
-    <w:p>
-      <w:pPr>
-        <w:rPr>
-          <w:rFonts w:cs="Arial"/>
-          <w:b/>
-          <w:color w:val="222222"/>
-          <w:shd w:val="clear" w:color="auto" w:fill="FFFFFF"/>
-        </w:rPr>
-      </w:pPr>
-      <w:r>
-        <w:rPr>
-          <w:rFonts w:cs="Arial"/>
-          <w:b/>
-          <w:color w:val="222222"/>
-        </w:rPr>
-        <w:br/>
-      </w:r>
-      <w:r>
-        <w:rPr>
-          <w:rFonts w:cs="Arial"/>
-          <w:b/>
-          <w:color w:val="222222"/>
-          <w:shd w:val="clear" w:color="auto" w:fill="FFFFFF"/>
-        </w:rPr>
-        <w:t>Results</w:t>
-      </w:r>
-      <w:r>
-        <w:rPr>
-          <w:rFonts w:cs="Arial"/>
-          <w:b/>
-          <w:color w:val="222222"/>
-        </w:rPr>
-        <w:br/>
-      </w:r>
-      <w:r>
-        <w:rPr>
-          <w:rFonts w:cs="Arial"/>
-          <w:b/>
-          <w:color w:val="222222"/>
-          <w:shd w:val="clear" w:color="auto" w:fill="FFFFFF"/>
-        </w:rPr>
-        <w:t xml:space="preserve">Lines 317-318. The authors have not actually assessed local MHW signatures (which can be done using the aforementioned </w:t>
-      </w:r>
-      <w:proofErr w:type="spellStart"/>
-      <w:r>
-        <w:rPr>
-          <w:rFonts w:cs="Arial"/>
-          <w:b/>
-          <w:color w:val="222222"/>
-          <w:shd w:val="clear" w:color="auto" w:fill="FFFFFF"/>
-        </w:rPr>
-        <w:t>heatwaveR</w:t>
-      </w:r>
-      <w:proofErr w:type="spellEnd"/>
-      <w:r>
-        <w:rPr>
-          <w:rFonts w:cs="Arial"/>
-          <w:b/>
-          <w:color w:val="222222"/>
-          <w:shd w:val="clear" w:color="auto" w:fill="FFFFFF"/>
-        </w:rPr>
-        <w:t xml:space="preserve"> package). Would be good to do this to determine when this area was actually impacted by MHWs. It could be that the blob didn’t impact this particular part of the coast? Without actually </w:t>
-      </w:r>
-      <w:proofErr w:type="spellStart"/>
-      <w:r>
-        <w:rPr>
-          <w:rFonts w:cs="Arial"/>
-          <w:b/>
-          <w:color w:val="222222"/>
-          <w:shd w:val="clear" w:color="auto" w:fill="FFFFFF"/>
-        </w:rPr>
-        <w:t>analysing</w:t>
-      </w:r>
-      <w:proofErr w:type="spellEnd"/>
-      <w:r>
-        <w:rPr>
-          <w:rFonts w:cs="Arial"/>
-          <w:b/>
-          <w:color w:val="222222"/>
-          <w:shd w:val="clear" w:color="auto" w:fill="FFFFFF"/>
-        </w:rPr>
-        <w:t xml:space="preserve"> the local data it is difficult to say how the blob impacted the area. Also, models can include annual MHW metrics quite simply.</w:t>
+        <w:t>the blob impacted the area. Also, models can include annual MHW metrics quite simply.</w:t>
       </w:r>
       <w:r>
         <w:rPr>
@@ -5874,7 +5368,7 @@
         <w:fldChar w:fldCharType="separate"/>
       </w:r>
       <w:r>
-        <w:t>Burrows MT, Hawkins SJ, Moore JJ, Adams L, Sugden H, Firth L, Mieszkowska N (2020) Global‐scale species distributions predict temperature‐related changes in species composition of rocky shore communities in Britain. Global Change Biol 26:2093-2105</w:t>
+        <w:t>Burrows MT, Hawkins SJ, Moore JJ, Adams L, Sugden H, Firth L, Mieszkowska N (2020) Global‐scale species distributions predict temperature‐related changes in species composition of rocky shore communities in Britain. Global Change Biology 26:2093-2105</w:t>
       </w:r>
     </w:p>
     <w:p>
@@ -5884,7 +5378,7 @@
         <w:ind w:left="720" w:hanging="720"/>
       </w:pPr>
       <w:r>
-        <w:t>Kvitek RG, Shull D, Canestro D, Bowlby EC, Troutman BL (1989) SEA OTTERS AND BENTHIC PREY COMMUNITIES IN WASHINGTON STATE. Marine Mammal Science 5:266-280</w:t>
+        <w:t>Kvitek RG, Shull D, Canestro D, Bowlby EC, Troutman BL (1989) Sea Otters and Benthic Prey Communities in Washington State. Marine Mammal Science 5:266-280</w:t>
       </w:r>
     </w:p>
     <w:p>
@@ -6468,7 +5962,6 @@
   <w:style w:type="character" w:default="1" w:styleId="DefaultParagraphFont">
     <w:name w:val="Default Paragraph Font"/>
     <w:uiPriority w:val="1"/>
-    <w:semiHidden/>
     <w:unhideWhenUsed/>
   </w:style>
   <w:style w:type="table" w:default="1" w:styleId="TableNormal">

</xml_diff>